<commit_message>
1. POS Added SortCut Keys For
-  Select Table = Shift + T
- Search Item = SHit+Ctrl
- Cancel order = Shift + X
- CheckOut = Shift + C
</commit_message>
<xml_diff>
--- a/tests/Projet_details/Quetation_ans.docx
+++ b/tests/Projet_details/Quetation_ans.docx
@@ -53,7 +53,7 @@
       <w:r>
         <w:t xml:space="preserve">Src: </w:t>
       </w:r>
-      <w:hyperlink r:id="rId6" w:history="1">
+      <w:hyperlink r:id="rId7" w:history="1">
         <w:r>
           <w:rPr>
             <w:rStyle w:val="Hyperlink"/>
@@ -98,7 +98,7 @@
       <w:r>
         <w:t xml:space="preserve">Src: </w:t>
       </w:r>
-      <w:hyperlink r:id="rId7" w:history="1">
+      <w:hyperlink r:id="rId8" w:history="1">
         <w:r>
           <w:rPr>
             <w:rStyle w:val="Hyperlink"/>
@@ -955,7 +955,7 @@
         </w:rPr>
         <w:t xml:space="preserve">Src: 1. </w:t>
       </w:r>
-      <w:hyperlink r:id="rId8" w:history="1">
+      <w:hyperlink r:id="rId9" w:history="1">
         <w:r>
           <w:rPr>
             <w:rStyle w:val="Hyperlink"/>
@@ -978,7 +978,7 @@
         </w:rPr>
         <w:t xml:space="preserve">     2. </w:t>
       </w:r>
-      <w:hyperlink r:id="rId9" w:history="1">
+      <w:hyperlink r:id="rId10" w:history="1">
         <w:r>
           <w:rPr>
             <w:rStyle w:val="Hyperlink"/>
@@ -1188,7 +1188,7 @@
         </w:rPr>
         <w:t xml:space="preserve">Scr:  </w:t>
       </w:r>
-      <w:hyperlink r:id="rId10" w:history="1">
+      <w:hyperlink r:id="rId11" w:history="1">
         <w:r>
           <w:rPr>
             <w:rStyle w:val="Hyperlink"/>
@@ -1572,7 +1572,7 @@
         </w:rPr>
         <w:t xml:space="preserve">Src: </w:t>
       </w:r>
-      <w:hyperlink r:id="rId11" w:history="1">
+      <w:hyperlink r:id="rId12" w:history="1">
         <w:r>
           <w:rPr>
             <w:rStyle w:val="Hyperlink"/>
@@ -2909,7 +2909,7 @@
         </w:rPr>
         <w:t xml:space="preserve">Src: </w:t>
       </w:r>
-      <w:hyperlink r:id="rId12" w:history="1">
+      <w:hyperlink r:id="rId13" w:history="1">
         <w:r>
           <w:rPr>
             <w:rStyle w:val="Hyperlink"/>
@@ -3277,7 +3277,7 @@
         </w:rPr>
         <w:t xml:space="preserve">Src: </w:t>
       </w:r>
-      <w:hyperlink r:id="rId13" w:history="1">
+      <w:hyperlink r:id="rId14" w:history="1">
         <w:r>
           <w:rPr>
             <w:rStyle w:val="Hyperlink"/>
@@ -3685,7 +3685,7 @@
       <w:r>
         <w:t xml:space="preserve"> </w:t>
       </w:r>
-      <w:hyperlink r:id="rId14" w:history="1">
+      <w:hyperlink r:id="rId15" w:history="1">
         <w:r>
           <w:rPr>
             <w:rStyle w:val="Hyperlink"/>
@@ -4195,7 +4195,7 @@
       <w:r>
         <w:t xml:space="preserve"> </w:t>
       </w:r>
-      <w:hyperlink r:id="rId15" w:history="1">
+      <w:hyperlink r:id="rId16" w:history="1">
         <w:r>
           <w:rPr>
             <w:rStyle w:val="Hyperlink"/>
@@ -4380,7 +4380,7 @@
       <w:r>
         <w:t xml:space="preserve"> </w:t>
       </w:r>
-      <w:hyperlink r:id="rId16" w:history="1">
+      <w:hyperlink r:id="rId17" w:history="1">
         <w:r>
           <w:rPr>
             <w:rStyle w:val="Hyperlink"/>
@@ -4980,7 +4980,7 @@
         </w:rPr>
         <w:t xml:space="preserve">Src: </w:t>
       </w:r>
-      <w:hyperlink r:id="rId17" w:history="1">
+      <w:hyperlink r:id="rId18" w:history="1">
         <w:r>
           <w:rPr>
             <w:rStyle w:val="Hyperlink"/>
@@ -5370,7 +5370,7 @@
         </w:rPr>
         <w:t xml:space="preserve"> </w:t>
       </w:r>
-      <w:hyperlink r:id="rId18" w:history="1">
+      <w:hyperlink r:id="rId19" w:history="1">
         <w:r>
           <w:rPr>
             <w:rStyle w:val="Hyperlink"/>
@@ -5409,7 +5409,7 @@
           <w:sz w:val="26"/>
         </w:rPr>
       </w:pPr>
-      <w:hyperlink r:id="rId19" w:history="1">
+      <w:hyperlink r:id="rId20" w:history="1">
         <w:r>
           <w:rPr>
             <w:rStyle w:val="Hyperlink"/>
@@ -5833,7 +5833,7 @@
         </w:rPr>
         <w:t xml:space="preserve">Src: </w:t>
       </w:r>
-      <w:hyperlink r:id="rId20" w:history="1">
+      <w:hyperlink r:id="rId21" w:history="1">
         <w:r>
           <w:rPr>
             <w:rStyle w:val="Hyperlink"/>
@@ -6028,7 +6028,7 @@
         </w:rPr>
         <w:t xml:space="preserve">Src: </w:t>
       </w:r>
-      <w:hyperlink r:id="rId21" w:history="1">
+      <w:hyperlink r:id="rId22" w:history="1">
         <w:r>
           <w:rPr>
             <w:rStyle w:val="Hyperlink"/>
@@ -6408,7 +6408,7 @@
         </w:rPr>
         <w:t xml:space="preserve">Src: </w:t>
       </w:r>
-      <w:hyperlink r:id="rId22" w:history="1">
+      <w:hyperlink r:id="rId23" w:history="1">
         <w:r>
           <w:rPr>
             <w:rStyle w:val="Hyperlink"/>
@@ -7252,7 +7252,7 @@
         </w:rPr>
         <w:t xml:space="preserve">Src: </w:t>
       </w:r>
-      <w:hyperlink r:id="rId23" w:history="1">
+      <w:hyperlink r:id="rId24" w:history="1">
         <w:r>
           <w:rPr>
             <w:rStyle w:val="Hyperlink"/>
@@ -7340,7 +7340,7 @@
           <w:szCs w:val="23"/>
         </w:rPr>
       </w:pPr>
-      <w:hyperlink r:id="rId24" w:history="1">
+      <w:hyperlink r:id="rId25" w:history="1">
         <w:r>
           <w:rPr>
             <w:rFonts w:ascii="Consolas" w:eastAsia="Times New Roman" w:hAnsi="Consolas" w:cs="Courier New"/>
@@ -7363,7 +7363,7 @@
         </w:rPr>
         <w:t> or </w:t>
       </w:r>
-      <w:hyperlink r:id="rId25" w:history="1">
+      <w:hyperlink r:id="rId26" w:history="1">
         <w:r>
           <w:rPr>
             <w:rFonts w:ascii="Consolas" w:eastAsia="Times New Roman" w:hAnsi="Consolas" w:cs="Courier New"/>
@@ -7554,7 +7554,7 @@
         </w:rPr>
         <w:t xml:space="preserve">Src: </w:t>
       </w:r>
-      <w:hyperlink r:id="rId26" w:history="1">
+      <w:hyperlink r:id="rId27" w:history="1">
         <w:r>
           <w:rPr>
             <w:rStyle w:val="Hyperlink"/>
@@ -7623,7 +7623,7 @@
         </w:rPr>
         <w:t xml:space="preserve">Src: </w:t>
       </w:r>
-      <w:hyperlink r:id="rId27" w:history="1">
+      <w:hyperlink r:id="rId28" w:history="1">
         <w:r>
           <w:rPr>
             <w:rStyle w:val="Hyperlink"/>
@@ -7813,7 +7813,7 @@
         </w:rPr>
         <w:t>or </w:t>
       </w:r>
-      <w:hyperlink r:id="rId28" w:history="1">
+      <w:hyperlink r:id="rId29" w:history="1">
         <w:r>
           <w:rPr>
             <w:rFonts w:ascii="Consolas" w:eastAsia="Times New Roman" w:hAnsi="Consolas" w:cs="Courier New"/>
@@ -8316,7 +8316,7 @@
         </w:rPr>
         <w:t xml:space="preserve">Src: </w:t>
       </w:r>
-      <w:hyperlink r:id="rId29" w:history="1">
+      <w:hyperlink r:id="rId30" w:history="1">
         <w:r>
           <w:rPr>
             <w:rStyle w:val="Hyperlink"/>
@@ -8994,7 +8994,7 @@
         </w:rPr>
         <w:t xml:space="preserve">Src: </w:t>
       </w:r>
-      <w:hyperlink r:id="rId30" w:history="1">
+      <w:hyperlink r:id="rId31" w:history="1">
         <w:r>
           <w:rPr>
             <w:rStyle w:val="Hyperlink"/>
@@ -9008,7 +9008,7 @@
       <w:pPr>
         <w:spacing w:line="240" w:lineRule="auto"/>
       </w:pPr>
-      <w:hyperlink r:id="rId31" w:history="1">
+      <w:hyperlink r:id="rId32" w:history="1">
         <w:r>
           <w:rPr>
             <w:rStyle w:val="Hyperlink"/>
@@ -9403,7 +9403,7 @@
         </w:rPr>
         <w:t xml:space="preserve">Src: </w:t>
       </w:r>
-      <w:hyperlink r:id="rId32" w:history="1">
+      <w:hyperlink r:id="rId33" w:history="1">
         <w:r>
           <w:rPr>
             <w:rStyle w:val="Hyperlink"/>
@@ -10548,7 +10548,7 @@
         </w:rPr>
         <w:t xml:space="preserve">Src: </w:t>
       </w:r>
-      <w:hyperlink r:id="rId33" w:history="1">
+      <w:hyperlink r:id="rId34" w:history="1">
         <w:r>
           <w:rPr>
             <w:rStyle w:val="Hyperlink"/>
@@ -10565,7 +10565,7 @@
           <w:sz w:val="24"/>
         </w:rPr>
       </w:pPr>
-      <w:hyperlink r:id="rId34" w:history="1">
+      <w:hyperlink r:id="rId35" w:history="1">
         <w:r>
           <w:rPr>
             <w:rStyle w:val="Hyperlink"/>
@@ -10651,21 +10651,7 @@
           <w:sz w:val="30"/>
         </w:rPr>
         <w:lastRenderedPageBreak/>
-        <w:t xml:space="preserve">________________ Date:: </w:t>
-      </w:r>
-      <w:r>
-        <w:rPr>
-          <w:sz w:val="30"/>
-        </w:rPr>
-        <w:t>22</w:t>
-      </w:r>
-      <w:bookmarkStart w:id="0" w:name="_GoBack"/>
-      <w:bookmarkEnd w:id="0"/>
-      <w:r>
-        <w:rPr>
-          <w:sz w:val="30"/>
-        </w:rPr>
-        <w:t>.Nov.2017 ________________</w:t>
+        <w:t>________________ Date:: 22.Nov.2017 ________________</w:t>
       </w:r>
     </w:p>
     <w:p>
@@ -11541,7 +11527,7 @@
         </w:rPr>
         <w:t xml:space="preserve">Src: </w:t>
       </w:r>
-      <w:hyperlink r:id="rId35" w:history="1">
+      <w:hyperlink r:id="rId36" w:history="1">
         <w:r>
           <w:rPr>
             <w:rStyle w:val="Hyperlink"/>
@@ -11566,6 +11552,2006 @@
           <w:sz w:val="30"/>
         </w:rPr>
       </w:pPr>
+      <w:r>
+        <w:rPr>
+          <w:sz w:val="30"/>
+        </w:rPr>
+        <w:t xml:space="preserve">________________ Date:: </w:t>
+      </w:r>
+      <w:r>
+        <w:rPr>
+          <w:sz w:val="30"/>
+        </w:rPr>
+        <w:t>25</w:t>
+      </w:r>
+      <w:r>
+        <w:rPr>
+          <w:sz w:val="30"/>
+        </w:rPr>
+        <w:t>.Nov.2017 ________________</w:t>
+      </w:r>
+    </w:p>
+    <w:p>
+      <w:pPr>
+        <w:spacing w:line="240" w:lineRule="auto"/>
+        <w:rPr>
+          <w:sz w:val="26"/>
+        </w:rPr>
+      </w:pPr>
+      <w:r>
+        <w:rPr>
+          <w:sz w:val="26"/>
+        </w:rPr>
+        <w:t>---------------(</w:t>
+      </w:r>
+      <w:r>
+        <w:rPr>
+          <w:sz w:val="26"/>
+        </w:rPr>
+        <w:t xml:space="preserve"> jquery keyboard combine two shortcut key event set </w:t>
+      </w:r>
+      <w:r>
+        <w:rPr>
+          <w:sz w:val="26"/>
+        </w:rPr>
+        <w:t xml:space="preserve">) </w:t>
+      </w:r>
+      <w:r>
+        <w:rPr>
+          <w:sz w:val="26"/>
+        </w:rPr>
+        <w:t xml:space="preserve"> jquery: keypress, ctrl+c (or some combo like that)</w:t>
+      </w:r>
+    </w:p>
+    <w:p>
+      <w:pPr>
+        <w:shd w:val="clear" w:color="auto" w:fill="EFF0F1"/>
+        <w:tabs>
+          <w:tab w:val="left" w:pos="916"/>
+          <w:tab w:val="left" w:pos="1832"/>
+          <w:tab w:val="left" w:pos="2748"/>
+          <w:tab w:val="left" w:pos="3664"/>
+          <w:tab w:val="left" w:pos="4580"/>
+          <w:tab w:val="left" w:pos="5496"/>
+          <w:tab w:val="left" w:pos="6412"/>
+          <w:tab w:val="left" w:pos="7328"/>
+          <w:tab w:val="left" w:pos="8244"/>
+          <w:tab w:val="left" w:pos="9160"/>
+          <w:tab w:val="left" w:pos="10076"/>
+          <w:tab w:val="left" w:pos="10992"/>
+          <w:tab w:val="left" w:pos="11908"/>
+          <w:tab w:val="left" w:pos="12824"/>
+          <w:tab w:val="left" w:pos="13740"/>
+          <w:tab w:val="left" w:pos="14656"/>
+        </w:tabs>
+        <w:spacing w:after="0" w:line="240" w:lineRule="auto"/>
+        <w:textAlignment w:val="baseline"/>
+        <w:rPr>
+          <w:rFonts w:ascii="inherit" w:eastAsia="Times New Roman" w:hAnsi="inherit" w:cs="Courier New"/>
+          <w:color w:val="303336"/>
+          <w:sz w:val="20"/>
+          <w:szCs w:val="20"/>
+          <w:bdr w:val="none" w:sz="0" w:space="0" w:color="auto" w:frame="1"/>
+          <w:shd w:val="clear" w:color="auto" w:fill="EFF0F1"/>
+        </w:rPr>
+      </w:pPr>
+      <w:r>
+        <w:rPr>
+          <w:rFonts w:ascii="inherit" w:eastAsia="Times New Roman" w:hAnsi="inherit" w:cs="Courier New"/>
+          <w:color w:val="303336"/>
+          <w:sz w:val="20"/>
+          <w:szCs w:val="20"/>
+          <w:bdr w:val="none" w:sz="0" w:space="0" w:color="auto" w:frame="1"/>
+          <w:shd w:val="clear" w:color="auto" w:fill="EFF0F1"/>
+        </w:rPr>
+        <w:t>$(document).keydown(</w:t>
+      </w:r>
+      <w:r>
+        <w:rPr>
+          <w:rFonts w:ascii="inherit" w:eastAsia="Times New Roman" w:hAnsi="inherit" w:cs="Courier New"/>
+          <w:color w:val="101094"/>
+          <w:sz w:val="20"/>
+          <w:szCs w:val="20"/>
+          <w:bdr w:val="none" w:sz="0" w:space="0" w:color="auto" w:frame="1"/>
+          <w:shd w:val="clear" w:color="auto" w:fill="EFF0F1"/>
+        </w:rPr>
+        <w:t>function</w:t>
+      </w:r>
+      <w:r>
+        <w:rPr>
+          <w:rFonts w:ascii="inherit" w:eastAsia="Times New Roman" w:hAnsi="inherit" w:cs="Courier New"/>
+          <w:color w:val="303336"/>
+          <w:sz w:val="20"/>
+          <w:szCs w:val="20"/>
+          <w:bdr w:val="none" w:sz="0" w:space="0" w:color="auto" w:frame="1"/>
+          <w:shd w:val="clear" w:color="auto" w:fill="EFF0F1"/>
+        </w:rPr>
+        <w:t>(e) {</w:t>
+      </w:r>
+    </w:p>
+    <w:p>
+      <w:pPr>
+        <w:shd w:val="clear" w:color="auto" w:fill="EFF0F1"/>
+        <w:tabs>
+          <w:tab w:val="left" w:pos="916"/>
+          <w:tab w:val="left" w:pos="1832"/>
+          <w:tab w:val="left" w:pos="2748"/>
+          <w:tab w:val="left" w:pos="3664"/>
+          <w:tab w:val="left" w:pos="4580"/>
+          <w:tab w:val="left" w:pos="5496"/>
+          <w:tab w:val="left" w:pos="6412"/>
+          <w:tab w:val="left" w:pos="7328"/>
+          <w:tab w:val="left" w:pos="8244"/>
+          <w:tab w:val="left" w:pos="9160"/>
+          <w:tab w:val="left" w:pos="10076"/>
+          <w:tab w:val="left" w:pos="10992"/>
+          <w:tab w:val="left" w:pos="11908"/>
+          <w:tab w:val="left" w:pos="12824"/>
+          <w:tab w:val="left" w:pos="13740"/>
+          <w:tab w:val="left" w:pos="14656"/>
+        </w:tabs>
+        <w:spacing w:after="0" w:line="240" w:lineRule="auto"/>
+        <w:textAlignment w:val="baseline"/>
+        <w:rPr>
+          <w:rFonts w:ascii="inherit" w:eastAsia="Times New Roman" w:hAnsi="inherit" w:cs="Courier New"/>
+          <w:color w:val="303336"/>
+          <w:sz w:val="20"/>
+          <w:szCs w:val="20"/>
+          <w:bdr w:val="none" w:sz="0" w:space="0" w:color="auto" w:frame="1"/>
+          <w:shd w:val="clear" w:color="auto" w:fill="EFF0F1"/>
+        </w:rPr>
+      </w:pPr>
+      <w:r>
+        <w:rPr>
+          <w:rFonts w:ascii="inherit" w:eastAsia="Times New Roman" w:hAnsi="inherit" w:cs="Courier New"/>
+          <w:color w:val="303336"/>
+          <w:sz w:val="20"/>
+          <w:szCs w:val="20"/>
+          <w:bdr w:val="none" w:sz="0" w:space="0" w:color="auto" w:frame="1"/>
+          <w:shd w:val="clear" w:color="auto" w:fill="EFF0F1"/>
+        </w:rPr>
+        <w:t xml:space="preserve">    </w:t>
+      </w:r>
+      <w:r>
+        <w:rPr>
+          <w:rFonts w:ascii="inherit" w:eastAsia="Times New Roman" w:hAnsi="inherit" w:cs="Courier New"/>
+          <w:color w:val="101094"/>
+          <w:sz w:val="20"/>
+          <w:szCs w:val="20"/>
+          <w:bdr w:val="none" w:sz="0" w:space="0" w:color="auto" w:frame="1"/>
+          <w:shd w:val="clear" w:color="auto" w:fill="EFF0F1"/>
+        </w:rPr>
+        <w:t>if</w:t>
+      </w:r>
+      <w:r>
+        <w:rPr>
+          <w:rFonts w:ascii="inherit" w:eastAsia="Times New Roman" w:hAnsi="inherit" w:cs="Courier New"/>
+          <w:color w:val="303336"/>
+          <w:sz w:val="20"/>
+          <w:szCs w:val="20"/>
+          <w:bdr w:val="none" w:sz="0" w:space="0" w:color="auto" w:frame="1"/>
+          <w:shd w:val="clear" w:color="auto" w:fill="EFF0F1"/>
+        </w:rPr>
+        <w:t xml:space="preserve">(e.key == </w:t>
+      </w:r>
+      <w:r>
+        <w:rPr>
+          <w:rFonts w:ascii="inherit" w:eastAsia="Times New Roman" w:hAnsi="inherit" w:cs="Courier New"/>
+          <w:color w:val="7D2727"/>
+          <w:sz w:val="20"/>
+          <w:szCs w:val="20"/>
+          <w:bdr w:val="none" w:sz="0" w:space="0" w:color="auto" w:frame="1"/>
+          <w:shd w:val="clear" w:color="auto" w:fill="EFF0F1"/>
+        </w:rPr>
+        <w:t>"c"</w:t>
+      </w:r>
+      <w:r>
+        <w:rPr>
+          <w:rFonts w:ascii="inherit" w:eastAsia="Times New Roman" w:hAnsi="inherit" w:cs="Courier New"/>
+          <w:color w:val="303336"/>
+          <w:sz w:val="20"/>
+          <w:szCs w:val="20"/>
+          <w:bdr w:val="none" w:sz="0" w:space="0" w:color="auto" w:frame="1"/>
+          <w:shd w:val="clear" w:color="auto" w:fill="EFF0F1"/>
+        </w:rPr>
+        <w:t xml:space="preserve"> &amp;&amp; e.ctrlKey) {</w:t>
+      </w:r>
+    </w:p>
+    <w:p>
+      <w:pPr>
+        <w:shd w:val="clear" w:color="auto" w:fill="EFF0F1"/>
+        <w:tabs>
+          <w:tab w:val="left" w:pos="916"/>
+          <w:tab w:val="left" w:pos="1832"/>
+          <w:tab w:val="left" w:pos="2748"/>
+          <w:tab w:val="left" w:pos="3664"/>
+          <w:tab w:val="left" w:pos="4580"/>
+          <w:tab w:val="left" w:pos="5496"/>
+          <w:tab w:val="left" w:pos="6412"/>
+          <w:tab w:val="left" w:pos="7328"/>
+          <w:tab w:val="left" w:pos="8244"/>
+          <w:tab w:val="left" w:pos="9160"/>
+          <w:tab w:val="left" w:pos="10076"/>
+          <w:tab w:val="left" w:pos="10992"/>
+          <w:tab w:val="left" w:pos="11908"/>
+          <w:tab w:val="left" w:pos="12824"/>
+          <w:tab w:val="left" w:pos="13740"/>
+          <w:tab w:val="left" w:pos="14656"/>
+        </w:tabs>
+        <w:spacing w:after="0" w:line="240" w:lineRule="auto"/>
+        <w:textAlignment w:val="baseline"/>
+        <w:rPr>
+          <w:rFonts w:ascii="inherit" w:eastAsia="Times New Roman" w:hAnsi="inherit" w:cs="Courier New"/>
+          <w:color w:val="303336"/>
+          <w:sz w:val="20"/>
+          <w:szCs w:val="20"/>
+          <w:bdr w:val="none" w:sz="0" w:space="0" w:color="auto" w:frame="1"/>
+          <w:shd w:val="clear" w:color="auto" w:fill="EFF0F1"/>
+        </w:rPr>
+      </w:pPr>
+      <w:r>
+        <w:rPr>
+          <w:rFonts w:ascii="inherit" w:eastAsia="Times New Roman" w:hAnsi="inherit" w:cs="Courier New"/>
+          <w:color w:val="303336"/>
+          <w:sz w:val="20"/>
+          <w:szCs w:val="20"/>
+          <w:bdr w:val="none" w:sz="0" w:space="0" w:color="auto" w:frame="1"/>
+          <w:shd w:val="clear" w:color="auto" w:fill="EFF0F1"/>
+        </w:rPr>
+        <w:t xml:space="preserve">        console.log(</w:t>
+      </w:r>
+      <w:r>
+        <w:rPr>
+          <w:rFonts w:ascii="inherit" w:eastAsia="Times New Roman" w:hAnsi="inherit" w:cs="Courier New"/>
+          <w:color w:val="7D2727"/>
+          <w:sz w:val="20"/>
+          <w:szCs w:val="20"/>
+          <w:bdr w:val="none" w:sz="0" w:space="0" w:color="auto" w:frame="1"/>
+          <w:shd w:val="clear" w:color="auto" w:fill="EFF0F1"/>
+        </w:rPr>
+        <w:t>'ctrl+c was pressed'</w:t>
+      </w:r>
+      <w:r>
+        <w:rPr>
+          <w:rFonts w:ascii="inherit" w:eastAsia="Times New Roman" w:hAnsi="inherit" w:cs="Courier New"/>
+          <w:color w:val="303336"/>
+          <w:sz w:val="20"/>
+          <w:szCs w:val="20"/>
+          <w:bdr w:val="none" w:sz="0" w:space="0" w:color="auto" w:frame="1"/>
+          <w:shd w:val="clear" w:color="auto" w:fill="EFF0F1"/>
+        </w:rPr>
+        <w:t>);</w:t>
+      </w:r>
+    </w:p>
+    <w:p>
+      <w:pPr>
+        <w:shd w:val="clear" w:color="auto" w:fill="EFF0F1"/>
+        <w:tabs>
+          <w:tab w:val="left" w:pos="916"/>
+          <w:tab w:val="left" w:pos="1832"/>
+          <w:tab w:val="left" w:pos="2748"/>
+          <w:tab w:val="left" w:pos="3664"/>
+          <w:tab w:val="left" w:pos="4580"/>
+          <w:tab w:val="left" w:pos="5496"/>
+          <w:tab w:val="left" w:pos="6412"/>
+          <w:tab w:val="left" w:pos="7328"/>
+          <w:tab w:val="left" w:pos="8244"/>
+          <w:tab w:val="left" w:pos="9160"/>
+          <w:tab w:val="left" w:pos="10076"/>
+          <w:tab w:val="left" w:pos="10992"/>
+          <w:tab w:val="left" w:pos="11908"/>
+          <w:tab w:val="left" w:pos="12824"/>
+          <w:tab w:val="left" w:pos="13740"/>
+          <w:tab w:val="left" w:pos="14656"/>
+        </w:tabs>
+        <w:spacing w:after="0" w:line="240" w:lineRule="auto"/>
+        <w:textAlignment w:val="baseline"/>
+        <w:rPr>
+          <w:rFonts w:ascii="inherit" w:eastAsia="Times New Roman" w:hAnsi="inherit" w:cs="Courier New"/>
+          <w:color w:val="303336"/>
+          <w:sz w:val="20"/>
+          <w:szCs w:val="20"/>
+          <w:bdr w:val="none" w:sz="0" w:space="0" w:color="auto" w:frame="1"/>
+          <w:shd w:val="clear" w:color="auto" w:fill="EFF0F1"/>
+        </w:rPr>
+      </w:pPr>
+      <w:r>
+        <w:rPr>
+          <w:rFonts w:ascii="inherit" w:eastAsia="Times New Roman" w:hAnsi="inherit" w:cs="Courier New"/>
+          <w:color w:val="303336"/>
+          <w:sz w:val="20"/>
+          <w:szCs w:val="20"/>
+          <w:bdr w:val="none" w:sz="0" w:space="0" w:color="auto" w:frame="1"/>
+          <w:shd w:val="clear" w:color="auto" w:fill="EFF0F1"/>
+        </w:rPr>
+        <w:t xml:space="preserve">    }</w:t>
+      </w:r>
+    </w:p>
+    <w:p>
+      <w:pPr>
+        <w:shd w:val="clear" w:color="auto" w:fill="EFF0F1"/>
+        <w:tabs>
+          <w:tab w:val="left" w:pos="916"/>
+          <w:tab w:val="left" w:pos="1832"/>
+          <w:tab w:val="left" w:pos="2748"/>
+          <w:tab w:val="left" w:pos="3664"/>
+          <w:tab w:val="left" w:pos="4580"/>
+          <w:tab w:val="left" w:pos="5496"/>
+          <w:tab w:val="left" w:pos="6412"/>
+          <w:tab w:val="left" w:pos="7328"/>
+          <w:tab w:val="left" w:pos="8244"/>
+          <w:tab w:val="left" w:pos="9160"/>
+          <w:tab w:val="left" w:pos="10076"/>
+          <w:tab w:val="left" w:pos="10992"/>
+          <w:tab w:val="left" w:pos="11908"/>
+          <w:tab w:val="left" w:pos="12824"/>
+          <w:tab w:val="left" w:pos="13740"/>
+          <w:tab w:val="left" w:pos="14656"/>
+        </w:tabs>
+        <w:spacing w:after="0" w:line="240" w:lineRule="auto"/>
+        <w:textAlignment w:val="baseline"/>
+        <w:rPr>
+          <w:rFonts w:ascii="Consolas" w:eastAsia="Times New Roman" w:hAnsi="Consolas" w:cs="Courier New"/>
+          <w:color w:val="393318"/>
+          <w:sz w:val="20"/>
+          <w:szCs w:val="20"/>
+        </w:rPr>
+      </w:pPr>
+      <w:r>
+        <w:rPr>
+          <w:rFonts w:ascii="inherit" w:eastAsia="Times New Roman" w:hAnsi="inherit" w:cs="Courier New"/>
+          <w:color w:val="303336"/>
+          <w:sz w:val="20"/>
+          <w:szCs w:val="20"/>
+          <w:bdr w:val="none" w:sz="0" w:space="0" w:color="auto" w:frame="1"/>
+          <w:shd w:val="clear" w:color="auto" w:fill="EFF0F1"/>
+        </w:rPr>
+        <w:t>});</w:t>
+      </w:r>
+    </w:p>
+    <w:p>
+      <w:pPr>
+        <w:spacing w:line="240" w:lineRule="auto"/>
+        <w:rPr>
+          <w:sz w:val="26"/>
+        </w:rPr>
+      </w:pPr>
+      <w:r>
+        <w:rPr>
+          <w:sz w:val="26"/>
+        </w:rPr>
+        <w:t xml:space="preserve">Src: </w:t>
+      </w:r>
+      <w:hyperlink r:id="rId37" w:history="1">
+        <w:r>
+          <w:rPr>
+            <w:rStyle w:val="Hyperlink"/>
+            <w:sz w:val="26"/>
+          </w:rPr>
+          <w:t>https://stackoverflow.com/questions/4604057/jquery-keypress-ctrlc-or-some-combo-like-that</w:t>
+        </w:r>
+      </w:hyperlink>
+    </w:p>
+    <w:p>
+      <w:pPr>
+        <w:spacing w:line="240" w:lineRule="auto"/>
+        <w:rPr>
+          <w:sz w:val="26"/>
+        </w:rPr>
+      </w:pPr>
+    </w:p>
+    <w:p>
+      <w:pPr>
+        <w:spacing w:line="240" w:lineRule="auto"/>
+        <w:rPr>
+          <w:sz w:val="30"/>
+        </w:rPr>
+      </w:pPr>
+      <w:r>
+        <w:rPr>
+          <w:sz w:val="30"/>
+        </w:rPr>
+        <w:t>---------------(</w:t>
+      </w:r>
+      <w:r>
+        <w:rPr>
+          <w:sz w:val="30"/>
+        </w:rPr>
+        <w:t xml:space="preserve"> M</w:t>
+      </w:r>
+      <w:r>
+        <w:rPr>
+          <w:sz w:val="30"/>
+        </w:rPr>
+        <w:t>ulti key press event handler with function keys jquery</w:t>
+      </w:r>
+      <w:r>
+        <w:rPr>
+          <w:sz w:val="30"/>
+        </w:rPr>
+        <w:t xml:space="preserve"> </w:t>
+      </w:r>
+      <w:r>
+        <w:rPr>
+          <w:sz w:val="30"/>
+        </w:rPr>
+        <w:t xml:space="preserve">) </w:t>
+      </w:r>
+      <w:r>
+        <w:rPr>
+          <w:sz w:val="30"/>
+        </w:rPr>
+        <w:t>Can jQuery .keypress() detect more than one key at the same time?</w:t>
+      </w:r>
+    </w:p>
+    <w:p>
+      <w:pPr>
+        <w:pStyle w:val="HTMLPreformatted"/>
+        <w:shd w:val="clear" w:color="auto" w:fill="EFF0F1"/>
+        <w:textAlignment w:val="baseline"/>
+        <w:rPr>
+          <w:rStyle w:val="pln"/>
+          <w:rFonts w:ascii="inherit" w:hAnsi="inherit"/>
+          <w:color w:val="303336"/>
+          <w:bdr w:val="none" w:sz="0" w:space="0" w:color="auto" w:frame="1"/>
+          <w:shd w:val="clear" w:color="auto" w:fill="EFF0F1"/>
+        </w:rPr>
+      </w:pPr>
+      <w:r>
+        <w:rPr>
+          <w:rStyle w:val="pln"/>
+          <w:rFonts w:ascii="inherit" w:hAnsi="inherit"/>
+          <w:color w:val="303336"/>
+          <w:bdr w:val="none" w:sz="0" w:space="0" w:color="auto" w:frame="1"/>
+          <w:shd w:val="clear" w:color="auto" w:fill="EFF0F1"/>
+        </w:rPr>
+        <w:t>$</w:t>
+      </w:r>
+      <w:r>
+        <w:rPr>
+          <w:rStyle w:val="pun"/>
+          <w:rFonts w:ascii="inherit" w:hAnsi="inherit"/>
+          <w:color w:val="303336"/>
+          <w:bdr w:val="none" w:sz="0" w:space="0" w:color="auto" w:frame="1"/>
+          <w:shd w:val="clear" w:color="auto" w:fill="EFF0F1"/>
+        </w:rPr>
+        <w:t>(</w:t>
+      </w:r>
+      <w:r>
+        <w:rPr>
+          <w:rStyle w:val="pln"/>
+          <w:rFonts w:ascii="inherit" w:hAnsi="inherit"/>
+          <w:color w:val="303336"/>
+          <w:bdr w:val="none" w:sz="0" w:space="0" w:color="auto" w:frame="1"/>
+          <w:shd w:val="clear" w:color="auto" w:fill="EFF0F1"/>
+        </w:rPr>
+        <w:t>document</w:t>
+      </w:r>
+      <w:r>
+        <w:rPr>
+          <w:rStyle w:val="pun"/>
+          <w:rFonts w:ascii="inherit" w:hAnsi="inherit"/>
+          <w:color w:val="303336"/>
+          <w:bdr w:val="none" w:sz="0" w:space="0" w:color="auto" w:frame="1"/>
+          <w:shd w:val="clear" w:color="auto" w:fill="EFF0F1"/>
+        </w:rPr>
+        <w:t>).</w:t>
+      </w:r>
+      <w:r>
+        <w:rPr>
+          <w:rStyle w:val="pln"/>
+          <w:rFonts w:ascii="inherit" w:hAnsi="inherit"/>
+          <w:color w:val="303336"/>
+          <w:bdr w:val="none" w:sz="0" w:space="0" w:color="auto" w:frame="1"/>
+          <w:shd w:val="clear" w:color="auto" w:fill="EFF0F1"/>
+        </w:rPr>
+        <w:t>bind</w:t>
+      </w:r>
+      <w:r>
+        <w:rPr>
+          <w:rStyle w:val="pun"/>
+          <w:rFonts w:ascii="inherit" w:hAnsi="inherit"/>
+          <w:color w:val="303336"/>
+          <w:bdr w:val="none" w:sz="0" w:space="0" w:color="auto" w:frame="1"/>
+          <w:shd w:val="clear" w:color="auto" w:fill="EFF0F1"/>
+        </w:rPr>
+        <w:t>(</w:t>
+      </w:r>
+      <w:r>
+        <w:rPr>
+          <w:rStyle w:val="str"/>
+          <w:rFonts w:ascii="inherit" w:hAnsi="inherit"/>
+          <w:color w:val="7D2727"/>
+          <w:bdr w:val="none" w:sz="0" w:space="0" w:color="auto" w:frame="1"/>
+          <w:shd w:val="clear" w:color="auto" w:fill="EFF0F1"/>
+        </w:rPr>
+        <w:t>'keypress'</w:t>
+      </w:r>
+      <w:r>
+        <w:rPr>
+          <w:rStyle w:val="pun"/>
+          <w:rFonts w:ascii="inherit" w:hAnsi="inherit"/>
+          <w:color w:val="303336"/>
+          <w:bdr w:val="none" w:sz="0" w:space="0" w:color="auto" w:frame="1"/>
+          <w:shd w:val="clear" w:color="auto" w:fill="EFF0F1"/>
+        </w:rPr>
+        <w:t>,</w:t>
+      </w:r>
+      <w:r>
+        <w:rPr>
+          <w:rStyle w:val="pln"/>
+          <w:rFonts w:ascii="inherit" w:hAnsi="inherit"/>
+          <w:color w:val="303336"/>
+          <w:bdr w:val="none" w:sz="0" w:space="0" w:color="auto" w:frame="1"/>
+          <w:shd w:val="clear" w:color="auto" w:fill="EFF0F1"/>
+        </w:rPr>
+        <w:t xml:space="preserve"> </w:t>
+      </w:r>
+      <w:r>
+        <w:rPr>
+          <w:rStyle w:val="kwd"/>
+          <w:rFonts w:ascii="inherit" w:hAnsi="inherit"/>
+          <w:color w:val="101094"/>
+          <w:bdr w:val="none" w:sz="0" w:space="0" w:color="auto" w:frame="1"/>
+          <w:shd w:val="clear" w:color="auto" w:fill="EFF0F1"/>
+        </w:rPr>
+        <w:t>function</w:t>
+      </w:r>
+      <w:r>
+        <w:rPr>
+          <w:rStyle w:val="pun"/>
+          <w:rFonts w:ascii="inherit" w:hAnsi="inherit"/>
+          <w:color w:val="303336"/>
+          <w:bdr w:val="none" w:sz="0" w:space="0" w:color="auto" w:frame="1"/>
+          <w:shd w:val="clear" w:color="auto" w:fill="EFF0F1"/>
+        </w:rPr>
+        <w:t>(</w:t>
+      </w:r>
+      <w:r>
+        <w:rPr>
+          <w:rStyle w:val="kwd"/>
+          <w:rFonts w:ascii="inherit" w:hAnsi="inherit"/>
+          <w:color w:val="101094"/>
+          <w:bdr w:val="none" w:sz="0" w:space="0" w:color="auto" w:frame="1"/>
+          <w:shd w:val="clear" w:color="auto" w:fill="EFF0F1"/>
+        </w:rPr>
+        <w:t>event</w:t>
+      </w:r>
+      <w:r>
+        <w:rPr>
+          <w:rStyle w:val="pun"/>
+          <w:rFonts w:ascii="inherit" w:hAnsi="inherit"/>
+          <w:color w:val="303336"/>
+          <w:bdr w:val="none" w:sz="0" w:space="0" w:color="auto" w:frame="1"/>
+          <w:shd w:val="clear" w:color="auto" w:fill="EFF0F1"/>
+        </w:rPr>
+        <w:t>)</w:t>
+      </w:r>
+      <w:r>
+        <w:rPr>
+          <w:rStyle w:val="pln"/>
+          <w:rFonts w:ascii="inherit" w:hAnsi="inherit"/>
+          <w:color w:val="303336"/>
+          <w:bdr w:val="none" w:sz="0" w:space="0" w:color="auto" w:frame="1"/>
+          <w:shd w:val="clear" w:color="auto" w:fill="EFF0F1"/>
+        </w:rPr>
+        <w:t xml:space="preserve"> </w:t>
+      </w:r>
+      <w:r>
+        <w:rPr>
+          <w:rStyle w:val="pun"/>
+          <w:rFonts w:ascii="inherit" w:hAnsi="inherit"/>
+          <w:color w:val="303336"/>
+          <w:bdr w:val="none" w:sz="0" w:space="0" w:color="auto" w:frame="1"/>
+          <w:shd w:val="clear" w:color="auto" w:fill="EFF0F1"/>
+        </w:rPr>
+        <w:t>{</w:t>
+      </w:r>
+    </w:p>
+    <w:p>
+      <w:pPr>
+        <w:pStyle w:val="HTMLPreformatted"/>
+        <w:shd w:val="clear" w:color="auto" w:fill="EFF0F1"/>
+        <w:textAlignment w:val="baseline"/>
+        <w:rPr>
+          <w:rStyle w:val="pln"/>
+          <w:rFonts w:ascii="inherit" w:hAnsi="inherit"/>
+          <w:color w:val="303336"/>
+          <w:bdr w:val="none" w:sz="0" w:space="0" w:color="auto" w:frame="1"/>
+          <w:shd w:val="clear" w:color="auto" w:fill="EFF0F1"/>
+        </w:rPr>
+      </w:pPr>
+      <w:r>
+        <w:rPr>
+          <w:rStyle w:val="pln"/>
+          <w:rFonts w:ascii="inherit" w:hAnsi="inherit"/>
+          <w:color w:val="303336"/>
+          <w:bdr w:val="none" w:sz="0" w:space="0" w:color="auto" w:frame="1"/>
+          <w:shd w:val="clear" w:color="auto" w:fill="EFF0F1"/>
+        </w:rPr>
+        <w:t xml:space="preserve">    </w:t>
+      </w:r>
+      <w:r>
+        <w:rPr>
+          <w:rStyle w:val="kwd"/>
+          <w:rFonts w:ascii="inherit" w:hAnsi="inherit"/>
+          <w:color w:val="101094"/>
+          <w:bdr w:val="none" w:sz="0" w:space="0" w:color="auto" w:frame="1"/>
+          <w:shd w:val="clear" w:color="auto" w:fill="EFF0F1"/>
+        </w:rPr>
+        <w:t>if</w:t>
+      </w:r>
+      <w:r>
+        <w:rPr>
+          <w:rStyle w:val="pun"/>
+          <w:rFonts w:ascii="inherit" w:hAnsi="inherit"/>
+          <w:color w:val="303336"/>
+          <w:bdr w:val="none" w:sz="0" w:space="0" w:color="auto" w:frame="1"/>
+          <w:shd w:val="clear" w:color="auto" w:fill="EFF0F1"/>
+        </w:rPr>
+        <w:t>(</w:t>
+      </w:r>
+      <w:r>
+        <w:rPr>
+          <w:rStyle w:val="pln"/>
+          <w:rFonts w:ascii="inherit" w:hAnsi="inherit"/>
+          <w:color w:val="303336"/>
+          <w:bdr w:val="none" w:sz="0" w:space="0" w:color="auto" w:frame="1"/>
+          <w:shd w:val="clear" w:color="auto" w:fill="EFF0F1"/>
+        </w:rPr>
+        <w:t xml:space="preserve"> </w:t>
+      </w:r>
+      <w:r>
+        <w:rPr>
+          <w:rStyle w:val="kwd"/>
+          <w:rFonts w:ascii="inherit" w:hAnsi="inherit"/>
+          <w:color w:val="101094"/>
+          <w:bdr w:val="none" w:sz="0" w:space="0" w:color="auto" w:frame="1"/>
+          <w:shd w:val="clear" w:color="auto" w:fill="EFF0F1"/>
+        </w:rPr>
+        <w:t>event</w:t>
+      </w:r>
+      <w:r>
+        <w:rPr>
+          <w:rStyle w:val="pun"/>
+          <w:rFonts w:ascii="inherit" w:hAnsi="inherit"/>
+          <w:color w:val="303336"/>
+          <w:bdr w:val="none" w:sz="0" w:space="0" w:color="auto" w:frame="1"/>
+          <w:shd w:val="clear" w:color="auto" w:fill="EFF0F1"/>
+        </w:rPr>
+        <w:t>.</w:t>
+      </w:r>
+      <w:r>
+        <w:rPr>
+          <w:rStyle w:val="pln"/>
+          <w:rFonts w:ascii="inherit" w:hAnsi="inherit"/>
+          <w:color w:val="303336"/>
+          <w:bdr w:val="none" w:sz="0" w:space="0" w:color="auto" w:frame="1"/>
+          <w:shd w:val="clear" w:color="auto" w:fill="EFF0F1"/>
+        </w:rPr>
+        <w:t xml:space="preserve">which </w:t>
+      </w:r>
+      <w:r>
+        <w:rPr>
+          <w:rStyle w:val="pun"/>
+          <w:rFonts w:ascii="inherit" w:hAnsi="inherit"/>
+          <w:color w:val="303336"/>
+          <w:bdr w:val="none" w:sz="0" w:space="0" w:color="auto" w:frame="1"/>
+          <w:shd w:val="clear" w:color="auto" w:fill="EFF0F1"/>
+        </w:rPr>
+        <w:t>===</w:t>
+      </w:r>
+      <w:r>
+        <w:rPr>
+          <w:rStyle w:val="pln"/>
+          <w:rFonts w:ascii="inherit" w:hAnsi="inherit"/>
+          <w:color w:val="303336"/>
+          <w:bdr w:val="none" w:sz="0" w:space="0" w:color="auto" w:frame="1"/>
+          <w:shd w:val="clear" w:color="auto" w:fill="EFF0F1"/>
+        </w:rPr>
+        <w:t xml:space="preserve"> </w:t>
+      </w:r>
+      <w:r>
+        <w:rPr>
+          <w:rStyle w:val="lit"/>
+          <w:rFonts w:ascii="inherit" w:hAnsi="inherit"/>
+          <w:color w:val="7D2727"/>
+          <w:bdr w:val="none" w:sz="0" w:space="0" w:color="auto" w:frame="1"/>
+          <w:shd w:val="clear" w:color="auto" w:fill="EFF0F1"/>
+        </w:rPr>
+        <w:t>65</w:t>
+      </w:r>
+      <w:r>
+        <w:rPr>
+          <w:rStyle w:val="pln"/>
+          <w:rFonts w:ascii="inherit" w:hAnsi="inherit"/>
+          <w:color w:val="303336"/>
+          <w:bdr w:val="none" w:sz="0" w:space="0" w:color="auto" w:frame="1"/>
+          <w:shd w:val="clear" w:color="auto" w:fill="EFF0F1"/>
+        </w:rPr>
+        <w:t xml:space="preserve"> </w:t>
+      </w:r>
+      <w:r>
+        <w:rPr>
+          <w:rStyle w:val="pun"/>
+          <w:rFonts w:ascii="inherit" w:hAnsi="inherit"/>
+          <w:color w:val="303336"/>
+          <w:bdr w:val="none" w:sz="0" w:space="0" w:color="auto" w:frame="1"/>
+          <w:shd w:val="clear" w:color="auto" w:fill="EFF0F1"/>
+        </w:rPr>
+        <w:t>&amp;&amp;</w:t>
+      </w:r>
+      <w:r>
+        <w:rPr>
+          <w:rStyle w:val="pln"/>
+          <w:rFonts w:ascii="inherit" w:hAnsi="inherit"/>
+          <w:color w:val="303336"/>
+          <w:bdr w:val="none" w:sz="0" w:space="0" w:color="auto" w:frame="1"/>
+          <w:shd w:val="clear" w:color="auto" w:fill="EFF0F1"/>
+        </w:rPr>
+        <w:t xml:space="preserve"> </w:t>
+      </w:r>
+      <w:r>
+        <w:rPr>
+          <w:rStyle w:val="kwd"/>
+          <w:rFonts w:ascii="inherit" w:hAnsi="inherit"/>
+          <w:color w:val="101094"/>
+          <w:bdr w:val="none" w:sz="0" w:space="0" w:color="auto" w:frame="1"/>
+          <w:shd w:val="clear" w:color="auto" w:fill="EFF0F1"/>
+        </w:rPr>
+        <w:t>event</w:t>
+      </w:r>
+      <w:r>
+        <w:rPr>
+          <w:rStyle w:val="pun"/>
+          <w:rFonts w:ascii="inherit" w:hAnsi="inherit"/>
+          <w:color w:val="303336"/>
+          <w:bdr w:val="none" w:sz="0" w:space="0" w:color="auto" w:frame="1"/>
+          <w:shd w:val="clear" w:color="auto" w:fill="EFF0F1"/>
+        </w:rPr>
+        <w:t>.</w:t>
+      </w:r>
+      <w:r>
+        <w:rPr>
+          <w:rStyle w:val="pln"/>
+          <w:rFonts w:ascii="inherit" w:hAnsi="inherit"/>
+          <w:color w:val="303336"/>
+          <w:bdr w:val="none" w:sz="0" w:space="0" w:color="auto" w:frame="1"/>
+          <w:shd w:val="clear" w:color="auto" w:fill="EFF0F1"/>
+        </w:rPr>
+        <w:t xml:space="preserve">shiftKey </w:t>
+      </w:r>
+      <w:r>
+        <w:rPr>
+          <w:rStyle w:val="pun"/>
+          <w:rFonts w:ascii="inherit" w:hAnsi="inherit"/>
+          <w:color w:val="303336"/>
+          <w:bdr w:val="none" w:sz="0" w:space="0" w:color="auto" w:frame="1"/>
+          <w:shd w:val="clear" w:color="auto" w:fill="EFF0F1"/>
+        </w:rPr>
+        <w:t>)</w:t>
+      </w:r>
+      <w:r>
+        <w:rPr>
+          <w:rStyle w:val="pln"/>
+          <w:rFonts w:ascii="inherit" w:hAnsi="inherit"/>
+          <w:color w:val="303336"/>
+          <w:bdr w:val="none" w:sz="0" w:space="0" w:color="auto" w:frame="1"/>
+          <w:shd w:val="clear" w:color="auto" w:fill="EFF0F1"/>
+        </w:rPr>
+        <w:t xml:space="preserve"> </w:t>
+      </w:r>
+      <w:r>
+        <w:rPr>
+          <w:rStyle w:val="pun"/>
+          <w:rFonts w:ascii="inherit" w:hAnsi="inherit"/>
+          <w:color w:val="303336"/>
+          <w:bdr w:val="none" w:sz="0" w:space="0" w:color="auto" w:frame="1"/>
+          <w:shd w:val="clear" w:color="auto" w:fill="EFF0F1"/>
+        </w:rPr>
+        <w:t>{</w:t>
+      </w:r>
+    </w:p>
+    <w:p>
+      <w:pPr>
+        <w:pStyle w:val="HTMLPreformatted"/>
+        <w:shd w:val="clear" w:color="auto" w:fill="EFF0F1"/>
+        <w:textAlignment w:val="baseline"/>
+        <w:rPr>
+          <w:rStyle w:val="pln"/>
+          <w:rFonts w:ascii="inherit" w:hAnsi="inherit"/>
+          <w:color w:val="303336"/>
+          <w:bdr w:val="none" w:sz="0" w:space="0" w:color="auto" w:frame="1"/>
+          <w:shd w:val="clear" w:color="auto" w:fill="EFF0F1"/>
+        </w:rPr>
+      </w:pPr>
+      <w:r>
+        <w:rPr>
+          <w:rStyle w:val="pln"/>
+          <w:rFonts w:ascii="inherit" w:hAnsi="inherit"/>
+          <w:color w:val="303336"/>
+          <w:bdr w:val="none" w:sz="0" w:space="0" w:color="auto" w:frame="1"/>
+          <w:shd w:val="clear" w:color="auto" w:fill="EFF0F1"/>
+        </w:rPr>
+        <w:t xml:space="preserve">        alert</w:t>
+      </w:r>
+      <w:r>
+        <w:rPr>
+          <w:rStyle w:val="pun"/>
+          <w:rFonts w:ascii="inherit" w:hAnsi="inherit"/>
+          <w:color w:val="303336"/>
+          <w:bdr w:val="none" w:sz="0" w:space="0" w:color="auto" w:frame="1"/>
+          <w:shd w:val="clear" w:color="auto" w:fill="EFF0F1"/>
+        </w:rPr>
+        <w:t>(</w:t>
+      </w:r>
+      <w:r>
+        <w:rPr>
+          <w:rStyle w:val="str"/>
+          <w:rFonts w:ascii="inherit" w:hAnsi="inherit"/>
+          <w:color w:val="7D2727"/>
+          <w:bdr w:val="none" w:sz="0" w:space="0" w:color="auto" w:frame="1"/>
+          <w:shd w:val="clear" w:color="auto" w:fill="EFF0F1"/>
+        </w:rPr>
+        <w:t>'you pressed SHIFT+A'</w:t>
+      </w:r>
+      <w:r>
+        <w:rPr>
+          <w:rStyle w:val="pun"/>
+          <w:rFonts w:ascii="inherit" w:hAnsi="inherit"/>
+          <w:color w:val="303336"/>
+          <w:bdr w:val="none" w:sz="0" w:space="0" w:color="auto" w:frame="1"/>
+          <w:shd w:val="clear" w:color="auto" w:fill="EFF0F1"/>
+        </w:rPr>
+        <w:t>);</w:t>
+      </w:r>
+    </w:p>
+    <w:p>
+      <w:pPr>
+        <w:pStyle w:val="HTMLPreformatted"/>
+        <w:shd w:val="clear" w:color="auto" w:fill="EFF0F1"/>
+        <w:textAlignment w:val="baseline"/>
+        <w:rPr>
+          <w:rStyle w:val="pln"/>
+          <w:rFonts w:ascii="inherit" w:hAnsi="inherit"/>
+          <w:color w:val="303336"/>
+          <w:bdr w:val="none" w:sz="0" w:space="0" w:color="auto" w:frame="1"/>
+          <w:shd w:val="clear" w:color="auto" w:fill="EFF0F1"/>
+        </w:rPr>
+      </w:pPr>
+      <w:r>
+        <w:rPr>
+          <w:rStyle w:val="pln"/>
+          <w:rFonts w:ascii="inherit" w:hAnsi="inherit"/>
+          <w:color w:val="303336"/>
+          <w:bdr w:val="none" w:sz="0" w:space="0" w:color="auto" w:frame="1"/>
+          <w:shd w:val="clear" w:color="auto" w:fill="EFF0F1"/>
+        </w:rPr>
+        <w:t xml:space="preserve">    </w:t>
+      </w:r>
+      <w:r>
+        <w:rPr>
+          <w:rStyle w:val="pun"/>
+          <w:rFonts w:ascii="inherit" w:hAnsi="inherit"/>
+          <w:color w:val="303336"/>
+          <w:bdr w:val="none" w:sz="0" w:space="0" w:color="auto" w:frame="1"/>
+          <w:shd w:val="clear" w:color="auto" w:fill="EFF0F1"/>
+        </w:rPr>
+        <w:t>}</w:t>
+      </w:r>
+    </w:p>
+    <w:p>
+      <w:pPr>
+        <w:pStyle w:val="HTMLPreformatted"/>
+        <w:shd w:val="clear" w:color="auto" w:fill="EFF0F1"/>
+        <w:textAlignment w:val="baseline"/>
+        <w:rPr>
+          <w:rFonts w:ascii="Consolas" w:hAnsi="Consolas"/>
+          <w:color w:val="393318"/>
+        </w:rPr>
+      </w:pPr>
+      <w:r>
+        <w:rPr>
+          <w:rStyle w:val="pun"/>
+          <w:rFonts w:ascii="inherit" w:hAnsi="inherit"/>
+          <w:color w:val="303336"/>
+          <w:bdr w:val="none" w:sz="0" w:space="0" w:color="auto" w:frame="1"/>
+          <w:shd w:val="clear" w:color="auto" w:fill="EFF0F1"/>
+        </w:rPr>
+        <w:t>});</w:t>
+      </w:r>
+    </w:p>
+    <w:p>
+      <w:pPr>
+        <w:pStyle w:val="NormalWeb"/>
+        <w:shd w:val="clear" w:color="auto" w:fill="FFFFFF"/>
+        <w:spacing w:before="0" w:beforeAutospacing="0" w:after="0" w:afterAutospacing="0"/>
+        <w:textAlignment w:val="baseline"/>
+        <w:rPr>
+          <w:rFonts w:ascii="Arial" w:hAnsi="Arial" w:cs="Arial"/>
+          <w:color w:val="242729"/>
+          <w:sz w:val="23"/>
+          <w:szCs w:val="23"/>
+        </w:rPr>
+      </w:pPr>
+      <w:hyperlink r:id="rId38" w:history="1">
+        <w:r>
+          <w:rPr>
+            <w:rStyle w:val="Hyperlink"/>
+            <w:rFonts w:ascii="inherit" w:hAnsi="inherit" w:cs="Arial"/>
+            <w:color w:val="005999"/>
+            <w:sz w:val="23"/>
+            <w:szCs w:val="23"/>
+            <w:bdr w:val="none" w:sz="0" w:space="0" w:color="auto" w:frame="1"/>
+          </w:rPr>
+          <w:t>Jsfiddle demo</w:t>
+        </w:r>
+      </w:hyperlink>
+      <w:r>
+        <w:rPr>
+          <w:rFonts w:ascii="Arial" w:hAnsi="Arial" w:cs="Arial"/>
+          <w:color w:val="242729"/>
+          <w:sz w:val="23"/>
+          <w:szCs w:val="23"/>
+        </w:rPr>
+        <w:t>.</w:t>
+      </w:r>
+    </w:p>
+    <w:p>
+      <w:pPr>
+        <w:pStyle w:val="NormalWeb"/>
+        <w:shd w:val="clear" w:color="auto" w:fill="FFFFFF"/>
+        <w:spacing w:before="0" w:beforeAutospacing="0" w:after="240" w:afterAutospacing="0"/>
+        <w:textAlignment w:val="baseline"/>
+        <w:rPr>
+          <w:rFonts w:ascii="Arial" w:hAnsi="Arial" w:cs="Arial"/>
+          <w:color w:val="242729"/>
+          <w:sz w:val="23"/>
+          <w:szCs w:val="23"/>
+        </w:rPr>
+      </w:pPr>
+      <w:r>
+        <w:rPr>
+          <w:rFonts w:ascii="Arial" w:hAnsi="Arial" w:cs="Arial"/>
+          <w:color w:val="242729"/>
+          <w:sz w:val="23"/>
+          <w:szCs w:val="23"/>
+        </w:rPr>
+        <w:t>Other propertys are:</w:t>
+      </w:r>
+    </w:p>
+    <w:p>
+      <w:pPr>
+        <w:numPr>
+          <w:ilvl w:val="0"/>
+          <w:numId w:val="1"/>
+        </w:numPr>
+        <w:shd w:val="clear" w:color="auto" w:fill="FFFFFF"/>
+        <w:spacing w:after="0" w:line="240" w:lineRule="auto"/>
+        <w:ind w:left="450"/>
+        <w:textAlignment w:val="baseline"/>
+        <w:rPr>
+          <w:rFonts w:ascii="inherit" w:hAnsi="inherit" w:cs="Arial"/>
+          <w:color w:val="242729"/>
+          <w:sz w:val="23"/>
+          <w:szCs w:val="23"/>
+        </w:rPr>
+      </w:pPr>
+      <w:r>
+        <w:rPr>
+          <w:rStyle w:val="HTMLCode"/>
+          <w:rFonts w:ascii="Consolas" w:eastAsiaTheme="minorHAnsi" w:hAnsi="Consolas"/>
+          <w:color w:val="242729"/>
+          <w:bdr w:val="none" w:sz="0" w:space="0" w:color="auto" w:frame="1"/>
+          <w:shd w:val="clear" w:color="auto" w:fill="EFF0F1"/>
+        </w:rPr>
+        <w:t>event.ctrlKey</w:t>
+      </w:r>
+    </w:p>
+    <w:p>
+      <w:pPr>
+        <w:numPr>
+          <w:ilvl w:val="0"/>
+          <w:numId w:val="1"/>
+        </w:numPr>
+        <w:shd w:val="clear" w:color="auto" w:fill="FFFFFF"/>
+        <w:spacing w:after="0" w:line="240" w:lineRule="auto"/>
+        <w:ind w:left="450"/>
+        <w:textAlignment w:val="baseline"/>
+        <w:rPr>
+          <w:rFonts w:ascii="inherit" w:hAnsi="inherit" w:cs="Arial"/>
+          <w:color w:val="242729"/>
+          <w:sz w:val="23"/>
+          <w:szCs w:val="23"/>
+        </w:rPr>
+      </w:pPr>
+      <w:r>
+        <w:rPr>
+          <w:rStyle w:val="HTMLCode"/>
+          <w:rFonts w:ascii="Consolas" w:eastAsiaTheme="minorHAnsi" w:hAnsi="Consolas"/>
+          <w:color w:val="242729"/>
+          <w:bdr w:val="none" w:sz="0" w:space="0" w:color="auto" w:frame="1"/>
+          <w:shd w:val="clear" w:color="auto" w:fill="EFF0F1"/>
+        </w:rPr>
+        <w:t>event.altKey</w:t>
+      </w:r>
+    </w:p>
+    <w:p>
+      <w:pPr>
+        <w:numPr>
+          <w:ilvl w:val="0"/>
+          <w:numId w:val="1"/>
+        </w:numPr>
+        <w:shd w:val="clear" w:color="auto" w:fill="FFFFFF"/>
+        <w:spacing w:after="0" w:line="240" w:lineRule="auto"/>
+        <w:ind w:left="450"/>
+        <w:textAlignment w:val="baseline"/>
+        <w:rPr>
+          <w:rStyle w:val="HTMLCode"/>
+          <w:rFonts w:ascii="inherit" w:eastAsiaTheme="minorHAnsi" w:hAnsi="inherit" w:cs="Arial"/>
+          <w:color w:val="242729"/>
+          <w:sz w:val="23"/>
+          <w:szCs w:val="23"/>
+        </w:rPr>
+      </w:pPr>
+      <w:r>
+        <w:rPr>
+          <w:rStyle w:val="HTMLCode"/>
+          <w:rFonts w:ascii="Consolas" w:eastAsiaTheme="minorHAnsi" w:hAnsi="Consolas"/>
+          <w:color w:val="242729"/>
+          <w:bdr w:val="none" w:sz="0" w:space="0" w:color="auto" w:frame="1"/>
+          <w:shd w:val="clear" w:color="auto" w:fill="EFF0F1"/>
+        </w:rPr>
+        <w:t>event.metaKey</w:t>
+      </w:r>
+    </w:p>
+    <w:p>
+      <w:pPr>
+        <w:shd w:val="clear" w:color="auto" w:fill="FFFFFF"/>
+        <w:spacing w:after="0" w:line="240" w:lineRule="auto"/>
+        <w:ind w:left="450"/>
+        <w:textAlignment w:val="baseline"/>
+        <w:rPr>
+          <w:rFonts w:ascii="inherit" w:hAnsi="inherit" w:cs="Arial"/>
+          <w:color w:val="242729"/>
+          <w:sz w:val="23"/>
+          <w:szCs w:val="23"/>
+        </w:rPr>
+      </w:pPr>
+    </w:p>
+    <w:p>
+      <w:pPr>
+        <w:spacing w:line="240" w:lineRule="auto"/>
+        <w:rPr>
+          <w:sz w:val="28"/>
+        </w:rPr>
+      </w:pPr>
+      <w:r>
+        <w:rPr>
+          <w:sz w:val="28"/>
+        </w:rPr>
+        <w:t xml:space="preserve">Src: </w:t>
+      </w:r>
+      <w:hyperlink r:id="rId39" w:history="1">
+        <w:r>
+          <w:rPr>
+            <w:rStyle w:val="Hyperlink"/>
+            <w:sz w:val="28"/>
+          </w:rPr>
+          <w:t>https://stackoverflow.com/questions/4954403/can-jquery-keypress-detect-more-than-one-key-at-the-same-time</w:t>
+        </w:r>
+      </w:hyperlink>
+    </w:p>
+    <w:p>
+      <w:pPr>
+        <w:spacing w:line="240" w:lineRule="auto"/>
+        <w:rPr>
+          <w:sz w:val="28"/>
+        </w:rPr>
+      </w:pPr>
+      <w:bookmarkStart w:id="0" w:name="_GoBack"/>
+      <w:bookmarkEnd w:id="0"/>
+      <w:r>
+        <w:rPr>
+          <w:sz w:val="28"/>
+        </w:rPr>
+        <w:lastRenderedPageBreak/>
+        <w:t>---------------(</w:t>
+      </w:r>
+      <w:r>
+        <w:rPr>
+          <w:sz w:val="28"/>
+        </w:rPr>
+        <w:t xml:space="preserve">jquery use f1 f2 key events  </w:t>
+      </w:r>
+      <w:r>
+        <w:rPr>
+          <w:sz w:val="28"/>
+        </w:rPr>
+        <w:t xml:space="preserve">) </w:t>
+      </w:r>
+      <w:r>
+        <w:rPr>
+          <w:sz w:val="28"/>
+        </w:rPr>
+        <w:t>Handling key-press events (F1-F12) using JavaScript and jQuery, cross-browser</w:t>
+      </w:r>
+    </w:p>
+    <w:p>
+      <w:pPr>
+        <w:shd w:val="clear" w:color="auto" w:fill="EFF0F1"/>
+        <w:tabs>
+          <w:tab w:val="left" w:pos="916"/>
+          <w:tab w:val="left" w:pos="1832"/>
+          <w:tab w:val="left" w:pos="2748"/>
+          <w:tab w:val="left" w:pos="3664"/>
+          <w:tab w:val="left" w:pos="4580"/>
+          <w:tab w:val="left" w:pos="5496"/>
+          <w:tab w:val="left" w:pos="6412"/>
+          <w:tab w:val="left" w:pos="7328"/>
+          <w:tab w:val="left" w:pos="8244"/>
+          <w:tab w:val="left" w:pos="9160"/>
+          <w:tab w:val="left" w:pos="10076"/>
+          <w:tab w:val="left" w:pos="10992"/>
+          <w:tab w:val="left" w:pos="11908"/>
+          <w:tab w:val="left" w:pos="12824"/>
+          <w:tab w:val="left" w:pos="13740"/>
+          <w:tab w:val="left" w:pos="14656"/>
+        </w:tabs>
+        <w:spacing w:after="0" w:line="240" w:lineRule="auto"/>
+        <w:textAlignment w:val="baseline"/>
+        <w:rPr>
+          <w:rFonts w:ascii="inherit" w:eastAsia="Times New Roman" w:hAnsi="inherit" w:cs="Courier New"/>
+          <w:color w:val="303336"/>
+          <w:sz w:val="20"/>
+          <w:szCs w:val="20"/>
+          <w:bdr w:val="none" w:sz="0" w:space="0" w:color="auto" w:frame="1"/>
+          <w:shd w:val="clear" w:color="auto" w:fill="EFF0F1"/>
+        </w:rPr>
+      </w:pPr>
+      <w:r>
+        <w:rPr>
+          <w:rFonts w:ascii="inherit" w:eastAsia="Times New Roman" w:hAnsi="inherit" w:cs="Courier New"/>
+          <w:color w:val="303336"/>
+          <w:sz w:val="20"/>
+          <w:szCs w:val="20"/>
+          <w:bdr w:val="none" w:sz="0" w:space="0" w:color="auto" w:frame="1"/>
+          <w:shd w:val="clear" w:color="auto" w:fill="EFF0F1"/>
+        </w:rPr>
+        <w:t>$(</w:t>
+      </w:r>
+      <w:r>
+        <w:rPr>
+          <w:rFonts w:ascii="inherit" w:eastAsia="Times New Roman" w:hAnsi="inherit" w:cs="Courier New"/>
+          <w:color w:val="101094"/>
+          <w:sz w:val="20"/>
+          <w:szCs w:val="20"/>
+          <w:bdr w:val="none" w:sz="0" w:space="0" w:color="auto" w:frame="1"/>
+          <w:shd w:val="clear" w:color="auto" w:fill="EFF0F1"/>
+        </w:rPr>
+        <w:t>function</w:t>
+      </w:r>
+      <w:r>
+        <w:rPr>
+          <w:rFonts w:ascii="inherit" w:eastAsia="Times New Roman" w:hAnsi="inherit" w:cs="Courier New"/>
+          <w:color w:val="303336"/>
+          <w:sz w:val="20"/>
+          <w:szCs w:val="20"/>
+          <w:bdr w:val="none" w:sz="0" w:space="0" w:color="auto" w:frame="1"/>
+          <w:shd w:val="clear" w:color="auto" w:fill="EFF0F1"/>
+        </w:rPr>
+        <w:t>(){</w:t>
+      </w:r>
+    </w:p>
+    <w:p>
+      <w:pPr>
+        <w:shd w:val="clear" w:color="auto" w:fill="EFF0F1"/>
+        <w:tabs>
+          <w:tab w:val="left" w:pos="916"/>
+          <w:tab w:val="left" w:pos="1832"/>
+          <w:tab w:val="left" w:pos="2748"/>
+          <w:tab w:val="left" w:pos="3664"/>
+          <w:tab w:val="left" w:pos="4580"/>
+          <w:tab w:val="left" w:pos="5496"/>
+          <w:tab w:val="left" w:pos="6412"/>
+          <w:tab w:val="left" w:pos="7328"/>
+          <w:tab w:val="left" w:pos="8244"/>
+          <w:tab w:val="left" w:pos="9160"/>
+          <w:tab w:val="left" w:pos="10076"/>
+          <w:tab w:val="left" w:pos="10992"/>
+          <w:tab w:val="left" w:pos="11908"/>
+          <w:tab w:val="left" w:pos="12824"/>
+          <w:tab w:val="left" w:pos="13740"/>
+          <w:tab w:val="left" w:pos="14656"/>
+        </w:tabs>
+        <w:spacing w:after="0" w:line="240" w:lineRule="auto"/>
+        <w:textAlignment w:val="baseline"/>
+        <w:rPr>
+          <w:rFonts w:ascii="inherit" w:eastAsia="Times New Roman" w:hAnsi="inherit" w:cs="Courier New"/>
+          <w:color w:val="303336"/>
+          <w:sz w:val="20"/>
+          <w:szCs w:val="20"/>
+          <w:bdr w:val="none" w:sz="0" w:space="0" w:color="auto" w:frame="1"/>
+          <w:shd w:val="clear" w:color="auto" w:fill="EFF0F1"/>
+        </w:rPr>
+      </w:pPr>
+      <w:r>
+        <w:rPr>
+          <w:rFonts w:ascii="inherit" w:eastAsia="Times New Roman" w:hAnsi="inherit" w:cs="Courier New"/>
+          <w:color w:val="303336"/>
+          <w:sz w:val="20"/>
+          <w:szCs w:val="20"/>
+          <w:bdr w:val="none" w:sz="0" w:space="0" w:color="auto" w:frame="1"/>
+          <w:shd w:val="clear" w:color="auto" w:fill="EFF0F1"/>
+        </w:rPr>
+        <w:t xml:space="preserve">    </w:t>
+      </w:r>
+      <w:r>
+        <w:rPr>
+          <w:rFonts w:ascii="inherit" w:eastAsia="Times New Roman" w:hAnsi="inherit" w:cs="Courier New"/>
+          <w:color w:val="858C93"/>
+          <w:sz w:val="20"/>
+          <w:szCs w:val="20"/>
+          <w:bdr w:val="none" w:sz="0" w:space="0" w:color="auto" w:frame="1"/>
+          <w:shd w:val="clear" w:color="auto" w:fill="EFF0F1"/>
+        </w:rPr>
+        <w:t>//Yes! use keydown 'cus some keys is fired only in this trigger,</w:t>
+      </w:r>
+    </w:p>
+    <w:p>
+      <w:pPr>
+        <w:shd w:val="clear" w:color="auto" w:fill="EFF0F1"/>
+        <w:tabs>
+          <w:tab w:val="left" w:pos="916"/>
+          <w:tab w:val="left" w:pos="1832"/>
+          <w:tab w:val="left" w:pos="2748"/>
+          <w:tab w:val="left" w:pos="3664"/>
+          <w:tab w:val="left" w:pos="4580"/>
+          <w:tab w:val="left" w:pos="5496"/>
+          <w:tab w:val="left" w:pos="6412"/>
+          <w:tab w:val="left" w:pos="7328"/>
+          <w:tab w:val="left" w:pos="8244"/>
+          <w:tab w:val="left" w:pos="9160"/>
+          <w:tab w:val="left" w:pos="10076"/>
+          <w:tab w:val="left" w:pos="10992"/>
+          <w:tab w:val="left" w:pos="11908"/>
+          <w:tab w:val="left" w:pos="12824"/>
+          <w:tab w:val="left" w:pos="13740"/>
+          <w:tab w:val="left" w:pos="14656"/>
+        </w:tabs>
+        <w:spacing w:after="0" w:line="240" w:lineRule="auto"/>
+        <w:textAlignment w:val="baseline"/>
+        <w:rPr>
+          <w:rFonts w:ascii="inherit" w:eastAsia="Times New Roman" w:hAnsi="inherit" w:cs="Courier New"/>
+          <w:color w:val="303336"/>
+          <w:sz w:val="20"/>
+          <w:szCs w:val="20"/>
+          <w:bdr w:val="none" w:sz="0" w:space="0" w:color="auto" w:frame="1"/>
+          <w:shd w:val="clear" w:color="auto" w:fill="EFF0F1"/>
+        </w:rPr>
+      </w:pPr>
+      <w:r>
+        <w:rPr>
+          <w:rFonts w:ascii="inherit" w:eastAsia="Times New Roman" w:hAnsi="inherit" w:cs="Courier New"/>
+          <w:color w:val="303336"/>
+          <w:sz w:val="20"/>
+          <w:szCs w:val="20"/>
+          <w:bdr w:val="none" w:sz="0" w:space="0" w:color="auto" w:frame="1"/>
+          <w:shd w:val="clear" w:color="auto" w:fill="EFF0F1"/>
+        </w:rPr>
+        <w:t xml:space="preserve">    </w:t>
+      </w:r>
+      <w:r>
+        <w:rPr>
+          <w:rFonts w:ascii="inherit" w:eastAsia="Times New Roman" w:hAnsi="inherit" w:cs="Courier New"/>
+          <w:color w:val="858C93"/>
+          <w:sz w:val="20"/>
+          <w:szCs w:val="20"/>
+          <w:bdr w:val="none" w:sz="0" w:space="0" w:color="auto" w:frame="1"/>
+          <w:shd w:val="clear" w:color="auto" w:fill="EFF0F1"/>
+        </w:rPr>
+        <w:t>//such arrows keys</w:t>
+      </w:r>
+    </w:p>
+    <w:p>
+      <w:pPr>
+        <w:shd w:val="clear" w:color="auto" w:fill="EFF0F1"/>
+        <w:tabs>
+          <w:tab w:val="left" w:pos="916"/>
+          <w:tab w:val="left" w:pos="1832"/>
+          <w:tab w:val="left" w:pos="2748"/>
+          <w:tab w:val="left" w:pos="3664"/>
+          <w:tab w:val="left" w:pos="4580"/>
+          <w:tab w:val="left" w:pos="5496"/>
+          <w:tab w:val="left" w:pos="6412"/>
+          <w:tab w:val="left" w:pos="7328"/>
+          <w:tab w:val="left" w:pos="8244"/>
+          <w:tab w:val="left" w:pos="9160"/>
+          <w:tab w:val="left" w:pos="10076"/>
+          <w:tab w:val="left" w:pos="10992"/>
+          <w:tab w:val="left" w:pos="11908"/>
+          <w:tab w:val="left" w:pos="12824"/>
+          <w:tab w:val="left" w:pos="13740"/>
+          <w:tab w:val="left" w:pos="14656"/>
+        </w:tabs>
+        <w:spacing w:after="0" w:line="240" w:lineRule="auto"/>
+        <w:textAlignment w:val="baseline"/>
+        <w:rPr>
+          <w:rFonts w:ascii="inherit" w:eastAsia="Times New Roman" w:hAnsi="inherit" w:cs="Courier New"/>
+          <w:color w:val="303336"/>
+          <w:sz w:val="20"/>
+          <w:szCs w:val="20"/>
+          <w:bdr w:val="none" w:sz="0" w:space="0" w:color="auto" w:frame="1"/>
+          <w:shd w:val="clear" w:color="auto" w:fill="EFF0F1"/>
+        </w:rPr>
+      </w:pPr>
+      <w:r>
+        <w:rPr>
+          <w:rFonts w:ascii="inherit" w:eastAsia="Times New Roman" w:hAnsi="inherit" w:cs="Courier New"/>
+          <w:color w:val="303336"/>
+          <w:sz w:val="20"/>
+          <w:szCs w:val="20"/>
+          <w:bdr w:val="none" w:sz="0" w:space="0" w:color="auto" w:frame="1"/>
+          <w:shd w:val="clear" w:color="auto" w:fill="EFF0F1"/>
+        </w:rPr>
+        <w:t xml:space="preserve">    $(</w:t>
+      </w:r>
+      <w:r>
+        <w:rPr>
+          <w:rFonts w:ascii="inherit" w:eastAsia="Times New Roman" w:hAnsi="inherit" w:cs="Courier New"/>
+          <w:color w:val="7D2727"/>
+          <w:sz w:val="20"/>
+          <w:szCs w:val="20"/>
+          <w:bdr w:val="none" w:sz="0" w:space="0" w:color="auto" w:frame="1"/>
+          <w:shd w:val="clear" w:color="auto" w:fill="EFF0F1"/>
+        </w:rPr>
+        <w:t>"body"</w:t>
+      </w:r>
+      <w:r>
+        <w:rPr>
+          <w:rFonts w:ascii="inherit" w:eastAsia="Times New Roman" w:hAnsi="inherit" w:cs="Courier New"/>
+          <w:color w:val="303336"/>
+          <w:sz w:val="20"/>
+          <w:szCs w:val="20"/>
+          <w:bdr w:val="none" w:sz="0" w:space="0" w:color="auto" w:frame="1"/>
+          <w:shd w:val="clear" w:color="auto" w:fill="EFF0F1"/>
+        </w:rPr>
+        <w:t>).keydown(</w:t>
+      </w:r>
+      <w:r>
+        <w:rPr>
+          <w:rFonts w:ascii="inherit" w:eastAsia="Times New Roman" w:hAnsi="inherit" w:cs="Courier New"/>
+          <w:color w:val="101094"/>
+          <w:sz w:val="20"/>
+          <w:szCs w:val="20"/>
+          <w:bdr w:val="none" w:sz="0" w:space="0" w:color="auto" w:frame="1"/>
+          <w:shd w:val="clear" w:color="auto" w:fill="EFF0F1"/>
+        </w:rPr>
+        <w:t>function</w:t>
+      </w:r>
+      <w:r>
+        <w:rPr>
+          <w:rFonts w:ascii="inherit" w:eastAsia="Times New Roman" w:hAnsi="inherit" w:cs="Courier New"/>
+          <w:color w:val="303336"/>
+          <w:sz w:val="20"/>
+          <w:szCs w:val="20"/>
+          <w:bdr w:val="none" w:sz="0" w:space="0" w:color="auto" w:frame="1"/>
+          <w:shd w:val="clear" w:color="auto" w:fill="EFF0F1"/>
+        </w:rPr>
+        <w:t>(e){</w:t>
+      </w:r>
+    </w:p>
+    <w:p>
+      <w:pPr>
+        <w:shd w:val="clear" w:color="auto" w:fill="EFF0F1"/>
+        <w:tabs>
+          <w:tab w:val="left" w:pos="916"/>
+          <w:tab w:val="left" w:pos="1832"/>
+          <w:tab w:val="left" w:pos="2748"/>
+          <w:tab w:val="left" w:pos="3664"/>
+          <w:tab w:val="left" w:pos="4580"/>
+          <w:tab w:val="left" w:pos="5496"/>
+          <w:tab w:val="left" w:pos="6412"/>
+          <w:tab w:val="left" w:pos="7328"/>
+          <w:tab w:val="left" w:pos="8244"/>
+          <w:tab w:val="left" w:pos="9160"/>
+          <w:tab w:val="left" w:pos="10076"/>
+          <w:tab w:val="left" w:pos="10992"/>
+          <w:tab w:val="left" w:pos="11908"/>
+          <w:tab w:val="left" w:pos="12824"/>
+          <w:tab w:val="left" w:pos="13740"/>
+          <w:tab w:val="left" w:pos="14656"/>
+        </w:tabs>
+        <w:spacing w:after="0" w:line="240" w:lineRule="auto"/>
+        <w:textAlignment w:val="baseline"/>
+        <w:rPr>
+          <w:rFonts w:ascii="inherit" w:eastAsia="Times New Roman" w:hAnsi="inherit" w:cs="Courier New"/>
+          <w:color w:val="303336"/>
+          <w:sz w:val="20"/>
+          <w:szCs w:val="20"/>
+          <w:bdr w:val="none" w:sz="0" w:space="0" w:color="auto" w:frame="1"/>
+          <w:shd w:val="clear" w:color="auto" w:fill="EFF0F1"/>
+        </w:rPr>
+      </w:pPr>
+      <w:r>
+        <w:rPr>
+          <w:rFonts w:ascii="inherit" w:eastAsia="Times New Roman" w:hAnsi="inherit" w:cs="Courier New"/>
+          <w:color w:val="303336"/>
+          <w:sz w:val="20"/>
+          <w:szCs w:val="20"/>
+          <w:bdr w:val="none" w:sz="0" w:space="0" w:color="auto" w:frame="1"/>
+          <w:shd w:val="clear" w:color="auto" w:fill="EFF0F1"/>
+        </w:rPr>
+        <w:t xml:space="preserve">         </w:t>
+      </w:r>
+      <w:r>
+        <w:rPr>
+          <w:rFonts w:ascii="inherit" w:eastAsia="Times New Roman" w:hAnsi="inherit" w:cs="Courier New"/>
+          <w:color w:val="858C93"/>
+          <w:sz w:val="20"/>
+          <w:szCs w:val="20"/>
+          <w:bdr w:val="none" w:sz="0" w:space="0" w:color="auto" w:frame="1"/>
+          <w:shd w:val="clear" w:color="auto" w:fill="EFF0F1"/>
+        </w:rPr>
+        <w:t xml:space="preserve">//well you need keep on mind that your browser use some keys </w:t>
+      </w:r>
+    </w:p>
+    <w:p>
+      <w:pPr>
+        <w:shd w:val="clear" w:color="auto" w:fill="EFF0F1"/>
+        <w:tabs>
+          <w:tab w:val="left" w:pos="916"/>
+          <w:tab w:val="left" w:pos="1832"/>
+          <w:tab w:val="left" w:pos="2748"/>
+          <w:tab w:val="left" w:pos="3664"/>
+          <w:tab w:val="left" w:pos="4580"/>
+          <w:tab w:val="left" w:pos="5496"/>
+          <w:tab w:val="left" w:pos="6412"/>
+          <w:tab w:val="left" w:pos="7328"/>
+          <w:tab w:val="left" w:pos="8244"/>
+          <w:tab w:val="left" w:pos="9160"/>
+          <w:tab w:val="left" w:pos="10076"/>
+          <w:tab w:val="left" w:pos="10992"/>
+          <w:tab w:val="left" w:pos="11908"/>
+          <w:tab w:val="left" w:pos="12824"/>
+          <w:tab w:val="left" w:pos="13740"/>
+          <w:tab w:val="left" w:pos="14656"/>
+        </w:tabs>
+        <w:spacing w:after="0" w:line="240" w:lineRule="auto"/>
+        <w:textAlignment w:val="baseline"/>
+        <w:rPr>
+          <w:rFonts w:ascii="inherit" w:eastAsia="Times New Roman" w:hAnsi="inherit" w:cs="Courier New"/>
+          <w:color w:val="303336"/>
+          <w:sz w:val="20"/>
+          <w:szCs w:val="20"/>
+          <w:bdr w:val="none" w:sz="0" w:space="0" w:color="auto" w:frame="1"/>
+          <w:shd w:val="clear" w:color="auto" w:fill="EFF0F1"/>
+        </w:rPr>
+      </w:pPr>
+      <w:r>
+        <w:rPr>
+          <w:rFonts w:ascii="inherit" w:eastAsia="Times New Roman" w:hAnsi="inherit" w:cs="Courier New"/>
+          <w:color w:val="303336"/>
+          <w:sz w:val="20"/>
+          <w:szCs w:val="20"/>
+          <w:bdr w:val="none" w:sz="0" w:space="0" w:color="auto" w:frame="1"/>
+          <w:shd w:val="clear" w:color="auto" w:fill="EFF0F1"/>
+        </w:rPr>
+        <w:t xml:space="preserve">         </w:t>
+      </w:r>
+      <w:r>
+        <w:rPr>
+          <w:rFonts w:ascii="inherit" w:eastAsia="Times New Roman" w:hAnsi="inherit" w:cs="Courier New"/>
+          <w:color w:val="858C93"/>
+          <w:sz w:val="20"/>
+          <w:szCs w:val="20"/>
+          <w:bdr w:val="none" w:sz="0" w:space="0" w:color="auto" w:frame="1"/>
+          <w:shd w:val="clear" w:color="auto" w:fill="EFF0F1"/>
+        </w:rPr>
+        <w:t>//to call some function, so we'll prevent this</w:t>
+      </w:r>
+    </w:p>
+    <w:p>
+      <w:pPr>
+        <w:shd w:val="clear" w:color="auto" w:fill="EFF0F1"/>
+        <w:tabs>
+          <w:tab w:val="left" w:pos="916"/>
+          <w:tab w:val="left" w:pos="1832"/>
+          <w:tab w:val="left" w:pos="2748"/>
+          <w:tab w:val="left" w:pos="3664"/>
+          <w:tab w:val="left" w:pos="4580"/>
+          <w:tab w:val="left" w:pos="5496"/>
+          <w:tab w:val="left" w:pos="6412"/>
+          <w:tab w:val="left" w:pos="7328"/>
+          <w:tab w:val="left" w:pos="8244"/>
+          <w:tab w:val="left" w:pos="9160"/>
+          <w:tab w:val="left" w:pos="10076"/>
+          <w:tab w:val="left" w:pos="10992"/>
+          <w:tab w:val="left" w:pos="11908"/>
+          <w:tab w:val="left" w:pos="12824"/>
+          <w:tab w:val="left" w:pos="13740"/>
+          <w:tab w:val="left" w:pos="14656"/>
+        </w:tabs>
+        <w:spacing w:after="0" w:line="240" w:lineRule="auto"/>
+        <w:textAlignment w:val="baseline"/>
+        <w:rPr>
+          <w:rFonts w:ascii="inherit" w:eastAsia="Times New Roman" w:hAnsi="inherit" w:cs="Courier New"/>
+          <w:color w:val="303336"/>
+          <w:sz w:val="20"/>
+          <w:szCs w:val="20"/>
+          <w:bdr w:val="none" w:sz="0" w:space="0" w:color="auto" w:frame="1"/>
+          <w:shd w:val="clear" w:color="auto" w:fill="EFF0F1"/>
+        </w:rPr>
+      </w:pPr>
+      <w:r>
+        <w:rPr>
+          <w:rFonts w:ascii="inherit" w:eastAsia="Times New Roman" w:hAnsi="inherit" w:cs="Courier New"/>
+          <w:color w:val="303336"/>
+          <w:sz w:val="20"/>
+          <w:szCs w:val="20"/>
+          <w:bdr w:val="none" w:sz="0" w:space="0" w:color="auto" w:frame="1"/>
+          <w:shd w:val="clear" w:color="auto" w:fill="EFF0F1"/>
+        </w:rPr>
+        <w:t xml:space="preserve">         e.preventDefault();</w:t>
+      </w:r>
+    </w:p>
+    <w:p>
+      <w:pPr>
+        <w:shd w:val="clear" w:color="auto" w:fill="EFF0F1"/>
+        <w:tabs>
+          <w:tab w:val="left" w:pos="916"/>
+          <w:tab w:val="left" w:pos="1832"/>
+          <w:tab w:val="left" w:pos="2748"/>
+          <w:tab w:val="left" w:pos="3664"/>
+          <w:tab w:val="left" w:pos="4580"/>
+          <w:tab w:val="left" w:pos="5496"/>
+          <w:tab w:val="left" w:pos="6412"/>
+          <w:tab w:val="left" w:pos="7328"/>
+          <w:tab w:val="left" w:pos="8244"/>
+          <w:tab w:val="left" w:pos="9160"/>
+          <w:tab w:val="left" w:pos="10076"/>
+          <w:tab w:val="left" w:pos="10992"/>
+          <w:tab w:val="left" w:pos="11908"/>
+          <w:tab w:val="left" w:pos="12824"/>
+          <w:tab w:val="left" w:pos="13740"/>
+          <w:tab w:val="left" w:pos="14656"/>
+        </w:tabs>
+        <w:spacing w:after="0" w:line="240" w:lineRule="auto"/>
+        <w:textAlignment w:val="baseline"/>
+        <w:rPr>
+          <w:rFonts w:ascii="inherit" w:eastAsia="Times New Roman" w:hAnsi="inherit" w:cs="Courier New"/>
+          <w:color w:val="303336"/>
+          <w:sz w:val="20"/>
+          <w:szCs w:val="20"/>
+          <w:bdr w:val="none" w:sz="0" w:space="0" w:color="auto" w:frame="1"/>
+          <w:shd w:val="clear" w:color="auto" w:fill="EFF0F1"/>
+        </w:rPr>
+      </w:pPr>
+    </w:p>
+    <w:p>
+      <w:pPr>
+        <w:shd w:val="clear" w:color="auto" w:fill="EFF0F1"/>
+        <w:tabs>
+          <w:tab w:val="left" w:pos="916"/>
+          <w:tab w:val="left" w:pos="1832"/>
+          <w:tab w:val="left" w:pos="2748"/>
+          <w:tab w:val="left" w:pos="3664"/>
+          <w:tab w:val="left" w:pos="4580"/>
+          <w:tab w:val="left" w:pos="5496"/>
+          <w:tab w:val="left" w:pos="6412"/>
+          <w:tab w:val="left" w:pos="7328"/>
+          <w:tab w:val="left" w:pos="8244"/>
+          <w:tab w:val="left" w:pos="9160"/>
+          <w:tab w:val="left" w:pos="10076"/>
+          <w:tab w:val="left" w:pos="10992"/>
+          <w:tab w:val="left" w:pos="11908"/>
+          <w:tab w:val="left" w:pos="12824"/>
+          <w:tab w:val="left" w:pos="13740"/>
+          <w:tab w:val="left" w:pos="14656"/>
+        </w:tabs>
+        <w:spacing w:after="0" w:line="240" w:lineRule="auto"/>
+        <w:textAlignment w:val="baseline"/>
+        <w:rPr>
+          <w:rFonts w:ascii="inherit" w:eastAsia="Times New Roman" w:hAnsi="inherit" w:cs="Courier New"/>
+          <w:color w:val="303336"/>
+          <w:sz w:val="20"/>
+          <w:szCs w:val="20"/>
+          <w:bdr w:val="none" w:sz="0" w:space="0" w:color="auto" w:frame="1"/>
+          <w:shd w:val="clear" w:color="auto" w:fill="EFF0F1"/>
+        </w:rPr>
+      </w:pPr>
+      <w:r>
+        <w:rPr>
+          <w:rFonts w:ascii="inherit" w:eastAsia="Times New Roman" w:hAnsi="inherit" w:cs="Courier New"/>
+          <w:color w:val="303336"/>
+          <w:sz w:val="20"/>
+          <w:szCs w:val="20"/>
+          <w:bdr w:val="none" w:sz="0" w:space="0" w:color="auto" w:frame="1"/>
+          <w:shd w:val="clear" w:color="auto" w:fill="EFF0F1"/>
+        </w:rPr>
+        <w:t xml:space="preserve">         </w:t>
+      </w:r>
+      <w:r>
+        <w:rPr>
+          <w:rFonts w:ascii="inherit" w:eastAsia="Times New Roman" w:hAnsi="inherit" w:cs="Courier New"/>
+          <w:color w:val="858C93"/>
+          <w:sz w:val="20"/>
+          <w:szCs w:val="20"/>
+          <w:bdr w:val="none" w:sz="0" w:space="0" w:color="auto" w:frame="1"/>
+          <w:shd w:val="clear" w:color="auto" w:fill="EFF0F1"/>
+        </w:rPr>
+        <w:t>//now we caught the key code, yabadabadoo!!</w:t>
+      </w:r>
+    </w:p>
+    <w:p>
+      <w:pPr>
+        <w:shd w:val="clear" w:color="auto" w:fill="EFF0F1"/>
+        <w:tabs>
+          <w:tab w:val="left" w:pos="916"/>
+          <w:tab w:val="left" w:pos="1832"/>
+          <w:tab w:val="left" w:pos="2748"/>
+          <w:tab w:val="left" w:pos="3664"/>
+          <w:tab w:val="left" w:pos="4580"/>
+          <w:tab w:val="left" w:pos="5496"/>
+          <w:tab w:val="left" w:pos="6412"/>
+          <w:tab w:val="left" w:pos="7328"/>
+          <w:tab w:val="left" w:pos="8244"/>
+          <w:tab w:val="left" w:pos="9160"/>
+          <w:tab w:val="left" w:pos="10076"/>
+          <w:tab w:val="left" w:pos="10992"/>
+          <w:tab w:val="left" w:pos="11908"/>
+          <w:tab w:val="left" w:pos="12824"/>
+          <w:tab w:val="left" w:pos="13740"/>
+          <w:tab w:val="left" w:pos="14656"/>
+        </w:tabs>
+        <w:spacing w:after="0" w:line="240" w:lineRule="auto"/>
+        <w:textAlignment w:val="baseline"/>
+        <w:rPr>
+          <w:rFonts w:ascii="inherit" w:eastAsia="Times New Roman" w:hAnsi="inherit" w:cs="Courier New"/>
+          <w:color w:val="303336"/>
+          <w:sz w:val="20"/>
+          <w:szCs w:val="20"/>
+          <w:bdr w:val="none" w:sz="0" w:space="0" w:color="auto" w:frame="1"/>
+          <w:shd w:val="clear" w:color="auto" w:fill="EFF0F1"/>
+        </w:rPr>
+      </w:pPr>
+      <w:r>
+        <w:rPr>
+          <w:rFonts w:ascii="inherit" w:eastAsia="Times New Roman" w:hAnsi="inherit" w:cs="Courier New"/>
+          <w:color w:val="303336"/>
+          <w:sz w:val="20"/>
+          <w:szCs w:val="20"/>
+          <w:bdr w:val="none" w:sz="0" w:space="0" w:color="auto" w:frame="1"/>
+          <w:shd w:val="clear" w:color="auto" w:fill="EFF0F1"/>
+        </w:rPr>
+        <w:t xml:space="preserve">         </w:t>
+      </w:r>
+      <w:r>
+        <w:rPr>
+          <w:rFonts w:ascii="inherit" w:eastAsia="Times New Roman" w:hAnsi="inherit" w:cs="Courier New"/>
+          <w:color w:val="101094"/>
+          <w:sz w:val="20"/>
+          <w:szCs w:val="20"/>
+          <w:bdr w:val="none" w:sz="0" w:space="0" w:color="auto" w:frame="1"/>
+          <w:shd w:val="clear" w:color="auto" w:fill="EFF0F1"/>
+        </w:rPr>
+        <w:t>var</w:t>
+      </w:r>
+      <w:r>
+        <w:rPr>
+          <w:rFonts w:ascii="inherit" w:eastAsia="Times New Roman" w:hAnsi="inherit" w:cs="Courier New"/>
+          <w:color w:val="303336"/>
+          <w:sz w:val="20"/>
+          <w:szCs w:val="20"/>
+          <w:bdr w:val="none" w:sz="0" w:space="0" w:color="auto" w:frame="1"/>
+          <w:shd w:val="clear" w:color="auto" w:fill="EFF0F1"/>
+        </w:rPr>
+        <w:t xml:space="preserve"> keyCode = e.keyCode || e.which;</w:t>
+      </w:r>
+    </w:p>
+    <w:p>
+      <w:pPr>
+        <w:shd w:val="clear" w:color="auto" w:fill="EFF0F1"/>
+        <w:tabs>
+          <w:tab w:val="left" w:pos="916"/>
+          <w:tab w:val="left" w:pos="1832"/>
+          <w:tab w:val="left" w:pos="2748"/>
+          <w:tab w:val="left" w:pos="3664"/>
+          <w:tab w:val="left" w:pos="4580"/>
+          <w:tab w:val="left" w:pos="5496"/>
+          <w:tab w:val="left" w:pos="6412"/>
+          <w:tab w:val="left" w:pos="7328"/>
+          <w:tab w:val="left" w:pos="8244"/>
+          <w:tab w:val="left" w:pos="9160"/>
+          <w:tab w:val="left" w:pos="10076"/>
+          <w:tab w:val="left" w:pos="10992"/>
+          <w:tab w:val="left" w:pos="11908"/>
+          <w:tab w:val="left" w:pos="12824"/>
+          <w:tab w:val="left" w:pos="13740"/>
+          <w:tab w:val="left" w:pos="14656"/>
+        </w:tabs>
+        <w:spacing w:after="0" w:line="240" w:lineRule="auto"/>
+        <w:textAlignment w:val="baseline"/>
+        <w:rPr>
+          <w:rFonts w:ascii="inherit" w:eastAsia="Times New Roman" w:hAnsi="inherit" w:cs="Courier New"/>
+          <w:color w:val="303336"/>
+          <w:sz w:val="20"/>
+          <w:szCs w:val="20"/>
+          <w:bdr w:val="none" w:sz="0" w:space="0" w:color="auto" w:frame="1"/>
+          <w:shd w:val="clear" w:color="auto" w:fill="EFF0F1"/>
+        </w:rPr>
+      </w:pPr>
+    </w:p>
+    <w:p>
+      <w:pPr>
+        <w:shd w:val="clear" w:color="auto" w:fill="EFF0F1"/>
+        <w:tabs>
+          <w:tab w:val="left" w:pos="916"/>
+          <w:tab w:val="left" w:pos="1832"/>
+          <w:tab w:val="left" w:pos="2748"/>
+          <w:tab w:val="left" w:pos="3664"/>
+          <w:tab w:val="left" w:pos="4580"/>
+          <w:tab w:val="left" w:pos="5496"/>
+          <w:tab w:val="left" w:pos="6412"/>
+          <w:tab w:val="left" w:pos="7328"/>
+          <w:tab w:val="left" w:pos="8244"/>
+          <w:tab w:val="left" w:pos="9160"/>
+          <w:tab w:val="left" w:pos="10076"/>
+          <w:tab w:val="left" w:pos="10992"/>
+          <w:tab w:val="left" w:pos="11908"/>
+          <w:tab w:val="left" w:pos="12824"/>
+          <w:tab w:val="left" w:pos="13740"/>
+          <w:tab w:val="left" w:pos="14656"/>
+        </w:tabs>
+        <w:spacing w:after="0" w:line="240" w:lineRule="auto"/>
+        <w:textAlignment w:val="baseline"/>
+        <w:rPr>
+          <w:rFonts w:ascii="inherit" w:eastAsia="Times New Roman" w:hAnsi="inherit" w:cs="Courier New"/>
+          <w:color w:val="303336"/>
+          <w:sz w:val="20"/>
+          <w:szCs w:val="20"/>
+          <w:bdr w:val="none" w:sz="0" w:space="0" w:color="auto" w:frame="1"/>
+          <w:shd w:val="clear" w:color="auto" w:fill="EFF0F1"/>
+        </w:rPr>
+      </w:pPr>
+      <w:r>
+        <w:rPr>
+          <w:rFonts w:ascii="inherit" w:eastAsia="Times New Roman" w:hAnsi="inherit" w:cs="Courier New"/>
+          <w:color w:val="303336"/>
+          <w:sz w:val="20"/>
+          <w:szCs w:val="20"/>
+          <w:bdr w:val="none" w:sz="0" w:space="0" w:color="auto" w:frame="1"/>
+          <w:shd w:val="clear" w:color="auto" w:fill="EFF0F1"/>
+        </w:rPr>
+        <w:t xml:space="preserve">         </w:t>
+      </w:r>
+      <w:r>
+        <w:rPr>
+          <w:rFonts w:ascii="inherit" w:eastAsia="Times New Roman" w:hAnsi="inherit" w:cs="Courier New"/>
+          <w:color w:val="858C93"/>
+          <w:sz w:val="20"/>
+          <w:szCs w:val="20"/>
+          <w:bdr w:val="none" w:sz="0" w:space="0" w:color="auto" w:frame="1"/>
+          <w:shd w:val="clear" w:color="auto" w:fill="EFF0F1"/>
+        </w:rPr>
+        <w:t xml:space="preserve">//your keyCode contains the key code, F1 to F12 </w:t>
+      </w:r>
+    </w:p>
+    <w:p>
+      <w:pPr>
+        <w:shd w:val="clear" w:color="auto" w:fill="EFF0F1"/>
+        <w:tabs>
+          <w:tab w:val="left" w:pos="916"/>
+          <w:tab w:val="left" w:pos="1832"/>
+          <w:tab w:val="left" w:pos="2748"/>
+          <w:tab w:val="left" w:pos="3664"/>
+          <w:tab w:val="left" w:pos="4580"/>
+          <w:tab w:val="left" w:pos="5496"/>
+          <w:tab w:val="left" w:pos="6412"/>
+          <w:tab w:val="left" w:pos="7328"/>
+          <w:tab w:val="left" w:pos="8244"/>
+          <w:tab w:val="left" w:pos="9160"/>
+          <w:tab w:val="left" w:pos="10076"/>
+          <w:tab w:val="left" w:pos="10992"/>
+          <w:tab w:val="left" w:pos="11908"/>
+          <w:tab w:val="left" w:pos="12824"/>
+          <w:tab w:val="left" w:pos="13740"/>
+          <w:tab w:val="left" w:pos="14656"/>
+        </w:tabs>
+        <w:spacing w:after="0" w:line="240" w:lineRule="auto"/>
+        <w:textAlignment w:val="baseline"/>
+        <w:rPr>
+          <w:rFonts w:ascii="inherit" w:eastAsia="Times New Roman" w:hAnsi="inherit" w:cs="Courier New"/>
+          <w:color w:val="303336"/>
+          <w:sz w:val="20"/>
+          <w:szCs w:val="20"/>
+          <w:bdr w:val="none" w:sz="0" w:space="0" w:color="auto" w:frame="1"/>
+          <w:shd w:val="clear" w:color="auto" w:fill="EFF0F1"/>
+        </w:rPr>
+      </w:pPr>
+      <w:r>
+        <w:rPr>
+          <w:rFonts w:ascii="inherit" w:eastAsia="Times New Roman" w:hAnsi="inherit" w:cs="Courier New"/>
+          <w:color w:val="303336"/>
+          <w:sz w:val="20"/>
+          <w:szCs w:val="20"/>
+          <w:bdr w:val="none" w:sz="0" w:space="0" w:color="auto" w:frame="1"/>
+          <w:shd w:val="clear" w:color="auto" w:fill="EFF0F1"/>
+        </w:rPr>
+        <w:t xml:space="preserve">         </w:t>
+      </w:r>
+      <w:r>
+        <w:rPr>
+          <w:rFonts w:ascii="inherit" w:eastAsia="Times New Roman" w:hAnsi="inherit" w:cs="Courier New"/>
+          <w:color w:val="858C93"/>
+          <w:sz w:val="20"/>
+          <w:szCs w:val="20"/>
+          <w:bdr w:val="none" w:sz="0" w:space="0" w:color="auto" w:frame="1"/>
+          <w:shd w:val="clear" w:color="auto" w:fill="EFF0F1"/>
+        </w:rPr>
+        <w:t>//is among 112 and 123. Just it.</w:t>
+      </w:r>
+    </w:p>
+    <w:p>
+      <w:pPr>
+        <w:shd w:val="clear" w:color="auto" w:fill="EFF0F1"/>
+        <w:tabs>
+          <w:tab w:val="left" w:pos="916"/>
+          <w:tab w:val="left" w:pos="1832"/>
+          <w:tab w:val="left" w:pos="2748"/>
+          <w:tab w:val="left" w:pos="3664"/>
+          <w:tab w:val="left" w:pos="4580"/>
+          <w:tab w:val="left" w:pos="5496"/>
+          <w:tab w:val="left" w:pos="6412"/>
+          <w:tab w:val="left" w:pos="7328"/>
+          <w:tab w:val="left" w:pos="8244"/>
+          <w:tab w:val="left" w:pos="9160"/>
+          <w:tab w:val="left" w:pos="10076"/>
+          <w:tab w:val="left" w:pos="10992"/>
+          <w:tab w:val="left" w:pos="11908"/>
+          <w:tab w:val="left" w:pos="12824"/>
+          <w:tab w:val="left" w:pos="13740"/>
+          <w:tab w:val="left" w:pos="14656"/>
+        </w:tabs>
+        <w:spacing w:after="0" w:line="240" w:lineRule="auto"/>
+        <w:textAlignment w:val="baseline"/>
+        <w:rPr>
+          <w:rFonts w:ascii="inherit" w:eastAsia="Times New Roman" w:hAnsi="inherit" w:cs="Courier New"/>
+          <w:color w:val="303336"/>
+          <w:sz w:val="20"/>
+          <w:szCs w:val="20"/>
+          <w:bdr w:val="none" w:sz="0" w:space="0" w:color="auto" w:frame="1"/>
+          <w:shd w:val="clear" w:color="auto" w:fill="EFF0F1"/>
+        </w:rPr>
+      </w:pPr>
+      <w:r>
+        <w:rPr>
+          <w:rFonts w:ascii="inherit" w:eastAsia="Times New Roman" w:hAnsi="inherit" w:cs="Courier New"/>
+          <w:color w:val="303336"/>
+          <w:sz w:val="20"/>
+          <w:szCs w:val="20"/>
+          <w:bdr w:val="none" w:sz="0" w:space="0" w:color="auto" w:frame="1"/>
+          <w:shd w:val="clear" w:color="auto" w:fill="EFF0F1"/>
+        </w:rPr>
+        <w:t xml:space="preserve">         console.log(keyCode);       </w:t>
+      </w:r>
+    </w:p>
+    <w:p>
+      <w:pPr>
+        <w:shd w:val="clear" w:color="auto" w:fill="EFF0F1"/>
+        <w:tabs>
+          <w:tab w:val="left" w:pos="916"/>
+          <w:tab w:val="left" w:pos="1832"/>
+          <w:tab w:val="left" w:pos="2748"/>
+          <w:tab w:val="left" w:pos="3664"/>
+          <w:tab w:val="left" w:pos="4580"/>
+          <w:tab w:val="left" w:pos="5496"/>
+          <w:tab w:val="left" w:pos="6412"/>
+          <w:tab w:val="left" w:pos="7328"/>
+          <w:tab w:val="left" w:pos="8244"/>
+          <w:tab w:val="left" w:pos="9160"/>
+          <w:tab w:val="left" w:pos="10076"/>
+          <w:tab w:val="left" w:pos="10992"/>
+          <w:tab w:val="left" w:pos="11908"/>
+          <w:tab w:val="left" w:pos="12824"/>
+          <w:tab w:val="left" w:pos="13740"/>
+          <w:tab w:val="left" w:pos="14656"/>
+        </w:tabs>
+        <w:spacing w:after="0" w:line="240" w:lineRule="auto"/>
+        <w:textAlignment w:val="baseline"/>
+        <w:rPr>
+          <w:rFonts w:ascii="inherit" w:eastAsia="Times New Roman" w:hAnsi="inherit" w:cs="Courier New"/>
+          <w:color w:val="303336"/>
+          <w:sz w:val="20"/>
+          <w:szCs w:val="20"/>
+          <w:bdr w:val="none" w:sz="0" w:space="0" w:color="auto" w:frame="1"/>
+          <w:shd w:val="clear" w:color="auto" w:fill="EFF0F1"/>
+        </w:rPr>
+      </w:pPr>
+      <w:r>
+        <w:rPr>
+          <w:rFonts w:ascii="inherit" w:eastAsia="Times New Roman" w:hAnsi="inherit" w:cs="Courier New"/>
+          <w:color w:val="303336"/>
+          <w:sz w:val="20"/>
+          <w:szCs w:val="20"/>
+          <w:bdr w:val="none" w:sz="0" w:space="0" w:color="auto" w:frame="1"/>
+          <w:shd w:val="clear" w:color="auto" w:fill="EFF0F1"/>
+        </w:rPr>
+        <w:t xml:space="preserve">    });</w:t>
+      </w:r>
+    </w:p>
+    <w:p>
+      <w:pPr>
+        <w:shd w:val="clear" w:color="auto" w:fill="EFF0F1"/>
+        <w:tabs>
+          <w:tab w:val="left" w:pos="916"/>
+          <w:tab w:val="left" w:pos="1832"/>
+          <w:tab w:val="left" w:pos="2748"/>
+          <w:tab w:val="left" w:pos="3664"/>
+          <w:tab w:val="left" w:pos="4580"/>
+          <w:tab w:val="left" w:pos="5496"/>
+          <w:tab w:val="left" w:pos="6412"/>
+          <w:tab w:val="left" w:pos="7328"/>
+          <w:tab w:val="left" w:pos="8244"/>
+          <w:tab w:val="left" w:pos="9160"/>
+          <w:tab w:val="left" w:pos="10076"/>
+          <w:tab w:val="left" w:pos="10992"/>
+          <w:tab w:val="left" w:pos="11908"/>
+          <w:tab w:val="left" w:pos="12824"/>
+          <w:tab w:val="left" w:pos="13740"/>
+          <w:tab w:val="left" w:pos="14656"/>
+        </w:tabs>
+        <w:spacing w:after="0" w:line="240" w:lineRule="auto"/>
+        <w:textAlignment w:val="baseline"/>
+        <w:rPr>
+          <w:rFonts w:ascii="Consolas" w:eastAsia="Times New Roman" w:hAnsi="Consolas" w:cs="Courier New"/>
+          <w:color w:val="393318"/>
+          <w:sz w:val="20"/>
+          <w:szCs w:val="20"/>
+        </w:rPr>
+      </w:pPr>
+      <w:r>
+        <w:rPr>
+          <w:rFonts w:ascii="inherit" w:eastAsia="Times New Roman" w:hAnsi="inherit" w:cs="Courier New"/>
+          <w:color w:val="303336"/>
+          <w:sz w:val="20"/>
+          <w:szCs w:val="20"/>
+          <w:bdr w:val="none" w:sz="0" w:space="0" w:color="auto" w:frame="1"/>
+          <w:shd w:val="clear" w:color="auto" w:fill="EFF0F1"/>
+        </w:rPr>
+        <w:t>});</w:t>
+      </w:r>
+    </w:p>
+    <w:p>
+      <w:pPr>
+        <w:spacing w:line="240" w:lineRule="auto"/>
+        <w:rPr>
+          <w:sz w:val="28"/>
+        </w:rPr>
+      </w:pPr>
+      <w:r>
+        <w:rPr>
+          <w:sz w:val="28"/>
+        </w:rPr>
+        <w:t xml:space="preserve">Src: </w:t>
+      </w:r>
+      <w:hyperlink r:id="rId40" w:history="1">
+        <w:r>
+          <w:rPr>
+            <w:rStyle w:val="Hyperlink"/>
+            <w:sz w:val="28"/>
+          </w:rPr>
+          <w:t>https://stackoverflow.com/questions/424407/handling-key-press-events-f1-f12-using-javascript-and-jquery-cross-browser</w:t>
+        </w:r>
+      </w:hyperlink>
+    </w:p>
+    <w:p>
+      <w:pPr>
+        <w:spacing w:line="240" w:lineRule="auto"/>
+        <w:rPr>
+          <w:sz w:val="30"/>
+        </w:rPr>
+      </w:pPr>
     </w:p>
     <w:p>
       <w:pPr>
@@ -11633,6 +13619,163 @@
     </w:sectPr>
   </w:body>
 </w:document>
+</file>
+
+<file path=word/numbering.xml><?xml version="1.0" encoding="utf-8"?>
+<w:numbering xmlns:wpc="http://schemas.microsoft.com/office/word/2010/wordprocessingCanvas" xmlns:mc="http://schemas.openxmlformats.org/markup-compatibility/2006" xmlns:o="urn:schemas-microsoft-com:office:office" xmlns:r="http://schemas.openxmlformats.org/officeDocument/2006/relationships" xmlns:m="http://schemas.openxmlformats.org/officeDocument/2006/math" xmlns:v="urn:schemas-microsoft-com:vml" xmlns:wp14="http://schemas.microsoft.com/office/word/2010/wordprocessingDrawing" xmlns:wp="http://schemas.openxmlformats.org/drawingml/2006/wordprocessingDrawing" xmlns:w10="urn:schemas-microsoft-com:office:word" xmlns:w="http://schemas.openxmlformats.org/wordprocessingml/2006/main" xmlns:w14="http://schemas.microsoft.com/office/word/2010/wordml" xmlns:wpg="http://schemas.microsoft.com/office/word/2010/wordprocessingGroup" xmlns:wpi="http://schemas.microsoft.com/office/word/2010/wordprocessingInk" xmlns:wne="http://schemas.microsoft.com/office/word/2006/wordml" xmlns:wps="http://schemas.microsoft.com/office/word/2010/wordprocessingShape" mc:Ignorable="w14 wp14">
+  <w:abstractNum w:abstractNumId="0">
+    <w:nsid w:val="23B17FFE"/>
+    <w:multiLevelType w:val="multilevel"/>
+    <w:tmpl w:val="1C86908A"/>
+    <w:lvl w:ilvl="0">
+      <w:start w:val="1"/>
+      <w:numFmt w:val="bullet"/>
+      <w:lvlText w:val=""/>
+      <w:lvlJc w:val="left"/>
+      <w:pPr>
+        <w:tabs>
+          <w:tab w:val="num" w:pos="720"/>
+        </w:tabs>
+        <w:ind w:left="720" w:hanging="360"/>
+      </w:pPr>
+      <w:rPr>
+        <w:rFonts w:ascii="Symbol" w:hAnsi="Symbol" w:hint="default"/>
+        <w:sz w:val="20"/>
+      </w:rPr>
+    </w:lvl>
+    <w:lvl w:ilvl="1" w:tentative="1">
+      <w:start w:val="1"/>
+      <w:numFmt w:val="bullet"/>
+      <w:lvlText w:val=""/>
+      <w:lvlJc w:val="left"/>
+      <w:pPr>
+        <w:tabs>
+          <w:tab w:val="num" w:pos="1440"/>
+        </w:tabs>
+        <w:ind w:left="1440" w:hanging="360"/>
+      </w:pPr>
+      <w:rPr>
+        <w:rFonts w:ascii="Symbol" w:hAnsi="Symbol" w:hint="default"/>
+        <w:sz w:val="20"/>
+      </w:rPr>
+    </w:lvl>
+    <w:lvl w:ilvl="2" w:tentative="1">
+      <w:start w:val="1"/>
+      <w:numFmt w:val="bullet"/>
+      <w:lvlText w:val=""/>
+      <w:lvlJc w:val="left"/>
+      <w:pPr>
+        <w:tabs>
+          <w:tab w:val="num" w:pos="2160"/>
+        </w:tabs>
+        <w:ind w:left="2160" w:hanging="360"/>
+      </w:pPr>
+      <w:rPr>
+        <w:rFonts w:ascii="Symbol" w:hAnsi="Symbol" w:hint="default"/>
+        <w:sz w:val="20"/>
+      </w:rPr>
+    </w:lvl>
+    <w:lvl w:ilvl="3" w:tentative="1">
+      <w:start w:val="1"/>
+      <w:numFmt w:val="bullet"/>
+      <w:lvlText w:val=""/>
+      <w:lvlJc w:val="left"/>
+      <w:pPr>
+        <w:tabs>
+          <w:tab w:val="num" w:pos="2880"/>
+        </w:tabs>
+        <w:ind w:left="2880" w:hanging="360"/>
+      </w:pPr>
+      <w:rPr>
+        <w:rFonts w:ascii="Symbol" w:hAnsi="Symbol" w:hint="default"/>
+        <w:sz w:val="20"/>
+      </w:rPr>
+    </w:lvl>
+    <w:lvl w:ilvl="4" w:tentative="1">
+      <w:start w:val="1"/>
+      <w:numFmt w:val="bullet"/>
+      <w:lvlText w:val=""/>
+      <w:lvlJc w:val="left"/>
+      <w:pPr>
+        <w:tabs>
+          <w:tab w:val="num" w:pos="3600"/>
+        </w:tabs>
+        <w:ind w:left="3600" w:hanging="360"/>
+      </w:pPr>
+      <w:rPr>
+        <w:rFonts w:ascii="Symbol" w:hAnsi="Symbol" w:hint="default"/>
+        <w:sz w:val="20"/>
+      </w:rPr>
+    </w:lvl>
+    <w:lvl w:ilvl="5" w:tentative="1">
+      <w:start w:val="1"/>
+      <w:numFmt w:val="bullet"/>
+      <w:lvlText w:val=""/>
+      <w:lvlJc w:val="left"/>
+      <w:pPr>
+        <w:tabs>
+          <w:tab w:val="num" w:pos="4320"/>
+        </w:tabs>
+        <w:ind w:left="4320" w:hanging="360"/>
+      </w:pPr>
+      <w:rPr>
+        <w:rFonts w:ascii="Symbol" w:hAnsi="Symbol" w:hint="default"/>
+        <w:sz w:val="20"/>
+      </w:rPr>
+    </w:lvl>
+    <w:lvl w:ilvl="6" w:tentative="1">
+      <w:start w:val="1"/>
+      <w:numFmt w:val="bullet"/>
+      <w:lvlText w:val=""/>
+      <w:lvlJc w:val="left"/>
+      <w:pPr>
+        <w:tabs>
+          <w:tab w:val="num" w:pos="5040"/>
+        </w:tabs>
+        <w:ind w:left="5040" w:hanging="360"/>
+      </w:pPr>
+      <w:rPr>
+        <w:rFonts w:ascii="Symbol" w:hAnsi="Symbol" w:hint="default"/>
+        <w:sz w:val="20"/>
+      </w:rPr>
+    </w:lvl>
+    <w:lvl w:ilvl="7" w:tentative="1">
+      <w:start w:val="1"/>
+      <w:numFmt w:val="bullet"/>
+      <w:lvlText w:val=""/>
+      <w:lvlJc w:val="left"/>
+      <w:pPr>
+        <w:tabs>
+          <w:tab w:val="num" w:pos="5760"/>
+        </w:tabs>
+        <w:ind w:left="5760" w:hanging="360"/>
+      </w:pPr>
+      <w:rPr>
+        <w:rFonts w:ascii="Symbol" w:hAnsi="Symbol" w:hint="default"/>
+        <w:sz w:val="20"/>
+      </w:rPr>
+    </w:lvl>
+    <w:lvl w:ilvl="8" w:tentative="1">
+      <w:start w:val="1"/>
+      <w:numFmt w:val="bullet"/>
+      <w:lvlText w:val=""/>
+      <w:lvlJc w:val="left"/>
+      <w:pPr>
+        <w:tabs>
+          <w:tab w:val="num" w:pos="6480"/>
+        </w:tabs>
+        <w:ind w:left="6480" w:hanging="360"/>
+      </w:pPr>
+      <w:rPr>
+        <w:rFonts w:ascii="Symbol" w:hAnsi="Symbol" w:hint="default"/>
+        <w:sz w:val="20"/>
+      </w:rPr>
+    </w:lvl>
+  </w:abstractNum>
+  <w:num w:numId="1">
+    <w:abstractNumId w:val="0"/>
+  </w:num>
+</w:numbering>
 </file>
 
 <file path=word/styles.xml><?xml version="1.0" encoding="utf-8"?>
@@ -12857,7 +15000,7 @@
 </file>
 
 <file path=customXml/itemProps1.xml><?xml version="1.0" encoding="utf-8"?>
-<ds:datastoreItem xmlns:ds="http://schemas.openxmlformats.org/officeDocument/2006/customXml" ds:itemID="{7AFE4A10-70BE-45EF-B240-FE775874911E}">
+<ds:datastoreItem xmlns:ds="http://schemas.openxmlformats.org/officeDocument/2006/customXml" ds:itemID="{7E3F6CFA-E2B9-42A2-9D9C-D3DDB49DE037}">
   <ds:schemaRefs>
     <ds:schemaRef ds:uri="http://schemas.openxmlformats.org/officeDocument/2006/bibliography"/>
   </ds:schemaRefs>

</xml_diff>

<commit_message>
1. Now We can create Dynamicly Model at any time and store it on any Var
2.  created $this->get_model("m_name")->all();

3. if model is not as Controller name then we can modify it by following Atrribute

        protected $model = 'User';
	public function index(){
		 $item = $this->get_model("Item");
		 return $item->all();
	}
</commit_message>
<xml_diff>
--- a/tests/Projet_details/Quetation_ans.docx
+++ b/tests/Projet_details/Quetation_ans.docx
@@ -13570,31 +13570,7 @@
         <w:rPr>
           <w:sz w:val="30"/>
         </w:rPr>
-        <w:t xml:space="preserve">________________ Date:: </w:t>
-      </w:r>
-      <w:r>
-        <w:rPr>
-          <w:sz w:val="30"/>
-        </w:rPr>
-        <w:t>1</w:t>
-      </w:r>
-      <w:r>
-        <w:rPr>
-          <w:sz w:val="30"/>
-        </w:rPr>
-        <w:t>.</w:t>
-      </w:r>
-      <w:r>
-        <w:rPr>
-          <w:sz w:val="30"/>
-        </w:rPr>
-        <w:t>Dec</w:t>
-      </w:r>
-      <w:r>
-        <w:rPr>
-          <w:sz w:val="30"/>
-        </w:rPr>
-        <w:t>.2017 ________________</w:t>
+        <w:t>________________ Date:: 1.Dec.2017 ________________</w:t>
       </w:r>
     </w:p>
     <w:p>
@@ -13683,6 +13659,2403 @@
           <w:sz w:val="30"/>
         </w:rPr>
       </w:pPr>
+    </w:p>
+    <w:p>
+      <w:pPr>
+        <w:spacing w:line="240" w:lineRule="auto"/>
+        <w:rPr>
+          <w:sz w:val="30"/>
+        </w:rPr>
+      </w:pPr>
+    </w:p>
+    <w:p>
+      <w:pPr>
+        <w:spacing w:line="240" w:lineRule="auto"/>
+        <w:rPr>
+          <w:sz w:val="30"/>
+        </w:rPr>
+      </w:pPr>
+    </w:p>
+    <w:p>
+      <w:pPr>
+        <w:spacing w:line="240" w:lineRule="auto"/>
+        <w:rPr>
+          <w:sz w:val="30"/>
+        </w:rPr>
+      </w:pPr>
+    </w:p>
+    <w:p>
+      <w:pPr>
+        <w:spacing w:line="240" w:lineRule="auto"/>
+        <w:rPr>
+          <w:sz w:val="30"/>
+        </w:rPr>
+      </w:pPr>
+    </w:p>
+    <w:p>
+      <w:pPr>
+        <w:spacing w:line="240" w:lineRule="auto"/>
+        <w:rPr>
+          <w:sz w:val="30"/>
+        </w:rPr>
+      </w:pPr>
+    </w:p>
+    <w:p>
+      <w:pPr>
+        <w:spacing w:line="240" w:lineRule="auto"/>
+        <w:rPr>
+          <w:sz w:val="30"/>
+        </w:rPr>
+      </w:pPr>
+    </w:p>
+    <w:p>
+      <w:pPr>
+        <w:spacing w:line="240" w:lineRule="auto"/>
+        <w:rPr>
+          <w:sz w:val="30"/>
+        </w:rPr>
+      </w:pPr>
+    </w:p>
+    <w:p>
+      <w:pPr>
+        <w:spacing w:line="240" w:lineRule="auto"/>
+        <w:rPr>
+          <w:sz w:val="30"/>
+        </w:rPr>
+      </w:pPr>
+    </w:p>
+    <w:p>
+      <w:pPr>
+        <w:spacing w:line="240" w:lineRule="auto"/>
+        <w:rPr>
+          <w:sz w:val="30"/>
+        </w:rPr>
+      </w:pPr>
+      <w:r>
+        <w:rPr>
+          <w:sz w:val="30"/>
+        </w:rPr>
+        <w:lastRenderedPageBreak/>
+        <w:t>________________ Date:: 7.Dec.2017 ________________</w:t>
+      </w:r>
+    </w:p>
+    <w:p>
+      <w:pPr>
+        <w:pStyle w:val="Heading1"/>
+        <w:shd w:val="clear" w:color="auto" w:fill="FFFFFF"/>
+        <w:spacing w:before="0" w:beforeAutospacing="0" w:after="0" w:afterAutospacing="0"/>
+        <w:textAlignment w:val="baseline"/>
+        <w:rPr>
+          <w:b w:val="0"/>
+          <w:sz w:val="30"/>
+        </w:rPr>
+      </w:pPr>
+      <w:r>
+        <w:rPr>
+          <w:b w:val="0"/>
+          <w:sz w:val="30"/>
+        </w:rPr>
+        <w:t>---------------(</w:t>
+      </w:r>
+      <w:r>
+        <w:rPr>
+          <w:b w:val="0"/>
+          <w:sz w:val="30"/>
+        </w:rPr>
+        <w:t xml:space="preserve"> laravel create model instance dynamically </w:t>
+      </w:r>
+      <w:r>
+        <w:rPr>
+          <w:b w:val="0"/>
+          <w:sz w:val="30"/>
+        </w:rPr>
+        <w:t xml:space="preserve">) </w:t>
+      </w:r>
+      <w:r>
+        <w:rPr>
+          <w:b w:val="0"/>
+          <w:sz w:val="30"/>
+        </w:rPr>
+        <w:t>Dynamically create Class object based on string</w:t>
+      </w:r>
+    </w:p>
+    <w:p>
+      <w:pPr>
+        <w:pStyle w:val="Heading1"/>
+        <w:shd w:val="clear" w:color="auto" w:fill="FFFFFF"/>
+        <w:spacing w:before="0" w:beforeAutospacing="0" w:after="0" w:afterAutospacing="0"/>
+        <w:textAlignment w:val="baseline"/>
+        <w:rPr>
+          <w:b w:val="0"/>
+          <w:sz w:val="30"/>
+        </w:rPr>
+      </w:pPr>
+    </w:p>
+    <w:p>
+      <w:pPr>
+        <w:shd w:val="clear" w:color="auto" w:fill="EFF0F1"/>
+        <w:tabs>
+          <w:tab w:val="left" w:pos="916"/>
+          <w:tab w:val="left" w:pos="1832"/>
+          <w:tab w:val="left" w:pos="2748"/>
+          <w:tab w:val="left" w:pos="3664"/>
+          <w:tab w:val="left" w:pos="4580"/>
+          <w:tab w:val="left" w:pos="5496"/>
+          <w:tab w:val="left" w:pos="6412"/>
+          <w:tab w:val="left" w:pos="7328"/>
+          <w:tab w:val="left" w:pos="8244"/>
+          <w:tab w:val="left" w:pos="9160"/>
+          <w:tab w:val="left" w:pos="10076"/>
+          <w:tab w:val="left" w:pos="10992"/>
+          <w:tab w:val="left" w:pos="11908"/>
+          <w:tab w:val="left" w:pos="12824"/>
+          <w:tab w:val="left" w:pos="13740"/>
+          <w:tab w:val="left" w:pos="14656"/>
+        </w:tabs>
+        <w:spacing w:after="0" w:line="240" w:lineRule="auto"/>
+        <w:textAlignment w:val="baseline"/>
+        <w:rPr>
+          <w:rFonts w:ascii="inherit" w:eastAsia="Times New Roman" w:hAnsi="inherit" w:cs="Courier New"/>
+          <w:color w:val="303336"/>
+          <w:sz w:val="20"/>
+          <w:szCs w:val="20"/>
+          <w:bdr w:val="none" w:sz="0" w:space="0" w:color="auto" w:frame="1"/>
+          <w:shd w:val="clear" w:color="auto" w:fill="EFF0F1"/>
+        </w:rPr>
+      </w:pPr>
+      <w:r>
+        <w:rPr>
+          <w:rFonts w:ascii="inherit" w:eastAsia="Times New Roman" w:hAnsi="inherit" w:cs="Courier New"/>
+          <w:color w:val="303336"/>
+          <w:sz w:val="20"/>
+          <w:szCs w:val="20"/>
+          <w:bdr w:val="none" w:sz="0" w:space="0" w:color="auto" w:frame="1"/>
+          <w:shd w:val="clear" w:color="auto" w:fill="EFF0F1"/>
+        </w:rPr>
+        <w:t xml:space="preserve">$className = </w:t>
+      </w:r>
+      <w:r>
+        <w:rPr>
+          <w:rFonts w:ascii="inherit" w:eastAsia="Times New Roman" w:hAnsi="inherit" w:cs="Courier New"/>
+          <w:color w:val="7D2727"/>
+          <w:sz w:val="20"/>
+          <w:szCs w:val="20"/>
+          <w:bdr w:val="none" w:sz="0" w:space="0" w:color="auto" w:frame="1"/>
+          <w:shd w:val="clear" w:color="auto" w:fill="EFF0F1"/>
+        </w:rPr>
+        <w:t>'App\\Http\\API\\'</w:t>
+      </w:r>
+      <w:r>
+        <w:rPr>
+          <w:rFonts w:ascii="inherit" w:eastAsia="Times New Roman" w:hAnsi="inherit" w:cs="Courier New"/>
+          <w:color w:val="303336"/>
+          <w:sz w:val="20"/>
+          <w:szCs w:val="20"/>
+          <w:bdr w:val="none" w:sz="0" w:space="0" w:color="auto" w:frame="1"/>
+          <w:shd w:val="clear" w:color="auto" w:fill="EFF0F1"/>
+        </w:rPr>
+        <w:t xml:space="preserve"> . $source;</w:t>
+      </w:r>
+    </w:p>
+    <w:p>
+      <w:pPr>
+        <w:shd w:val="clear" w:color="auto" w:fill="EFF0F1"/>
+        <w:tabs>
+          <w:tab w:val="left" w:pos="916"/>
+          <w:tab w:val="left" w:pos="1832"/>
+          <w:tab w:val="left" w:pos="2748"/>
+          <w:tab w:val="left" w:pos="3664"/>
+          <w:tab w:val="left" w:pos="4580"/>
+          <w:tab w:val="left" w:pos="5496"/>
+          <w:tab w:val="left" w:pos="6412"/>
+          <w:tab w:val="left" w:pos="7328"/>
+          <w:tab w:val="left" w:pos="8244"/>
+          <w:tab w:val="left" w:pos="9160"/>
+          <w:tab w:val="left" w:pos="10076"/>
+          <w:tab w:val="left" w:pos="10992"/>
+          <w:tab w:val="left" w:pos="11908"/>
+          <w:tab w:val="left" w:pos="12824"/>
+          <w:tab w:val="left" w:pos="13740"/>
+          <w:tab w:val="left" w:pos="14656"/>
+        </w:tabs>
+        <w:spacing w:after="0" w:line="240" w:lineRule="auto"/>
+        <w:textAlignment w:val="baseline"/>
+        <w:rPr>
+          <w:rFonts w:ascii="inherit" w:eastAsia="Times New Roman" w:hAnsi="inherit" w:cs="Courier New"/>
+          <w:color w:val="303336"/>
+          <w:sz w:val="20"/>
+          <w:szCs w:val="20"/>
+          <w:bdr w:val="none" w:sz="0" w:space="0" w:color="auto" w:frame="1"/>
+          <w:shd w:val="clear" w:color="auto" w:fill="EFF0F1"/>
+        </w:rPr>
+      </w:pPr>
+    </w:p>
+    <w:p>
+      <w:pPr>
+        <w:shd w:val="clear" w:color="auto" w:fill="EFF0F1"/>
+        <w:tabs>
+          <w:tab w:val="left" w:pos="916"/>
+          <w:tab w:val="left" w:pos="1832"/>
+          <w:tab w:val="left" w:pos="2748"/>
+          <w:tab w:val="left" w:pos="3664"/>
+          <w:tab w:val="left" w:pos="4580"/>
+          <w:tab w:val="left" w:pos="5496"/>
+          <w:tab w:val="left" w:pos="6412"/>
+          <w:tab w:val="left" w:pos="7328"/>
+          <w:tab w:val="left" w:pos="8244"/>
+          <w:tab w:val="left" w:pos="9160"/>
+          <w:tab w:val="left" w:pos="10076"/>
+          <w:tab w:val="left" w:pos="10992"/>
+          <w:tab w:val="left" w:pos="11908"/>
+          <w:tab w:val="left" w:pos="12824"/>
+          <w:tab w:val="left" w:pos="13740"/>
+          <w:tab w:val="left" w:pos="14656"/>
+        </w:tabs>
+        <w:spacing w:after="0" w:line="240" w:lineRule="auto"/>
+        <w:textAlignment w:val="baseline"/>
+        <w:rPr>
+          <w:rFonts w:ascii="inherit" w:eastAsia="Times New Roman" w:hAnsi="inherit" w:cs="Courier New"/>
+          <w:color w:val="303336"/>
+          <w:sz w:val="20"/>
+          <w:szCs w:val="20"/>
+          <w:bdr w:val="none" w:sz="0" w:space="0" w:color="auto" w:frame="1"/>
+          <w:shd w:val="clear" w:color="auto" w:fill="EFF0F1"/>
+        </w:rPr>
+      </w:pPr>
+      <w:r>
+        <w:rPr>
+          <w:rFonts w:ascii="inherit" w:eastAsia="Times New Roman" w:hAnsi="inherit" w:cs="Courier New"/>
+          <w:color w:val="303336"/>
+          <w:sz w:val="20"/>
+          <w:szCs w:val="20"/>
+          <w:bdr w:val="none" w:sz="0" w:space="0" w:color="auto" w:frame="1"/>
+          <w:shd w:val="clear" w:color="auto" w:fill="EFF0F1"/>
+        </w:rPr>
+        <w:t xml:space="preserve">$controller =  </w:t>
+      </w:r>
+      <w:r>
+        <w:rPr>
+          <w:rFonts w:ascii="inherit" w:eastAsia="Times New Roman" w:hAnsi="inherit" w:cs="Courier New"/>
+          <w:color w:val="101094"/>
+          <w:sz w:val="20"/>
+          <w:szCs w:val="20"/>
+          <w:bdr w:val="none" w:sz="0" w:space="0" w:color="auto" w:frame="1"/>
+          <w:shd w:val="clear" w:color="auto" w:fill="EFF0F1"/>
+        </w:rPr>
+        <w:t>new</w:t>
+      </w:r>
+      <w:r>
+        <w:rPr>
+          <w:rFonts w:ascii="inherit" w:eastAsia="Times New Roman" w:hAnsi="inherit" w:cs="Courier New"/>
+          <w:color w:val="303336"/>
+          <w:sz w:val="20"/>
+          <w:szCs w:val="20"/>
+          <w:bdr w:val="none" w:sz="0" w:space="0" w:color="auto" w:frame="1"/>
+          <w:shd w:val="clear" w:color="auto" w:fill="EFF0F1"/>
+        </w:rPr>
+        <w:t xml:space="preserve"> $className;</w:t>
+      </w:r>
+    </w:p>
+    <w:p>
+      <w:pPr>
+        <w:shd w:val="clear" w:color="auto" w:fill="EFF0F1"/>
+        <w:tabs>
+          <w:tab w:val="left" w:pos="916"/>
+          <w:tab w:val="left" w:pos="1832"/>
+          <w:tab w:val="left" w:pos="2748"/>
+          <w:tab w:val="left" w:pos="3664"/>
+          <w:tab w:val="left" w:pos="4580"/>
+          <w:tab w:val="left" w:pos="5496"/>
+          <w:tab w:val="left" w:pos="6412"/>
+          <w:tab w:val="left" w:pos="7328"/>
+          <w:tab w:val="left" w:pos="8244"/>
+          <w:tab w:val="left" w:pos="9160"/>
+          <w:tab w:val="left" w:pos="10076"/>
+          <w:tab w:val="left" w:pos="10992"/>
+          <w:tab w:val="left" w:pos="11908"/>
+          <w:tab w:val="left" w:pos="12824"/>
+          <w:tab w:val="left" w:pos="13740"/>
+          <w:tab w:val="left" w:pos="14656"/>
+        </w:tabs>
+        <w:spacing w:after="0" w:line="240" w:lineRule="auto"/>
+        <w:textAlignment w:val="baseline"/>
+        <w:rPr>
+          <w:rFonts w:ascii="inherit" w:eastAsia="Times New Roman" w:hAnsi="inherit" w:cs="Courier New"/>
+          <w:color w:val="303336"/>
+          <w:sz w:val="20"/>
+          <w:szCs w:val="20"/>
+          <w:bdr w:val="none" w:sz="0" w:space="0" w:color="auto" w:frame="1"/>
+          <w:shd w:val="clear" w:color="auto" w:fill="EFF0F1"/>
+        </w:rPr>
+      </w:pPr>
+    </w:p>
+    <w:p>
+      <w:pPr>
+        <w:shd w:val="clear" w:color="auto" w:fill="EFF0F1"/>
+        <w:tabs>
+          <w:tab w:val="left" w:pos="916"/>
+          <w:tab w:val="left" w:pos="1832"/>
+          <w:tab w:val="left" w:pos="2748"/>
+          <w:tab w:val="left" w:pos="3664"/>
+          <w:tab w:val="left" w:pos="4580"/>
+          <w:tab w:val="left" w:pos="5496"/>
+          <w:tab w:val="left" w:pos="6412"/>
+          <w:tab w:val="left" w:pos="7328"/>
+          <w:tab w:val="left" w:pos="8244"/>
+          <w:tab w:val="left" w:pos="9160"/>
+          <w:tab w:val="left" w:pos="10076"/>
+          <w:tab w:val="left" w:pos="10992"/>
+          <w:tab w:val="left" w:pos="11908"/>
+          <w:tab w:val="left" w:pos="12824"/>
+          <w:tab w:val="left" w:pos="13740"/>
+          <w:tab w:val="left" w:pos="14656"/>
+        </w:tabs>
+        <w:spacing w:after="0" w:line="240" w:lineRule="auto"/>
+        <w:textAlignment w:val="baseline"/>
+        <w:rPr>
+          <w:rFonts w:ascii="inherit" w:eastAsia="Times New Roman" w:hAnsi="inherit" w:cs="Courier New"/>
+          <w:color w:val="303336"/>
+          <w:sz w:val="20"/>
+          <w:szCs w:val="20"/>
+          <w:bdr w:val="none" w:sz="0" w:space="0" w:color="auto" w:frame="1"/>
+          <w:shd w:val="clear" w:color="auto" w:fill="EFF0F1"/>
+        </w:rPr>
+      </w:pPr>
+      <w:r>
+        <w:rPr>
+          <w:rFonts w:ascii="inherit" w:eastAsia="Times New Roman" w:hAnsi="inherit" w:cs="Courier New"/>
+          <w:color w:val="101094"/>
+          <w:sz w:val="20"/>
+          <w:szCs w:val="20"/>
+          <w:bdr w:val="none" w:sz="0" w:space="0" w:color="auto" w:frame="1"/>
+          <w:shd w:val="clear" w:color="auto" w:fill="EFF0F1"/>
+        </w:rPr>
+        <w:t>return</w:t>
+      </w:r>
+      <w:r>
+        <w:rPr>
+          <w:rFonts w:ascii="inherit" w:eastAsia="Times New Roman" w:hAnsi="inherit" w:cs="Courier New"/>
+          <w:color w:val="303336"/>
+          <w:sz w:val="20"/>
+          <w:szCs w:val="20"/>
+          <w:bdr w:val="none" w:sz="0" w:space="0" w:color="auto" w:frame="1"/>
+          <w:shd w:val="clear" w:color="auto" w:fill="EFF0F1"/>
+        </w:rPr>
+        <w:t xml:space="preserve"> $controller-&gt;index();</w:t>
+      </w:r>
+    </w:p>
+    <w:p>
+      <w:pPr>
+        <w:shd w:val="clear" w:color="auto" w:fill="EFF0F1"/>
+        <w:tabs>
+          <w:tab w:val="left" w:pos="916"/>
+          <w:tab w:val="left" w:pos="1832"/>
+          <w:tab w:val="left" w:pos="2748"/>
+          <w:tab w:val="left" w:pos="3664"/>
+          <w:tab w:val="left" w:pos="4580"/>
+          <w:tab w:val="left" w:pos="5496"/>
+          <w:tab w:val="left" w:pos="6412"/>
+          <w:tab w:val="left" w:pos="7328"/>
+          <w:tab w:val="left" w:pos="8244"/>
+          <w:tab w:val="left" w:pos="9160"/>
+          <w:tab w:val="left" w:pos="10076"/>
+          <w:tab w:val="left" w:pos="10992"/>
+          <w:tab w:val="left" w:pos="11908"/>
+          <w:tab w:val="left" w:pos="12824"/>
+          <w:tab w:val="left" w:pos="13740"/>
+          <w:tab w:val="left" w:pos="14656"/>
+        </w:tabs>
+        <w:spacing w:after="0" w:line="240" w:lineRule="auto"/>
+        <w:textAlignment w:val="baseline"/>
+        <w:rPr>
+          <w:rFonts w:ascii="inherit" w:eastAsia="Times New Roman" w:hAnsi="inherit" w:cs="Courier New"/>
+          <w:color w:val="303336"/>
+          <w:sz w:val="20"/>
+          <w:szCs w:val="20"/>
+          <w:bdr w:val="none" w:sz="0" w:space="0" w:color="auto" w:frame="1"/>
+          <w:shd w:val="clear" w:color="auto" w:fill="EFF0F1"/>
+        </w:rPr>
+      </w:pPr>
+    </w:p>
+    <w:p>
+      <w:pPr>
+        <w:shd w:val="clear" w:color="auto" w:fill="EFF0F1"/>
+        <w:tabs>
+          <w:tab w:val="left" w:pos="916"/>
+          <w:tab w:val="left" w:pos="1832"/>
+          <w:tab w:val="left" w:pos="2748"/>
+          <w:tab w:val="left" w:pos="3664"/>
+          <w:tab w:val="left" w:pos="4580"/>
+          <w:tab w:val="left" w:pos="5496"/>
+          <w:tab w:val="left" w:pos="6412"/>
+          <w:tab w:val="left" w:pos="7328"/>
+          <w:tab w:val="left" w:pos="8244"/>
+          <w:tab w:val="left" w:pos="9160"/>
+          <w:tab w:val="left" w:pos="10076"/>
+          <w:tab w:val="left" w:pos="10992"/>
+          <w:tab w:val="left" w:pos="11908"/>
+          <w:tab w:val="left" w:pos="12824"/>
+          <w:tab w:val="left" w:pos="13740"/>
+          <w:tab w:val="left" w:pos="14656"/>
+        </w:tabs>
+        <w:spacing w:after="0" w:line="240" w:lineRule="auto"/>
+        <w:textAlignment w:val="baseline"/>
+        <w:rPr>
+          <w:rFonts w:ascii="inherit" w:eastAsia="Times New Roman" w:hAnsi="inherit" w:cs="Courier New"/>
+          <w:color w:val="303336"/>
+          <w:sz w:val="20"/>
+          <w:szCs w:val="20"/>
+          <w:bdr w:val="none" w:sz="0" w:space="0" w:color="auto" w:frame="1"/>
+          <w:shd w:val="clear" w:color="auto" w:fill="EFF0F1"/>
+        </w:rPr>
+      </w:pPr>
+      <w:r>
+        <w:rPr>
+          <w:rFonts w:ascii="inherit" w:eastAsia="Times New Roman" w:hAnsi="inherit" w:cs="Courier New"/>
+          <w:color w:val="303336"/>
+          <w:sz w:val="20"/>
+          <w:szCs w:val="20"/>
+          <w:bdr w:val="none" w:sz="0" w:space="0" w:color="auto" w:frame="1"/>
+          <w:shd w:val="clear" w:color="auto" w:fill="EFF0F1"/>
+        </w:rPr>
+        <w:t xml:space="preserve">OR </w:t>
+      </w:r>
+    </w:p>
+    <w:p>
+      <w:pPr>
+        <w:shd w:val="clear" w:color="auto" w:fill="EFF0F1"/>
+        <w:tabs>
+          <w:tab w:val="left" w:pos="916"/>
+          <w:tab w:val="left" w:pos="1832"/>
+          <w:tab w:val="left" w:pos="2748"/>
+          <w:tab w:val="left" w:pos="3664"/>
+          <w:tab w:val="left" w:pos="4580"/>
+          <w:tab w:val="left" w:pos="5496"/>
+          <w:tab w:val="left" w:pos="6412"/>
+          <w:tab w:val="left" w:pos="7328"/>
+          <w:tab w:val="left" w:pos="8244"/>
+          <w:tab w:val="left" w:pos="9160"/>
+          <w:tab w:val="left" w:pos="10076"/>
+          <w:tab w:val="left" w:pos="10992"/>
+          <w:tab w:val="left" w:pos="11908"/>
+          <w:tab w:val="left" w:pos="12824"/>
+          <w:tab w:val="left" w:pos="13740"/>
+          <w:tab w:val="left" w:pos="14656"/>
+        </w:tabs>
+        <w:spacing w:after="0" w:line="240" w:lineRule="auto"/>
+        <w:textAlignment w:val="baseline"/>
+        <w:rPr>
+          <w:rFonts w:ascii="inherit" w:eastAsia="Times New Roman" w:hAnsi="inherit" w:cs="Courier New"/>
+          <w:color w:val="303336"/>
+          <w:sz w:val="20"/>
+          <w:szCs w:val="20"/>
+          <w:bdr w:val="none" w:sz="0" w:space="0" w:color="auto" w:frame="1"/>
+          <w:shd w:val="clear" w:color="auto" w:fill="EFF0F1"/>
+        </w:rPr>
+      </w:pPr>
+    </w:p>
+    <w:p>
+      <w:pPr>
+        <w:shd w:val="clear" w:color="auto" w:fill="EFF0F1"/>
+        <w:tabs>
+          <w:tab w:val="left" w:pos="916"/>
+          <w:tab w:val="left" w:pos="1832"/>
+          <w:tab w:val="left" w:pos="2748"/>
+          <w:tab w:val="left" w:pos="3664"/>
+          <w:tab w:val="left" w:pos="4580"/>
+          <w:tab w:val="left" w:pos="5496"/>
+          <w:tab w:val="left" w:pos="6412"/>
+          <w:tab w:val="left" w:pos="7328"/>
+          <w:tab w:val="left" w:pos="8244"/>
+          <w:tab w:val="left" w:pos="9160"/>
+          <w:tab w:val="left" w:pos="10076"/>
+          <w:tab w:val="left" w:pos="10992"/>
+          <w:tab w:val="left" w:pos="11908"/>
+          <w:tab w:val="left" w:pos="12824"/>
+          <w:tab w:val="left" w:pos="13740"/>
+          <w:tab w:val="left" w:pos="14656"/>
+        </w:tabs>
+        <w:spacing w:after="0" w:line="240" w:lineRule="auto"/>
+        <w:textAlignment w:val="baseline"/>
+        <w:rPr>
+          <w:rFonts w:ascii="inherit" w:eastAsia="Times New Roman" w:hAnsi="inherit" w:cs="Courier New"/>
+          <w:color w:val="303336"/>
+          <w:sz w:val="20"/>
+          <w:szCs w:val="20"/>
+          <w:bdr w:val="none" w:sz="0" w:space="0" w:color="auto" w:frame="1"/>
+          <w:shd w:val="clear" w:color="auto" w:fill="EFF0F1"/>
+        </w:rPr>
+      </w:pPr>
+      <w:r>
+        <w:rPr>
+          <w:rFonts w:ascii="inherit" w:eastAsia="Times New Roman" w:hAnsi="inherit" w:cs="Courier New"/>
+          <w:color w:val="303336"/>
+          <w:sz w:val="20"/>
+          <w:szCs w:val="20"/>
+          <w:bdr w:val="none" w:sz="0" w:space="0" w:color="auto" w:frame="1"/>
+          <w:shd w:val="clear" w:color="auto" w:fill="EFF0F1"/>
+        </w:rPr>
+        <w:t xml:space="preserve">$className = __NAMESPACE__ . </w:t>
+      </w:r>
+      <w:r>
+        <w:rPr>
+          <w:rFonts w:ascii="inherit" w:eastAsia="Times New Roman" w:hAnsi="inherit" w:cs="Courier New"/>
+          <w:color w:val="7D2727"/>
+          <w:sz w:val="20"/>
+          <w:szCs w:val="20"/>
+          <w:bdr w:val="none" w:sz="0" w:space="0" w:color="auto" w:frame="1"/>
+          <w:shd w:val="clear" w:color="auto" w:fill="EFF0F1"/>
+        </w:rPr>
+        <w:t>'\\'</w:t>
+      </w:r>
+      <w:r>
+        <w:rPr>
+          <w:rFonts w:ascii="inherit" w:eastAsia="Times New Roman" w:hAnsi="inherit" w:cs="Courier New"/>
+          <w:color w:val="303336"/>
+          <w:sz w:val="20"/>
+          <w:szCs w:val="20"/>
+          <w:bdr w:val="none" w:sz="0" w:space="0" w:color="auto" w:frame="1"/>
+          <w:shd w:val="clear" w:color="auto" w:fill="EFF0F1"/>
+        </w:rPr>
+        <w:t xml:space="preserve"> . $source;</w:t>
+      </w:r>
+    </w:p>
+    <w:p>
+      <w:pPr>
+        <w:shd w:val="clear" w:color="auto" w:fill="EFF0F1"/>
+        <w:tabs>
+          <w:tab w:val="left" w:pos="916"/>
+          <w:tab w:val="left" w:pos="1832"/>
+          <w:tab w:val="left" w:pos="2748"/>
+          <w:tab w:val="left" w:pos="3664"/>
+          <w:tab w:val="left" w:pos="4580"/>
+          <w:tab w:val="left" w:pos="5496"/>
+          <w:tab w:val="left" w:pos="6412"/>
+          <w:tab w:val="left" w:pos="7328"/>
+          <w:tab w:val="left" w:pos="8244"/>
+          <w:tab w:val="left" w:pos="9160"/>
+          <w:tab w:val="left" w:pos="10076"/>
+          <w:tab w:val="left" w:pos="10992"/>
+          <w:tab w:val="left" w:pos="11908"/>
+          <w:tab w:val="left" w:pos="12824"/>
+          <w:tab w:val="left" w:pos="13740"/>
+          <w:tab w:val="left" w:pos="14656"/>
+        </w:tabs>
+        <w:spacing w:after="0" w:line="240" w:lineRule="auto"/>
+        <w:textAlignment w:val="baseline"/>
+        <w:rPr>
+          <w:rFonts w:ascii="inherit" w:eastAsia="Times New Roman" w:hAnsi="inherit" w:cs="Courier New"/>
+          <w:color w:val="303336"/>
+          <w:sz w:val="20"/>
+          <w:szCs w:val="20"/>
+          <w:bdr w:val="none" w:sz="0" w:space="0" w:color="auto" w:frame="1"/>
+          <w:shd w:val="clear" w:color="auto" w:fill="EFF0F1"/>
+        </w:rPr>
+      </w:pPr>
+    </w:p>
+    <w:p>
+      <w:pPr>
+        <w:shd w:val="clear" w:color="auto" w:fill="EFF0F1"/>
+        <w:tabs>
+          <w:tab w:val="left" w:pos="916"/>
+          <w:tab w:val="left" w:pos="1832"/>
+          <w:tab w:val="left" w:pos="2748"/>
+          <w:tab w:val="left" w:pos="3664"/>
+          <w:tab w:val="left" w:pos="4580"/>
+          <w:tab w:val="left" w:pos="5496"/>
+          <w:tab w:val="left" w:pos="6412"/>
+          <w:tab w:val="left" w:pos="7328"/>
+          <w:tab w:val="left" w:pos="8244"/>
+          <w:tab w:val="left" w:pos="9160"/>
+          <w:tab w:val="left" w:pos="10076"/>
+          <w:tab w:val="left" w:pos="10992"/>
+          <w:tab w:val="left" w:pos="11908"/>
+          <w:tab w:val="left" w:pos="12824"/>
+          <w:tab w:val="left" w:pos="13740"/>
+          <w:tab w:val="left" w:pos="14656"/>
+        </w:tabs>
+        <w:spacing w:after="0" w:line="240" w:lineRule="auto"/>
+        <w:textAlignment w:val="baseline"/>
+        <w:rPr>
+          <w:rFonts w:ascii="inherit" w:eastAsia="Times New Roman" w:hAnsi="inherit" w:cs="Courier New"/>
+          <w:color w:val="303336"/>
+          <w:sz w:val="20"/>
+          <w:szCs w:val="20"/>
+          <w:bdr w:val="none" w:sz="0" w:space="0" w:color="auto" w:frame="1"/>
+          <w:shd w:val="clear" w:color="auto" w:fill="EFF0F1"/>
+        </w:rPr>
+      </w:pPr>
+      <w:r>
+        <w:rPr>
+          <w:rFonts w:ascii="inherit" w:eastAsia="Times New Roman" w:hAnsi="inherit" w:cs="Courier New"/>
+          <w:color w:val="303336"/>
+          <w:sz w:val="20"/>
+          <w:szCs w:val="20"/>
+          <w:bdr w:val="none" w:sz="0" w:space="0" w:color="auto" w:frame="1"/>
+          <w:shd w:val="clear" w:color="auto" w:fill="EFF0F1"/>
+        </w:rPr>
+        <w:t xml:space="preserve">$controller =  </w:t>
+      </w:r>
+      <w:r>
+        <w:rPr>
+          <w:rFonts w:ascii="inherit" w:eastAsia="Times New Roman" w:hAnsi="inherit" w:cs="Courier New"/>
+          <w:color w:val="101094"/>
+          <w:sz w:val="20"/>
+          <w:szCs w:val="20"/>
+          <w:bdr w:val="none" w:sz="0" w:space="0" w:color="auto" w:frame="1"/>
+          <w:shd w:val="clear" w:color="auto" w:fill="EFF0F1"/>
+        </w:rPr>
+        <w:t>new</w:t>
+      </w:r>
+      <w:r>
+        <w:rPr>
+          <w:rFonts w:ascii="inherit" w:eastAsia="Times New Roman" w:hAnsi="inherit" w:cs="Courier New"/>
+          <w:color w:val="303336"/>
+          <w:sz w:val="20"/>
+          <w:szCs w:val="20"/>
+          <w:bdr w:val="none" w:sz="0" w:space="0" w:color="auto" w:frame="1"/>
+          <w:shd w:val="clear" w:color="auto" w:fill="EFF0F1"/>
+        </w:rPr>
+        <w:t xml:space="preserve"> $className;</w:t>
+      </w:r>
+    </w:p>
+    <w:p>
+      <w:pPr>
+        <w:shd w:val="clear" w:color="auto" w:fill="EFF0F1"/>
+        <w:tabs>
+          <w:tab w:val="left" w:pos="916"/>
+          <w:tab w:val="left" w:pos="1832"/>
+          <w:tab w:val="left" w:pos="2748"/>
+          <w:tab w:val="left" w:pos="3664"/>
+          <w:tab w:val="left" w:pos="4580"/>
+          <w:tab w:val="left" w:pos="5496"/>
+          <w:tab w:val="left" w:pos="6412"/>
+          <w:tab w:val="left" w:pos="7328"/>
+          <w:tab w:val="left" w:pos="8244"/>
+          <w:tab w:val="left" w:pos="9160"/>
+          <w:tab w:val="left" w:pos="10076"/>
+          <w:tab w:val="left" w:pos="10992"/>
+          <w:tab w:val="left" w:pos="11908"/>
+          <w:tab w:val="left" w:pos="12824"/>
+          <w:tab w:val="left" w:pos="13740"/>
+          <w:tab w:val="left" w:pos="14656"/>
+        </w:tabs>
+        <w:spacing w:after="0" w:line="240" w:lineRule="auto"/>
+        <w:textAlignment w:val="baseline"/>
+        <w:rPr>
+          <w:rFonts w:ascii="inherit" w:eastAsia="Times New Roman" w:hAnsi="inherit" w:cs="Courier New"/>
+          <w:color w:val="303336"/>
+          <w:sz w:val="20"/>
+          <w:szCs w:val="20"/>
+          <w:bdr w:val="none" w:sz="0" w:space="0" w:color="auto" w:frame="1"/>
+          <w:shd w:val="clear" w:color="auto" w:fill="EFF0F1"/>
+        </w:rPr>
+      </w:pPr>
+    </w:p>
+    <w:p>
+      <w:pPr>
+        <w:shd w:val="clear" w:color="auto" w:fill="EFF0F1"/>
+        <w:tabs>
+          <w:tab w:val="left" w:pos="916"/>
+          <w:tab w:val="left" w:pos="1832"/>
+          <w:tab w:val="left" w:pos="2748"/>
+          <w:tab w:val="left" w:pos="3664"/>
+          <w:tab w:val="left" w:pos="4580"/>
+          <w:tab w:val="left" w:pos="5496"/>
+          <w:tab w:val="left" w:pos="6412"/>
+          <w:tab w:val="left" w:pos="7328"/>
+          <w:tab w:val="left" w:pos="8244"/>
+          <w:tab w:val="left" w:pos="9160"/>
+          <w:tab w:val="left" w:pos="10076"/>
+          <w:tab w:val="left" w:pos="10992"/>
+          <w:tab w:val="left" w:pos="11908"/>
+          <w:tab w:val="left" w:pos="12824"/>
+          <w:tab w:val="left" w:pos="13740"/>
+          <w:tab w:val="left" w:pos="14656"/>
+        </w:tabs>
+        <w:spacing w:after="0" w:line="240" w:lineRule="auto"/>
+        <w:textAlignment w:val="baseline"/>
+        <w:rPr>
+          <w:rFonts w:ascii="inherit" w:eastAsia="Times New Roman" w:hAnsi="inherit" w:cs="Courier New"/>
+          <w:color w:val="303336"/>
+          <w:sz w:val="20"/>
+          <w:szCs w:val="20"/>
+          <w:bdr w:val="none" w:sz="0" w:space="0" w:color="auto" w:frame="1"/>
+          <w:shd w:val="clear" w:color="auto" w:fill="EFF0F1"/>
+        </w:rPr>
+      </w:pPr>
+      <w:r>
+        <w:rPr>
+          <w:rFonts w:ascii="inherit" w:eastAsia="Times New Roman" w:hAnsi="inherit" w:cs="Courier New"/>
+          <w:color w:val="101094"/>
+          <w:sz w:val="20"/>
+          <w:szCs w:val="20"/>
+          <w:bdr w:val="none" w:sz="0" w:space="0" w:color="auto" w:frame="1"/>
+          <w:shd w:val="clear" w:color="auto" w:fill="EFF0F1"/>
+        </w:rPr>
+        <w:t>return</w:t>
+      </w:r>
+      <w:r>
+        <w:rPr>
+          <w:rFonts w:ascii="inherit" w:eastAsia="Times New Roman" w:hAnsi="inherit" w:cs="Courier New"/>
+          <w:color w:val="303336"/>
+          <w:sz w:val="20"/>
+          <w:szCs w:val="20"/>
+          <w:bdr w:val="none" w:sz="0" w:space="0" w:color="auto" w:frame="1"/>
+          <w:shd w:val="clear" w:color="auto" w:fill="EFF0F1"/>
+        </w:rPr>
+        <w:t xml:space="preserve"> $controller-&gt;index();</w:t>
+      </w:r>
+    </w:p>
+    <w:p>
+      <w:pPr>
+        <w:shd w:val="clear" w:color="auto" w:fill="EFF0F1"/>
+        <w:tabs>
+          <w:tab w:val="left" w:pos="916"/>
+          <w:tab w:val="left" w:pos="1832"/>
+          <w:tab w:val="left" w:pos="2748"/>
+          <w:tab w:val="left" w:pos="3664"/>
+          <w:tab w:val="left" w:pos="4580"/>
+          <w:tab w:val="left" w:pos="5496"/>
+          <w:tab w:val="left" w:pos="6412"/>
+          <w:tab w:val="left" w:pos="7328"/>
+          <w:tab w:val="left" w:pos="8244"/>
+          <w:tab w:val="left" w:pos="9160"/>
+          <w:tab w:val="left" w:pos="10076"/>
+          <w:tab w:val="left" w:pos="10992"/>
+          <w:tab w:val="left" w:pos="11908"/>
+          <w:tab w:val="left" w:pos="12824"/>
+          <w:tab w:val="left" w:pos="13740"/>
+          <w:tab w:val="left" w:pos="14656"/>
+        </w:tabs>
+        <w:spacing w:after="0" w:line="240" w:lineRule="auto"/>
+        <w:textAlignment w:val="baseline"/>
+        <w:rPr>
+          <w:rFonts w:ascii="Consolas" w:eastAsia="Times New Roman" w:hAnsi="Consolas" w:cs="Courier New"/>
+          <w:color w:val="393318"/>
+          <w:sz w:val="20"/>
+          <w:szCs w:val="20"/>
+        </w:rPr>
+      </w:pPr>
+    </w:p>
+    <w:p>
+      <w:pPr>
+        <w:shd w:val="clear" w:color="auto" w:fill="EFF0F1"/>
+        <w:tabs>
+          <w:tab w:val="left" w:pos="916"/>
+          <w:tab w:val="left" w:pos="1832"/>
+          <w:tab w:val="left" w:pos="2748"/>
+          <w:tab w:val="left" w:pos="3664"/>
+          <w:tab w:val="left" w:pos="4580"/>
+          <w:tab w:val="left" w:pos="5496"/>
+          <w:tab w:val="left" w:pos="6412"/>
+          <w:tab w:val="left" w:pos="7328"/>
+          <w:tab w:val="left" w:pos="8244"/>
+          <w:tab w:val="left" w:pos="9160"/>
+          <w:tab w:val="left" w:pos="10076"/>
+          <w:tab w:val="left" w:pos="10992"/>
+          <w:tab w:val="left" w:pos="11908"/>
+          <w:tab w:val="left" w:pos="12824"/>
+          <w:tab w:val="left" w:pos="13740"/>
+          <w:tab w:val="left" w:pos="14656"/>
+        </w:tabs>
+        <w:spacing w:after="0" w:line="240" w:lineRule="auto"/>
+        <w:textAlignment w:val="baseline"/>
+        <w:rPr>
+          <w:rFonts w:ascii="Consolas" w:eastAsia="Times New Roman" w:hAnsi="Consolas" w:cs="Courier New"/>
+          <w:color w:val="393318"/>
+          <w:sz w:val="20"/>
+          <w:szCs w:val="20"/>
+        </w:rPr>
+      </w:pPr>
+    </w:p>
+    <w:p>
+      <w:pPr>
+        <w:shd w:val="clear" w:color="auto" w:fill="EFF0F1"/>
+        <w:tabs>
+          <w:tab w:val="left" w:pos="916"/>
+          <w:tab w:val="left" w:pos="1832"/>
+          <w:tab w:val="left" w:pos="2748"/>
+          <w:tab w:val="left" w:pos="3664"/>
+          <w:tab w:val="left" w:pos="4580"/>
+          <w:tab w:val="left" w:pos="5496"/>
+          <w:tab w:val="left" w:pos="6412"/>
+          <w:tab w:val="left" w:pos="7328"/>
+          <w:tab w:val="left" w:pos="8244"/>
+          <w:tab w:val="left" w:pos="9160"/>
+          <w:tab w:val="left" w:pos="10076"/>
+          <w:tab w:val="left" w:pos="10992"/>
+          <w:tab w:val="left" w:pos="11908"/>
+          <w:tab w:val="left" w:pos="12824"/>
+          <w:tab w:val="left" w:pos="13740"/>
+          <w:tab w:val="left" w:pos="14656"/>
+        </w:tabs>
+        <w:spacing w:after="0" w:line="240" w:lineRule="auto"/>
+        <w:textAlignment w:val="baseline"/>
+        <w:rPr>
+          <w:rFonts w:ascii="Consolas" w:eastAsia="Times New Roman" w:hAnsi="Consolas" w:cs="Courier New"/>
+          <w:color w:val="393318"/>
+          <w:sz w:val="20"/>
+          <w:szCs w:val="20"/>
+        </w:rPr>
+      </w:pPr>
+      <w:r>
+        <w:rPr>
+          <w:rFonts w:ascii="Consolas" w:eastAsia="Times New Roman" w:hAnsi="Consolas" w:cs="Courier New"/>
+          <w:color w:val="393318"/>
+          <w:sz w:val="20"/>
+          <w:szCs w:val="20"/>
+        </w:rPr>
+        <w:t xml:space="preserve">OR </w:t>
+      </w:r>
+    </w:p>
+    <w:p>
+      <w:pPr>
+        <w:shd w:val="clear" w:color="auto" w:fill="EFF0F1"/>
+        <w:tabs>
+          <w:tab w:val="left" w:pos="916"/>
+          <w:tab w:val="left" w:pos="1832"/>
+          <w:tab w:val="left" w:pos="2748"/>
+          <w:tab w:val="left" w:pos="3664"/>
+          <w:tab w:val="left" w:pos="4580"/>
+          <w:tab w:val="left" w:pos="5496"/>
+          <w:tab w:val="left" w:pos="6412"/>
+          <w:tab w:val="left" w:pos="7328"/>
+          <w:tab w:val="left" w:pos="8244"/>
+          <w:tab w:val="left" w:pos="9160"/>
+          <w:tab w:val="left" w:pos="10076"/>
+          <w:tab w:val="left" w:pos="10992"/>
+          <w:tab w:val="left" w:pos="11908"/>
+          <w:tab w:val="left" w:pos="12824"/>
+          <w:tab w:val="left" w:pos="13740"/>
+          <w:tab w:val="left" w:pos="14656"/>
+        </w:tabs>
+        <w:spacing w:after="0" w:line="240" w:lineRule="auto"/>
+        <w:textAlignment w:val="baseline"/>
+        <w:rPr>
+          <w:rFonts w:ascii="Consolas" w:eastAsia="Times New Roman" w:hAnsi="Consolas" w:cs="Courier New"/>
+          <w:color w:val="393318"/>
+          <w:sz w:val="20"/>
+          <w:szCs w:val="20"/>
+        </w:rPr>
+      </w:pPr>
+    </w:p>
+    <w:p>
+      <w:pPr>
+        <w:shd w:val="clear" w:color="auto" w:fill="EFF0F1"/>
+        <w:tabs>
+          <w:tab w:val="left" w:pos="916"/>
+          <w:tab w:val="left" w:pos="1832"/>
+          <w:tab w:val="left" w:pos="2748"/>
+          <w:tab w:val="left" w:pos="3664"/>
+          <w:tab w:val="left" w:pos="4580"/>
+          <w:tab w:val="left" w:pos="5496"/>
+          <w:tab w:val="left" w:pos="6412"/>
+          <w:tab w:val="left" w:pos="7328"/>
+          <w:tab w:val="left" w:pos="8244"/>
+          <w:tab w:val="left" w:pos="9160"/>
+          <w:tab w:val="left" w:pos="10076"/>
+          <w:tab w:val="left" w:pos="10992"/>
+          <w:tab w:val="left" w:pos="11908"/>
+          <w:tab w:val="left" w:pos="12824"/>
+          <w:tab w:val="left" w:pos="13740"/>
+          <w:tab w:val="left" w:pos="14656"/>
+        </w:tabs>
+        <w:spacing w:after="0" w:line="240" w:lineRule="auto"/>
+        <w:textAlignment w:val="baseline"/>
+        <w:rPr>
+          <w:rFonts w:ascii="inherit" w:eastAsia="Times New Roman" w:hAnsi="inherit" w:cs="Courier New"/>
+          <w:color w:val="303336"/>
+          <w:sz w:val="20"/>
+          <w:szCs w:val="20"/>
+          <w:bdr w:val="none" w:sz="0" w:space="0" w:color="auto" w:frame="1"/>
+          <w:shd w:val="clear" w:color="auto" w:fill="EFF0F1"/>
+        </w:rPr>
+      </w:pPr>
+      <w:r>
+        <w:rPr>
+          <w:rFonts w:ascii="inherit" w:eastAsia="Times New Roman" w:hAnsi="inherit" w:cs="Courier New"/>
+          <w:color w:val="101094"/>
+          <w:sz w:val="20"/>
+          <w:szCs w:val="20"/>
+          <w:bdr w:val="none" w:sz="0" w:space="0" w:color="auto" w:frame="1"/>
+          <w:shd w:val="clear" w:color="auto" w:fill="EFF0F1"/>
+        </w:rPr>
+        <w:t>class</w:t>
+      </w:r>
+      <w:r>
+        <w:rPr>
+          <w:rFonts w:ascii="inherit" w:eastAsia="Times New Roman" w:hAnsi="inherit" w:cs="Courier New"/>
+          <w:color w:val="303336"/>
+          <w:sz w:val="20"/>
+          <w:szCs w:val="20"/>
+          <w:bdr w:val="none" w:sz="0" w:space="0" w:color="auto" w:frame="1"/>
+          <w:shd w:val="clear" w:color="auto" w:fill="EFF0F1"/>
+        </w:rPr>
+        <w:t xml:space="preserve"> </w:t>
+      </w:r>
+      <w:r>
+        <w:rPr>
+          <w:rFonts w:ascii="inherit" w:eastAsia="Times New Roman" w:hAnsi="inherit" w:cs="Courier New"/>
+          <w:color w:val="2B91AF"/>
+          <w:sz w:val="20"/>
+          <w:szCs w:val="20"/>
+          <w:bdr w:val="none" w:sz="0" w:space="0" w:color="auto" w:frame="1"/>
+          <w:shd w:val="clear" w:color="auto" w:fill="EFF0F1"/>
+        </w:rPr>
+        <w:t>Factory</w:t>
+      </w:r>
+      <w:r>
+        <w:rPr>
+          <w:rFonts w:ascii="inherit" w:eastAsia="Times New Roman" w:hAnsi="inherit" w:cs="Courier New"/>
+          <w:color w:val="303336"/>
+          <w:sz w:val="20"/>
+          <w:szCs w:val="20"/>
+          <w:bdr w:val="none" w:sz="0" w:space="0" w:color="auto" w:frame="1"/>
+          <w:shd w:val="clear" w:color="auto" w:fill="EFF0F1"/>
+        </w:rPr>
+        <w:t xml:space="preserve"> {</w:t>
+      </w:r>
+    </w:p>
+    <w:p>
+      <w:pPr>
+        <w:shd w:val="clear" w:color="auto" w:fill="EFF0F1"/>
+        <w:tabs>
+          <w:tab w:val="left" w:pos="916"/>
+          <w:tab w:val="left" w:pos="1832"/>
+          <w:tab w:val="left" w:pos="2748"/>
+          <w:tab w:val="left" w:pos="3664"/>
+          <w:tab w:val="left" w:pos="4580"/>
+          <w:tab w:val="left" w:pos="5496"/>
+          <w:tab w:val="left" w:pos="6412"/>
+          <w:tab w:val="left" w:pos="7328"/>
+          <w:tab w:val="left" w:pos="8244"/>
+          <w:tab w:val="left" w:pos="9160"/>
+          <w:tab w:val="left" w:pos="10076"/>
+          <w:tab w:val="left" w:pos="10992"/>
+          <w:tab w:val="left" w:pos="11908"/>
+          <w:tab w:val="left" w:pos="12824"/>
+          <w:tab w:val="left" w:pos="13740"/>
+          <w:tab w:val="left" w:pos="14656"/>
+        </w:tabs>
+        <w:spacing w:after="0" w:line="240" w:lineRule="auto"/>
+        <w:textAlignment w:val="baseline"/>
+        <w:rPr>
+          <w:rFonts w:ascii="inherit" w:eastAsia="Times New Roman" w:hAnsi="inherit" w:cs="Courier New"/>
+          <w:color w:val="303336"/>
+          <w:sz w:val="20"/>
+          <w:szCs w:val="20"/>
+          <w:bdr w:val="none" w:sz="0" w:space="0" w:color="auto" w:frame="1"/>
+          <w:shd w:val="clear" w:color="auto" w:fill="EFF0F1"/>
+        </w:rPr>
+      </w:pPr>
+      <w:r>
+        <w:rPr>
+          <w:rFonts w:ascii="inherit" w:eastAsia="Times New Roman" w:hAnsi="inherit" w:cs="Courier New"/>
+          <w:color w:val="303336"/>
+          <w:sz w:val="20"/>
+          <w:szCs w:val="20"/>
+          <w:bdr w:val="none" w:sz="0" w:space="0" w:color="auto" w:frame="1"/>
+          <w:shd w:val="clear" w:color="auto" w:fill="EFF0F1"/>
+        </w:rPr>
+        <w:t xml:space="preserve">  </w:t>
+      </w:r>
+      <w:r>
+        <w:rPr>
+          <w:rFonts w:ascii="inherit" w:eastAsia="Times New Roman" w:hAnsi="inherit" w:cs="Courier New"/>
+          <w:color w:val="101094"/>
+          <w:sz w:val="20"/>
+          <w:szCs w:val="20"/>
+          <w:bdr w:val="none" w:sz="0" w:space="0" w:color="auto" w:frame="1"/>
+          <w:shd w:val="clear" w:color="auto" w:fill="EFF0F1"/>
+        </w:rPr>
+        <w:t>function</w:t>
+      </w:r>
+      <w:r>
+        <w:rPr>
+          <w:rFonts w:ascii="inherit" w:eastAsia="Times New Roman" w:hAnsi="inherit" w:cs="Courier New"/>
+          <w:color w:val="303336"/>
+          <w:sz w:val="20"/>
+          <w:szCs w:val="20"/>
+          <w:bdr w:val="none" w:sz="0" w:space="0" w:color="auto" w:frame="1"/>
+          <w:shd w:val="clear" w:color="auto" w:fill="EFF0F1"/>
+        </w:rPr>
+        <w:t xml:space="preserve"> __construct ( $namespace = </w:t>
+      </w:r>
+      <w:r>
+        <w:rPr>
+          <w:rFonts w:ascii="inherit" w:eastAsia="Times New Roman" w:hAnsi="inherit" w:cs="Courier New"/>
+          <w:color w:val="7D2727"/>
+          <w:sz w:val="20"/>
+          <w:szCs w:val="20"/>
+          <w:bdr w:val="none" w:sz="0" w:space="0" w:color="auto" w:frame="1"/>
+          <w:shd w:val="clear" w:color="auto" w:fill="EFF0F1"/>
+        </w:rPr>
+        <w:t>''</w:t>
+      </w:r>
+      <w:r>
+        <w:rPr>
+          <w:rFonts w:ascii="inherit" w:eastAsia="Times New Roman" w:hAnsi="inherit" w:cs="Courier New"/>
+          <w:color w:val="303336"/>
+          <w:sz w:val="20"/>
+          <w:szCs w:val="20"/>
+          <w:bdr w:val="none" w:sz="0" w:space="0" w:color="auto" w:frame="1"/>
+          <w:shd w:val="clear" w:color="auto" w:fill="EFF0F1"/>
+        </w:rPr>
+        <w:t xml:space="preserve"> ) {</w:t>
+      </w:r>
+    </w:p>
+    <w:p>
+      <w:pPr>
+        <w:shd w:val="clear" w:color="auto" w:fill="EFF0F1"/>
+        <w:tabs>
+          <w:tab w:val="left" w:pos="916"/>
+          <w:tab w:val="left" w:pos="1832"/>
+          <w:tab w:val="left" w:pos="2748"/>
+          <w:tab w:val="left" w:pos="3664"/>
+          <w:tab w:val="left" w:pos="4580"/>
+          <w:tab w:val="left" w:pos="5496"/>
+          <w:tab w:val="left" w:pos="6412"/>
+          <w:tab w:val="left" w:pos="7328"/>
+          <w:tab w:val="left" w:pos="8244"/>
+          <w:tab w:val="left" w:pos="9160"/>
+          <w:tab w:val="left" w:pos="10076"/>
+          <w:tab w:val="left" w:pos="10992"/>
+          <w:tab w:val="left" w:pos="11908"/>
+          <w:tab w:val="left" w:pos="12824"/>
+          <w:tab w:val="left" w:pos="13740"/>
+          <w:tab w:val="left" w:pos="14656"/>
+        </w:tabs>
+        <w:spacing w:after="0" w:line="240" w:lineRule="auto"/>
+        <w:textAlignment w:val="baseline"/>
+        <w:rPr>
+          <w:rFonts w:ascii="inherit" w:eastAsia="Times New Roman" w:hAnsi="inherit" w:cs="Courier New"/>
+          <w:color w:val="303336"/>
+          <w:sz w:val="20"/>
+          <w:szCs w:val="20"/>
+          <w:bdr w:val="none" w:sz="0" w:space="0" w:color="auto" w:frame="1"/>
+          <w:shd w:val="clear" w:color="auto" w:fill="EFF0F1"/>
+        </w:rPr>
+      </w:pPr>
+      <w:r>
+        <w:rPr>
+          <w:rFonts w:ascii="inherit" w:eastAsia="Times New Roman" w:hAnsi="inherit" w:cs="Courier New"/>
+          <w:color w:val="303336"/>
+          <w:sz w:val="20"/>
+          <w:szCs w:val="20"/>
+          <w:bdr w:val="none" w:sz="0" w:space="0" w:color="auto" w:frame="1"/>
+          <w:shd w:val="clear" w:color="auto" w:fill="EFF0F1"/>
+        </w:rPr>
+        <w:t xml:space="preserve">     $this-&gt;</w:t>
+      </w:r>
+      <w:r>
+        <w:rPr>
+          <w:rFonts w:ascii="inherit" w:eastAsia="Times New Roman" w:hAnsi="inherit" w:cs="Courier New"/>
+          <w:color w:val="101094"/>
+          <w:sz w:val="20"/>
+          <w:szCs w:val="20"/>
+          <w:bdr w:val="none" w:sz="0" w:space="0" w:color="auto" w:frame="1"/>
+          <w:shd w:val="clear" w:color="auto" w:fill="EFF0F1"/>
+        </w:rPr>
+        <w:t>namespace</w:t>
+      </w:r>
+      <w:r>
+        <w:rPr>
+          <w:rFonts w:ascii="inherit" w:eastAsia="Times New Roman" w:hAnsi="inherit" w:cs="Courier New"/>
+          <w:color w:val="303336"/>
+          <w:sz w:val="20"/>
+          <w:szCs w:val="20"/>
+          <w:bdr w:val="none" w:sz="0" w:space="0" w:color="auto" w:frame="1"/>
+          <w:shd w:val="clear" w:color="auto" w:fill="EFF0F1"/>
+        </w:rPr>
+        <w:t xml:space="preserve"> = $namespace;</w:t>
+      </w:r>
+    </w:p>
+    <w:p>
+      <w:pPr>
+        <w:shd w:val="clear" w:color="auto" w:fill="EFF0F1"/>
+        <w:tabs>
+          <w:tab w:val="left" w:pos="916"/>
+          <w:tab w:val="left" w:pos="1832"/>
+          <w:tab w:val="left" w:pos="2748"/>
+          <w:tab w:val="left" w:pos="3664"/>
+          <w:tab w:val="left" w:pos="4580"/>
+          <w:tab w:val="left" w:pos="5496"/>
+          <w:tab w:val="left" w:pos="6412"/>
+          <w:tab w:val="left" w:pos="7328"/>
+          <w:tab w:val="left" w:pos="8244"/>
+          <w:tab w:val="left" w:pos="9160"/>
+          <w:tab w:val="left" w:pos="10076"/>
+          <w:tab w:val="left" w:pos="10992"/>
+          <w:tab w:val="left" w:pos="11908"/>
+          <w:tab w:val="left" w:pos="12824"/>
+          <w:tab w:val="left" w:pos="13740"/>
+          <w:tab w:val="left" w:pos="14656"/>
+        </w:tabs>
+        <w:spacing w:after="0" w:line="240" w:lineRule="auto"/>
+        <w:textAlignment w:val="baseline"/>
+        <w:rPr>
+          <w:rFonts w:ascii="inherit" w:eastAsia="Times New Roman" w:hAnsi="inherit" w:cs="Courier New"/>
+          <w:color w:val="303336"/>
+          <w:sz w:val="20"/>
+          <w:szCs w:val="20"/>
+          <w:bdr w:val="none" w:sz="0" w:space="0" w:color="auto" w:frame="1"/>
+          <w:shd w:val="clear" w:color="auto" w:fill="EFF0F1"/>
+        </w:rPr>
+      </w:pPr>
+      <w:r>
+        <w:rPr>
+          <w:rFonts w:ascii="inherit" w:eastAsia="Times New Roman" w:hAnsi="inherit" w:cs="Courier New"/>
+          <w:color w:val="303336"/>
+          <w:sz w:val="20"/>
+          <w:szCs w:val="20"/>
+          <w:bdr w:val="none" w:sz="0" w:space="0" w:color="auto" w:frame="1"/>
+          <w:shd w:val="clear" w:color="auto" w:fill="EFF0F1"/>
+        </w:rPr>
+        <w:t xml:space="preserve">  }</w:t>
+      </w:r>
+    </w:p>
+    <w:p>
+      <w:pPr>
+        <w:shd w:val="clear" w:color="auto" w:fill="EFF0F1"/>
+        <w:tabs>
+          <w:tab w:val="left" w:pos="916"/>
+          <w:tab w:val="left" w:pos="1832"/>
+          <w:tab w:val="left" w:pos="2748"/>
+          <w:tab w:val="left" w:pos="3664"/>
+          <w:tab w:val="left" w:pos="4580"/>
+          <w:tab w:val="left" w:pos="5496"/>
+          <w:tab w:val="left" w:pos="6412"/>
+          <w:tab w:val="left" w:pos="7328"/>
+          <w:tab w:val="left" w:pos="8244"/>
+          <w:tab w:val="left" w:pos="9160"/>
+          <w:tab w:val="left" w:pos="10076"/>
+          <w:tab w:val="left" w:pos="10992"/>
+          <w:tab w:val="left" w:pos="11908"/>
+          <w:tab w:val="left" w:pos="12824"/>
+          <w:tab w:val="left" w:pos="13740"/>
+          <w:tab w:val="left" w:pos="14656"/>
+        </w:tabs>
+        <w:spacing w:after="0" w:line="240" w:lineRule="auto"/>
+        <w:textAlignment w:val="baseline"/>
+        <w:rPr>
+          <w:rFonts w:ascii="inherit" w:eastAsia="Times New Roman" w:hAnsi="inherit" w:cs="Courier New"/>
+          <w:color w:val="303336"/>
+          <w:sz w:val="20"/>
+          <w:szCs w:val="20"/>
+          <w:bdr w:val="none" w:sz="0" w:space="0" w:color="auto" w:frame="1"/>
+          <w:shd w:val="clear" w:color="auto" w:fill="EFF0F1"/>
+        </w:rPr>
+      </w:pPr>
+    </w:p>
+    <w:p>
+      <w:pPr>
+        <w:shd w:val="clear" w:color="auto" w:fill="EFF0F1"/>
+        <w:tabs>
+          <w:tab w:val="left" w:pos="916"/>
+          <w:tab w:val="left" w:pos="1832"/>
+          <w:tab w:val="left" w:pos="2748"/>
+          <w:tab w:val="left" w:pos="3664"/>
+          <w:tab w:val="left" w:pos="4580"/>
+          <w:tab w:val="left" w:pos="5496"/>
+          <w:tab w:val="left" w:pos="6412"/>
+          <w:tab w:val="left" w:pos="7328"/>
+          <w:tab w:val="left" w:pos="8244"/>
+          <w:tab w:val="left" w:pos="9160"/>
+          <w:tab w:val="left" w:pos="10076"/>
+          <w:tab w:val="left" w:pos="10992"/>
+          <w:tab w:val="left" w:pos="11908"/>
+          <w:tab w:val="left" w:pos="12824"/>
+          <w:tab w:val="left" w:pos="13740"/>
+          <w:tab w:val="left" w:pos="14656"/>
+        </w:tabs>
+        <w:spacing w:after="0" w:line="240" w:lineRule="auto"/>
+        <w:textAlignment w:val="baseline"/>
+        <w:rPr>
+          <w:rFonts w:ascii="inherit" w:eastAsia="Times New Roman" w:hAnsi="inherit" w:cs="Courier New"/>
+          <w:color w:val="303336"/>
+          <w:sz w:val="20"/>
+          <w:szCs w:val="20"/>
+          <w:bdr w:val="none" w:sz="0" w:space="0" w:color="auto" w:frame="1"/>
+          <w:shd w:val="clear" w:color="auto" w:fill="EFF0F1"/>
+        </w:rPr>
+      </w:pPr>
+      <w:r>
+        <w:rPr>
+          <w:rFonts w:ascii="inherit" w:eastAsia="Times New Roman" w:hAnsi="inherit" w:cs="Courier New"/>
+          <w:color w:val="303336"/>
+          <w:sz w:val="20"/>
+          <w:szCs w:val="20"/>
+          <w:bdr w:val="none" w:sz="0" w:space="0" w:color="auto" w:frame="1"/>
+          <w:shd w:val="clear" w:color="auto" w:fill="EFF0F1"/>
+        </w:rPr>
+        <w:t xml:space="preserve">  </w:t>
+      </w:r>
+      <w:r>
+        <w:rPr>
+          <w:rFonts w:ascii="inherit" w:eastAsia="Times New Roman" w:hAnsi="inherit" w:cs="Courier New"/>
+          <w:color w:val="101094"/>
+          <w:sz w:val="20"/>
+          <w:szCs w:val="20"/>
+          <w:bdr w:val="none" w:sz="0" w:space="0" w:color="auto" w:frame="1"/>
+          <w:shd w:val="clear" w:color="auto" w:fill="EFF0F1"/>
+        </w:rPr>
+        <w:t>public</w:t>
+      </w:r>
+      <w:r>
+        <w:rPr>
+          <w:rFonts w:ascii="inherit" w:eastAsia="Times New Roman" w:hAnsi="inherit" w:cs="Courier New"/>
+          <w:color w:val="303336"/>
+          <w:sz w:val="20"/>
+          <w:szCs w:val="20"/>
+          <w:bdr w:val="none" w:sz="0" w:space="0" w:color="auto" w:frame="1"/>
+          <w:shd w:val="clear" w:color="auto" w:fill="EFF0F1"/>
+        </w:rPr>
+        <w:t xml:space="preserve"> </w:t>
+      </w:r>
+      <w:r>
+        <w:rPr>
+          <w:rFonts w:ascii="inherit" w:eastAsia="Times New Roman" w:hAnsi="inherit" w:cs="Courier New"/>
+          <w:color w:val="101094"/>
+          <w:sz w:val="20"/>
+          <w:szCs w:val="20"/>
+          <w:bdr w:val="none" w:sz="0" w:space="0" w:color="auto" w:frame="1"/>
+          <w:shd w:val="clear" w:color="auto" w:fill="EFF0F1"/>
+        </w:rPr>
+        <w:t>function</w:t>
+      </w:r>
+      <w:r>
+        <w:rPr>
+          <w:rFonts w:ascii="inherit" w:eastAsia="Times New Roman" w:hAnsi="inherit" w:cs="Courier New"/>
+          <w:color w:val="303336"/>
+          <w:sz w:val="20"/>
+          <w:szCs w:val="20"/>
+          <w:bdr w:val="none" w:sz="0" w:space="0" w:color="auto" w:frame="1"/>
+          <w:shd w:val="clear" w:color="auto" w:fill="EFF0F1"/>
+        </w:rPr>
+        <w:t xml:space="preserve"> make ( $source ) {</w:t>
+      </w:r>
+    </w:p>
+    <w:p>
+      <w:pPr>
+        <w:shd w:val="clear" w:color="auto" w:fill="EFF0F1"/>
+        <w:tabs>
+          <w:tab w:val="left" w:pos="916"/>
+          <w:tab w:val="left" w:pos="1832"/>
+          <w:tab w:val="left" w:pos="2748"/>
+          <w:tab w:val="left" w:pos="3664"/>
+          <w:tab w:val="left" w:pos="4580"/>
+          <w:tab w:val="left" w:pos="5496"/>
+          <w:tab w:val="left" w:pos="6412"/>
+          <w:tab w:val="left" w:pos="7328"/>
+          <w:tab w:val="left" w:pos="8244"/>
+          <w:tab w:val="left" w:pos="9160"/>
+          <w:tab w:val="left" w:pos="10076"/>
+          <w:tab w:val="left" w:pos="10992"/>
+          <w:tab w:val="left" w:pos="11908"/>
+          <w:tab w:val="left" w:pos="12824"/>
+          <w:tab w:val="left" w:pos="13740"/>
+          <w:tab w:val="left" w:pos="14656"/>
+        </w:tabs>
+        <w:spacing w:after="0" w:line="240" w:lineRule="auto"/>
+        <w:textAlignment w:val="baseline"/>
+        <w:rPr>
+          <w:rFonts w:ascii="inherit" w:eastAsia="Times New Roman" w:hAnsi="inherit" w:cs="Courier New"/>
+          <w:color w:val="303336"/>
+          <w:sz w:val="20"/>
+          <w:szCs w:val="20"/>
+          <w:bdr w:val="none" w:sz="0" w:space="0" w:color="auto" w:frame="1"/>
+          <w:shd w:val="clear" w:color="auto" w:fill="EFF0F1"/>
+        </w:rPr>
+      </w:pPr>
+      <w:r>
+        <w:rPr>
+          <w:rFonts w:ascii="inherit" w:eastAsia="Times New Roman" w:hAnsi="inherit" w:cs="Courier New"/>
+          <w:color w:val="303336"/>
+          <w:sz w:val="20"/>
+          <w:szCs w:val="20"/>
+          <w:bdr w:val="none" w:sz="0" w:space="0" w:color="auto" w:frame="1"/>
+          <w:shd w:val="clear" w:color="auto" w:fill="EFF0F1"/>
+        </w:rPr>
+        <w:t xml:space="preserve">    $name = $this-&gt;</w:t>
+      </w:r>
+      <w:r>
+        <w:rPr>
+          <w:rFonts w:ascii="inherit" w:eastAsia="Times New Roman" w:hAnsi="inherit" w:cs="Courier New"/>
+          <w:color w:val="101094"/>
+          <w:sz w:val="20"/>
+          <w:szCs w:val="20"/>
+          <w:bdr w:val="none" w:sz="0" w:space="0" w:color="auto" w:frame="1"/>
+          <w:shd w:val="clear" w:color="auto" w:fill="EFF0F1"/>
+        </w:rPr>
+        <w:t>namespace</w:t>
+      </w:r>
+      <w:r>
+        <w:rPr>
+          <w:rFonts w:ascii="inherit" w:eastAsia="Times New Roman" w:hAnsi="inherit" w:cs="Courier New"/>
+          <w:color w:val="303336"/>
+          <w:sz w:val="20"/>
+          <w:szCs w:val="20"/>
+          <w:bdr w:val="none" w:sz="0" w:space="0" w:color="auto" w:frame="1"/>
+          <w:shd w:val="clear" w:color="auto" w:fill="EFF0F1"/>
+        </w:rPr>
+        <w:t xml:space="preserve"> . </w:t>
+      </w:r>
+      <w:r>
+        <w:rPr>
+          <w:rFonts w:ascii="inherit" w:eastAsia="Times New Roman" w:hAnsi="inherit" w:cs="Courier New"/>
+          <w:color w:val="7D2727"/>
+          <w:sz w:val="20"/>
+          <w:szCs w:val="20"/>
+          <w:bdr w:val="none" w:sz="0" w:space="0" w:color="auto" w:frame="1"/>
+          <w:shd w:val="clear" w:color="auto" w:fill="EFF0F1"/>
+        </w:rPr>
+        <w:t>'\\'</w:t>
+      </w:r>
+      <w:r>
+        <w:rPr>
+          <w:rFonts w:ascii="inherit" w:eastAsia="Times New Roman" w:hAnsi="inherit" w:cs="Courier New"/>
+          <w:color w:val="303336"/>
+          <w:sz w:val="20"/>
+          <w:szCs w:val="20"/>
+          <w:bdr w:val="none" w:sz="0" w:space="0" w:color="auto" w:frame="1"/>
+          <w:shd w:val="clear" w:color="auto" w:fill="EFF0F1"/>
+        </w:rPr>
+        <w:t xml:space="preserve"> . $source;</w:t>
+      </w:r>
+    </w:p>
+    <w:p>
+      <w:pPr>
+        <w:shd w:val="clear" w:color="auto" w:fill="EFF0F1"/>
+        <w:tabs>
+          <w:tab w:val="left" w:pos="916"/>
+          <w:tab w:val="left" w:pos="1832"/>
+          <w:tab w:val="left" w:pos="2748"/>
+          <w:tab w:val="left" w:pos="3664"/>
+          <w:tab w:val="left" w:pos="4580"/>
+          <w:tab w:val="left" w:pos="5496"/>
+          <w:tab w:val="left" w:pos="6412"/>
+          <w:tab w:val="left" w:pos="7328"/>
+          <w:tab w:val="left" w:pos="8244"/>
+          <w:tab w:val="left" w:pos="9160"/>
+          <w:tab w:val="left" w:pos="10076"/>
+          <w:tab w:val="left" w:pos="10992"/>
+          <w:tab w:val="left" w:pos="11908"/>
+          <w:tab w:val="left" w:pos="12824"/>
+          <w:tab w:val="left" w:pos="13740"/>
+          <w:tab w:val="left" w:pos="14656"/>
+        </w:tabs>
+        <w:spacing w:after="0" w:line="240" w:lineRule="auto"/>
+        <w:textAlignment w:val="baseline"/>
+        <w:rPr>
+          <w:rFonts w:ascii="inherit" w:eastAsia="Times New Roman" w:hAnsi="inherit" w:cs="Courier New"/>
+          <w:color w:val="303336"/>
+          <w:sz w:val="20"/>
+          <w:szCs w:val="20"/>
+          <w:bdr w:val="none" w:sz="0" w:space="0" w:color="auto" w:frame="1"/>
+          <w:shd w:val="clear" w:color="auto" w:fill="EFF0F1"/>
+        </w:rPr>
+      </w:pPr>
+    </w:p>
+    <w:p>
+      <w:pPr>
+        <w:shd w:val="clear" w:color="auto" w:fill="EFF0F1"/>
+        <w:tabs>
+          <w:tab w:val="left" w:pos="916"/>
+          <w:tab w:val="left" w:pos="1832"/>
+          <w:tab w:val="left" w:pos="2748"/>
+          <w:tab w:val="left" w:pos="3664"/>
+          <w:tab w:val="left" w:pos="4580"/>
+          <w:tab w:val="left" w:pos="5496"/>
+          <w:tab w:val="left" w:pos="6412"/>
+          <w:tab w:val="left" w:pos="7328"/>
+          <w:tab w:val="left" w:pos="8244"/>
+          <w:tab w:val="left" w:pos="9160"/>
+          <w:tab w:val="left" w:pos="10076"/>
+          <w:tab w:val="left" w:pos="10992"/>
+          <w:tab w:val="left" w:pos="11908"/>
+          <w:tab w:val="left" w:pos="12824"/>
+          <w:tab w:val="left" w:pos="13740"/>
+          <w:tab w:val="left" w:pos="14656"/>
+        </w:tabs>
+        <w:spacing w:after="0" w:line="240" w:lineRule="auto"/>
+        <w:textAlignment w:val="baseline"/>
+        <w:rPr>
+          <w:rFonts w:ascii="inherit" w:eastAsia="Times New Roman" w:hAnsi="inherit" w:cs="Courier New"/>
+          <w:color w:val="303336"/>
+          <w:sz w:val="20"/>
+          <w:szCs w:val="20"/>
+          <w:bdr w:val="none" w:sz="0" w:space="0" w:color="auto" w:frame="1"/>
+          <w:shd w:val="clear" w:color="auto" w:fill="EFF0F1"/>
+        </w:rPr>
+      </w:pPr>
+      <w:r>
+        <w:rPr>
+          <w:rFonts w:ascii="inherit" w:eastAsia="Times New Roman" w:hAnsi="inherit" w:cs="Courier New"/>
+          <w:color w:val="303336"/>
+          <w:sz w:val="20"/>
+          <w:szCs w:val="20"/>
+          <w:bdr w:val="none" w:sz="0" w:space="0" w:color="auto" w:frame="1"/>
+          <w:shd w:val="clear" w:color="auto" w:fill="EFF0F1"/>
+        </w:rPr>
+        <w:t xml:space="preserve">    </w:t>
+      </w:r>
+      <w:r>
+        <w:rPr>
+          <w:rFonts w:ascii="inherit" w:eastAsia="Times New Roman" w:hAnsi="inherit" w:cs="Courier New"/>
+          <w:color w:val="101094"/>
+          <w:sz w:val="20"/>
+          <w:szCs w:val="20"/>
+          <w:bdr w:val="none" w:sz="0" w:space="0" w:color="auto" w:frame="1"/>
+          <w:shd w:val="clear" w:color="auto" w:fill="EFF0F1"/>
+        </w:rPr>
+        <w:t>if</w:t>
+      </w:r>
+      <w:r>
+        <w:rPr>
+          <w:rFonts w:ascii="inherit" w:eastAsia="Times New Roman" w:hAnsi="inherit" w:cs="Courier New"/>
+          <w:color w:val="303336"/>
+          <w:sz w:val="20"/>
+          <w:szCs w:val="20"/>
+          <w:bdr w:val="none" w:sz="0" w:space="0" w:color="auto" w:frame="1"/>
+          <w:shd w:val="clear" w:color="auto" w:fill="EFF0F1"/>
+        </w:rPr>
+        <w:t xml:space="preserve"> ( class_exists( $name ) ) {</w:t>
+      </w:r>
+    </w:p>
+    <w:p>
+      <w:pPr>
+        <w:shd w:val="clear" w:color="auto" w:fill="EFF0F1"/>
+        <w:tabs>
+          <w:tab w:val="left" w:pos="916"/>
+          <w:tab w:val="left" w:pos="1832"/>
+          <w:tab w:val="left" w:pos="2748"/>
+          <w:tab w:val="left" w:pos="3664"/>
+          <w:tab w:val="left" w:pos="4580"/>
+          <w:tab w:val="left" w:pos="5496"/>
+          <w:tab w:val="left" w:pos="6412"/>
+          <w:tab w:val="left" w:pos="7328"/>
+          <w:tab w:val="left" w:pos="8244"/>
+          <w:tab w:val="left" w:pos="9160"/>
+          <w:tab w:val="left" w:pos="10076"/>
+          <w:tab w:val="left" w:pos="10992"/>
+          <w:tab w:val="left" w:pos="11908"/>
+          <w:tab w:val="left" w:pos="12824"/>
+          <w:tab w:val="left" w:pos="13740"/>
+          <w:tab w:val="left" w:pos="14656"/>
+        </w:tabs>
+        <w:spacing w:after="0" w:line="240" w:lineRule="auto"/>
+        <w:textAlignment w:val="baseline"/>
+        <w:rPr>
+          <w:rFonts w:ascii="inherit" w:eastAsia="Times New Roman" w:hAnsi="inherit" w:cs="Courier New"/>
+          <w:color w:val="303336"/>
+          <w:sz w:val="20"/>
+          <w:szCs w:val="20"/>
+          <w:bdr w:val="none" w:sz="0" w:space="0" w:color="auto" w:frame="1"/>
+          <w:shd w:val="clear" w:color="auto" w:fill="EFF0F1"/>
+        </w:rPr>
+      </w:pPr>
+      <w:r>
+        <w:rPr>
+          <w:rFonts w:ascii="inherit" w:eastAsia="Times New Roman" w:hAnsi="inherit" w:cs="Courier New"/>
+          <w:color w:val="303336"/>
+          <w:sz w:val="20"/>
+          <w:szCs w:val="20"/>
+          <w:bdr w:val="none" w:sz="0" w:space="0" w:color="auto" w:frame="1"/>
+          <w:shd w:val="clear" w:color="auto" w:fill="EFF0F1"/>
+        </w:rPr>
+        <w:t xml:space="preserve">      </w:t>
+      </w:r>
+      <w:r>
+        <w:rPr>
+          <w:rFonts w:ascii="inherit" w:eastAsia="Times New Roman" w:hAnsi="inherit" w:cs="Courier New"/>
+          <w:color w:val="101094"/>
+          <w:sz w:val="20"/>
+          <w:szCs w:val="20"/>
+          <w:bdr w:val="none" w:sz="0" w:space="0" w:color="auto" w:frame="1"/>
+          <w:shd w:val="clear" w:color="auto" w:fill="EFF0F1"/>
+        </w:rPr>
+        <w:t>return</w:t>
+      </w:r>
+      <w:r>
+        <w:rPr>
+          <w:rFonts w:ascii="inherit" w:eastAsia="Times New Roman" w:hAnsi="inherit" w:cs="Courier New"/>
+          <w:color w:val="303336"/>
+          <w:sz w:val="20"/>
+          <w:szCs w:val="20"/>
+          <w:bdr w:val="none" w:sz="0" w:space="0" w:color="auto" w:frame="1"/>
+          <w:shd w:val="clear" w:color="auto" w:fill="EFF0F1"/>
+        </w:rPr>
+        <w:t xml:space="preserve"> </w:t>
+      </w:r>
+      <w:r>
+        <w:rPr>
+          <w:rFonts w:ascii="inherit" w:eastAsia="Times New Roman" w:hAnsi="inherit" w:cs="Courier New"/>
+          <w:color w:val="101094"/>
+          <w:sz w:val="20"/>
+          <w:szCs w:val="20"/>
+          <w:bdr w:val="none" w:sz="0" w:space="0" w:color="auto" w:frame="1"/>
+          <w:shd w:val="clear" w:color="auto" w:fill="EFF0F1"/>
+        </w:rPr>
+        <w:t>new</w:t>
+      </w:r>
+      <w:r>
+        <w:rPr>
+          <w:rFonts w:ascii="inherit" w:eastAsia="Times New Roman" w:hAnsi="inherit" w:cs="Courier New"/>
+          <w:color w:val="303336"/>
+          <w:sz w:val="20"/>
+          <w:szCs w:val="20"/>
+          <w:bdr w:val="none" w:sz="0" w:space="0" w:color="auto" w:frame="1"/>
+          <w:shd w:val="clear" w:color="auto" w:fill="EFF0F1"/>
+        </w:rPr>
+        <w:t xml:space="preserve"> $name();</w:t>
+      </w:r>
+    </w:p>
+    <w:p>
+      <w:pPr>
+        <w:shd w:val="clear" w:color="auto" w:fill="EFF0F1"/>
+        <w:tabs>
+          <w:tab w:val="left" w:pos="916"/>
+          <w:tab w:val="left" w:pos="1832"/>
+          <w:tab w:val="left" w:pos="2748"/>
+          <w:tab w:val="left" w:pos="3664"/>
+          <w:tab w:val="left" w:pos="4580"/>
+          <w:tab w:val="left" w:pos="5496"/>
+          <w:tab w:val="left" w:pos="6412"/>
+          <w:tab w:val="left" w:pos="7328"/>
+          <w:tab w:val="left" w:pos="8244"/>
+          <w:tab w:val="left" w:pos="9160"/>
+          <w:tab w:val="left" w:pos="10076"/>
+          <w:tab w:val="left" w:pos="10992"/>
+          <w:tab w:val="left" w:pos="11908"/>
+          <w:tab w:val="left" w:pos="12824"/>
+          <w:tab w:val="left" w:pos="13740"/>
+          <w:tab w:val="left" w:pos="14656"/>
+        </w:tabs>
+        <w:spacing w:after="0" w:line="240" w:lineRule="auto"/>
+        <w:textAlignment w:val="baseline"/>
+        <w:rPr>
+          <w:rFonts w:ascii="inherit" w:eastAsia="Times New Roman" w:hAnsi="inherit" w:cs="Courier New"/>
+          <w:color w:val="303336"/>
+          <w:sz w:val="20"/>
+          <w:szCs w:val="20"/>
+          <w:bdr w:val="none" w:sz="0" w:space="0" w:color="auto" w:frame="1"/>
+          <w:shd w:val="clear" w:color="auto" w:fill="EFF0F1"/>
+        </w:rPr>
+      </w:pPr>
+      <w:r>
+        <w:rPr>
+          <w:rFonts w:ascii="inherit" w:eastAsia="Times New Roman" w:hAnsi="inherit" w:cs="Courier New"/>
+          <w:color w:val="303336"/>
+          <w:sz w:val="20"/>
+          <w:szCs w:val="20"/>
+          <w:bdr w:val="none" w:sz="0" w:space="0" w:color="auto" w:frame="1"/>
+          <w:shd w:val="clear" w:color="auto" w:fill="EFF0F1"/>
+        </w:rPr>
+        <w:t xml:space="preserve">    }</w:t>
+      </w:r>
+    </w:p>
+    <w:p>
+      <w:pPr>
+        <w:shd w:val="clear" w:color="auto" w:fill="EFF0F1"/>
+        <w:tabs>
+          <w:tab w:val="left" w:pos="916"/>
+          <w:tab w:val="left" w:pos="1832"/>
+          <w:tab w:val="left" w:pos="2748"/>
+          <w:tab w:val="left" w:pos="3664"/>
+          <w:tab w:val="left" w:pos="4580"/>
+          <w:tab w:val="left" w:pos="5496"/>
+          <w:tab w:val="left" w:pos="6412"/>
+          <w:tab w:val="left" w:pos="7328"/>
+          <w:tab w:val="left" w:pos="8244"/>
+          <w:tab w:val="left" w:pos="9160"/>
+          <w:tab w:val="left" w:pos="10076"/>
+          <w:tab w:val="left" w:pos="10992"/>
+          <w:tab w:val="left" w:pos="11908"/>
+          <w:tab w:val="left" w:pos="12824"/>
+          <w:tab w:val="left" w:pos="13740"/>
+          <w:tab w:val="left" w:pos="14656"/>
+        </w:tabs>
+        <w:spacing w:after="0" w:line="240" w:lineRule="auto"/>
+        <w:textAlignment w:val="baseline"/>
+        <w:rPr>
+          <w:rFonts w:ascii="inherit" w:eastAsia="Times New Roman" w:hAnsi="inherit" w:cs="Courier New"/>
+          <w:color w:val="303336"/>
+          <w:sz w:val="20"/>
+          <w:szCs w:val="20"/>
+          <w:bdr w:val="none" w:sz="0" w:space="0" w:color="auto" w:frame="1"/>
+          <w:shd w:val="clear" w:color="auto" w:fill="EFF0F1"/>
+        </w:rPr>
+      </w:pPr>
+      <w:r>
+        <w:rPr>
+          <w:rFonts w:ascii="inherit" w:eastAsia="Times New Roman" w:hAnsi="inherit" w:cs="Courier New"/>
+          <w:color w:val="303336"/>
+          <w:sz w:val="20"/>
+          <w:szCs w:val="20"/>
+          <w:bdr w:val="none" w:sz="0" w:space="0" w:color="auto" w:frame="1"/>
+          <w:shd w:val="clear" w:color="auto" w:fill="EFF0F1"/>
+        </w:rPr>
+        <w:t xml:space="preserve">  }</w:t>
+      </w:r>
+    </w:p>
+    <w:p>
+      <w:pPr>
+        <w:shd w:val="clear" w:color="auto" w:fill="EFF0F1"/>
+        <w:tabs>
+          <w:tab w:val="left" w:pos="916"/>
+          <w:tab w:val="left" w:pos="1832"/>
+          <w:tab w:val="left" w:pos="2748"/>
+          <w:tab w:val="left" w:pos="3664"/>
+          <w:tab w:val="left" w:pos="4580"/>
+          <w:tab w:val="left" w:pos="5496"/>
+          <w:tab w:val="left" w:pos="6412"/>
+          <w:tab w:val="left" w:pos="7328"/>
+          <w:tab w:val="left" w:pos="8244"/>
+          <w:tab w:val="left" w:pos="9160"/>
+          <w:tab w:val="left" w:pos="10076"/>
+          <w:tab w:val="left" w:pos="10992"/>
+          <w:tab w:val="left" w:pos="11908"/>
+          <w:tab w:val="left" w:pos="12824"/>
+          <w:tab w:val="left" w:pos="13740"/>
+          <w:tab w:val="left" w:pos="14656"/>
+        </w:tabs>
+        <w:spacing w:after="0" w:line="240" w:lineRule="auto"/>
+        <w:textAlignment w:val="baseline"/>
+        <w:rPr>
+          <w:rFonts w:ascii="inherit" w:eastAsia="Times New Roman" w:hAnsi="inherit" w:cs="Courier New"/>
+          <w:color w:val="303336"/>
+          <w:sz w:val="20"/>
+          <w:szCs w:val="20"/>
+          <w:bdr w:val="none" w:sz="0" w:space="0" w:color="auto" w:frame="1"/>
+          <w:shd w:val="clear" w:color="auto" w:fill="EFF0F1"/>
+        </w:rPr>
+      </w:pPr>
+      <w:r>
+        <w:rPr>
+          <w:rFonts w:ascii="inherit" w:eastAsia="Times New Roman" w:hAnsi="inherit" w:cs="Courier New"/>
+          <w:color w:val="303336"/>
+          <w:sz w:val="20"/>
+          <w:szCs w:val="20"/>
+          <w:bdr w:val="none" w:sz="0" w:space="0" w:color="auto" w:frame="1"/>
+          <w:shd w:val="clear" w:color="auto" w:fill="EFF0F1"/>
+        </w:rPr>
+        <w:t>}</w:t>
+      </w:r>
+    </w:p>
+    <w:p>
+      <w:pPr>
+        <w:shd w:val="clear" w:color="auto" w:fill="EFF0F1"/>
+        <w:tabs>
+          <w:tab w:val="left" w:pos="916"/>
+          <w:tab w:val="left" w:pos="1832"/>
+          <w:tab w:val="left" w:pos="2748"/>
+          <w:tab w:val="left" w:pos="3664"/>
+          <w:tab w:val="left" w:pos="4580"/>
+          <w:tab w:val="left" w:pos="5496"/>
+          <w:tab w:val="left" w:pos="6412"/>
+          <w:tab w:val="left" w:pos="7328"/>
+          <w:tab w:val="left" w:pos="8244"/>
+          <w:tab w:val="left" w:pos="9160"/>
+          <w:tab w:val="left" w:pos="10076"/>
+          <w:tab w:val="left" w:pos="10992"/>
+          <w:tab w:val="left" w:pos="11908"/>
+          <w:tab w:val="left" w:pos="12824"/>
+          <w:tab w:val="left" w:pos="13740"/>
+          <w:tab w:val="left" w:pos="14656"/>
+        </w:tabs>
+        <w:spacing w:after="0" w:line="240" w:lineRule="auto"/>
+        <w:textAlignment w:val="baseline"/>
+        <w:rPr>
+          <w:rFonts w:ascii="inherit" w:eastAsia="Times New Roman" w:hAnsi="inherit" w:cs="Courier New"/>
+          <w:color w:val="303336"/>
+          <w:sz w:val="20"/>
+          <w:szCs w:val="20"/>
+          <w:bdr w:val="none" w:sz="0" w:space="0" w:color="auto" w:frame="1"/>
+          <w:shd w:val="clear" w:color="auto" w:fill="EFF0F1"/>
+        </w:rPr>
+      </w:pPr>
+    </w:p>
+    <w:p>
+      <w:pPr>
+        <w:shd w:val="clear" w:color="auto" w:fill="EFF0F1"/>
+        <w:tabs>
+          <w:tab w:val="left" w:pos="916"/>
+          <w:tab w:val="left" w:pos="1832"/>
+          <w:tab w:val="left" w:pos="2748"/>
+          <w:tab w:val="left" w:pos="3664"/>
+          <w:tab w:val="left" w:pos="4580"/>
+          <w:tab w:val="left" w:pos="5496"/>
+          <w:tab w:val="left" w:pos="6412"/>
+          <w:tab w:val="left" w:pos="7328"/>
+          <w:tab w:val="left" w:pos="8244"/>
+          <w:tab w:val="left" w:pos="9160"/>
+          <w:tab w:val="left" w:pos="10076"/>
+          <w:tab w:val="left" w:pos="10992"/>
+          <w:tab w:val="left" w:pos="11908"/>
+          <w:tab w:val="left" w:pos="12824"/>
+          <w:tab w:val="left" w:pos="13740"/>
+          <w:tab w:val="left" w:pos="14656"/>
+        </w:tabs>
+        <w:spacing w:after="0" w:line="240" w:lineRule="auto"/>
+        <w:textAlignment w:val="baseline"/>
+        <w:rPr>
+          <w:rFonts w:ascii="inherit" w:eastAsia="Times New Roman" w:hAnsi="inherit" w:cs="Courier New"/>
+          <w:color w:val="303336"/>
+          <w:sz w:val="20"/>
+          <w:szCs w:val="20"/>
+          <w:bdr w:val="none" w:sz="0" w:space="0" w:color="auto" w:frame="1"/>
+          <w:shd w:val="clear" w:color="auto" w:fill="EFF0F1"/>
+        </w:rPr>
+      </w:pPr>
+    </w:p>
+    <w:p>
+      <w:pPr>
+        <w:shd w:val="clear" w:color="auto" w:fill="EFF0F1"/>
+        <w:tabs>
+          <w:tab w:val="left" w:pos="916"/>
+          <w:tab w:val="left" w:pos="1832"/>
+          <w:tab w:val="left" w:pos="2748"/>
+          <w:tab w:val="left" w:pos="3664"/>
+          <w:tab w:val="left" w:pos="4580"/>
+          <w:tab w:val="left" w:pos="5496"/>
+          <w:tab w:val="left" w:pos="6412"/>
+          <w:tab w:val="left" w:pos="7328"/>
+          <w:tab w:val="left" w:pos="8244"/>
+          <w:tab w:val="left" w:pos="9160"/>
+          <w:tab w:val="left" w:pos="10076"/>
+          <w:tab w:val="left" w:pos="10992"/>
+          <w:tab w:val="left" w:pos="11908"/>
+          <w:tab w:val="left" w:pos="12824"/>
+          <w:tab w:val="left" w:pos="13740"/>
+          <w:tab w:val="left" w:pos="14656"/>
+        </w:tabs>
+        <w:spacing w:after="0" w:line="240" w:lineRule="auto"/>
+        <w:textAlignment w:val="baseline"/>
+        <w:rPr>
+          <w:rFonts w:ascii="inherit" w:eastAsia="Times New Roman" w:hAnsi="inherit" w:cs="Courier New"/>
+          <w:color w:val="303336"/>
+          <w:sz w:val="20"/>
+          <w:szCs w:val="20"/>
+          <w:bdr w:val="none" w:sz="0" w:space="0" w:color="auto" w:frame="1"/>
+          <w:shd w:val="clear" w:color="auto" w:fill="EFF0F1"/>
+        </w:rPr>
+      </w:pPr>
+      <w:r>
+        <w:rPr>
+          <w:rFonts w:ascii="inherit" w:eastAsia="Times New Roman" w:hAnsi="inherit" w:cs="Courier New"/>
+          <w:color w:val="303336"/>
+          <w:sz w:val="20"/>
+          <w:szCs w:val="20"/>
+          <w:bdr w:val="none" w:sz="0" w:space="0" w:color="auto" w:frame="1"/>
+          <w:shd w:val="clear" w:color="auto" w:fill="EFF0F1"/>
+        </w:rPr>
+        <w:t xml:space="preserve">$factory = </w:t>
+      </w:r>
+      <w:r>
+        <w:rPr>
+          <w:rFonts w:ascii="inherit" w:eastAsia="Times New Roman" w:hAnsi="inherit" w:cs="Courier New"/>
+          <w:color w:val="101094"/>
+          <w:sz w:val="20"/>
+          <w:szCs w:val="20"/>
+          <w:bdr w:val="none" w:sz="0" w:space="0" w:color="auto" w:frame="1"/>
+          <w:shd w:val="clear" w:color="auto" w:fill="EFF0F1"/>
+        </w:rPr>
+        <w:t>new</w:t>
+      </w:r>
+      <w:r>
+        <w:rPr>
+          <w:rFonts w:ascii="inherit" w:eastAsia="Times New Roman" w:hAnsi="inherit" w:cs="Courier New"/>
+          <w:color w:val="303336"/>
+          <w:sz w:val="20"/>
+          <w:szCs w:val="20"/>
+          <w:bdr w:val="none" w:sz="0" w:space="0" w:color="auto" w:frame="1"/>
+          <w:shd w:val="clear" w:color="auto" w:fill="EFF0F1"/>
+        </w:rPr>
+        <w:t xml:space="preserve"> </w:t>
+      </w:r>
+      <w:r>
+        <w:rPr>
+          <w:rFonts w:ascii="inherit" w:eastAsia="Times New Roman" w:hAnsi="inherit" w:cs="Courier New"/>
+          <w:color w:val="2B91AF"/>
+          <w:sz w:val="20"/>
+          <w:szCs w:val="20"/>
+          <w:bdr w:val="none" w:sz="0" w:space="0" w:color="auto" w:frame="1"/>
+          <w:shd w:val="clear" w:color="auto" w:fill="EFF0F1"/>
+        </w:rPr>
+        <w:t>Factory</w:t>
+      </w:r>
+      <w:r>
+        <w:rPr>
+          <w:rFonts w:ascii="inherit" w:eastAsia="Times New Roman" w:hAnsi="inherit" w:cs="Courier New"/>
+          <w:color w:val="303336"/>
+          <w:sz w:val="20"/>
+          <w:szCs w:val="20"/>
+          <w:bdr w:val="none" w:sz="0" w:space="0" w:color="auto" w:frame="1"/>
+          <w:shd w:val="clear" w:color="auto" w:fill="EFF0F1"/>
+        </w:rPr>
+        <w:t>( __NAMESPACE__ );</w:t>
+      </w:r>
+    </w:p>
+    <w:p>
+      <w:pPr>
+        <w:shd w:val="clear" w:color="auto" w:fill="EFF0F1"/>
+        <w:tabs>
+          <w:tab w:val="left" w:pos="916"/>
+          <w:tab w:val="left" w:pos="1832"/>
+          <w:tab w:val="left" w:pos="2748"/>
+          <w:tab w:val="left" w:pos="3664"/>
+          <w:tab w:val="left" w:pos="4580"/>
+          <w:tab w:val="left" w:pos="5496"/>
+          <w:tab w:val="left" w:pos="6412"/>
+          <w:tab w:val="left" w:pos="7328"/>
+          <w:tab w:val="left" w:pos="8244"/>
+          <w:tab w:val="left" w:pos="9160"/>
+          <w:tab w:val="left" w:pos="10076"/>
+          <w:tab w:val="left" w:pos="10992"/>
+          <w:tab w:val="left" w:pos="11908"/>
+          <w:tab w:val="left" w:pos="12824"/>
+          <w:tab w:val="left" w:pos="13740"/>
+          <w:tab w:val="left" w:pos="14656"/>
+        </w:tabs>
+        <w:spacing w:after="0" w:line="240" w:lineRule="auto"/>
+        <w:textAlignment w:val="baseline"/>
+        <w:rPr>
+          <w:rFonts w:ascii="inherit" w:eastAsia="Times New Roman" w:hAnsi="inherit" w:cs="Courier New"/>
+          <w:color w:val="303336"/>
+          <w:sz w:val="20"/>
+          <w:szCs w:val="20"/>
+          <w:bdr w:val="none" w:sz="0" w:space="0" w:color="auto" w:frame="1"/>
+          <w:shd w:val="clear" w:color="auto" w:fill="EFF0F1"/>
+        </w:rPr>
+      </w:pPr>
+    </w:p>
+    <w:p>
+      <w:pPr>
+        <w:shd w:val="clear" w:color="auto" w:fill="EFF0F1"/>
+        <w:tabs>
+          <w:tab w:val="left" w:pos="916"/>
+          <w:tab w:val="left" w:pos="1832"/>
+          <w:tab w:val="left" w:pos="2748"/>
+          <w:tab w:val="left" w:pos="3664"/>
+          <w:tab w:val="left" w:pos="4580"/>
+          <w:tab w:val="left" w:pos="5496"/>
+          <w:tab w:val="left" w:pos="6412"/>
+          <w:tab w:val="left" w:pos="7328"/>
+          <w:tab w:val="left" w:pos="8244"/>
+          <w:tab w:val="left" w:pos="9160"/>
+          <w:tab w:val="left" w:pos="10076"/>
+          <w:tab w:val="left" w:pos="10992"/>
+          <w:tab w:val="left" w:pos="11908"/>
+          <w:tab w:val="left" w:pos="12824"/>
+          <w:tab w:val="left" w:pos="13740"/>
+          <w:tab w:val="left" w:pos="14656"/>
+        </w:tabs>
+        <w:spacing w:after="0" w:line="240" w:lineRule="auto"/>
+        <w:textAlignment w:val="baseline"/>
+        <w:rPr>
+          <w:rFonts w:ascii="Consolas" w:eastAsia="Times New Roman" w:hAnsi="Consolas" w:cs="Courier New"/>
+          <w:color w:val="393318"/>
+          <w:sz w:val="20"/>
+          <w:szCs w:val="20"/>
+        </w:rPr>
+      </w:pPr>
+      <w:r>
+        <w:rPr>
+          <w:rFonts w:ascii="inherit" w:eastAsia="Times New Roman" w:hAnsi="inherit" w:cs="Courier New"/>
+          <w:color w:val="303336"/>
+          <w:sz w:val="20"/>
+          <w:szCs w:val="20"/>
+          <w:bdr w:val="none" w:sz="0" w:space="0" w:color="auto" w:frame="1"/>
+          <w:shd w:val="clear" w:color="auto" w:fill="EFF0F1"/>
+        </w:rPr>
+        <w:t>$controller = $factory-&gt;make( $source );</w:t>
+      </w:r>
+    </w:p>
+    <w:p>
+      <w:pPr>
+        <w:shd w:val="clear" w:color="auto" w:fill="EFF0F1"/>
+        <w:tabs>
+          <w:tab w:val="left" w:pos="916"/>
+          <w:tab w:val="left" w:pos="1832"/>
+          <w:tab w:val="left" w:pos="2748"/>
+          <w:tab w:val="left" w:pos="3664"/>
+          <w:tab w:val="left" w:pos="4580"/>
+          <w:tab w:val="left" w:pos="5496"/>
+          <w:tab w:val="left" w:pos="6412"/>
+          <w:tab w:val="left" w:pos="7328"/>
+          <w:tab w:val="left" w:pos="8244"/>
+          <w:tab w:val="left" w:pos="9160"/>
+          <w:tab w:val="left" w:pos="10076"/>
+          <w:tab w:val="left" w:pos="10992"/>
+          <w:tab w:val="left" w:pos="11908"/>
+          <w:tab w:val="left" w:pos="12824"/>
+          <w:tab w:val="left" w:pos="13740"/>
+          <w:tab w:val="left" w:pos="14656"/>
+        </w:tabs>
+        <w:spacing w:after="0" w:line="240" w:lineRule="auto"/>
+        <w:textAlignment w:val="baseline"/>
+        <w:rPr>
+          <w:rFonts w:ascii="Consolas" w:eastAsia="Times New Roman" w:hAnsi="Consolas" w:cs="Courier New"/>
+          <w:color w:val="393318"/>
+          <w:sz w:val="20"/>
+          <w:szCs w:val="20"/>
+        </w:rPr>
+      </w:pPr>
+    </w:p>
+    <w:p>
+      <w:pPr>
+        <w:spacing w:line="240" w:lineRule="auto"/>
+        <w:rPr>
+          <w:sz w:val="24"/>
+        </w:rPr>
+      </w:pPr>
+    </w:p>
+    <w:p>
+      <w:pPr>
+        <w:spacing w:line="240" w:lineRule="auto"/>
+        <w:rPr>
+          <w:rStyle w:val="Hyperlink"/>
+          <w:sz w:val="24"/>
+        </w:rPr>
+      </w:pPr>
+      <w:r>
+        <w:rPr>
+          <w:sz w:val="24"/>
+        </w:rPr>
+        <w:t xml:space="preserve">Src: </w:t>
+      </w:r>
+      <w:hyperlink r:id="rId42" w:history="1">
+        <w:r>
+          <w:rPr>
+            <w:rStyle w:val="Hyperlink"/>
+            <w:sz w:val="24"/>
+          </w:rPr>
+          <w:t>https://stackoverflow.com/questions/33422627/laravel-5-1-dynamically-create-class-object-based-on-string/33422826</w:t>
+        </w:r>
+      </w:hyperlink>
+    </w:p>
+    <w:p>
+      <w:pPr>
+        <w:spacing w:line="240" w:lineRule="auto"/>
+        <w:rPr>
+          <w:sz w:val="30"/>
+        </w:rPr>
+      </w:pPr>
+      <w:r>
+        <w:rPr>
+          <w:sz w:val="30"/>
+        </w:rPr>
+        <w:t>---------------(</w:t>
+      </w:r>
+      <w:r>
+        <w:rPr>
+          <w:sz w:val="30"/>
+        </w:rPr>
+        <w:t>get controller name in laravel without namespace</w:t>
+      </w:r>
+      <w:r>
+        <w:rPr>
+          <w:sz w:val="30"/>
+        </w:rPr>
+        <w:t xml:space="preserve">) </w:t>
+      </w:r>
+      <w:r>
+        <w:rPr>
+          <w:sz w:val="30"/>
+        </w:rPr>
+        <w:t>PHP get class name without namespace</w:t>
+      </w:r>
+    </w:p>
+    <w:p>
+      <w:pPr>
+        <w:tabs>
+          <w:tab w:val="left" w:pos="916"/>
+          <w:tab w:val="left" w:pos="1832"/>
+          <w:tab w:val="left" w:pos="2748"/>
+          <w:tab w:val="left" w:pos="3664"/>
+          <w:tab w:val="left" w:pos="4580"/>
+          <w:tab w:val="left" w:pos="5496"/>
+          <w:tab w:val="left" w:pos="6412"/>
+          <w:tab w:val="left" w:pos="7328"/>
+          <w:tab w:val="left" w:pos="8244"/>
+          <w:tab w:val="left" w:pos="9160"/>
+          <w:tab w:val="left" w:pos="10076"/>
+          <w:tab w:val="left" w:pos="10992"/>
+          <w:tab w:val="left" w:pos="11908"/>
+          <w:tab w:val="left" w:pos="12824"/>
+          <w:tab w:val="left" w:pos="13740"/>
+          <w:tab w:val="left" w:pos="14656"/>
+        </w:tabs>
+        <w:spacing w:after="0" w:line="240" w:lineRule="auto"/>
+        <w:rPr>
+          <w:rFonts w:ascii="Consolas" w:eastAsia="Times New Roman" w:hAnsi="Consolas" w:cs="Courier New"/>
+          <w:color w:val="000000"/>
+          <w:sz w:val="20"/>
+          <w:szCs w:val="20"/>
+        </w:rPr>
+      </w:pPr>
+      <w:r>
+        <w:rPr>
+          <w:rFonts w:ascii="Consolas" w:eastAsia="Times New Roman" w:hAnsi="Consolas" w:cs="Courier New"/>
+          <w:color w:val="000088"/>
+          <w:sz w:val="20"/>
+          <w:szCs w:val="20"/>
+        </w:rPr>
+        <w:t>public</w:t>
+      </w:r>
+      <w:r>
+        <w:rPr>
+          <w:rFonts w:ascii="Consolas" w:eastAsia="Times New Roman" w:hAnsi="Consolas" w:cs="Courier New"/>
+          <w:color w:val="000000"/>
+          <w:sz w:val="20"/>
+          <w:szCs w:val="20"/>
+        </w:rPr>
+        <w:t xml:space="preserve"> </w:t>
+      </w:r>
+      <w:r>
+        <w:rPr>
+          <w:rFonts w:ascii="Consolas" w:eastAsia="Times New Roman" w:hAnsi="Consolas" w:cs="Courier New"/>
+          <w:color w:val="000088"/>
+          <w:sz w:val="20"/>
+          <w:szCs w:val="20"/>
+        </w:rPr>
+        <w:t>function</w:t>
+      </w:r>
+      <w:r>
+        <w:rPr>
+          <w:rFonts w:ascii="Consolas" w:eastAsia="Times New Roman" w:hAnsi="Consolas" w:cs="Courier New"/>
+          <w:color w:val="000000"/>
+          <w:sz w:val="20"/>
+          <w:szCs w:val="20"/>
+        </w:rPr>
+        <w:t xml:space="preserve"> getName</w:t>
+      </w:r>
+      <w:r>
+        <w:rPr>
+          <w:rFonts w:ascii="Consolas" w:eastAsia="Times New Roman" w:hAnsi="Consolas" w:cs="Courier New"/>
+          <w:color w:val="666600"/>
+          <w:sz w:val="20"/>
+          <w:szCs w:val="20"/>
+        </w:rPr>
+        <w:t>()</w:t>
+      </w:r>
+      <w:r>
+        <w:rPr>
+          <w:rFonts w:ascii="Consolas" w:eastAsia="Times New Roman" w:hAnsi="Consolas" w:cs="Courier New"/>
+          <w:color w:val="000000"/>
+          <w:sz w:val="20"/>
+          <w:szCs w:val="20"/>
+        </w:rPr>
+        <w:t xml:space="preserve"> </w:t>
+      </w:r>
+      <w:r>
+        <w:rPr>
+          <w:rFonts w:ascii="Consolas" w:eastAsia="Times New Roman" w:hAnsi="Consolas" w:cs="Courier New"/>
+          <w:color w:val="666600"/>
+          <w:sz w:val="20"/>
+          <w:szCs w:val="20"/>
+        </w:rPr>
+        <w:t>{</w:t>
+      </w:r>
+    </w:p>
+    <w:p>
+      <w:pPr>
+        <w:tabs>
+          <w:tab w:val="left" w:pos="916"/>
+          <w:tab w:val="left" w:pos="1832"/>
+          <w:tab w:val="left" w:pos="2748"/>
+          <w:tab w:val="left" w:pos="3664"/>
+          <w:tab w:val="left" w:pos="4580"/>
+          <w:tab w:val="left" w:pos="5496"/>
+          <w:tab w:val="left" w:pos="6412"/>
+          <w:tab w:val="left" w:pos="7328"/>
+          <w:tab w:val="left" w:pos="8244"/>
+          <w:tab w:val="left" w:pos="9160"/>
+          <w:tab w:val="left" w:pos="10076"/>
+          <w:tab w:val="left" w:pos="10992"/>
+          <w:tab w:val="left" w:pos="11908"/>
+          <w:tab w:val="left" w:pos="12824"/>
+          <w:tab w:val="left" w:pos="13740"/>
+          <w:tab w:val="left" w:pos="14656"/>
+        </w:tabs>
+        <w:spacing w:after="0" w:line="240" w:lineRule="auto"/>
+        <w:rPr>
+          <w:rFonts w:ascii="Consolas" w:eastAsia="Times New Roman" w:hAnsi="Consolas" w:cs="Courier New"/>
+          <w:color w:val="000000"/>
+          <w:sz w:val="20"/>
+          <w:szCs w:val="20"/>
+        </w:rPr>
+      </w:pPr>
+      <w:r>
+        <w:rPr>
+          <w:rFonts w:ascii="Consolas" w:eastAsia="Times New Roman" w:hAnsi="Consolas" w:cs="Courier New"/>
+          <w:color w:val="000000"/>
+          <w:sz w:val="20"/>
+          <w:szCs w:val="20"/>
+        </w:rPr>
+        <w:t xml:space="preserve">    $path </w:t>
+      </w:r>
+      <w:r>
+        <w:rPr>
+          <w:rFonts w:ascii="Consolas" w:eastAsia="Times New Roman" w:hAnsi="Consolas" w:cs="Courier New"/>
+          <w:color w:val="666600"/>
+          <w:sz w:val="20"/>
+          <w:szCs w:val="20"/>
+        </w:rPr>
+        <w:t>=</w:t>
+      </w:r>
+      <w:r>
+        <w:rPr>
+          <w:rFonts w:ascii="Consolas" w:eastAsia="Times New Roman" w:hAnsi="Consolas" w:cs="Courier New"/>
+          <w:color w:val="000000"/>
+          <w:sz w:val="20"/>
+          <w:szCs w:val="20"/>
+        </w:rPr>
+        <w:t xml:space="preserve"> explode</w:t>
+      </w:r>
+      <w:r>
+        <w:rPr>
+          <w:rFonts w:ascii="Consolas" w:eastAsia="Times New Roman" w:hAnsi="Consolas" w:cs="Courier New"/>
+          <w:color w:val="666600"/>
+          <w:sz w:val="20"/>
+          <w:szCs w:val="20"/>
+        </w:rPr>
+        <w:t>(</w:t>
+      </w:r>
+      <w:r>
+        <w:rPr>
+          <w:rFonts w:ascii="Consolas" w:eastAsia="Times New Roman" w:hAnsi="Consolas" w:cs="Courier New"/>
+          <w:color w:val="008800"/>
+          <w:sz w:val="20"/>
+          <w:szCs w:val="20"/>
+        </w:rPr>
+        <w:t>'\\'</w:t>
+      </w:r>
+      <w:r>
+        <w:rPr>
+          <w:rFonts w:ascii="Consolas" w:eastAsia="Times New Roman" w:hAnsi="Consolas" w:cs="Courier New"/>
+          <w:color w:val="666600"/>
+          <w:sz w:val="20"/>
+          <w:szCs w:val="20"/>
+        </w:rPr>
+        <w:t>,</w:t>
+      </w:r>
+      <w:r>
+        <w:rPr>
+          <w:rFonts w:ascii="Consolas" w:eastAsia="Times New Roman" w:hAnsi="Consolas" w:cs="Courier New"/>
+          <w:color w:val="000000"/>
+          <w:sz w:val="20"/>
+          <w:szCs w:val="20"/>
+        </w:rPr>
+        <w:t xml:space="preserve"> __CLASS__</w:t>
+      </w:r>
+      <w:r>
+        <w:rPr>
+          <w:rFonts w:ascii="Consolas" w:eastAsia="Times New Roman" w:hAnsi="Consolas" w:cs="Courier New"/>
+          <w:color w:val="666600"/>
+          <w:sz w:val="20"/>
+          <w:szCs w:val="20"/>
+        </w:rPr>
+        <w:t>);</w:t>
+      </w:r>
+    </w:p>
+    <w:p>
+      <w:pPr>
+        <w:tabs>
+          <w:tab w:val="left" w:pos="916"/>
+          <w:tab w:val="left" w:pos="1832"/>
+          <w:tab w:val="left" w:pos="2748"/>
+          <w:tab w:val="left" w:pos="3664"/>
+          <w:tab w:val="left" w:pos="4580"/>
+          <w:tab w:val="left" w:pos="5496"/>
+          <w:tab w:val="left" w:pos="6412"/>
+          <w:tab w:val="left" w:pos="7328"/>
+          <w:tab w:val="left" w:pos="8244"/>
+          <w:tab w:val="left" w:pos="9160"/>
+          <w:tab w:val="left" w:pos="10076"/>
+          <w:tab w:val="left" w:pos="10992"/>
+          <w:tab w:val="left" w:pos="11908"/>
+          <w:tab w:val="left" w:pos="12824"/>
+          <w:tab w:val="left" w:pos="13740"/>
+          <w:tab w:val="left" w:pos="14656"/>
+        </w:tabs>
+        <w:spacing w:after="0" w:line="240" w:lineRule="auto"/>
+        <w:rPr>
+          <w:rFonts w:ascii="Consolas" w:eastAsia="Times New Roman" w:hAnsi="Consolas" w:cs="Courier New"/>
+          <w:color w:val="000000"/>
+          <w:sz w:val="20"/>
+          <w:szCs w:val="20"/>
+        </w:rPr>
+      </w:pPr>
+      <w:r>
+        <w:rPr>
+          <w:rFonts w:ascii="Consolas" w:eastAsia="Times New Roman" w:hAnsi="Consolas" w:cs="Courier New"/>
+          <w:color w:val="000000"/>
+          <w:sz w:val="20"/>
+          <w:szCs w:val="20"/>
+        </w:rPr>
+        <w:t xml:space="preserve">    </w:t>
+      </w:r>
+      <w:r>
+        <w:rPr>
+          <w:rFonts w:ascii="Consolas" w:eastAsia="Times New Roman" w:hAnsi="Consolas" w:cs="Courier New"/>
+          <w:color w:val="000088"/>
+          <w:sz w:val="20"/>
+          <w:szCs w:val="20"/>
+        </w:rPr>
+        <w:t>return</w:t>
+      </w:r>
+      <w:r>
+        <w:rPr>
+          <w:rFonts w:ascii="Consolas" w:eastAsia="Times New Roman" w:hAnsi="Consolas" w:cs="Courier New"/>
+          <w:color w:val="000000"/>
+          <w:sz w:val="20"/>
+          <w:szCs w:val="20"/>
+        </w:rPr>
+        <w:t xml:space="preserve"> array_pop</w:t>
+      </w:r>
+      <w:r>
+        <w:rPr>
+          <w:rFonts w:ascii="Consolas" w:eastAsia="Times New Roman" w:hAnsi="Consolas" w:cs="Courier New"/>
+          <w:color w:val="666600"/>
+          <w:sz w:val="20"/>
+          <w:szCs w:val="20"/>
+        </w:rPr>
+        <w:t>(</w:t>
+      </w:r>
+      <w:r>
+        <w:rPr>
+          <w:rFonts w:ascii="Consolas" w:eastAsia="Times New Roman" w:hAnsi="Consolas" w:cs="Courier New"/>
+          <w:color w:val="000000"/>
+          <w:sz w:val="20"/>
+          <w:szCs w:val="20"/>
+        </w:rPr>
+        <w:t>$path</w:t>
+      </w:r>
+      <w:r>
+        <w:rPr>
+          <w:rFonts w:ascii="Consolas" w:eastAsia="Times New Roman" w:hAnsi="Consolas" w:cs="Courier New"/>
+          <w:color w:val="666600"/>
+          <w:sz w:val="20"/>
+          <w:szCs w:val="20"/>
+        </w:rPr>
+        <w:t>);</w:t>
+      </w:r>
+    </w:p>
+    <w:p>
+      <w:pPr>
+        <w:tabs>
+          <w:tab w:val="left" w:pos="916"/>
+          <w:tab w:val="left" w:pos="1832"/>
+          <w:tab w:val="left" w:pos="2748"/>
+          <w:tab w:val="left" w:pos="3664"/>
+          <w:tab w:val="left" w:pos="4580"/>
+          <w:tab w:val="left" w:pos="5496"/>
+          <w:tab w:val="left" w:pos="6412"/>
+          <w:tab w:val="left" w:pos="7328"/>
+          <w:tab w:val="left" w:pos="8244"/>
+          <w:tab w:val="left" w:pos="9160"/>
+          <w:tab w:val="left" w:pos="10076"/>
+          <w:tab w:val="left" w:pos="10992"/>
+          <w:tab w:val="left" w:pos="11908"/>
+          <w:tab w:val="left" w:pos="12824"/>
+          <w:tab w:val="left" w:pos="13740"/>
+          <w:tab w:val="left" w:pos="14656"/>
+        </w:tabs>
+        <w:spacing w:after="0" w:line="240" w:lineRule="auto"/>
+        <w:rPr>
+          <w:rFonts w:ascii="Consolas" w:eastAsia="Times New Roman" w:hAnsi="Consolas" w:cs="Courier New"/>
+          <w:color w:val="111111"/>
+          <w:sz w:val="24"/>
+          <w:szCs w:val="24"/>
+        </w:rPr>
+      </w:pPr>
+      <w:r>
+        <w:rPr>
+          <w:rFonts w:ascii="Consolas" w:eastAsia="Times New Roman" w:hAnsi="Consolas" w:cs="Courier New"/>
+          <w:color w:val="666600"/>
+          <w:sz w:val="20"/>
+          <w:szCs w:val="20"/>
+        </w:rPr>
+        <w:t>}</w:t>
+      </w:r>
+    </w:p>
+    <w:p>
+      <w:pPr>
+        <w:spacing w:line="240" w:lineRule="auto"/>
+        <w:rPr>
+          <w:sz w:val="30"/>
+        </w:rPr>
+      </w:pPr>
+    </w:p>
+    <w:p>
+      <w:pPr>
+        <w:spacing w:line="240" w:lineRule="auto"/>
+        <w:rPr>
+          <w:sz w:val="26"/>
+        </w:rPr>
+      </w:pPr>
+      <w:r>
+        <w:rPr>
+          <w:sz w:val="26"/>
+        </w:rPr>
+        <w:t xml:space="preserve">Src: </w:t>
+      </w:r>
+      <w:hyperlink r:id="rId43" w:history="1">
+        <w:r>
+          <w:rPr>
+            <w:rStyle w:val="Hyperlink"/>
+            <w:sz w:val="26"/>
+          </w:rPr>
+          <w:t>https://coderwall.com/p/cpxxxw/php-get-class-name-without-namespace</w:t>
+        </w:r>
+      </w:hyperlink>
+    </w:p>
+    <w:p>
+      <w:pPr>
+        <w:spacing w:line="240" w:lineRule="auto"/>
+        <w:rPr>
+          <w:sz w:val="30"/>
+        </w:rPr>
+      </w:pPr>
+      <w:r>
+        <w:rPr>
+          <w:sz w:val="30"/>
+        </w:rPr>
+        <w:lastRenderedPageBreak/>
+        <w:t xml:space="preserve">---------------() </w:t>
+      </w:r>
+    </w:p>
+    <w:p>
+      <w:pPr>
+        <w:spacing w:line="240" w:lineRule="auto"/>
+        <w:rPr>
+          <w:sz w:val="30"/>
+        </w:rPr>
+      </w:pPr>
+      <w:r>
+        <w:rPr>
+          <w:sz w:val="30"/>
+        </w:rPr>
+        <w:t xml:space="preserve">Src: </w:t>
+      </w:r>
+    </w:p>
+    <w:p>
+      <w:pPr>
+        <w:spacing w:line="240" w:lineRule="auto"/>
+        <w:rPr>
+          <w:sz w:val="30"/>
+        </w:rPr>
+      </w:pPr>
+    </w:p>
+    <w:p>
+      <w:pPr>
+        <w:spacing w:line="240" w:lineRule="auto"/>
+        <w:rPr>
+          <w:sz w:val="30"/>
+        </w:rPr>
+      </w:pPr>
       <w:bookmarkStart w:id="0" w:name="_GoBack"/>
       <w:bookmarkEnd w:id="0"/>
     </w:p>
@@ -13693,12 +16066,6 @@
           <w:sz w:val="30"/>
         </w:rPr>
       </w:pPr>
-      <w:r>
-        <w:rPr>
-          <w:sz w:val="30"/>
-        </w:rPr>
-        <w:t xml:space="preserve">---------------() </w:t>
-      </w:r>
     </w:p>
     <w:p>
       <w:pPr>
@@ -13711,37 +16078,31 @@
         <w:rPr>
           <w:sz w:val="30"/>
         </w:rPr>
-        <w:t xml:space="preserve">Src: </w:t>
-      </w:r>
-    </w:p>
-    <w:p>
-      <w:pPr>
-        <w:spacing w:line="240" w:lineRule="auto"/>
-        <w:rPr>
-          <w:sz w:val="30"/>
-        </w:rPr>
-      </w:pPr>
-    </w:p>
-    <w:p>
-      <w:pPr>
-        <w:spacing w:line="240" w:lineRule="auto"/>
-        <w:rPr>
-          <w:sz w:val="30"/>
-        </w:rPr>
-      </w:pPr>
-    </w:p>
-    <w:p>
-      <w:pPr>
-        <w:spacing w:line="240" w:lineRule="auto"/>
-        <w:rPr>
-          <w:sz w:val="30"/>
-        </w:rPr>
-      </w:pPr>
-      <w:r>
-        <w:rPr>
-          <w:sz w:val="30"/>
-        </w:rPr>
-        <w:t>________________ Date:: 33.Nov.2017 ________________</w:t>
+        <w:t xml:space="preserve">________________ Date:: </w:t>
+      </w:r>
+      <w:r>
+        <w:rPr>
+          <w:sz w:val="30"/>
+        </w:rPr>
+        <w:t>1</w:t>
+      </w:r>
+      <w:r>
+        <w:rPr>
+          <w:sz w:val="30"/>
+        </w:rPr>
+        <w:t>.</w:t>
+      </w:r>
+      <w:r>
+        <w:rPr>
+          <w:sz w:val="30"/>
+        </w:rPr>
+        <w:t>Dec</w:t>
+      </w:r>
+      <w:r>
+        <w:rPr>
+          <w:sz w:val="30"/>
+        </w:rPr>
+        <w:t>.2017 ________________</w:t>
       </w:r>
     </w:p>
     <w:p>
@@ -15177,7 +17538,7 @@
 </file>
 
 <file path=customXml/itemProps1.xml><?xml version="1.0" encoding="utf-8"?>
-<ds:datastoreItem xmlns:ds="http://schemas.openxmlformats.org/officeDocument/2006/customXml" ds:itemID="{9B6EB710-95D9-4D0E-AF68-D22AEA09A3EE}">
+<ds:datastoreItem xmlns:ds="http://schemas.openxmlformats.org/officeDocument/2006/customXml" ds:itemID="{FF677000-33C9-409D-A97E-3767A3938C0F}">
   <ds:schemaRefs>
     <ds:schemaRef ds:uri="http://schemas.openxmlformats.org/officeDocument/2006/bibliography"/>
   </ds:schemaRefs>

</xml_diff>

<commit_message>
1. Model CRUD Item table Dynamic Select and Edit WIP
2. problem Auto Populating done before selecting
</commit_message>
<xml_diff>
--- a/tests/Projet_details/Quetation_ans.docx
+++ b/tests/Projet_details/Quetation_ans.docx
@@ -20917,14 +20917,7 @@
             <w:rStyle w:val="Hyperlink"/>
             <w:sz w:val="26"/>
           </w:rPr>
-          <w:t>https://cod</w:t>
-        </w:r>
-        <w:r>
-          <w:rPr>
-            <w:rStyle w:val="Hyperlink"/>
-            <w:sz w:val="26"/>
-          </w:rPr>
-          <w:t>erwall.com/p/cpxxxw/php-get-class-name-without-namespace</w:t>
+          <w:t>https://coderwall.com/p/cpxxxw/php-get-class-name-without-namespace</w:t>
         </w:r>
       </w:hyperlink>
     </w:p>
@@ -20976,19 +20969,7 @@
         <w:rPr>
           <w:sz w:val="24"/>
         </w:rPr>
-        <w:t>laravel check available variables in blade page</w:t>
-      </w:r>
-      <w:r>
-        <w:rPr>
-          <w:sz w:val="24"/>
-        </w:rPr>
-        <w:t xml:space="preserve">) </w:t>
-      </w:r>
-      <w:r>
-        <w:rPr>
-          <w:sz w:val="24"/>
-        </w:rPr>
-        <w:t>List all registered variables inside a Laravel view</w:t>
+        <w:t>laravel check available variables in blade page) List all registered variables inside a Laravel view</w:t>
       </w:r>
     </w:p>
     <w:p>
@@ -21417,13 +21398,3187 @@
           <w:sz w:val="30"/>
         </w:rPr>
       </w:pPr>
+    </w:p>
+    <w:p>
+      <w:pPr>
+        <w:spacing w:line="240" w:lineRule="auto"/>
+        <w:rPr>
+          <w:sz w:val="26"/>
+        </w:rPr>
+      </w:pPr>
+      <w:proofErr w:type="gramStart"/>
+      <w:r>
+        <w:rPr>
+          <w:sz w:val="26"/>
+        </w:rPr>
+        <w:t>---------------(</w:t>
+      </w:r>
+      <w:proofErr w:type="gramEnd"/>
+      <w:r>
+        <w:rPr>
+          <w:sz w:val="26"/>
+        </w:rPr>
+        <w:t>laravel can we create and use methods in view) How to call a controller function inside a view in laravel 5</w:t>
+      </w:r>
+    </w:p>
+    <w:p>
+      <w:pPr>
+        <w:shd w:val="clear" w:color="auto" w:fill="FFFFFF"/>
+        <w:spacing w:after="240" w:line="240" w:lineRule="auto"/>
+        <w:textAlignment w:val="baseline"/>
+        <w:rPr>
+          <w:rFonts w:ascii="inherit" w:eastAsia="Times New Roman" w:hAnsi="inherit" w:cs="Arial"/>
+          <w:color w:val="242729"/>
+          <w:sz w:val="23"/>
+          <w:szCs w:val="23"/>
+        </w:rPr>
+      </w:pPr>
+      <w:r>
+        <w:rPr>
+          <w:rFonts w:ascii="inherit" w:eastAsia="Times New Roman" w:hAnsi="inherit" w:cs="Arial"/>
+          <w:color w:val="242729"/>
+          <w:sz w:val="23"/>
+          <w:szCs w:val="23"/>
+        </w:rPr>
+        <w:t>For accessing a method of a Controller from a view page you need to give the full path of that controller in your blade page.</w:t>
+      </w:r>
+    </w:p>
+    <w:p>
+      <w:pPr>
+        <w:shd w:val="clear" w:color="auto" w:fill="EFF0F1"/>
+        <w:tabs>
+          <w:tab w:val="left" w:pos="916"/>
+          <w:tab w:val="left" w:pos="1832"/>
+          <w:tab w:val="left" w:pos="2748"/>
+          <w:tab w:val="left" w:pos="3664"/>
+          <w:tab w:val="left" w:pos="4580"/>
+          <w:tab w:val="left" w:pos="5496"/>
+          <w:tab w:val="left" w:pos="6412"/>
+          <w:tab w:val="left" w:pos="7328"/>
+          <w:tab w:val="left" w:pos="8244"/>
+          <w:tab w:val="left" w:pos="9160"/>
+          <w:tab w:val="left" w:pos="10076"/>
+          <w:tab w:val="left" w:pos="10992"/>
+          <w:tab w:val="left" w:pos="11908"/>
+          <w:tab w:val="left" w:pos="12824"/>
+          <w:tab w:val="left" w:pos="13740"/>
+          <w:tab w:val="left" w:pos="14656"/>
+        </w:tabs>
+        <w:spacing w:after="0" w:line="240" w:lineRule="auto"/>
+        <w:textAlignment w:val="baseline"/>
+        <w:rPr>
+          <w:rFonts w:ascii="inherit" w:eastAsia="Times New Roman" w:hAnsi="inherit" w:cs="Courier New"/>
+          <w:color w:val="303336"/>
+          <w:sz w:val="20"/>
+          <w:szCs w:val="20"/>
+          <w:bdr w:val="none" w:sz="0" w:space="0" w:color="auto" w:frame="1"/>
+          <w:shd w:val="clear" w:color="auto" w:fill="EFF0F1"/>
+        </w:rPr>
+      </w:pPr>
+      <w:proofErr w:type="gramStart"/>
+      <w:r>
+        <w:rPr>
+          <w:rFonts w:ascii="inherit" w:eastAsia="Times New Roman" w:hAnsi="inherit" w:cs="Courier New"/>
+          <w:color w:val="101094"/>
+          <w:sz w:val="20"/>
+          <w:szCs w:val="20"/>
+          <w:bdr w:val="none" w:sz="0" w:space="0" w:color="auto" w:frame="1"/>
+          <w:shd w:val="clear" w:color="auto" w:fill="EFF0F1"/>
+        </w:rPr>
+        <w:t>use</w:t>
+      </w:r>
+      <w:proofErr w:type="gramEnd"/>
+      <w:r>
+        <w:rPr>
+          <w:rFonts w:ascii="inherit" w:eastAsia="Times New Roman" w:hAnsi="inherit" w:cs="Courier New"/>
+          <w:color w:val="303336"/>
+          <w:sz w:val="20"/>
+          <w:szCs w:val="20"/>
+          <w:bdr w:val="none" w:sz="0" w:space="0" w:color="auto" w:frame="1"/>
+          <w:shd w:val="clear" w:color="auto" w:fill="EFF0F1"/>
+        </w:rPr>
+        <w:t xml:space="preserve"> </w:t>
+      </w:r>
+      <w:r>
+        <w:rPr>
+          <w:rFonts w:ascii="inherit" w:eastAsia="Times New Roman" w:hAnsi="inherit" w:cs="Courier New"/>
+          <w:color w:val="2B91AF"/>
+          <w:sz w:val="20"/>
+          <w:szCs w:val="20"/>
+          <w:bdr w:val="none" w:sz="0" w:space="0" w:color="auto" w:frame="1"/>
+          <w:shd w:val="clear" w:color="auto" w:fill="EFF0F1"/>
+        </w:rPr>
+        <w:t>App</w:t>
+      </w:r>
+      <w:r>
+        <w:rPr>
+          <w:rFonts w:ascii="inherit" w:eastAsia="Times New Roman" w:hAnsi="inherit" w:cs="Courier New"/>
+          <w:color w:val="303336"/>
+          <w:sz w:val="20"/>
+          <w:szCs w:val="20"/>
+          <w:bdr w:val="none" w:sz="0" w:space="0" w:color="auto" w:frame="1"/>
+          <w:shd w:val="clear" w:color="auto" w:fill="EFF0F1"/>
+        </w:rPr>
+        <w:t>\Http\Controllers\</w:t>
+      </w:r>
+      <w:proofErr w:type="spellStart"/>
+      <w:r>
+        <w:rPr>
+          <w:rFonts w:ascii="inherit" w:eastAsia="Times New Roman" w:hAnsi="inherit" w:cs="Courier New"/>
+          <w:color w:val="303336"/>
+          <w:sz w:val="20"/>
+          <w:szCs w:val="20"/>
+          <w:bdr w:val="none" w:sz="0" w:space="0" w:color="auto" w:frame="1"/>
+          <w:shd w:val="clear" w:color="auto" w:fill="EFF0F1"/>
+        </w:rPr>
+        <w:t>AdminAfterAuth</w:t>
+      </w:r>
+      <w:proofErr w:type="spellEnd"/>
+      <w:r>
+        <w:rPr>
+          <w:rFonts w:ascii="inherit" w:eastAsia="Times New Roman" w:hAnsi="inherit" w:cs="Courier New"/>
+          <w:color w:val="303336"/>
+          <w:sz w:val="20"/>
+          <w:szCs w:val="20"/>
+          <w:bdr w:val="none" w:sz="0" w:space="0" w:color="auto" w:frame="1"/>
+          <w:shd w:val="clear" w:color="auto" w:fill="EFF0F1"/>
+        </w:rPr>
+        <w:t>;</w:t>
+      </w:r>
+    </w:p>
+    <w:p>
+      <w:pPr>
+        <w:shd w:val="clear" w:color="auto" w:fill="EFF0F1"/>
+        <w:tabs>
+          <w:tab w:val="left" w:pos="916"/>
+          <w:tab w:val="left" w:pos="1832"/>
+          <w:tab w:val="left" w:pos="2748"/>
+          <w:tab w:val="left" w:pos="3664"/>
+          <w:tab w:val="left" w:pos="4580"/>
+          <w:tab w:val="left" w:pos="5496"/>
+          <w:tab w:val="left" w:pos="6412"/>
+          <w:tab w:val="left" w:pos="7328"/>
+          <w:tab w:val="left" w:pos="8244"/>
+          <w:tab w:val="left" w:pos="9160"/>
+          <w:tab w:val="left" w:pos="10076"/>
+          <w:tab w:val="left" w:pos="10992"/>
+          <w:tab w:val="left" w:pos="11908"/>
+          <w:tab w:val="left" w:pos="12824"/>
+          <w:tab w:val="left" w:pos="13740"/>
+          <w:tab w:val="left" w:pos="14656"/>
+        </w:tabs>
+        <w:spacing w:after="0" w:line="240" w:lineRule="auto"/>
+        <w:textAlignment w:val="baseline"/>
+        <w:rPr>
+          <w:rFonts w:ascii="Consolas" w:eastAsia="Times New Roman" w:hAnsi="Consolas" w:cs="Courier New"/>
+          <w:color w:val="393318"/>
+          <w:sz w:val="20"/>
+          <w:szCs w:val="20"/>
+        </w:rPr>
+      </w:pPr>
+      <w:r>
+        <w:rPr>
+          <w:rFonts w:ascii="inherit" w:eastAsia="Times New Roman" w:hAnsi="inherit" w:cs="Courier New"/>
+          <w:color w:val="303336"/>
+          <w:sz w:val="20"/>
+          <w:szCs w:val="20"/>
+          <w:bdr w:val="none" w:sz="0" w:space="0" w:color="auto" w:frame="1"/>
+          <w:shd w:val="clear" w:color="auto" w:fill="EFF0F1"/>
+        </w:rPr>
+        <w:t>$</w:t>
+      </w:r>
+      <w:proofErr w:type="spellStart"/>
+      <w:r>
+        <w:rPr>
+          <w:rFonts w:ascii="inherit" w:eastAsia="Times New Roman" w:hAnsi="inherit" w:cs="Courier New"/>
+          <w:color w:val="303336"/>
+          <w:sz w:val="20"/>
+          <w:szCs w:val="20"/>
+          <w:bdr w:val="none" w:sz="0" w:space="0" w:color="auto" w:frame="1"/>
+          <w:shd w:val="clear" w:color="auto" w:fill="EFF0F1"/>
+        </w:rPr>
+        <w:t>admin_dtls</w:t>
+      </w:r>
+      <w:proofErr w:type="spellEnd"/>
+      <w:r>
+        <w:rPr>
+          <w:rFonts w:ascii="inherit" w:eastAsia="Times New Roman" w:hAnsi="inherit" w:cs="Courier New"/>
+          <w:color w:val="303336"/>
+          <w:sz w:val="20"/>
+          <w:szCs w:val="20"/>
+          <w:bdr w:val="none" w:sz="0" w:space="0" w:color="auto" w:frame="1"/>
+          <w:shd w:val="clear" w:color="auto" w:fill="EFF0F1"/>
+        </w:rPr>
+        <w:t xml:space="preserve"> = </w:t>
+      </w:r>
+      <w:proofErr w:type="spellStart"/>
+      <w:r>
+        <w:rPr>
+          <w:rFonts w:ascii="inherit" w:eastAsia="Times New Roman" w:hAnsi="inherit" w:cs="Courier New"/>
+          <w:color w:val="2B91AF"/>
+          <w:sz w:val="20"/>
+          <w:szCs w:val="20"/>
+          <w:bdr w:val="none" w:sz="0" w:space="0" w:color="auto" w:frame="1"/>
+          <w:shd w:val="clear" w:color="auto" w:fill="EFF0F1"/>
+        </w:rPr>
+        <w:t>AdminAfterAuth</w:t>
+      </w:r>
+      <w:proofErr w:type="spellEnd"/>
+      <w:r>
+        <w:rPr>
+          <w:rFonts w:ascii="inherit" w:eastAsia="Times New Roman" w:hAnsi="inherit" w:cs="Courier New"/>
+          <w:color w:val="303336"/>
+          <w:sz w:val="20"/>
+          <w:szCs w:val="20"/>
+          <w:bdr w:val="none" w:sz="0" w:space="0" w:color="auto" w:frame="1"/>
+          <w:shd w:val="clear" w:color="auto" w:fill="EFF0F1"/>
+        </w:rPr>
+        <w:t>::</w:t>
+      </w:r>
+      <w:proofErr w:type="spellStart"/>
+      <w:proofErr w:type="gramStart"/>
+      <w:r>
+        <w:rPr>
+          <w:rFonts w:ascii="inherit" w:eastAsia="Times New Roman" w:hAnsi="inherit" w:cs="Courier New"/>
+          <w:color w:val="303336"/>
+          <w:sz w:val="20"/>
+          <w:szCs w:val="20"/>
+          <w:bdr w:val="none" w:sz="0" w:space="0" w:color="auto" w:frame="1"/>
+          <w:shd w:val="clear" w:color="auto" w:fill="EFF0F1"/>
+        </w:rPr>
+        <w:t>globAdmin</w:t>
+      </w:r>
+      <w:proofErr w:type="spellEnd"/>
+      <w:r>
+        <w:rPr>
+          <w:rFonts w:ascii="inherit" w:eastAsia="Times New Roman" w:hAnsi="inherit" w:cs="Courier New"/>
+          <w:color w:val="303336"/>
+          <w:sz w:val="20"/>
+          <w:szCs w:val="20"/>
+          <w:bdr w:val="none" w:sz="0" w:space="0" w:color="auto" w:frame="1"/>
+          <w:shd w:val="clear" w:color="auto" w:fill="EFF0F1"/>
+        </w:rPr>
+        <w:t>(</w:t>
+      </w:r>
+      <w:proofErr w:type="gramEnd"/>
+      <w:r>
+        <w:rPr>
+          <w:rFonts w:ascii="inherit" w:eastAsia="Times New Roman" w:hAnsi="inherit" w:cs="Courier New"/>
+          <w:color w:val="303336"/>
+          <w:sz w:val="20"/>
+          <w:szCs w:val="20"/>
+          <w:bdr w:val="none" w:sz="0" w:space="0" w:color="auto" w:frame="1"/>
+          <w:shd w:val="clear" w:color="auto" w:fill="EFF0F1"/>
+        </w:rPr>
+        <w:t>);</w:t>
+      </w:r>
+    </w:p>
+    <w:p>
+      <w:pPr>
+        <w:shd w:val="clear" w:color="auto" w:fill="FFFFFF"/>
+        <w:spacing w:after="240" w:line="240" w:lineRule="auto"/>
+        <w:textAlignment w:val="baseline"/>
+        <w:rPr>
+          <w:rFonts w:ascii="inherit" w:eastAsia="Times New Roman" w:hAnsi="inherit" w:cs="Arial"/>
+          <w:color w:val="242729"/>
+          <w:sz w:val="23"/>
+          <w:szCs w:val="23"/>
+        </w:rPr>
+      </w:pPr>
+      <w:r>
+        <w:rPr>
+          <w:rFonts w:ascii="inherit" w:eastAsia="Times New Roman" w:hAnsi="inherit" w:cs="Arial"/>
+          <w:color w:val="242729"/>
+          <w:sz w:val="23"/>
+          <w:szCs w:val="23"/>
+        </w:rPr>
+        <w:t xml:space="preserve">Here </w:t>
+      </w:r>
+      <w:proofErr w:type="spellStart"/>
+      <w:r>
+        <w:rPr>
+          <w:rFonts w:ascii="inherit" w:eastAsia="Times New Roman" w:hAnsi="inherit" w:cs="Arial"/>
+          <w:color w:val="242729"/>
+          <w:sz w:val="23"/>
+          <w:szCs w:val="23"/>
+        </w:rPr>
+        <w:t>AdminAfterAuth</w:t>
+      </w:r>
+      <w:proofErr w:type="spellEnd"/>
+      <w:r>
+        <w:rPr>
+          <w:rFonts w:ascii="inherit" w:eastAsia="Times New Roman" w:hAnsi="inherit" w:cs="Arial"/>
+          <w:color w:val="242729"/>
+          <w:sz w:val="23"/>
+          <w:szCs w:val="23"/>
+        </w:rPr>
+        <w:t xml:space="preserve"> is the controller class name and </w:t>
+      </w:r>
+      <w:proofErr w:type="spellStart"/>
+      <w:r>
+        <w:rPr>
+          <w:rFonts w:ascii="inherit" w:eastAsia="Times New Roman" w:hAnsi="inherit" w:cs="Arial"/>
+          <w:color w:val="242729"/>
+          <w:sz w:val="23"/>
+          <w:szCs w:val="23"/>
+        </w:rPr>
+        <w:t>globAdmin</w:t>
+      </w:r>
+      <w:proofErr w:type="spellEnd"/>
+      <w:r>
+        <w:rPr>
+          <w:rFonts w:ascii="inherit" w:eastAsia="Times New Roman" w:hAnsi="inherit" w:cs="Arial"/>
+          <w:color w:val="242729"/>
+          <w:sz w:val="23"/>
+          <w:szCs w:val="23"/>
+        </w:rPr>
+        <w:t xml:space="preserve"> is the method name.</w:t>
+      </w:r>
+    </w:p>
+    <w:p>
+      <w:pPr>
+        <w:shd w:val="clear" w:color="auto" w:fill="FFFFFF"/>
+        <w:spacing w:after="240" w:line="240" w:lineRule="auto"/>
+        <w:textAlignment w:val="baseline"/>
+        <w:rPr>
+          <w:rFonts w:ascii="inherit" w:eastAsia="Times New Roman" w:hAnsi="inherit" w:cs="Arial"/>
+          <w:color w:val="242729"/>
+          <w:sz w:val="23"/>
+          <w:szCs w:val="23"/>
+        </w:rPr>
+      </w:pPr>
+      <w:r>
+        <w:rPr>
+          <w:rFonts w:ascii="inherit" w:eastAsia="Times New Roman" w:hAnsi="inherit" w:cs="Arial"/>
+          <w:color w:val="242729"/>
+          <w:sz w:val="23"/>
+          <w:szCs w:val="23"/>
+        </w:rPr>
+        <w:t>Now in your controller declare the method statically.</w:t>
+      </w:r>
+    </w:p>
+    <w:p>
+      <w:pPr>
+        <w:shd w:val="clear" w:color="auto" w:fill="EFF0F1"/>
+        <w:tabs>
+          <w:tab w:val="left" w:pos="916"/>
+          <w:tab w:val="left" w:pos="1832"/>
+          <w:tab w:val="left" w:pos="2748"/>
+          <w:tab w:val="left" w:pos="3664"/>
+          <w:tab w:val="left" w:pos="4580"/>
+          <w:tab w:val="left" w:pos="5496"/>
+          <w:tab w:val="left" w:pos="6412"/>
+          <w:tab w:val="left" w:pos="7328"/>
+          <w:tab w:val="left" w:pos="8244"/>
+          <w:tab w:val="left" w:pos="9160"/>
+          <w:tab w:val="left" w:pos="10076"/>
+          <w:tab w:val="left" w:pos="10992"/>
+          <w:tab w:val="left" w:pos="11908"/>
+          <w:tab w:val="left" w:pos="12824"/>
+          <w:tab w:val="left" w:pos="13740"/>
+          <w:tab w:val="left" w:pos="14656"/>
+        </w:tabs>
+        <w:spacing w:after="0" w:line="240" w:lineRule="auto"/>
+        <w:textAlignment w:val="baseline"/>
+        <w:rPr>
+          <w:rFonts w:ascii="inherit" w:eastAsia="Times New Roman" w:hAnsi="inherit" w:cs="Courier New"/>
+          <w:color w:val="303336"/>
+          <w:sz w:val="20"/>
+          <w:szCs w:val="20"/>
+          <w:bdr w:val="none" w:sz="0" w:space="0" w:color="auto" w:frame="1"/>
+          <w:shd w:val="clear" w:color="auto" w:fill="EFF0F1"/>
+        </w:rPr>
+      </w:pPr>
+      <w:proofErr w:type="gramStart"/>
+      <w:r>
+        <w:rPr>
+          <w:rFonts w:ascii="inherit" w:eastAsia="Times New Roman" w:hAnsi="inherit" w:cs="Courier New"/>
+          <w:color w:val="101094"/>
+          <w:sz w:val="20"/>
+          <w:szCs w:val="20"/>
+          <w:bdr w:val="none" w:sz="0" w:space="0" w:color="auto" w:frame="1"/>
+          <w:shd w:val="clear" w:color="auto" w:fill="EFF0F1"/>
+        </w:rPr>
+        <w:t>public</w:t>
+      </w:r>
+      <w:proofErr w:type="gramEnd"/>
+      <w:r>
+        <w:rPr>
+          <w:rFonts w:ascii="inherit" w:eastAsia="Times New Roman" w:hAnsi="inherit" w:cs="Courier New"/>
+          <w:color w:val="303336"/>
+          <w:sz w:val="20"/>
+          <w:szCs w:val="20"/>
+          <w:bdr w:val="none" w:sz="0" w:space="0" w:color="auto" w:frame="1"/>
+          <w:shd w:val="clear" w:color="auto" w:fill="EFF0F1"/>
+        </w:rPr>
+        <w:t xml:space="preserve"> </w:t>
+      </w:r>
+      <w:r>
+        <w:rPr>
+          <w:rFonts w:ascii="inherit" w:eastAsia="Times New Roman" w:hAnsi="inherit" w:cs="Courier New"/>
+          <w:color w:val="101094"/>
+          <w:sz w:val="20"/>
+          <w:szCs w:val="20"/>
+          <w:bdr w:val="none" w:sz="0" w:space="0" w:color="auto" w:frame="1"/>
+          <w:shd w:val="clear" w:color="auto" w:fill="EFF0F1"/>
+        </w:rPr>
+        <w:t>static</w:t>
+      </w:r>
+      <w:r>
+        <w:rPr>
+          <w:rFonts w:ascii="inherit" w:eastAsia="Times New Roman" w:hAnsi="inherit" w:cs="Courier New"/>
+          <w:color w:val="303336"/>
+          <w:sz w:val="20"/>
+          <w:szCs w:val="20"/>
+          <w:bdr w:val="none" w:sz="0" w:space="0" w:color="auto" w:frame="1"/>
+          <w:shd w:val="clear" w:color="auto" w:fill="EFF0F1"/>
+        </w:rPr>
+        <w:t xml:space="preserve"> </w:t>
+      </w:r>
+      <w:r>
+        <w:rPr>
+          <w:rFonts w:ascii="inherit" w:eastAsia="Times New Roman" w:hAnsi="inherit" w:cs="Courier New"/>
+          <w:color w:val="101094"/>
+          <w:sz w:val="20"/>
+          <w:szCs w:val="20"/>
+          <w:bdr w:val="none" w:sz="0" w:space="0" w:color="auto" w:frame="1"/>
+          <w:shd w:val="clear" w:color="auto" w:fill="EFF0F1"/>
+        </w:rPr>
+        <w:t>function</w:t>
+      </w:r>
+      <w:r>
+        <w:rPr>
+          <w:rFonts w:ascii="inherit" w:eastAsia="Times New Roman" w:hAnsi="inherit" w:cs="Courier New"/>
+          <w:color w:val="303336"/>
+          <w:sz w:val="20"/>
+          <w:szCs w:val="20"/>
+          <w:bdr w:val="none" w:sz="0" w:space="0" w:color="auto" w:frame="1"/>
+          <w:shd w:val="clear" w:color="auto" w:fill="EFF0F1"/>
+        </w:rPr>
+        <w:t xml:space="preserve"> </w:t>
+      </w:r>
+      <w:proofErr w:type="spellStart"/>
+      <w:r>
+        <w:rPr>
+          <w:rFonts w:ascii="inherit" w:eastAsia="Times New Roman" w:hAnsi="inherit" w:cs="Courier New"/>
+          <w:color w:val="303336"/>
+          <w:sz w:val="20"/>
+          <w:szCs w:val="20"/>
+          <w:bdr w:val="none" w:sz="0" w:space="0" w:color="auto" w:frame="1"/>
+          <w:shd w:val="clear" w:color="auto" w:fill="EFF0F1"/>
+        </w:rPr>
+        <w:t>globAdmin</w:t>
+      </w:r>
+      <w:proofErr w:type="spellEnd"/>
+      <w:r>
+        <w:rPr>
+          <w:rFonts w:ascii="inherit" w:eastAsia="Times New Roman" w:hAnsi="inherit" w:cs="Courier New"/>
+          <w:color w:val="303336"/>
+          <w:sz w:val="20"/>
+          <w:szCs w:val="20"/>
+          <w:bdr w:val="none" w:sz="0" w:space="0" w:color="auto" w:frame="1"/>
+          <w:shd w:val="clear" w:color="auto" w:fill="EFF0F1"/>
+        </w:rPr>
+        <w:t>(){</w:t>
+      </w:r>
+    </w:p>
+    <w:p>
+      <w:pPr>
+        <w:shd w:val="clear" w:color="auto" w:fill="EFF0F1"/>
+        <w:tabs>
+          <w:tab w:val="left" w:pos="916"/>
+          <w:tab w:val="left" w:pos="1832"/>
+          <w:tab w:val="left" w:pos="2748"/>
+          <w:tab w:val="left" w:pos="3664"/>
+          <w:tab w:val="left" w:pos="4580"/>
+          <w:tab w:val="left" w:pos="5496"/>
+          <w:tab w:val="left" w:pos="6412"/>
+          <w:tab w:val="left" w:pos="7328"/>
+          <w:tab w:val="left" w:pos="8244"/>
+          <w:tab w:val="left" w:pos="9160"/>
+          <w:tab w:val="left" w:pos="10076"/>
+          <w:tab w:val="left" w:pos="10992"/>
+          <w:tab w:val="left" w:pos="11908"/>
+          <w:tab w:val="left" w:pos="12824"/>
+          <w:tab w:val="left" w:pos="13740"/>
+          <w:tab w:val="left" w:pos="14656"/>
+        </w:tabs>
+        <w:spacing w:after="0" w:line="240" w:lineRule="auto"/>
+        <w:textAlignment w:val="baseline"/>
+        <w:rPr>
+          <w:rFonts w:ascii="inherit" w:eastAsia="Times New Roman" w:hAnsi="inherit" w:cs="Courier New"/>
+          <w:color w:val="303336"/>
+          <w:sz w:val="20"/>
+          <w:szCs w:val="20"/>
+          <w:bdr w:val="none" w:sz="0" w:space="0" w:color="auto" w:frame="1"/>
+          <w:shd w:val="clear" w:color="auto" w:fill="EFF0F1"/>
+        </w:rPr>
+      </w:pPr>
+      <w:r>
+        <w:rPr>
+          <w:rFonts w:ascii="inherit" w:eastAsia="Times New Roman" w:hAnsi="inherit" w:cs="Courier New"/>
+          <w:color w:val="303336"/>
+          <w:sz w:val="20"/>
+          <w:szCs w:val="20"/>
+          <w:bdr w:val="none" w:sz="0" w:space="0" w:color="auto" w:frame="1"/>
+          <w:shd w:val="clear" w:color="auto" w:fill="EFF0F1"/>
+        </w:rPr>
+        <w:t xml:space="preserve"> $</w:t>
+      </w:r>
+      <w:proofErr w:type="spellStart"/>
+      <w:r>
+        <w:rPr>
+          <w:rFonts w:ascii="inherit" w:eastAsia="Times New Roman" w:hAnsi="inherit" w:cs="Courier New"/>
+          <w:color w:val="303336"/>
+          <w:sz w:val="20"/>
+          <w:szCs w:val="20"/>
+          <w:bdr w:val="none" w:sz="0" w:space="0" w:color="auto" w:frame="1"/>
+          <w:shd w:val="clear" w:color="auto" w:fill="EFF0F1"/>
+        </w:rPr>
+        <w:t>admin_val</w:t>
+      </w:r>
+      <w:proofErr w:type="spellEnd"/>
+      <w:r>
+        <w:rPr>
+          <w:rFonts w:ascii="inherit" w:eastAsia="Times New Roman" w:hAnsi="inherit" w:cs="Courier New"/>
+          <w:color w:val="303336"/>
+          <w:sz w:val="20"/>
+          <w:szCs w:val="20"/>
+          <w:bdr w:val="none" w:sz="0" w:space="0" w:color="auto" w:frame="1"/>
+          <w:shd w:val="clear" w:color="auto" w:fill="EFF0F1"/>
+        </w:rPr>
+        <w:t xml:space="preserve"> = </w:t>
+      </w:r>
+      <w:proofErr w:type="spellStart"/>
+      <w:r>
+        <w:rPr>
+          <w:rFonts w:ascii="inherit" w:eastAsia="Times New Roman" w:hAnsi="inherit" w:cs="Courier New"/>
+          <w:color w:val="2B91AF"/>
+          <w:sz w:val="20"/>
+          <w:szCs w:val="20"/>
+          <w:bdr w:val="none" w:sz="0" w:space="0" w:color="auto" w:frame="1"/>
+          <w:shd w:val="clear" w:color="auto" w:fill="EFF0F1"/>
+        </w:rPr>
+        <w:t>AdminLogin</w:t>
+      </w:r>
+      <w:proofErr w:type="spellEnd"/>
+      <w:r>
+        <w:rPr>
+          <w:rFonts w:ascii="inherit" w:eastAsia="Times New Roman" w:hAnsi="inherit" w:cs="Courier New"/>
+          <w:color w:val="303336"/>
+          <w:sz w:val="20"/>
+          <w:szCs w:val="20"/>
+          <w:bdr w:val="none" w:sz="0" w:space="0" w:color="auto" w:frame="1"/>
+          <w:shd w:val="clear" w:color="auto" w:fill="EFF0F1"/>
+        </w:rPr>
+        <w:t>::</w:t>
+      </w:r>
+      <w:proofErr w:type="gramStart"/>
+      <w:r>
+        <w:rPr>
+          <w:rFonts w:ascii="inherit" w:eastAsia="Times New Roman" w:hAnsi="inherit" w:cs="Courier New"/>
+          <w:color w:val="101094"/>
+          <w:sz w:val="20"/>
+          <w:szCs w:val="20"/>
+          <w:bdr w:val="none" w:sz="0" w:space="0" w:color="auto" w:frame="1"/>
+          <w:shd w:val="clear" w:color="auto" w:fill="EFF0F1"/>
+        </w:rPr>
+        <w:t>where</w:t>
+      </w:r>
+      <w:r>
+        <w:rPr>
+          <w:rFonts w:ascii="inherit" w:eastAsia="Times New Roman" w:hAnsi="inherit" w:cs="Courier New"/>
+          <w:color w:val="303336"/>
+          <w:sz w:val="20"/>
+          <w:szCs w:val="20"/>
+          <w:bdr w:val="none" w:sz="0" w:space="0" w:color="auto" w:frame="1"/>
+          <w:shd w:val="clear" w:color="auto" w:fill="EFF0F1"/>
+        </w:rPr>
+        <w:t>(</w:t>
+      </w:r>
+      <w:proofErr w:type="gramEnd"/>
+      <w:r>
+        <w:rPr>
+          <w:rFonts w:ascii="inherit" w:eastAsia="Times New Roman" w:hAnsi="inherit" w:cs="Courier New"/>
+          <w:color w:val="7D2727"/>
+          <w:sz w:val="20"/>
+          <w:szCs w:val="20"/>
+          <w:bdr w:val="none" w:sz="0" w:space="0" w:color="auto" w:frame="1"/>
+          <w:shd w:val="clear" w:color="auto" w:fill="EFF0F1"/>
+        </w:rPr>
+        <w:t>'</w:t>
+      </w:r>
+      <w:proofErr w:type="spellStart"/>
+      <w:r>
+        <w:rPr>
+          <w:rFonts w:ascii="inherit" w:eastAsia="Times New Roman" w:hAnsi="inherit" w:cs="Courier New"/>
+          <w:color w:val="7D2727"/>
+          <w:sz w:val="20"/>
+          <w:szCs w:val="20"/>
+          <w:bdr w:val="none" w:sz="0" w:space="0" w:color="auto" w:frame="1"/>
+          <w:shd w:val="clear" w:color="auto" w:fill="EFF0F1"/>
+        </w:rPr>
+        <w:t>id'</w:t>
+      </w:r>
+      <w:r>
+        <w:rPr>
+          <w:rFonts w:ascii="inherit" w:eastAsia="Times New Roman" w:hAnsi="inherit" w:cs="Courier New"/>
+          <w:color w:val="303336"/>
+          <w:sz w:val="20"/>
+          <w:szCs w:val="20"/>
+          <w:bdr w:val="none" w:sz="0" w:space="0" w:color="auto" w:frame="1"/>
+          <w:shd w:val="clear" w:color="auto" w:fill="EFF0F1"/>
+        </w:rPr>
+        <w:t>,session</w:t>
+      </w:r>
+      <w:proofErr w:type="spellEnd"/>
+      <w:r>
+        <w:rPr>
+          <w:rFonts w:ascii="inherit" w:eastAsia="Times New Roman" w:hAnsi="inherit" w:cs="Courier New"/>
+          <w:color w:val="303336"/>
+          <w:sz w:val="20"/>
+          <w:szCs w:val="20"/>
+          <w:bdr w:val="none" w:sz="0" w:space="0" w:color="auto" w:frame="1"/>
+          <w:shd w:val="clear" w:color="auto" w:fill="EFF0F1"/>
+        </w:rPr>
+        <w:t>(</w:t>
+      </w:r>
+      <w:r>
+        <w:rPr>
+          <w:rFonts w:ascii="inherit" w:eastAsia="Times New Roman" w:hAnsi="inherit" w:cs="Courier New"/>
+          <w:color w:val="7D2727"/>
+          <w:sz w:val="20"/>
+          <w:szCs w:val="20"/>
+          <w:bdr w:val="none" w:sz="0" w:space="0" w:color="auto" w:frame="1"/>
+          <w:shd w:val="clear" w:color="auto" w:fill="EFF0F1"/>
+        </w:rPr>
+        <w:t>'</w:t>
+      </w:r>
+      <w:proofErr w:type="spellStart"/>
+      <w:r>
+        <w:rPr>
+          <w:rFonts w:ascii="inherit" w:eastAsia="Times New Roman" w:hAnsi="inherit" w:cs="Courier New"/>
+          <w:color w:val="7D2727"/>
+          <w:sz w:val="20"/>
+          <w:szCs w:val="20"/>
+          <w:bdr w:val="none" w:sz="0" w:space="0" w:color="auto" w:frame="1"/>
+          <w:shd w:val="clear" w:color="auto" w:fill="EFF0F1"/>
+        </w:rPr>
+        <w:t>admin_id</w:t>
+      </w:r>
+      <w:proofErr w:type="spellEnd"/>
+      <w:r>
+        <w:rPr>
+          <w:rFonts w:ascii="inherit" w:eastAsia="Times New Roman" w:hAnsi="inherit" w:cs="Courier New"/>
+          <w:color w:val="7D2727"/>
+          <w:sz w:val="20"/>
+          <w:szCs w:val="20"/>
+          <w:bdr w:val="none" w:sz="0" w:space="0" w:color="auto" w:frame="1"/>
+          <w:shd w:val="clear" w:color="auto" w:fill="EFF0F1"/>
+        </w:rPr>
+        <w:t>'</w:t>
+      </w:r>
+      <w:r>
+        <w:rPr>
+          <w:rFonts w:ascii="inherit" w:eastAsia="Times New Roman" w:hAnsi="inherit" w:cs="Courier New"/>
+          <w:color w:val="303336"/>
+          <w:sz w:val="20"/>
+          <w:szCs w:val="20"/>
+          <w:bdr w:val="none" w:sz="0" w:space="0" w:color="auto" w:frame="1"/>
+          <w:shd w:val="clear" w:color="auto" w:fill="EFF0F1"/>
+        </w:rPr>
+        <w:t>))-&gt;</w:t>
+      </w:r>
+      <w:r>
+        <w:rPr>
+          <w:rFonts w:ascii="inherit" w:eastAsia="Times New Roman" w:hAnsi="inherit" w:cs="Courier New"/>
+          <w:color w:val="101094"/>
+          <w:sz w:val="20"/>
+          <w:szCs w:val="20"/>
+          <w:bdr w:val="none" w:sz="0" w:space="0" w:color="auto" w:frame="1"/>
+          <w:shd w:val="clear" w:color="auto" w:fill="EFF0F1"/>
+        </w:rPr>
+        <w:t>get</w:t>
+      </w:r>
+      <w:r>
+        <w:rPr>
+          <w:rFonts w:ascii="inherit" w:eastAsia="Times New Roman" w:hAnsi="inherit" w:cs="Courier New"/>
+          <w:color w:val="303336"/>
+          <w:sz w:val="20"/>
+          <w:szCs w:val="20"/>
+          <w:bdr w:val="none" w:sz="0" w:space="0" w:color="auto" w:frame="1"/>
+          <w:shd w:val="clear" w:color="auto" w:fill="EFF0F1"/>
+        </w:rPr>
+        <w:t>();</w:t>
+      </w:r>
+    </w:p>
+    <w:p>
+      <w:pPr>
+        <w:shd w:val="clear" w:color="auto" w:fill="EFF0F1"/>
+        <w:tabs>
+          <w:tab w:val="left" w:pos="916"/>
+          <w:tab w:val="left" w:pos="1832"/>
+          <w:tab w:val="left" w:pos="2748"/>
+          <w:tab w:val="left" w:pos="3664"/>
+          <w:tab w:val="left" w:pos="4580"/>
+          <w:tab w:val="left" w:pos="5496"/>
+          <w:tab w:val="left" w:pos="6412"/>
+          <w:tab w:val="left" w:pos="7328"/>
+          <w:tab w:val="left" w:pos="8244"/>
+          <w:tab w:val="left" w:pos="9160"/>
+          <w:tab w:val="left" w:pos="10076"/>
+          <w:tab w:val="left" w:pos="10992"/>
+          <w:tab w:val="left" w:pos="11908"/>
+          <w:tab w:val="left" w:pos="12824"/>
+          <w:tab w:val="left" w:pos="13740"/>
+          <w:tab w:val="left" w:pos="14656"/>
+        </w:tabs>
+        <w:spacing w:after="0" w:line="240" w:lineRule="auto"/>
+        <w:textAlignment w:val="baseline"/>
+        <w:rPr>
+          <w:rFonts w:ascii="inherit" w:eastAsia="Times New Roman" w:hAnsi="inherit" w:cs="Courier New"/>
+          <w:color w:val="303336"/>
+          <w:sz w:val="20"/>
+          <w:szCs w:val="20"/>
+          <w:bdr w:val="none" w:sz="0" w:space="0" w:color="auto" w:frame="1"/>
+          <w:shd w:val="clear" w:color="auto" w:fill="EFF0F1"/>
+        </w:rPr>
+      </w:pPr>
+      <w:r>
+        <w:rPr>
+          <w:rFonts w:ascii="inherit" w:eastAsia="Times New Roman" w:hAnsi="inherit" w:cs="Courier New"/>
+          <w:color w:val="303336"/>
+          <w:sz w:val="20"/>
+          <w:szCs w:val="20"/>
+          <w:bdr w:val="none" w:sz="0" w:space="0" w:color="auto" w:frame="1"/>
+          <w:shd w:val="clear" w:color="auto" w:fill="EFF0F1"/>
+        </w:rPr>
+        <w:t xml:space="preserve"> </w:t>
+      </w:r>
+      <w:proofErr w:type="gramStart"/>
+      <w:r>
+        <w:rPr>
+          <w:rFonts w:ascii="inherit" w:eastAsia="Times New Roman" w:hAnsi="inherit" w:cs="Courier New"/>
+          <w:color w:val="101094"/>
+          <w:sz w:val="20"/>
+          <w:szCs w:val="20"/>
+          <w:bdr w:val="none" w:sz="0" w:space="0" w:color="auto" w:frame="1"/>
+          <w:shd w:val="clear" w:color="auto" w:fill="EFF0F1"/>
+        </w:rPr>
+        <w:t>return</w:t>
+      </w:r>
+      <w:proofErr w:type="gramEnd"/>
+      <w:r>
+        <w:rPr>
+          <w:rFonts w:ascii="inherit" w:eastAsia="Times New Roman" w:hAnsi="inherit" w:cs="Courier New"/>
+          <w:color w:val="303336"/>
+          <w:sz w:val="20"/>
+          <w:szCs w:val="20"/>
+          <w:bdr w:val="none" w:sz="0" w:space="0" w:color="auto" w:frame="1"/>
+          <w:shd w:val="clear" w:color="auto" w:fill="EFF0F1"/>
+        </w:rPr>
+        <w:t xml:space="preserve"> $</w:t>
+      </w:r>
+      <w:proofErr w:type="spellStart"/>
+      <w:r>
+        <w:rPr>
+          <w:rFonts w:ascii="inherit" w:eastAsia="Times New Roman" w:hAnsi="inherit" w:cs="Courier New"/>
+          <w:color w:val="303336"/>
+          <w:sz w:val="20"/>
+          <w:szCs w:val="20"/>
+          <w:bdr w:val="none" w:sz="0" w:space="0" w:color="auto" w:frame="1"/>
+          <w:shd w:val="clear" w:color="auto" w:fill="EFF0F1"/>
+        </w:rPr>
+        <w:t>admin_val</w:t>
+      </w:r>
+      <w:proofErr w:type="spellEnd"/>
+      <w:r>
+        <w:rPr>
+          <w:rFonts w:ascii="inherit" w:eastAsia="Times New Roman" w:hAnsi="inherit" w:cs="Courier New"/>
+          <w:color w:val="303336"/>
+          <w:sz w:val="20"/>
+          <w:szCs w:val="20"/>
+          <w:bdr w:val="none" w:sz="0" w:space="0" w:color="auto" w:frame="1"/>
+          <w:shd w:val="clear" w:color="auto" w:fill="EFF0F1"/>
+        </w:rPr>
+        <w:t>;</w:t>
+      </w:r>
+    </w:p>
+    <w:p>
+      <w:pPr>
+        <w:shd w:val="clear" w:color="auto" w:fill="EFF0F1"/>
+        <w:tabs>
+          <w:tab w:val="left" w:pos="916"/>
+          <w:tab w:val="left" w:pos="1832"/>
+          <w:tab w:val="left" w:pos="2748"/>
+          <w:tab w:val="left" w:pos="3664"/>
+          <w:tab w:val="left" w:pos="4580"/>
+          <w:tab w:val="left" w:pos="5496"/>
+          <w:tab w:val="left" w:pos="6412"/>
+          <w:tab w:val="left" w:pos="7328"/>
+          <w:tab w:val="left" w:pos="8244"/>
+          <w:tab w:val="left" w:pos="9160"/>
+          <w:tab w:val="left" w:pos="10076"/>
+          <w:tab w:val="left" w:pos="10992"/>
+          <w:tab w:val="left" w:pos="11908"/>
+          <w:tab w:val="left" w:pos="12824"/>
+          <w:tab w:val="left" w:pos="13740"/>
+          <w:tab w:val="left" w:pos="14656"/>
+        </w:tabs>
+        <w:spacing w:after="75" w:line="240" w:lineRule="auto"/>
+        <w:textAlignment w:val="baseline"/>
+        <w:rPr>
+          <w:rFonts w:ascii="Consolas" w:eastAsia="Times New Roman" w:hAnsi="Consolas" w:cs="Courier New"/>
+          <w:color w:val="393318"/>
+          <w:sz w:val="20"/>
+          <w:szCs w:val="20"/>
+        </w:rPr>
+      </w:pPr>
+      <w:r>
+        <w:rPr>
+          <w:rFonts w:ascii="inherit" w:eastAsia="Times New Roman" w:hAnsi="inherit" w:cs="Courier New"/>
+          <w:color w:val="303336"/>
+          <w:sz w:val="20"/>
+          <w:szCs w:val="20"/>
+          <w:bdr w:val="none" w:sz="0" w:space="0" w:color="auto" w:frame="1"/>
+          <w:shd w:val="clear" w:color="auto" w:fill="EFF0F1"/>
+        </w:rPr>
+        <w:t xml:space="preserve"> }</w:t>
+      </w:r>
+    </w:p>
+    <w:p>
+      <w:pPr>
+        <w:spacing w:line="240" w:lineRule="auto"/>
+        <w:rPr>
+          <w:sz w:val="26"/>
+        </w:rPr>
+      </w:pPr>
+      <w:proofErr w:type="spellStart"/>
+      <w:r>
+        <w:rPr>
+          <w:sz w:val="26"/>
+        </w:rPr>
+        <w:t>Src</w:t>
+      </w:r>
+      <w:proofErr w:type="spellEnd"/>
+      <w:r>
+        <w:rPr>
+          <w:sz w:val="26"/>
+        </w:rPr>
+        <w:t xml:space="preserve">: </w:t>
+      </w:r>
+      <w:hyperlink r:id="rId45" w:history="1">
+        <w:r>
+          <w:rPr>
+            <w:rStyle w:val="Hyperlink"/>
+            <w:sz w:val="26"/>
+          </w:rPr>
+          <w:t>https://stackoverflow.com/questions/35332784/how-to-call-a-controller-function-inside-a-view-in-laravel-5</w:t>
+        </w:r>
+      </w:hyperlink>
+    </w:p>
+    <w:p>
+      <w:pPr>
+        <w:spacing w:line="240" w:lineRule="auto"/>
+        <w:rPr>
+          <w:sz w:val="26"/>
+        </w:rPr>
+      </w:pPr>
+    </w:p>
+    <w:p>
+      <w:pPr>
+        <w:spacing w:line="240" w:lineRule="auto"/>
+        <w:rPr>
+          <w:sz w:val="20"/>
+        </w:rPr>
+      </w:pPr>
+      <w:proofErr w:type="gramStart"/>
+      <w:r>
+        <w:rPr>
+          <w:sz w:val="20"/>
+        </w:rPr>
+        <w:t>-----------</w:t>
+      </w:r>
+      <w:r>
+        <w:rPr>
+          <w:sz w:val="18"/>
+        </w:rPr>
+        <w:t>----(</w:t>
+      </w:r>
+      <w:proofErr w:type="gramEnd"/>
+      <w:r>
+        <w:rPr>
+          <w:sz w:val="18"/>
+        </w:rPr>
+        <w:t xml:space="preserve">How to Get the Value of Selected Option in a Select Box Using </w:t>
+      </w:r>
+      <w:proofErr w:type="spellStart"/>
+      <w:r>
+        <w:rPr>
+          <w:sz w:val="18"/>
+        </w:rPr>
+        <w:t>jQuery</w:t>
+      </w:r>
+      <w:proofErr w:type="spellEnd"/>
+      <w:r>
+        <w:rPr>
+          <w:sz w:val="18"/>
+        </w:rPr>
+        <w:t xml:space="preserve">) </w:t>
+      </w:r>
+      <w:r>
+        <w:rPr>
+          <w:sz w:val="18"/>
+        </w:rPr>
+        <w:t xml:space="preserve">How to get value from </w:t>
+      </w:r>
+      <w:proofErr w:type="spellStart"/>
+      <w:r>
+        <w:rPr>
+          <w:sz w:val="18"/>
+        </w:rPr>
+        <w:t>r.fn.init</w:t>
+      </w:r>
+      <w:proofErr w:type="spellEnd"/>
+      <w:r>
+        <w:rPr>
+          <w:sz w:val="18"/>
+        </w:rPr>
+        <w:t xml:space="preserve"> (</w:t>
+      </w:r>
+      <w:proofErr w:type="spellStart"/>
+      <w:r>
+        <w:rPr>
+          <w:sz w:val="18"/>
+        </w:rPr>
+        <w:t>JQuery</w:t>
+      </w:r>
+      <w:proofErr w:type="spellEnd"/>
+      <w:r>
+        <w:rPr>
+          <w:sz w:val="18"/>
+        </w:rPr>
+        <w:t xml:space="preserve"> selector context)</w:t>
+      </w:r>
+    </w:p>
+    <w:p>
+      <w:pPr>
+        <w:spacing w:line="240" w:lineRule="auto"/>
+        <w:rPr>
+          <w:sz w:val="18"/>
+        </w:rPr>
+      </w:pPr>
+      <w:r>
+        <w:rPr>
+          <w:sz w:val="18"/>
+        </w:rPr>
+        <w:t xml:space="preserve">HTML DOM </w:t>
+      </w:r>
+      <w:proofErr w:type="spellStart"/>
+      <w:r>
+        <w:rPr>
+          <w:sz w:val="18"/>
+        </w:rPr>
+        <w:t>textContent</w:t>
+      </w:r>
+      <w:proofErr w:type="spellEnd"/>
+      <w:r>
+        <w:rPr>
+          <w:sz w:val="18"/>
+        </w:rPr>
+        <w:t xml:space="preserve"> Property</w:t>
+      </w:r>
+    </w:p>
+    <w:p>
+      <w:pPr>
+        <w:spacing w:line="240" w:lineRule="auto"/>
+        <w:rPr>
+          <w:sz w:val="16"/>
+        </w:rPr>
+      </w:pPr>
+      <w:proofErr w:type="spellStart"/>
+      <w:proofErr w:type="gramStart"/>
+      <w:r>
+        <w:rPr>
+          <w:rFonts w:ascii="Consolas" w:hAnsi="Consolas"/>
+          <w:color w:val="0000CD"/>
+          <w:sz w:val="18"/>
+          <w:shd w:val="clear" w:color="auto" w:fill="FFFFFF"/>
+        </w:rPr>
+        <w:t>var</w:t>
+      </w:r>
+      <w:proofErr w:type="spellEnd"/>
+      <w:proofErr w:type="gramEnd"/>
+      <w:r>
+        <w:rPr>
+          <w:rFonts w:ascii="Consolas" w:hAnsi="Consolas"/>
+          <w:color w:val="000000"/>
+          <w:sz w:val="18"/>
+          <w:shd w:val="clear" w:color="auto" w:fill="FFFFFF"/>
+        </w:rPr>
+        <w:t> x =</w:t>
+      </w:r>
+      <w:r>
+        <w:rPr>
+          <w:rFonts w:ascii="Consolas" w:hAnsi="Consolas"/>
+          <w:color w:val="FF0000"/>
+          <w:sz w:val="18"/>
+          <w:shd w:val="clear" w:color="auto" w:fill="FFFFFF"/>
+        </w:rPr>
+        <w:t> </w:t>
+      </w:r>
+      <w:proofErr w:type="spellStart"/>
+      <w:r>
+        <w:rPr>
+          <w:rFonts w:ascii="Consolas" w:hAnsi="Consolas"/>
+          <w:color w:val="000000"/>
+          <w:sz w:val="18"/>
+          <w:shd w:val="clear" w:color="auto" w:fill="FFFFFF"/>
+        </w:rPr>
+        <w:t>document.getElementById</w:t>
+      </w:r>
+      <w:proofErr w:type="spellEnd"/>
+      <w:r>
+        <w:rPr>
+          <w:rFonts w:ascii="Consolas" w:hAnsi="Consolas"/>
+          <w:color w:val="000000"/>
+          <w:sz w:val="18"/>
+          <w:shd w:val="clear" w:color="auto" w:fill="FFFFFF"/>
+        </w:rPr>
+        <w:t>(</w:t>
+      </w:r>
+      <w:r>
+        <w:rPr>
+          <w:rFonts w:ascii="Consolas" w:hAnsi="Consolas"/>
+          <w:color w:val="A52A2A"/>
+          <w:sz w:val="18"/>
+          <w:shd w:val="clear" w:color="auto" w:fill="FFFFFF"/>
+        </w:rPr>
+        <w:t>"</w:t>
+      </w:r>
+      <w:proofErr w:type="spellStart"/>
+      <w:r>
+        <w:rPr>
+          <w:rFonts w:ascii="Consolas" w:hAnsi="Consolas"/>
+          <w:color w:val="A52A2A"/>
+          <w:sz w:val="18"/>
+          <w:shd w:val="clear" w:color="auto" w:fill="FFFFFF"/>
+        </w:rPr>
+        <w:t>myBtn</w:t>
+      </w:r>
+      <w:proofErr w:type="spellEnd"/>
+      <w:r>
+        <w:rPr>
+          <w:rFonts w:ascii="Consolas" w:hAnsi="Consolas"/>
+          <w:color w:val="A52A2A"/>
+          <w:sz w:val="18"/>
+          <w:shd w:val="clear" w:color="auto" w:fill="FFFFFF"/>
+        </w:rPr>
+        <w:t>"</w:t>
+      </w:r>
+      <w:r>
+        <w:rPr>
+          <w:rFonts w:ascii="Consolas" w:hAnsi="Consolas"/>
+          <w:color w:val="000000"/>
+          <w:sz w:val="18"/>
+          <w:shd w:val="clear" w:color="auto" w:fill="FFFFFF"/>
+        </w:rPr>
+        <w:t>).</w:t>
+      </w:r>
+      <w:proofErr w:type="spellStart"/>
+      <w:r>
+        <w:rPr>
+          <w:rFonts w:ascii="Consolas" w:hAnsi="Consolas"/>
+          <w:color w:val="000000"/>
+          <w:sz w:val="18"/>
+          <w:shd w:val="clear" w:color="auto" w:fill="FFFFFF"/>
+        </w:rPr>
+        <w:t>textContent</w:t>
+      </w:r>
+      <w:proofErr w:type="spellEnd"/>
+      <w:r>
+        <w:rPr>
+          <w:rFonts w:ascii="Consolas" w:hAnsi="Consolas"/>
+          <w:color w:val="000000"/>
+          <w:sz w:val="18"/>
+          <w:shd w:val="clear" w:color="auto" w:fill="FFFFFF"/>
+        </w:rPr>
+        <w:t>;</w:t>
+      </w:r>
+    </w:p>
+    <w:p>
+      <w:pPr>
+        <w:shd w:val="clear" w:color="auto" w:fill="EFF0F1"/>
+        <w:tabs>
+          <w:tab w:val="left" w:pos="916"/>
+          <w:tab w:val="left" w:pos="1832"/>
+          <w:tab w:val="left" w:pos="2748"/>
+          <w:tab w:val="left" w:pos="3664"/>
+          <w:tab w:val="left" w:pos="4580"/>
+          <w:tab w:val="left" w:pos="5496"/>
+          <w:tab w:val="left" w:pos="6412"/>
+          <w:tab w:val="left" w:pos="7328"/>
+          <w:tab w:val="left" w:pos="8244"/>
+          <w:tab w:val="left" w:pos="9160"/>
+          <w:tab w:val="left" w:pos="10076"/>
+          <w:tab w:val="left" w:pos="10992"/>
+          <w:tab w:val="left" w:pos="11908"/>
+          <w:tab w:val="left" w:pos="12824"/>
+          <w:tab w:val="left" w:pos="13740"/>
+          <w:tab w:val="left" w:pos="14656"/>
+        </w:tabs>
+        <w:spacing w:after="0" w:line="240" w:lineRule="auto"/>
+        <w:textAlignment w:val="baseline"/>
+        <w:rPr>
+          <w:rFonts w:ascii="inherit" w:eastAsia="Times New Roman" w:hAnsi="inherit" w:cs="Courier New"/>
+          <w:color w:val="303336"/>
+          <w:sz w:val="16"/>
+          <w:szCs w:val="20"/>
+          <w:bdr w:val="none" w:sz="0" w:space="0" w:color="auto" w:frame="1"/>
+          <w:shd w:val="clear" w:color="auto" w:fill="EFF0F1"/>
+        </w:rPr>
+      </w:pPr>
+      <w:r>
+        <w:rPr>
+          <w:rFonts w:ascii="inherit" w:eastAsia="Times New Roman" w:hAnsi="inherit" w:cs="Courier New"/>
+          <w:color w:val="7D2727"/>
+          <w:sz w:val="16"/>
+          <w:szCs w:val="20"/>
+          <w:bdr w:val="none" w:sz="0" w:space="0" w:color="auto" w:frame="1"/>
+          <w:shd w:val="clear" w:color="auto" w:fill="EFF0F1"/>
+        </w:rPr>
+        <w:t>&lt;</w:t>
+      </w:r>
+      <w:proofErr w:type="spellStart"/>
+      <w:proofErr w:type="gramStart"/>
+      <w:r>
+        <w:rPr>
+          <w:rFonts w:ascii="inherit" w:eastAsia="Times New Roman" w:hAnsi="inherit" w:cs="Courier New"/>
+          <w:color w:val="7D2727"/>
+          <w:sz w:val="16"/>
+          <w:szCs w:val="20"/>
+          <w:bdr w:val="none" w:sz="0" w:space="0" w:color="auto" w:frame="1"/>
+          <w:shd w:val="clear" w:color="auto" w:fill="EFF0F1"/>
+        </w:rPr>
+        <w:t>tr</w:t>
+      </w:r>
+      <w:proofErr w:type="spellEnd"/>
+      <w:proofErr w:type="gramEnd"/>
+      <w:r>
+        <w:rPr>
+          <w:rFonts w:ascii="inherit" w:eastAsia="Times New Roman" w:hAnsi="inherit" w:cs="Courier New"/>
+          <w:color w:val="7D2727"/>
+          <w:sz w:val="16"/>
+          <w:szCs w:val="20"/>
+          <w:bdr w:val="none" w:sz="0" w:space="0" w:color="auto" w:frame="1"/>
+          <w:shd w:val="clear" w:color="auto" w:fill="EFF0F1"/>
+        </w:rPr>
+        <w:t>&gt;</w:t>
+      </w:r>
+    </w:p>
+    <w:p>
+      <w:pPr>
+        <w:shd w:val="clear" w:color="auto" w:fill="EFF0F1"/>
+        <w:tabs>
+          <w:tab w:val="left" w:pos="916"/>
+          <w:tab w:val="left" w:pos="1832"/>
+          <w:tab w:val="left" w:pos="2748"/>
+          <w:tab w:val="left" w:pos="3664"/>
+          <w:tab w:val="left" w:pos="4580"/>
+          <w:tab w:val="left" w:pos="5496"/>
+          <w:tab w:val="left" w:pos="6412"/>
+          <w:tab w:val="left" w:pos="7328"/>
+          <w:tab w:val="left" w:pos="8244"/>
+          <w:tab w:val="left" w:pos="9160"/>
+          <w:tab w:val="left" w:pos="10076"/>
+          <w:tab w:val="left" w:pos="10992"/>
+          <w:tab w:val="left" w:pos="11908"/>
+          <w:tab w:val="left" w:pos="12824"/>
+          <w:tab w:val="left" w:pos="13740"/>
+          <w:tab w:val="left" w:pos="14656"/>
+        </w:tabs>
+        <w:spacing w:after="0" w:line="240" w:lineRule="auto"/>
+        <w:textAlignment w:val="baseline"/>
+        <w:rPr>
+          <w:rFonts w:ascii="inherit" w:eastAsia="Times New Roman" w:hAnsi="inherit" w:cs="Courier New"/>
+          <w:color w:val="303336"/>
+          <w:sz w:val="16"/>
+          <w:szCs w:val="20"/>
+          <w:bdr w:val="none" w:sz="0" w:space="0" w:color="auto" w:frame="1"/>
+          <w:shd w:val="clear" w:color="auto" w:fill="EFF0F1"/>
+        </w:rPr>
+      </w:pPr>
+      <w:r>
+        <w:rPr>
+          <w:rFonts w:ascii="inherit" w:eastAsia="Times New Roman" w:hAnsi="inherit" w:cs="Courier New"/>
+          <w:color w:val="303336"/>
+          <w:sz w:val="16"/>
+          <w:szCs w:val="20"/>
+          <w:bdr w:val="none" w:sz="0" w:space="0" w:color="auto" w:frame="1"/>
+          <w:shd w:val="clear" w:color="auto" w:fill="EFF0F1"/>
+        </w:rPr>
+        <w:t xml:space="preserve">    </w:t>
+      </w:r>
+      <w:r>
+        <w:rPr>
+          <w:rFonts w:ascii="inherit" w:eastAsia="Times New Roman" w:hAnsi="inherit" w:cs="Courier New"/>
+          <w:color w:val="7D2727"/>
+          <w:sz w:val="16"/>
+          <w:szCs w:val="20"/>
+          <w:bdr w:val="none" w:sz="0" w:space="0" w:color="auto" w:frame="1"/>
+          <w:shd w:val="clear" w:color="auto" w:fill="EFF0F1"/>
+        </w:rPr>
+        <w:t>&lt;</w:t>
+      </w:r>
+      <w:proofErr w:type="gramStart"/>
+      <w:r>
+        <w:rPr>
+          <w:rFonts w:ascii="inherit" w:eastAsia="Times New Roman" w:hAnsi="inherit" w:cs="Courier New"/>
+          <w:color w:val="7D2727"/>
+          <w:sz w:val="16"/>
+          <w:szCs w:val="20"/>
+          <w:bdr w:val="none" w:sz="0" w:space="0" w:color="auto" w:frame="1"/>
+          <w:shd w:val="clear" w:color="auto" w:fill="EFF0F1"/>
+        </w:rPr>
+        <w:t>td</w:t>
+      </w:r>
+      <w:proofErr w:type="gramEnd"/>
+      <w:r>
+        <w:rPr>
+          <w:rFonts w:ascii="inherit" w:eastAsia="Times New Roman" w:hAnsi="inherit" w:cs="Courier New"/>
+          <w:color w:val="7D2727"/>
+          <w:sz w:val="16"/>
+          <w:szCs w:val="20"/>
+          <w:bdr w:val="none" w:sz="0" w:space="0" w:color="auto" w:frame="1"/>
+          <w:shd w:val="clear" w:color="auto" w:fill="EFF0F1"/>
+        </w:rPr>
+        <w:t>&gt;</w:t>
+      </w:r>
+    </w:p>
+    <w:p>
+      <w:pPr>
+        <w:shd w:val="clear" w:color="auto" w:fill="EFF0F1"/>
+        <w:tabs>
+          <w:tab w:val="left" w:pos="916"/>
+          <w:tab w:val="left" w:pos="1832"/>
+          <w:tab w:val="left" w:pos="2748"/>
+          <w:tab w:val="left" w:pos="3664"/>
+          <w:tab w:val="left" w:pos="4580"/>
+          <w:tab w:val="left" w:pos="5496"/>
+          <w:tab w:val="left" w:pos="6412"/>
+          <w:tab w:val="left" w:pos="7328"/>
+          <w:tab w:val="left" w:pos="8244"/>
+          <w:tab w:val="left" w:pos="9160"/>
+          <w:tab w:val="left" w:pos="10076"/>
+          <w:tab w:val="left" w:pos="10992"/>
+          <w:tab w:val="left" w:pos="11908"/>
+          <w:tab w:val="left" w:pos="12824"/>
+          <w:tab w:val="left" w:pos="13740"/>
+          <w:tab w:val="left" w:pos="14656"/>
+        </w:tabs>
+        <w:spacing w:after="0" w:line="240" w:lineRule="auto"/>
+        <w:textAlignment w:val="baseline"/>
+        <w:rPr>
+          <w:rFonts w:ascii="inherit" w:eastAsia="Times New Roman" w:hAnsi="inherit" w:cs="Courier New"/>
+          <w:color w:val="303336"/>
+          <w:sz w:val="16"/>
+          <w:szCs w:val="20"/>
+          <w:bdr w:val="none" w:sz="0" w:space="0" w:color="auto" w:frame="1"/>
+          <w:shd w:val="clear" w:color="auto" w:fill="EFF0F1"/>
+        </w:rPr>
+      </w:pPr>
+      <w:r>
+        <w:rPr>
+          <w:rFonts w:ascii="inherit" w:eastAsia="Times New Roman" w:hAnsi="inherit" w:cs="Courier New"/>
+          <w:color w:val="303336"/>
+          <w:sz w:val="16"/>
+          <w:szCs w:val="20"/>
+          <w:bdr w:val="none" w:sz="0" w:space="0" w:color="auto" w:frame="1"/>
+          <w:shd w:val="clear" w:color="auto" w:fill="EFF0F1"/>
+        </w:rPr>
+        <w:t xml:space="preserve">      </w:t>
+      </w:r>
+      <w:r>
+        <w:rPr>
+          <w:rFonts w:ascii="inherit" w:eastAsia="Times New Roman" w:hAnsi="inherit" w:cs="Courier New"/>
+          <w:color w:val="7D2727"/>
+          <w:sz w:val="16"/>
+          <w:szCs w:val="20"/>
+          <w:bdr w:val="none" w:sz="0" w:space="0" w:color="auto" w:frame="1"/>
+          <w:shd w:val="clear" w:color="auto" w:fill="EFF0F1"/>
+        </w:rPr>
+        <w:t>&lt;button</w:t>
+      </w:r>
+      <w:r>
+        <w:rPr>
+          <w:rFonts w:ascii="inherit" w:eastAsia="Times New Roman" w:hAnsi="inherit" w:cs="Courier New"/>
+          <w:color w:val="303336"/>
+          <w:sz w:val="16"/>
+          <w:szCs w:val="20"/>
+          <w:bdr w:val="none" w:sz="0" w:space="0" w:color="auto" w:frame="1"/>
+          <w:shd w:val="clear" w:color="auto" w:fill="EFF0F1"/>
+        </w:rPr>
+        <w:t xml:space="preserve"> </w:t>
+      </w:r>
+      <w:r>
+        <w:rPr>
+          <w:rFonts w:ascii="inherit" w:eastAsia="Times New Roman" w:hAnsi="inherit" w:cs="Courier New"/>
+          <w:color w:val="E64320"/>
+          <w:sz w:val="16"/>
+          <w:szCs w:val="20"/>
+          <w:bdr w:val="none" w:sz="0" w:space="0" w:color="auto" w:frame="1"/>
+          <w:shd w:val="clear" w:color="auto" w:fill="EFF0F1"/>
+        </w:rPr>
+        <w:t>type</w:t>
+      </w:r>
+      <w:r>
+        <w:rPr>
+          <w:rFonts w:ascii="inherit" w:eastAsia="Times New Roman" w:hAnsi="inherit" w:cs="Courier New"/>
+          <w:color w:val="303336"/>
+          <w:sz w:val="16"/>
+          <w:szCs w:val="20"/>
+          <w:bdr w:val="none" w:sz="0" w:space="0" w:color="auto" w:frame="1"/>
+          <w:shd w:val="clear" w:color="auto" w:fill="EFF0F1"/>
+        </w:rPr>
+        <w:t>=</w:t>
+      </w:r>
+      <w:r>
+        <w:rPr>
+          <w:rFonts w:ascii="inherit" w:eastAsia="Times New Roman" w:hAnsi="inherit" w:cs="Courier New"/>
+          <w:color w:val="0F74BD"/>
+          <w:sz w:val="16"/>
+          <w:szCs w:val="20"/>
+          <w:bdr w:val="none" w:sz="0" w:space="0" w:color="auto" w:frame="1"/>
+          <w:shd w:val="clear" w:color="auto" w:fill="EFF0F1"/>
+        </w:rPr>
+        <w:t>"button"</w:t>
+      </w:r>
+      <w:r>
+        <w:rPr>
+          <w:rFonts w:ascii="inherit" w:eastAsia="Times New Roman" w:hAnsi="inherit" w:cs="Courier New"/>
+          <w:color w:val="303336"/>
+          <w:sz w:val="16"/>
+          <w:szCs w:val="20"/>
+          <w:bdr w:val="none" w:sz="0" w:space="0" w:color="auto" w:frame="1"/>
+          <w:shd w:val="clear" w:color="auto" w:fill="EFF0F1"/>
+        </w:rPr>
+        <w:t xml:space="preserve"> </w:t>
+      </w:r>
+      <w:r>
+        <w:rPr>
+          <w:rFonts w:ascii="inherit" w:eastAsia="Times New Roman" w:hAnsi="inherit" w:cs="Courier New"/>
+          <w:color w:val="E64320"/>
+          <w:sz w:val="16"/>
+          <w:szCs w:val="20"/>
+          <w:bdr w:val="none" w:sz="0" w:space="0" w:color="auto" w:frame="1"/>
+          <w:shd w:val="clear" w:color="auto" w:fill="EFF0F1"/>
+        </w:rPr>
+        <w:t>class</w:t>
+      </w:r>
+      <w:r>
+        <w:rPr>
+          <w:rFonts w:ascii="inherit" w:eastAsia="Times New Roman" w:hAnsi="inherit" w:cs="Courier New"/>
+          <w:color w:val="303336"/>
+          <w:sz w:val="16"/>
+          <w:szCs w:val="20"/>
+          <w:bdr w:val="none" w:sz="0" w:space="0" w:color="auto" w:frame="1"/>
+          <w:shd w:val="clear" w:color="auto" w:fill="EFF0F1"/>
+        </w:rPr>
+        <w:t>=</w:t>
+      </w:r>
+      <w:r>
+        <w:rPr>
+          <w:rFonts w:ascii="inherit" w:eastAsia="Times New Roman" w:hAnsi="inherit" w:cs="Courier New"/>
+          <w:color w:val="0F74BD"/>
+          <w:sz w:val="16"/>
+          <w:szCs w:val="20"/>
+          <w:bdr w:val="none" w:sz="0" w:space="0" w:color="auto" w:frame="1"/>
+          <w:shd w:val="clear" w:color="auto" w:fill="EFF0F1"/>
+        </w:rPr>
+        <w:t>"some-button"</w:t>
+      </w:r>
+      <w:r>
+        <w:rPr>
+          <w:rFonts w:ascii="inherit" w:eastAsia="Times New Roman" w:hAnsi="inherit" w:cs="Courier New"/>
+          <w:color w:val="7D2727"/>
+          <w:sz w:val="16"/>
+          <w:szCs w:val="20"/>
+          <w:bdr w:val="none" w:sz="0" w:space="0" w:color="auto" w:frame="1"/>
+          <w:shd w:val="clear" w:color="auto" w:fill="EFF0F1"/>
+        </w:rPr>
+        <w:t>&gt;&lt;/button&gt;</w:t>
+      </w:r>
+    </w:p>
+    <w:p>
+      <w:pPr>
+        <w:shd w:val="clear" w:color="auto" w:fill="EFF0F1"/>
+        <w:tabs>
+          <w:tab w:val="left" w:pos="916"/>
+          <w:tab w:val="left" w:pos="1832"/>
+          <w:tab w:val="left" w:pos="2748"/>
+          <w:tab w:val="left" w:pos="3664"/>
+          <w:tab w:val="left" w:pos="4580"/>
+          <w:tab w:val="left" w:pos="5496"/>
+          <w:tab w:val="left" w:pos="6412"/>
+          <w:tab w:val="left" w:pos="7328"/>
+          <w:tab w:val="left" w:pos="8244"/>
+          <w:tab w:val="left" w:pos="9160"/>
+          <w:tab w:val="left" w:pos="10076"/>
+          <w:tab w:val="left" w:pos="10992"/>
+          <w:tab w:val="left" w:pos="11908"/>
+          <w:tab w:val="left" w:pos="12824"/>
+          <w:tab w:val="left" w:pos="13740"/>
+          <w:tab w:val="left" w:pos="14656"/>
+        </w:tabs>
+        <w:spacing w:after="0" w:line="240" w:lineRule="auto"/>
+        <w:textAlignment w:val="baseline"/>
+        <w:rPr>
+          <w:rFonts w:ascii="inherit" w:eastAsia="Times New Roman" w:hAnsi="inherit" w:cs="Courier New"/>
+          <w:color w:val="303336"/>
+          <w:sz w:val="16"/>
+          <w:szCs w:val="20"/>
+          <w:bdr w:val="none" w:sz="0" w:space="0" w:color="auto" w:frame="1"/>
+          <w:shd w:val="clear" w:color="auto" w:fill="EFF0F1"/>
+        </w:rPr>
+      </w:pPr>
+      <w:r>
+        <w:rPr>
+          <w:rFonts w:ascii="inherit" w:eastAsia="Times New Roman" w:hAnsi="inherit" w:cs="Courier New"/>
+          <w:color w:val="303336"/>
+          <w:sz w:val="16"/>
+          <w:szCs w:val="20"/>
+          <w:bdr w:val="none" w:sz="0" w:space="0" w:color="auto" w:frame="1"/>
+          <w:shd w:val="clear" w:color="auto" w:fill="EFF0F1"/>
+        </w:rPr>
+        <w:t xml:space="preserve">    </w:t>
+      </w:r>
+      <w:r>
+        <w:rPr>
+          <w:rFonts w:ascii="inherit" w:eastAsia="Times New Roman" w:hAnsi="inherit" w:cs="Courier New"/>
+          <w:color w:val="7D2727"/>
+          <w:sz w:val="16"/>
+          <w:szCs w:val="20"/>
+          <w:bdr w:val="none" w:sz="0" w:space="0" w:color="auto" w:frame="1"/>
+          <w:shd w:val="clear" w:color="auto" w:fill="EFF0F1"/>
+        </w:rPr>
+        <w:t>&lt;/td&gt;</w:t>
+      </w:r>
+    </w:p>
+    <w:p>
+      <w:pPr>
+        <w:shd w:val="clear" w:color="auto" w:fill="EFF0F1"/>
+        <w:tabs>
+          <w:tab w:val="left" w:pos="916"/>
+          <w:tab w:val="left" w:pos="1832"/>
+          <w:tab w:val="left" w:pos="2748"/>
+          <w:tab w:val="left" w:pos="3664"/>
+          <w:tab w:val="left" w:pos="4580"/>
+          <w:tab w:val="left" w:pos="5496"/>
+          <w:tab w:val="left" w:pos="6412"/>
+          <w:tab w:val="left" w:pos="7328"/>
+          <w:tab w:val="left" w:pos="8244"/>
+          <w:tab w:val="left" w:pos="9160"/>
+          <w:tab w:val="left" w:pos="10076"/>
+          <w:tab w:val="left" w:pos="10992"/>
+          <w:tab w:val="left" w:pos="11908"/>
+          <w:tab w:val="left" w:pos="12824"/>
+          <w:tab w:val="left" w:pos="13740"/>
+          <w:tab w:val="left" w:pos="14656"/>
+        </w:tabs>
+        <w:spacing w:after="0" w:line="240" w:lineRule="auto"/>
+        <w:textAlignment w:val="baseline"/>
+        <w:rPr>
+          <w:rFonts w:ascii="inherit" w:eastAsia="Times New Roman" w:hAnsi="inherit" w:cs="Courier New"/>
+          <w:color w:val="303336"/>
+          <w:sz w:val="16"/>
+          <w:szCs w:val="20"/>
+          <w:bdr w:val="none" w:sz="0" w:space="0" w:color="auto" w:frame="1"/>
+          <w:shd w:val="clear" w:color="auto" w:fill="EFF0F1"/>
+        </w:rPr>
+      </w:pPr>
+      <w:r>
+        <w:rPr>
+          <w:rFonts w:ascii="inherit" w:eastAsia="Times New Roman" w:hAnsi="inherit" w:cs="Courier New"/>
+          <w:color w:val="303336"/>
+          <w:sz w:val="16"/>
+          <w:szCs w:val="20"/>
+          <w:bdr w:val="none" w:sz="0" w:space="0" w:color="auto" w:frame="1"/>
+          <w:shd w:val="clear" w:color="auto" w:fill="EFF0F1"/>
+        </w:rPr>
+        <w:t xml:space="preserve">    </w:t>
+      </w:r>
+      <w:r>
+        <w:rPr>
+          <w:rFonts w:ascii="inherit" w:eastAsia="Times New Roman" w:hAnsi="inherit" w:cs="Courier New"/>
+          <w:color w:val="7D2727"/>
+          <w:sz w:val="16"/>
+          <w:szCs w:val="20"/>
+          <w:bdr w:val="none" w:sz="0" w:space="0" w:color="auto" w:frame="1"/>
+          <w:shd w:val="clear" w:color="auto" w:fill="EFF0F1"/>
+        </w:rPr>
+        <w:t>&lt;</w:t>
+      </w:r>
+      <w:proofErr w:type="gramStart"/>
+      <w:r>
+        <w:rPr>
+          <w:rFonts w:ascii="inherit" w:eastAsia="Times New Roman" w:hAnsi="inherit" w:cs="Courier New"/>
+          <w:color w:val="7D2727"/>
+          <w:sz w:val="16"/>
+          <w:szCs w:val="20"/>
+          <w:bdr w:val="none" w:sz="0" w:space="0" w:color="auto" w:frame="1"/>
+          <w:shd w:val="clear" w:color="auto" w:fill="EFF0F1"/>
+        </w:rPr>
+        <w:t>td</w:t>
+      </w:r>
+      <w:proofErr w:type="gramEnd"/>
+      <w:r>
+        <w:rPr>
+          <w:rFonts w:ascii="inherit" w:eastAsia="Times New Roman" w:hAnsi="inherit" w:cs="Courier New"/>
+          <w:color w:val="7D2727"/>
+          <w:sz w:val="16"/>
+          <w:szCs w:val="20"/>
+          <w:bdr w:val="none" w:sz="0" w:space="0" w:color="auto" w:frame="1"/>
+          <w:shd w:val="clear" w:color="auto" w:fill="EFF0F1"/>
+        </w:rPr>
+        <w:t>&gt;</w:t>
+      </w:r>
+    </w:p>
+    <w:p>
+      <w:pPr>
+        <w:shd w:val="clear" w:color="auto" w:fill="EFF0F1"/>
+        <w:tabs>
+          <w:tab w:val="left" w:pos="916"/>
+          <w:tab w:val="left" w:pos="1832"/>
+          <w:tab w:val="left" w:pos="2748"/>
+          <w:tab w:val="left" w:pos="3664"/>
+          <w:tab w:val="left" w:pos="4580"/>
+          <w:tab w:val="left" w:pos="5496"/>
+          <w:tab w:val="left" w:pos="6412"/>
+          <w:tab w:val="left" w:pos="7328"/>
+          <w:tab w:val="left" w:pos="8244"/>
+          <w:tab w:val="left" w:pos="9160"/>
+          <w:tab w:val="left" w:pos="10076"/>
+          <w:tab w:val="left" w:pos="10992"/>
+          <w:tab w:val="left" w:pos="11908"/>
+          <w:tab w:val="left" w:pos="12824"/>
+          <w:tab w:val="left" w:pos="13740"/>
+          <w:tab w:val="left" w:pos="14656"/>
+        </w:tabs>
+        <w:spacing w:after="0" w:line="240" w:lineRule="auto"/>
+        <w:textAlignment w:val="baseline"/>
+        <w:rPr>
+          <w:rFonts w:ascii="inherit" w:eastAsia="Times New Roman" w:hAnsi="inherit" w:cs="Courier New"/>
+          <w:color w:val="303336"/>
+          <w:sz w:val="16"/>
+          <w:szCs w:val="20"/>
+          <w:bdr w:val="none" w:sz="0" w:space="0" w:color="auto" w:frame="1"/>
+          <w:shd w:val="clear" w:color="auto" w:fill="EFF0F1"/>
+        </w:rPr>
+      </w:pPr>
+      <w:r>
+        <w:rPr>
+          <w:rFonts w:ascii="inherit" w:eastAsia="Times New Roman" w:hAnsi="inherit" w:cs="Courier New"/>
+          <w:color w:val="303336"/>
+          <w:sz w:val="16"/>
+          <w:szCs w:val="20"/>
+          <w:bdr w:val="none" w:sz="0" w:space="0" w:color="auto" w:frame="1"/>
+          <w:shd w:val="clear" w:color="auto" w:fill="EFF0F1"/>
+        </w:rPr>
+        <w:t xml:space="preserve">      </w:t>
+      </w:r>
+      <w:r>
+        <w:rPr>
+          <w:rFonts w:ascii="inherit" w:eastAsia="Times New Roman" w:hAnsi="inherit" w:cs="Courier New"/>
+          <w:color w:val="7D2727"/>
+          <w:sz w:val="16"/>
+          <w:szCs w:val="20"/>
+          <w:bdr w:val="none" w:sz="0" w:space="0" w:color="auto" w:frame="1"/>
+          <w:shd w:val="clear" w:color="auto" w:fill="EFF0F1"/>
+        </w:rPr>
+        <w:t>&lt;span</w:t>
+      </w:r>
+      <w:r>
+        <w:rPr>
+          <w:rFonts w:ascii="inherit" w:eastAsia="Times New Roman" w:hAnsi="inherit" w:cs="Courier New"/>
+          <w:color w:val="303336"/>
+          <w:sz w:val="16"/>
+          <w:szCs w:val="20"/>
+          <w:bdr w:val="none" w:sz="0" w:space="0" w:color="auto" w:frame="1"/>
+          <w:shd w:val="clear" w:color="auto" w:fill="EFF0F1"/>
+        </w:rPr>
+        <w:t xml:space="preserve"> </w:t>
+      </w:r>
+      <w:r>
+        <w:rPr>
+          <w:rFonts w:ascii="inherit" w:eastAsia="Times New Roman" w:hAnsi="inherit" w:cs="Courier New"/>
+          <w:color w:val="E64320"/>
+          <w:sz w:val="16"/>
+          <w:szCs w:val="20"/>
+          <w:bdr w:val="none" w:sz="0" w:space="0" w:color="auto" w:frame="1"/>
+          <w:shd w:val="clear" w:color="auto" w:fill="EFF0F1"/>
+        </w:rPr>
+        <w:t>class</w:t>
+      </w:r>
+      <w:r>
+        <w:rPr>
+          <w:rFonts w:ascii="inherit" w:eastAsia="Times New Roman" w:hAnsi="inherit" w:cs="Courier New"/>
+          <w:color w:val="303336"/>
+          <w:sz w:val="16"/>
+          <w:szCs w:val="20"/>
+          <w:bdr w:val="none" w:sz="0" w:space="0" w:color="auto" w:frame="1"/>
+          <w:shd w:val="clear" w:color="auto" w:fill="EFF0F1"/>
+        </w:rPr>
+        <w:t>=</w:t>
+      </w:r>
+      <w:r>
+        <w:rPr>
+          <w:rFonts w:ascii="inherit" w:eastAsia="Times New Roman" w:hAnsi="inherit" w:cs="Courier New"/>
+          <w:color w:val="0F74BD"/>
+          <w:sz w:val="16"/>
+          <w:szCs w:val="20"/>
+          <w:bdr w:val="none" w:sz="0" w:space="0" w:color="auto" w:frame="1"/>
+          <w:shd w:val="clear" w:color="auto" w:fill="EFF0F1"/>
+        </w:rPr>
+        <w:t>"</w:t>
+      </w:r>
+      <w:proofErr w:type="spellStart"/>
+      <w:r>
+        <w:rPr>
+          <w:rFonts w:ascii="inherit" w:eastAsia="Times New Roman" w:hAnsi="inherit" w:cs="Courier New"/>
+          <w:color w:val="0F74BD"/>
+          <w:sz w:val="16"/>
+          <w:szCs w:val="20"/>
+          <w:bdr w:val="none" w:sz="0" w:space="0" w:color="auto" w:frame="1"/>
+          <w:shd w:val="clear" w:color="auto" w:fill="EFF0F1"/>
+        </w:rPr>
+        <w:t>sibbling</w:t>
+      </w:r>
+      <w:proofErr w:type="spellEnd"/>
+      <w:r>
+        <w:rPr>
+          <w:rFonts w:ascii="inherit" w:eastAsia="Times New Roman" w:hAnsi="inherit" w:cs="Courier New"/>
+          <w:color w:val="0F74BD"/>
+          <w:sz w:val="16"/>
+          <w:szCs w:val="20"/>
+          <w:bdr w:val="none" w:sz="0" w:space="0" w:color="auto" w:frame="1"/>
+          <w:shd w:val="clear" w:color="auto" w:fill="EFF0F1"/>
+        </w:rPr>
+        <w:t>"</w:t>
+      </w:r>
+      <w:r>
+        <w:rPr>
+          <w:rFonts w:ascii="inherit" w:eastAsia="Times New Roman" w:hAnsi="inherit" w:cs="Courier New"/>
+          <w:color w:val="7D2727"/>
+          <w:sz w:val="16"/>
+          <w:szCs w:val="20"/>
+          <w:bdr w:val="none" w:sz="0" w:space="0" w:color="auto" w:frame="1"/>
+          <w:shd w:val="clear" w:color="auto" w:fill="EFF0F1"/>
+        </w:rPr>
+        <w:t>&gt;</w:t>
+      </w:r>
+      <w:r>
+        <w:rPr>
+          <w:rFonts w:ascii="inherit" w:eastAsia="Times New Roman" w:hAnsi="inherit" w:cs="Courier New"/>
+          <w:color w:val="303336"/>
+          <w:sz w:val="16"/>
+          <w:szCs w:val="20"/>
+          <w:bdr w:val="none" w:sz="0" w:space="0" w:color="auto" w:frame="1"/>
+          <w:shd w:val="clear" w:color="auto" w:fill="EFF0F1"/>
+        </w:rPr>
+        <w:t>100</w:t>
+      </w:r>
+      <w:r>
+        <w:rPr>
+          <w:rFonts w:ascii="inherit" w:eastAsia="Times New Roman" w:hAnsi="inherit" w:cs="Courier New"/>
+          <w:color w:val="7D2727"/>
+          <w:sz w:val="16"/>
+          <w:szCs w:val="20"/>
+          <w:bdr w:val="none" w:sz="0" w:space="0" w:color="auto" w:frame="1"/>
+          <w:shd w:val="clear" w:color="auto" w:fill="EFF0F1"/>
+        </w:rPr>
+        <w:t>&lt;/span&gt;</w:t>
+      </w:r>
+    </w:p>
+    <w:p>
+      <w:pPr>
+        <w:shd w:val="clear" w:color="auto" w:fill="EFF0F1"/>
+        <w:tabs>
+          <w:tab w:val="left" w:pos="916"/>
+          <w:tab w:val="left" w:pos="1832"/>
+          <w:tab w:val="left" w:pos="2748"/>
+          <w:tab w:val="left" w:pos="3664"/>
+          <w:tab w:val="left" w:pos="4580"/>
+          <w:tab w:val="left" w:pos="5496"/>
+          <w:tab w:val="left" w:pos="6412"/>
+          <w:tab w:val="left" w:pos="7328"/>
+          <w:tab w:val="left" w:pos="8244"/>
+          <w:tab w:val="left" w:pos="9160"/>
+          <w:tab w:val="left" w:pos="10076"/>
+          <w:tab w:val="left" w:pos="10992"/>
+          <w:tab w:val="left" w:pos="11908"/>
+          <w:tab w:val="left" w:pos="12824"/>
+          <w:tab w:val="left" w:pos="13740"/>
+          <w:tab w:val="left" w:pos="14656"/>
+        </w:tabs>
+        <w:spacing w:after="0" w:line="240" w:lineRule="auto"/>
+        <w:textAlignment w:val="baseline"/>
+        <w:rPr>
+          <w:rFonts w:ascii="inherit" w:eastAsia="Times New Roman" w:hAnsi="inherit" w:cs="Courier New"/>
+          <w:color w:val="303336"/>
+          <w:sz w:val="16"/>
+          <w:szCs w:val="20"/>
+          <w:bdr w:val="none" w:sz="0" w:space="0" w:color="auto" w:frame="1"/>
+          <w:shd w:val="clear" w:color="auto" w:fill="EFF0F1"/>
+        </w:rPr>
+      </w:pPr>
+      <w:r>
+        <w:rPr>
+          <w:rFonts w:ascii="inherit" w:eastAsia="Times New Roman" w:hAnsi="inherit" w:cs="Courier New"/>
+          <w:color w:val="303336"/>
+          <w:sz w:val="16"/>
+          <w:szCs w:val="20"/>
+          <w:bdr w:val="none" w:sz="0" w:space="0" w:color="auto" w:frame="1"/>
+          <w:shd w:val="clear" w:color="auto" w:fill="EFF0F1"/>
+        </w:rPr>
+        <w:t xml:space="preserve">    </w:t>
+      </w:r>
+      <w:r>
+        <w:rPr>
+          <w:rFonts w:ascii="inherit" w:eastAsia="Times New Roman" w:hAnsi="inherit" w:cs="Courier New"/>
+          <w:color w:val="7D2727"/>
+          <w:sz w:val="16"/>
+          <w:szCs w:val="20"/>
+          <w:bdr w:val="none" w:sz="0" w:space="0" w:color="auto" w:frame="1"/>
+          <w:shd w:val="clear" w:color="auto" w:fill="EFF0F1"/>
+        </w:rPr>
+        <w:t>&lt;/td&gt;</w:t>
+      </w:r>
+    </w:p>
+    <w:p>
+      <w:pPr>
+        <w:shd w:val="clear" w:color="auto" w:fill="EFF0F1"/>
+        <w:tabs>
+          <w:tab w:val="left" w:pos="916"/>
+          <w:tab w:val="left" w:pos="1832"/>
+          <w:tab w:val="left" w:pos="2748"/>
+          <w:tab w:val="left" w:pos="3664"/>
+          <w:tab w:val="left" w:pos="4580"/>
+          <w:tab w:val="left" w:pos="5496"/>
+          <w:tab w:val="left" w:pos="6412"/>
+          <w:tab w:val="left" w:pos="7328"/>
+          <w:tab w:val="left" w:pos="8244"/>
+          <w:tab w:val="left" w:pos="9160"/>
+          <w:tab w:val="left" w:pos="10076"/>
+          <w:tab w:val="left" w:pos="10992"/>
+          <w:tab w:val="left" w:pos="11908"/>
+          <w:tab w:val="left" w:pos="12824"/>
+          <w:tab w:val="left" w:pos="13740"/>
+          <w:tab w:val="left" w:pos="14656"/>
+        </w:tabs>
+        <w:spacing w:after="0" w:line="240" w:lineRule="auto"/>
+        <w:textAlignment w:val="baseline"/>
+        <w:rPr>
+          <w:rFonts w:ascii="Consolas" w:eastAsia="Times New Roman" w:hAnsi="Consolas" w:cs="Courier New"/>
+          <w:color w:val="393318"/>
+          <w:sz w:val="16"/>
+          <w:szCs w:val="20"/>
+        </w:rPr>
+      </w:pPr>
+      <w:r>
+        <w:rPr>
+          <w:rFonts w:ascii="inherit" w:eastAsia="Times New Roman" w:hAnsi="inherit" w:cs="Courier New"/>
+          <w:color w:val="7D2727"/>
+          <w:sz w:val="16"/>
+          <w:szCs w:val="20"/>
+          <w:bdr w:val="none" w:sz="0" w:space="0" w:color="auto" w:frame="1"/>
+          <w:shd w:val="clear" w:color="auto" w:fill="EFF0F1"/>
+        </w:rPr>
+        <w:t>&lt;/</w:t>
+      </w:r>
+      <w:proofErr w:type="spellStart"/>
+      <w:proofErr w:type="gramStart"/>
+      <w:r>
+        <w:rPr>
+          <w:rFonts w:ascii="inherit" w:eastAsia="Times New Roman" w:hAnsi="inherit" w:cs="Courier New"/>
+          <w:color w:val="7D2727"/>
+          <w:sz w:val="16"/>
+          <w:szCs w:val="20"/>
+          <w:bdr w:val="none" w:sz="0" w:space="0" w:color="auto" w:frame="1"/>
+          <w:shd w:val="clear" w:color="auto" w:fill="EFF0F1"/>
+        </w:rPr>
+        <w:t>tr</w:t>
+      </w:r>
+      <w:proofErr w:type="spellEnd"/>
+      <w:proofErr w:type="gramEnd"/>
+      <w:r>
+        <w:rPr>
+          <w:rFonts w:ascii="inherit" w:eastAsia="Times New Roman" w:hAnsi="inherit" w:cs="Courier New"/>
+          <w:color w:val="7D2727"/>
+          <w:sz w:val="16"/>
+          <w:szCs w:val="20"/>
+          <w:bdr w:val="none" w:sz="0" w:space="0" w:color="auto" w:frame="1"/>
+          <w:shd w:val="clear" w:color="auto" w:fill="EFF0F1"/>
+        </w:rPr>
+        <w:t>&gt;</w:t>
+      </w:r>
+    </w:p>
+    <w:p>
+      <w:pPr>
+        <w:shd w:val="clear" w:color="auto" w:fill="EFF0F1"/>
+        <w:tabs>
+          <w:tab w:val="left" w:pos="916"/>
+          <w:tab w:val="left" w:pos="1832"/>
+          <w:tab w:val="left" w:pos="2748"/>
+          <w:tab w:val="left" w:pos="3664"/>
+          <w:tab w:val="left" w:pos="4580"/>
+          <w:tab w:val="left" w:pos="5496"/>
+          <w:tab w:val="left" w:pos="6412"/>
+          <w:tab w:val="left" w:pos="7328"/>
+          <w:tab w:val="left" w:pos="8244"/>
+          <w:tab w:val="left" w:pos="9160"/>
+          <w:tab w:val="left" w:pos="10076"/>
+          <w:tab w:val="left" w:pos="10992"/>
+          <w:tab w:val="left" w:pos="11908"/>
+          <w:tab w:val="left" w:pos="12824"/>
+          <w:tab w:val="left" w:pos="13740"/>
+          <w:tab w:val="left" w:pos="14656"/>
+        </w:tabs>
+        <w:spacing w:after="0" w:line="240" w:lineRule="auto"/>
+        <w:textAlignment w:val="baseline"/>
+        <w:rPr>
+          <w:rFonts w:ascii="Arial" w:eastAsia="Times New Roman" w:hAnsi="Arial" w:cs="Arial"/>
+          <w:color w:val="242729"/>
+          <w:sz w:val="19"/>
+          <w:szCs w:val="23"/>
+        </w:rPr>
+      </w:pPr>
+    </w:p>
+    <w:p>
+      <w:pPr>
+        <w:shd w:val="clear" w:color="auto" w:fill="EFF0F1"/>
+        <w:tabs>
+          <w:tab w:val="left" w:pos="916"/>
+          <w:tab w:val="left" w:pos="1832"/>
+          <w:tab w:val="left" w:pos="2748"/>
+          <w:tab w:val="left" w:pos="3664"/>
+          <w:tab w:val="left" w:pos="4580"/>
+          <w:tab w:val="left" w:pos="5496"/>
+          <w:tab w:val="left" w:pos="6412"/>
+          <w:tab w:val="left" w:pos="7328"/>
+          <w:tab w:val="left" w:pos="8244"/>
+          <w:tab w:val="left" w:pos="9160"/>
+          <w:tab w:val="left" w:pos="10076"/>
+          <w:tab w:val="left" w:pos="10992"/>
+          <w:tab w:val="left" w:pos="11908"/>
+          <w:tab w:val="left" w:pos="12824"/>
+          <w:tab w:val="left" w:pos="13740"/>
+          <w:tab w:val="left" w:pos="14656"/>
+        </w:tabs>
+        <w:spacing w:after="0" w:line="240" w:lineRule="auto"/>
+        <w:textAlignment w:val="baseline"/>
+        <w:rPr>
+          <w:rFonts w:ascii="inherit" w:eastAsia="Times New Roman" w:hAnsi="inherit" w:cs="Courier New"/>
+          <w:color w:val="303336"/>
+          <w:sz w:val="16"/>
+          <w:szCs w:val="20"/>
+          <w:bdr w:val="none" w:sz="0" w:space="0" w:color="auto" w:frame="1"/>
+          <w:shd w:val="clear" w:color="auto" w:fill="EFF0F1"/>
+        </w:rPr>
+      </w:pPr>
+      <w:r>
+        <w:rPr>
+          <w:rFonts w:ascii="inherit" w:eastAsia="Times New Roman" w:hAnsi="inherit" w:cs="Courier New"/>
+          <w:color w:val="303336"/>
+          <w:sz w:val="16"/>
+          <w:szCs w:val="20"/>
+          <w:bdr w:val="none" w:sz="0" w:space="0" w:color="auto" w:frame="1"/>
+          <w:shd w:val="clear" w:color="auto" w:fill="EFF0F1"/>
+        </w:rPr>
+        <w:t>$(</w:t>
+      </w:r>
+      <w:proofErr w:type="gramStart"/>
+      <w:r>
+        <w:rPr>
+          <w:rFonts w:ascii="inherit" w:eastAsia="Times New Roman" w:hAnsi="inherit" w:cs="Courier New"/>
+          <w:color w:val="101094"/>
+          <w:sz w:val="16"/>
+          <w:szCs w:val="20"/>
+          <w:bdr w:val="none" w:sz="0" w:space="0" w:color="auto" w:frame="1"/>
+          <w:shd w:val="clear" w:color="auto" w:fill="EFF0F1"/>
+        </w:rPr>
+        <w:t>function</w:t>
+      </w:r>
+      <w:r>
+        <w:rPr>
+          <w:rFonts w:ascii="inherit" w:eastAsia="Times New Roman" w:hAnsi="inherit" w:cs="Courier New"/>
+          <w:color w:val="303336"/>
+          <w:sz w:val="16"/>
+          <w:szCs w:val="20"/>
+          <w:bdr w:val="none" w:sz="0" w:space="0" w:color="auto" w:frame="1"/>
+          <w:shd w:val="clear" w:color="auto" w:fill="EFF0F1"/>
+        </w:rPr>
+        <w:t>(</w:t>
+      </w:r>
+      <w:proofErr w:type="gramEnd"/>
+      <w:r>
+        <w:rPr>
+          <w:rFonts w:ascii="inherit" w:eastAsia="Times New Roman" w:hAnsi="inherit" w:cs="Courier New"/>
+          <w:color w:val="303336"/>
+          <w:sz w:val="16"/>
+          <w:szCs w:val="20"/>
+          <w:bdr w:val="none" w:sz="0" w:space="0" w:color="auto" w:frame="1"/>
+          <w:shd w:val="clear" w:color="auto" w:fill="EFF0F1"/>
+        </w:rPr>
+        <w:t>){</w:t>
+      </w:r>
+    </w:p>
+    <w:p>
+      <w:pPr>
+        <w:shd w:val="clear" w:color="auto" w:fill="EFF0F1"/>
+        <w:tabs>
+          <w:tab w:val="left" w:pos="916"/>
+          <w:tab w:val="left" w:pos="1832"/>
+          <w:tab w:val="left" w:pos="2748"/>
+          <w:tab w:val="left" w:pos="3664"/>
+          <w:tab w:val="left" w:pos="4580"/>
+          <w:tab w:val="left" w:pos="5496"/>
+          <w:tab w:val="left" w:pos="6412"/>
+          <w:tab w:val="left" w:pos="7328"/>
+          <w:tab w:val="left" w:pos="8244"/>
+          <w:tab w:val="left" w:pos="9160"/>
+          <w:tab w:val="left" w:pos="10076"/>
+          <w:tab w:val="left" w:pos="10992"/>
+          <w:tab w:val="left" w:pos="11908"/>
+          <w:tab w:val="left" w:pos="12824"/>
+          <w:tab w:val="left" w:pos="13740"/>
+          <w:tab w:val="left" w:pos="14656"/>
+        </w:tabs>
+        <w:spacing w:after="0" w:line="240" w:lineRule="auto"/>
+        <w:textAlignment w:val="baseline"/>
+        <w:rPr>
+          <w:rFonts w:ascii="inherit" w:eastAsia="Times New Roman" w:hAnsi="inherit" w:cs="Courier New"/>
+          <w:color w:val="303336"/>
+          <w:sz w:val="16"/>
+          <w:szCs w:val="20"/>
+          <w:bdr w:val="none" w:sz="0" w:space="0" w:color="auto" w:frame="1"/>
+          <w:shd w:val="clear" w:color="auto" w:fill="EFF0F1"/>
+        </w:rPr>
+      </w:pPr>
+      <w:r>
+        <w:rPr>
+          <w:rFonts w:ascii="inherit" w:eastAsia="Times New Roman" w:hAnsi="inherit" w:cs="Courier New"/>
+          <w:color w:val="303336"/>
+          <w:sz w:val="16"/>
+          <w:szCs w:val="20"/>
+          <w:bdr w:val="none" w:sz="0" w:space="0" w:color="auto" w:frame="1"/>
+          <w:shd w:val="clear" w:color="auto" w:fill="EFF0F1"/>
+        </w:rPr>
+        <w:t xml:space="preserve">  $(</w:t>
+      </w:r>
+      <w:r>
+        <w:rPr>
+          <w:rFonts w:ascii="inherit" w:eastAsia="Times New Roman" w:hAnsi="inherit" w:cs="Courier New"/>
+          <w:color w:val="7D2727"/>
+          <w:sz w:val="16"/>
+          <w:szCs w:val="20"/>
+          <w:bdr w:val="none" w:sz="0" w:space="0" w:color="auto" w:frame="1"/>
+          <w:shd w:val="clear" w:color="auto" w:fill="EFF0F1"/>
+        </w:rPr>
+        <w:t>'.some-button'</w:t>
+      </w:r>
+      <w:r>
+        <w:rPr>
+          <w:rFonts w:ascii="inherit" w:eastAsia="Times New Roman" w:hAnsi="inherit" w:cs="Courier New"/>
+          <w:color w:val="303336"/>
+          <w:sz w:val="16"/>
+          <w:szCs w:val="20"/>
+          <w:bdr w:val="none" w:sz="0" w:space="0" w:color="auto" w:frame="1"/>
+          <w:shd w:val="clear" w:color="auto" w:fill="EFF0F1"/>
+        </w:rPr>
+        <w:t>).</w:t>
+      </w:r>
+      <w:proofErr w:type="gramStart"/>
+      <w:r>
+        <w:rPr>
+          <w:rFonts w:ascii="inherit" w:eastAsia="Times New Roman" w:hAnsi="inherit" w:cs="Courier New"/>
+          <w:color w:val="303336"/>
+          <w:sz w:val="16"/>
+          <w:szCs w:val="20"/>
+          <w:bdr w:val="none" w:sz="0" w:space="0" w:color="auto" w:frame="1"/>
+          <w:shd w:val="clear" w:color="auto" w:fill="EFF0F1"/>
+        </w:rPr>
+        <w:t>click(</w:t>
+      </w:r>
+      <w:proofErr w:type="gramEnd"/>
+      <w:r>
+        <w:rPr>
+          <w:rFonts w:ascii="inherit" w:eastAsia="Times New Roman" w:hAnsi="inherit" w:cs="Courier New"/>
+          <w:color w:val="101094"/>
+          <w:sz w:val="16"/>
+          <w:szCs w:val="20"/>
+          <w:bdr w:val="none" w:sz="0" w:space="0" w:color="auto" w:frame="1"/>
+          <w:shd w:val="clear" w:color="auto" w:fill="EFF0F1"/>
+        </w:rPr>
+        <w:t>function</w:t>
+      </w:r>
+      <w:r>
+        <w:rPr>
+          <w:rFonts w:ascii="inherit" w:eastAsia="Times New Roman" w:hAnsi="inherit" w:cs="Courier New"/>
+          <w:color w:val="303336"/>
+          <w:sz w:val="16"/>
+          <w:szCs w:val="20"/>
+          <w:bdr w:val="none" w:sz="0" w:space="0" w:color="auto" w:frame="1"/>
+          <w:shd w:val="clear" w:color="auto" w:fill="EFF0F1"/>
+        </w:rPr>
+        <w:t>(){</w:t>
+      </w:r>
+    </w:p>
+    <w:p>
+      <w:pPr>
+        <w:shd w:val="clear" w:color="auto" w:fill="EFF0F1"/>
+        <w:tabs>
+          <w:tab w:val="left" w:pos="916"/>
+          <w:tab w:val="left" w:pos="1832"/>
+          <w:tab w:val="left" w:pos="2748"/>
+          <w:tab w:val="left" w:pos="3664"/>
+          <w:tab w:val="left" w:pos="4580"/>
+          <w:tab w:val="left" w:pos="5496"/>
+          <w:tab w:val="left" w:pos="6412"/>
+          <w:tab w:val="left" w:pos="7328"/>
+          <w:tab w:val="left" w:pos="8244"/>
+          <w:tab w:val="left" w:pos="9160"/>
+          <w:tab w:val="left" w:pos="10076"/>
+          <w:tab w:val="left" w:pos="10992"/>
+          <w:tab w:val="left" w:pos="11908"/>
+          <w:tab w:val="left" w:pos="12824"/>
+          <w:tab w:val="left" w:pos="13740"/>
+          <w:tab w:val="left" w:pos="14656"/>
+        </w:tabs>
+        <w:spacing w:after="0" w:line="240" w:lineRule="auto"/>
+        <w:textAlignment w:val="baseline"/>
+        <w:rPr>
+          <w:rFonts w:ascii="inherit" w:eastAsia="Times New Roman" w:hAnsi="inherit" w:cs="Courier New"/>
+          <w:color w:val="303336"/>
+          <w:sz w:val="16"/>
+          <w:szCs w:val="20"/>
+          <w:bdr w:val="none" w:sz="0" w:space="0" w:color="auto" w:frame="1"/>
+          <w:shd w:val="clear" w:color="auto" w:fill="EFF0F1"/>
+        </w:rPr>
+      </w:pPr>
+      <w:r>
+        <w:rPr>
+          <w:rFonts w:ascii="inherit" w:eastAsia="Times New Roman" w:hAnsi="inherit" w:cs="Courier New"/>
+          <w:color w:val="303336"/>
+          <w:sz w:val="16"/>
+          <w:szCs w:val="20"/>
+          <w:bdr w:val="none" w:sz="0" w:space="0" w:color="auto" w:frame="1"/>
+          <w:shd w:val="clear" w:color="auto" w:fill="EFF0F1"/>
+        </w:rPr>
+        <w:t xml:space="preserve">      </w:t>
+      </w:r>
+      <w:proofErr w:type="spellStart"/>
+      <w:proofErr w:type="gramStart"/>
+      <w:r>
+        <w:rPr>
+          <w:rFonts w:ascii="inherit" w:eastAsia="Times New Roman" w:hAnsi="inherit" w:cs="Courier New"/>
+          <w:color w:val="101094"/>
+          <w:sz w:val="16"/>
+          <w:szCs w:val="20"/>
+          <w:bdr w:val="none" w:sz="0" w:space="0" w:color="auto" w:frame="1"/>
+          <w:shd w:val="clear" w:color="auto" w:fill="EFF0F1"/>
+        </w:rPr>
+        <w:t>var</w:t>
+      </w:r>
+      <w:proofErr w:type="spellEnd"/>
+      <w:proofErr w:type="gramEnd"/>
+      <w:r>
+        <w:rPr>
+          <w:rFonts w:ascii="inherit" w:eastAsia="Times New Roman" w:hAnsi="inherit" w:cs="Courier New"/>
+          <w:color w:val="303336"/>
+          <w:sz w:val="16"/>
+          <w:szCs w:val="20"/>
+          <w:bdr w:val="none" w:sz="0" w:space="0" w:color="auto" w:frame="1"/>
+          <w:shd w:val="clear" w:color="auto" w:fill="EFF0F1"/>
+        </w:rPr>
+        <w:t xml:space="preserve"> id = $(</w:t>
+      </w:r>
+      <w:r>
+        <w:rPr>
+          <w:rFonts w:ascii="inherit" w:eastAsia="Times New Roman" w:hAnsi="inherit" w:cs="Courier New"/>
+          <w:color w:val="101094"/>
+          <w:sz w:val="16"/>
+          <w:szCs w:val="20"/>
+          <w:bdr w:val="none" w:sz="0" w:space="0" w:color="auto" w:frame="1"/>
+          <w:shd w:val="clear" w:color="auto" w:fill="EFF0F1"/>
+        </w:rPr>
+        <w:t>this</w:t>
+      </w:r>
+      <w:r>
+        <w:rPr>
+          <w:rFonts w:ascii="inherit" w:eastAsia="Times New Roman" w:hAnsi="inherit" w:cs="Courier New"/>
+          <w:color w:val="303336"/>
+          <w:sz w:val="16"/>
+          <w:szCs w:val="20"/>
+          <w:bdr w:val="none" w:sz="0" w:space="0" w:color="auto" w:frame="1"/>
+          <w:shd w:val="clear" w:color="auto" w:fill="EFF0F1"/>
+        </w:rPr>
+        <w:t>).closest(</w:t>
+      </w:r>
+      <w:r>
+        <w:rPr>
+          <w:rFonts w:ascii="inherit" w:eastAsia="Times New Roman" w:hAnsi="inherit" w:cs="Courier New"/>
+          <w:color w:val="7D2727"/>
+          <w:sz w:val="16"/>
+          <w:szCs w:val="20"/>
+          <w:bdr w:val="none" w:sz="0" w:space="0" w:color="auto" w:frame="1"/>
+          <w:shd w:val="clear" w:color="auto" w:fill="EFF0F1"/>
+        </w:rPr>
+        <w:t>'</w:t>
+      </w:r>
+      <w:proofErr w:type="spellStart"/>
+      <w:r>
+        <w:rPr>
+          <w:rFonts w:ascii="inherit" w:eastAsia="Times New Roman" w:hAnsi="inherit" w:cs="Courier New"/>
+          <w:color w:val="7D2727"/>
+          <w:sz w:val="16"/>
+          <w:szCs w:val="20"/>
+          <w:bdr w:val="none" w:sz="0" w:space="0" w:color="auto" w:frame="1"/>
+          <w:shd w:val="clear" w:color="auto" w:fill="EFF0F1"/>
+        </w:rPr>
+        <w:t>tr</w:t>
+      </w:r>
+      <w:proofErr w:type="spellEnd"/>
+      <w:r>
+        <w:rPr>
+          <w:rFonts w:ascii="inherit" w:eastAsia="Times New Roman" w:hAnsi="inherit" w:cs="Courier New"/>
+          <w:color w:val="7D2727"/>
+          <w:sz w:val="16"/>
+          <w:szCs w:val="20"/>
+          <w:bdr w:val="none" w:sz="0" w:space="0" w:color="auto" w:frame="1"/>
+          <w:shd w:val="clear" w:color="auto" w:fill="EFF0F1"/>
+        </w:rPr>
+        <w:t>'</w:t>
+      </w:r>
+      <w:r>
+        <w:rPr>
+          <w:rFonts w:ascii="inherit" w:eastAsia="Times New Roman" w:hAnsi="inherit" w:cs="Courier New"/>
+          <w:color w:val="303336"/>
+          <w:sz w:val="16"/>
+          <w:szCs w:val="20"/>
+          <w:bdr w:val="none" w:sz="0" w:space="0" w:color="auto" w:frame="1"/>
+          <w:shd w:val="clear" w:color="auto" w:fill="EFF0F1"/>
+        </w:rPr>
+        <w:t>).find(</w:t>
+      </w:r>
+      <w:r>
+        <w:rPr>
+          <w:rFonts w:ascii="inherit" w:eastAsia="Times New Roman" w:hAnsi="inherit" w:cs="Courier New"/>
+          <w:color w:val="7D2727"/>
+          <w:sz w:val="16"/>
+          <w:szCs w:val="20"/>
+          <w:bdr w:val="none" w:sz="0" w:space="0" w:color="auto" w:frame="1"/>
+          <w:shd w:val="clear" w:color="auto" w:fill="EFF0F1"/>
+        </w:rPr>
+        <w:t>'.</w:t>
+      </w:r>
+      <w:proofErr w:type="spellStart"/>
+      <w:r>
+        <w:rPr>
+          <w:rFonts w:ascii="inherit" w:eastAsia="Times New Roman" w:hAnsi="inherit" w:cs="Courier New"/>
+          <w:color w:val="7D2727"/>
+          <w:sz w:val="16"/>
+          <w:szCs w:val="20"/>
+          <w:bdr w:val="none" w:sz="0" w:space="0" w:color="auto" w:frame="1"/>
+          <w:shd w:val="clear" w:color="auto" w:fill="EFF0F1"/>
+        </w:rPr>
+        <w:t>sibbling</w:t>
+      </w:r>
+      <w:proofErr w:type="spellEnd"/>
+      <w:r>
+        <w:rPr>
+          <w:rFonts w:ascii="inherit" w:eastAsia="Times New Roman" w:hAnsi="inherit" w:cs="Courier New"/>
+          <w:color w:val="7D2727"/>
+          <w:sz w:val="16"/>
+          <w:szCs w:val="20"/>
+          <w:bdr w:val="none" w:sz="0" w:space="0" w:color="auto" w:frame="1"/>
+          <w:shd w:val="clear" w:color="auto" w:fill="EFF0F1"/>
+        </w:rPr>
+        <w:t>'</w:t>
+      </w:r>
+      <w:r>
+        <w:rPr>
+          <w:rFonts w:ascii="inherit" w:eastAsia="Times New Roman" w:hAnsi="inherit" w:cs="Courier New"/>
+          <w:color w:val="303336"/>
+          <w:sz w:val="16"/>
+          <w:szCs w:val="20"/>
+          <w:bdr w:val="none" w:sz="0" w:space="0" w:color="auto" w:frame="1"/>
+          <w:shd w:val="clear" w:color="auto" w:fill="EFF0F1"/>
+        </w:rPr>
+        <w:t>).text();</w:t>
+      </w:r>
+    </w:p>
+    <w:p>
+      <w:pPr>
+        <w:shd w:val="clear" w:color="auto" w:fill="EFF0F1"/>
+        <w:tabs>
+          <w:tab w:val="left" w:pos="916"/>
+          <w:tab w:val="left" w:pos="1832"/>
+          <w:tab w:val="left" w:pos="2748"/>
+          <w:tab w:val="left" w:pos="3664"/>
+          <w:tab w:val="left" w:pos="4580"/>
+          <w:tab w:val="left" w:pos="5496"/>
+          <w:tab w:val="left" w:pos="6412"/>
+          <w:tab w:val="left" w:pos="7328"/>
+          <w:tab w:val="left" w:pos="8244"/>
+          <w:tab w:val="left" w:pos="9160"/>
+          <w:tab w:val="left" w:pos="10076"/>
+          <w:tab w:val="left" w:pos="10992"/>
+          <w:tab w:val="left" w:pos="11908"/>
+          <w:tab w:val="left" w:pos="12824"/>
+          <w:tab w:val="left" w:pos="13740"/>
+          <w:tab w:val="left" w:pos="14656"/>
+        </w:tabs>
+        <w:spacing w:after="0" w:line="240" w:lineRule="auto"/>
+        <w:textAlignment w:val="baseline"/>
+        <w:rPr>
+          <w:rFonts w:ascii="inherit" w:eastAsia="Times New Roman" w:hAnsi="inherit" w:cs="Courier New"/>
+          <w:color w:val="303336"/>
+          <w:sz w:val="16"/>
+          <w:szCs w:val="20"/>
+          <w:bdr w:val="none" w:sz="0" w:space="0" w:color="auto" w:frame="1"/>
+          <w:shd w:val="clear" w:color="auto" w:fill="EFF0F1"/>
+        </w:rPr>
+      </w:pPr>
+      <w:r>
+        <w:rPr>
+          <w:rFonts w:ascii="inherit" w:eastAsia="Times New Roman" w:hAnsi="inherit" w:cs="Courier New"/>
+          <w:color w:val="303336"/>
+          <w:sz w:val="16"/>
+          <w:szCs w:val="20"/>
+          <w:bdr w:val="none" w:sz="0" w:space="0" w:color="auto" w:frame="1"/>
+          <w:shd w:val="clear" w:color="auto" w:fill="EFF0F1"/>
+        </w:rPr>
+        <w:t xml:space="preserve">          </w:t>
+      </w:r>
+      <w:r>
+        <w:rPr>
+          <w:rFonts w:ascii="inherit" w:eastAsia="Times New Roman" w:hAnsi="inherit" w:cs="Courier New"/>
+          <w:color w:val="858C93"/>
+          <w:sz w:val="16"/>
+          <w:szCs w:val="20"/>
+          <w:bdr w:val="none" w:sz="0" w:space="0" w:color="auto" w:frame="1"/>
+          <w:shd w:val="clear" w:color="auto" w:fill="EFF0F1"/>
+        </w:rPr>
+        <w:t>// .</w:t>
+      </w:r>
+      <w:proofErr w:type="gramStart"/>
+      <w:r>
+        <w:rPr>
+          <w:rFonts w:ascii="inherit" w:eastAsia="Times New Roman" w:hAnsi="inherit" w:cs="Courier New"/>
+          <w:color w:val="858C93"/>
+          <w:sz w:val="16"/>
+          <w:szCs w:val="20"/>
+          <w:bdr w:val="none" w:sz="0" w:space="0" w:color="auto" w:frame="1"/>
+          <w:shd w:val="clear" w:color="auto" w:fill="EFF0F1"/>
+        </w:rPr>
+        <w:t>closest(</w:t>
+      </w:r>
+      <w:proofErr w:type="gramEnd"/>
+      <w:r>
+        <w:rPr>
+          <w:rFonts w:ascii="inherit" w:eastAsia="Times New Roman" w:hAnsi="inherit" w:cs="Courier New"/>
+          <w:color w:val="858C93"/>
+          <w:sz w:val="16"/>
+          <w:szCs w:val="20"/>
+          <w:bdr w:val="none" w:sz="0" w:space="0" w:color="auto" w:frame="1"/>
+          <w:shd w:val="clear" w:color="auto" w:fill="EFF0F1"/>
+        </w:rPr>
+        <w:t xml:space="preserve">) gets the closest </w:t>
+      </w:r>
+      <w:proofErr w:type="spellStart"/>
+      <w:r>
+        <w:rPr>
+          <w:rFonts w:ascii="inherit" w:eastAsia="Times New Roman" w:hAnsi="inherit" w:cs="Courier New"/>
+          <w:color w:val="858C93"/>
+          <w:sz w:val="16"/>
+          <w:szCs w:val="20"/>
+          <w:bdr w:val="none" w:sz="0" w:space="0" w:color="auto" w:frame="1"/>
+          <w:shd w:val="clear" w:color="auto" w:fill="EFF0F1"/>
+        </w:rPr>
+        <w:t>tr</w:t>
+      </w:r>
+      <w:proofErr w:type="spellEnd"/>
+      <w:r>
+        <w:rPr>
+          <w:rFonts w:ascii="inherit" w:eastAsia="Times New Roman" w:hAnsi="inherit" w:cs="Courier New"/>
+          <w:color w:val="858C93"/>
+          <w:sz w:val="16"/>
+          <w:szCs w:val="20"/>
+          <w:bdr w:val="none" w:sz="0" w:space="0" w:color="auto" w:frame="1"/>
+          <w:shd w:val="clear" w:color="auto" w:fill="EFF0F1"/>
+        </w:rPr>
+        <w:t xml:space="preserve"> parent .</w:t>
+      </w:r>
+    </w:p>
+    <w:p>
+      <w:pPr>
+        <w:shd w:val="clear" w:color="auto" w:fill="EFF0F1"/>
+        <w:tabs>
+          <w:tab w:val="left" w:pos="916"/>
+          <w:tab w:val="left" w:pos="1832"/>
+          <w:tab w:val="left" w:pos="2748"/>
+          <w:tab w:val="left" w:pos="3664"/>
+          <w:tab w:val="left" w:pos="4580"/>
+          <w:tab w:val="left" w:pos="5496"/>
+          <w:tab w:val="left" w:pos="6412"/>
+          <w:tab w:val="left" w:pos="7328"/>
+          <w:tab w:val="left" w:pos="8244"/>
+          <w:tab w:val="left" w:pos="9160"/>
+          <w:tab w:val="left" w:pos="10076"/>
+          <w:tab w:val="left" w:pos="10992"/>
+          <w:tab w:val="left" w:pos="11908"/>
+          <w:tab w:val="left" w:pos="12824"/>
+          <w:tab w:val="left" w:pos="13740"/>
+          <w:tab w:val="left" w:pos="14656"/>
+        </w:tabs>
+        <w:spacing w:after="0" w:line="240" w:lineRule="auto"/>
+        <w:textAlignment w:val="baseline"/>
+        <w:rPr>
+          <w:rFonts w:ascii="inherit" w:eastAsia="Times New Roman" w:hAnsi="inherit" w:cs="Courier New"/>
+          <w:color w:val="303336"/>
+          <w:sz w:val="16"/>
+          <w:szCs w:val="20"/>
+          <w:bdr w:val="none" w:sz="0" w:space="0" w:color="auto" w:frame="1"/>
+          <w:shd w:val="clear" w:color="auto" w:fill="EFF0F1"/>
+        </w:rPr>
+      </w:pPr>
+      <w:r>
+        <w:rPr>
+          <w:rFonts w:ascii="inherit" w:eastAsia="Times New Roman" w:hAnsi="inherit" w:cs="Courier New"/>
+          <w:color w:val="303336"/>
+          <w:sz w:val="16"/>
+          <w:szCs w:val="20"/>
+          <w:bdr w:val="none" w:sz="0" w:space="0" w:color="auto" w:frame="1"/>
+          <w:shd w:val="clear" w:color="auto" w:fill="EFF0F1"/>
+        </w:rPr>
+        <w:t xml:space="preserve">          </w:t>
+      </w:r>
+      <w:r>
+        <w:rPr>
+          <w:rFonts w:ascii="inherit" w:eastAsia="Times New Roman" w:hAnsi="inherit" w:cs="Courier New"/>
+          <w:color w:val="858C93"/>
+          <w:sz w:val="16"/>
+          <w:szCs w:val="20"/>
+          <w:bdr w:val="none" w:sz="0" w:space="0" w:color="auto" w:frame="1"/>
+          <w:shd w:val="clear" w:color="auto" w:fill="EFF0F1"/>
+        </w:rPr>
+        <w:t>// .</w:t>
+      </w:r>
+      <w:proofErr w:type="gramStart"/>
+      <w:r>
+        <w:rPr>
+          <w:rFonts w:ascii="inherit" w:eastAsia="Times New Roman" w:hAnsi="inherit" w:cs="Courier New"/>
+          <w:color w:val="858C93"/>
+          <w:sz w:val="16"/>
+          <w:szCs w:val="20"/>
+          <w:bdr w:val="none" w:sz="0" w:space="0" w:color="auto" w:frame="1"/>
+          <w:shd w:val="clear" w:color="auto" w:fill="EFF0F1"/>
+        </w:rPr>
+        <w:t>find(</w:t>
+      </w:r>
+      <w:proofErr w:type="gramEnd"/>
+      <w:r>
+        <w:rPr>
+          <w:rFonts w:ascii="inherit" w:eastAsia="Times New Roman" w:hAnsi="inherit" w:cs="Courier New"/>
+          <w:color w:val="858C93"/>
+          <w:sz w:val="16"/>
+          <w:szCs w:val="20"/>
+          <w:bdr w:val="none" w:sz="0" w:space="0" w:color="auto" w:frame="1"/>
+          <w:shd w:val="clear" w:color="auto" w:fill="EFF0F1"/>
+        </w:rPr>
+        <w:t>) finds the element with class '</w:t>
+      </w:r>
+      <w:proofErr w:type="spellStart"/>
+      <w:r>
+        <w:rPr>
+          <w:rFonts w:ascii="inherit" w:eastAsia="Times New Roman" w:hAnsi="inherit" w:cs="Courier New"/>
+          <w:color w:val="858C93"/>
+          <w:sz w:val="16"/>
+          <w:szCs w:val="20"/>
+          <w:bdr w:val="none" w:sz="0" w:space="0" w:color="auto" w:frame="1"/>
+          <w:shd w:val="clear" w:color="auto" w:fill="EFF0F1"/>
+        </w:rPr>
+        <w:t>sibbling</w:t>
+      </w:r>
+      <w:proofErr w:type="spellEnd"/>
+      <w:r>
+        <w:rPr>
+          <w:rFonts w:ascii="inherit" w:eastAsia="Times New Roman" w:hAnsi="inherit" w:cs="Courier New"/>
+          <w:color w:val="858C93"/>
+          <w:sz w:val="16"/>
+          <w:szCs w:val="20"/>
+          <w:bdr w:val="none" w:sz="0" w:space="0" w:color="auto" w:frame="1"/>
+          <w:shd w:val="clear" w:color="auto" w:fill="EFF0F1"/>
+        </w:rPr>
+        <w:t>' inside that `</w:t>
+      </w:r>
+      <w:proofErr w:type="spellStart"/>
+      <w:r>
+        <w:rPr>
+          <w:rFonts w:ascii="inherit" w:eastAsia="Times New Roman" w:hAnsi="inherit" w:cs="Courier New"/>
+          <w:color w:val="858C93"/>
+          <w:sz w:val="16"/>
+          <w:szCs w:val="20"/>
+          <w:bdr w:val="none" w:sz="0" w:space="0" w:color="auto" w:frame="1"/>
+          <w:shd w:val="clear" w:color="auto" w:fill="EFF0F1"/>
+        </w:rPr>
+        <w:t>tr</w:t>
+      </w:r>
+      <w:proofErr w:type="spellEnd"/>
+      <w:r>
+        <w:rPr>
+          <w:rFonts w:ascii="inherit" w:eastAsia="Times New Roman" w:hAnsi="inherit" w:cs="Courier New"/>
+          <w:color w:val="858C93"/>
+          <w:sz w:val="16"/>
+          <w:szCs w:val="20"/>
+          <w:bdr w:val="none" w:sz="0" w:space="0" w:color="auto" w:frame="1"/>
+          <w:shd w:val="clear" w:color="auto" w:fill="EFF0F1"/>
+        </w:rPr>
+        <w:t>`</w:t>
+      </w:r>
+    </w:p>
+    <w:p>
+      <w:pPr>
+        <w:shd w:val="clear" w:color="auto" w:fill="EFF0F1"/>
+        <w:tabs>
+          <w:tab w:val="left" w:pos="916"/>
+          <w:tab w:val="left" w:pos="1832"/>
+          <w:tab w:val="left" w:pos="2748"/>
+          <w:tab w:val="left" w:pos="3664"/>
+          <w:tab w:val="left" w:pos="4580"/>
+          <w:tab w:val="left" w:pos="5496"/>
+          <w:tab w:val="left" w:pos="6412"/>
+          <w:tab w:val="left" w:pos="7328"/>
+          <w:tab w:val="left" w:pos="8244"/>
+          <w:tab w:val="left" w:pos="9160"/>
+          <w:tab w:val="left" w:pos="10076"/>
+          <w:tab w:val="left" w:pos="10992"/>
+          <w:tab w:val="left" w:pos="11908"/>
+          <w:tab w:val="left" w:pos="12824"/>
+          <w:tab w:val="left" w:pos="13740"/>
+          <w:tab w:val="left" w:pos="14656"/>
+        </w:tabs>
+        <w:spacing w:after="0" w:line="240" w:lineRule="auto"/>
+        <w:textAlignment w:val="baseline"/>
+        <w:rPr>
+          <w:rFonts w:ascii="inherit" w:eastAsia="Times New Roman" w:hAnsi="inherit" w:cs="Courier New"/>
+          <w:color w:val="303336"/>
+          <w:sz w:val="16"/>
+          <w:szCs w:val="20"/>
+          <w:bdr w:val="none" w:sz="0" w:space="0" w:color="auto" w:frame="1"/>
+          <w:shd w:val="clear" w:color="auto" w:fill="EFF0F1"/>
+        </w:rPr>
+      </w:pPr>
+      <w:r>
+        <w:rPr>
+          <w:rFonts w:ascii="inherit" w:eastAsia="Times New Roman" w:hAnsi="inherit" w:cs="Courier New"/>
+          <w:color w:val="303336"/>
+          <w:sz w:val="16"/>
+          <w:szCs w:val="20"/>
+          <w:bdr w:val="none" w:sz="0" w:space="0" w:color="auto" w:frame="1"/>
+          <w:shd w:val="clear" w:color="auto" w:fill="EFF0F1"/>
+        </w:rPr>
+        <w:t xml:space="preserve">          </w:t>
+      </w:r>
+      <w:r>
+        <w:rPr>
+          <w:rFonts w:ascii="inherit" w:eastAsia="Times New Roman" w:hAnsi="inherit" w:cs="Courier New"/>
+          <w:color w:val="858C93"/>
+          <w:sz w:val="16"/>
+          <w:szCs w:val="20"/>
+          <w:bdr w:val="none" w:sz="0" w:space="0" w:color="auto" w:frame="1"/>
+          <w:shd w:val="clear" w:color="auto" w:fill="EFF0F1"/>
+        </w:rPr>
+        <w:t>// .</w:t>
+      </w:r>
+      <w:proofErr w:type="gramStart"/>
+      <w:r>
+        <w:rPr>
+          <w:rFonts w:ascii="inherit" w:eastAsia="Times New Roman" w:hAnsi="inherit" w:cs="Courier New"/>
+          <w:color w:val="858C93"/>
+          <w:sz w:val="16"/>
+          <w:szCs w:val="20"/>
+          <w:bdr w:val="none" w:sz="0" w:space="0" w:color="auto" w:frame="1"/>
+          <w:shd w:val="clear" w:color="auto" w:fill="EFF0F1"/>
+        </w:rPr>
+        <w:t>text(</w:t>
+      </w:r>
+      <w:proofErr w:type="gramEnd"/>
+      <w:r>
+        <w:rPr>
+          <w:rFonts w:ascii="inherit" w:eastAsia="Times New Roman" w:hAnsi="inherit" w:cs="Courier New"/>
+          <w:color w:val="858C93"/>
+          <w:sz w:val="16"/>
+          <w:szCs w:val="20"/>
+          <w:bdr w:val="none" w:sz="0" w:space="0" w:color="auto" w:frame="1"/>
+          <w:shd w:val="clear" w:color="auto" w:fill="EFF0F1"/>
+        </w:rPr>
+        <w:t>) gets the text inside the element.</w:t>
+      </w:r>
+    </w:p>
+    <w:p>
+      <w:pPr>
+        <w:shd w:val="clear" w:color="auto" w:fill="EFF0F1"/>
+        <w:tabs>
+          <w:tab w:val="left" w:pos="916"/>
+          <w:tab w:val="left" w:pos="1832"/>
+          <w:tab w:val="left" w:pos="2748"/>
+          <w:tab w:val="left" w:pos="3664"/>
+          <w:tab w:val="left" w:pos="4580"/>
+          <w:tab w:val="left" w:pos="5496"/>
+          <w:tab w:val="left" w:pos="6412"/>
+          <w:tab w:val="left" w:pos="7328"/>
+          <w:tab w:val="left" w:pos="8244"/>
+          <w:tab w:val="left" w:pos="9160"/>
+          <w:tab w:val="left" w:pos="10076"/>
+          <w:tab w:val="left" w:pos="10992"/>
+          <w:tab w:val="left" w:pos="11908"/>
+          <w:tab w:val="left" w:pos="12824"/>
+          <w:tab w:val="left" w:pos="13740"/>
+          <w:tab w:val="left" w:pos="14656"/>
+        </w:tabs>
+        <w:spacing w:after="0" w:line="240" w:lineRule="auto"/>
+        <w:textAlignment w:val="baseline"/>
+        <w:rPr>
+          <w:rFonts w:ascii="inherit" w:eastAsia="Times New Roman" w:hAnsi="inherit" w:cs="Courier New"/>
+          <w:color w:val="303336"/>
+          <w:sz w:val="16"/>
+          <w:szCs w:val="20"/>
+          <w:bdr w:val="none" w:sz="0" w:space="0" w:color="auto" w:frame="1"/>
+          <w:shd w:val="clear" w:color="auto" w:fill="EFF0F1"/>
+        </w:rPr>
+      </w:pPr>
+      <w:r>
+        <w:rPr>
+          <w:rFonts w:ascii="inherit" w:eastAsia="Times New Roman" w:hAnsi="inherit" w:cs="Courier New"/>
+          <w:color w:val="303336"/>
+          <w:sz w:val="16"/>
+          <w:szCs w:val="20"/>
+          <w:bdr w:val="none" w:sz="0" w:space="0" w:color="auto" w:frame="1"/>
+          <w:shd w:val="clear" w:color="auto" w:fill="EFF0F1"/>
+        </w:rPr>
+        <w:t xml:space="preserve">  });</w:t>
+      </w:r>
+    </w:p>
+    <w:p>
+      <w:pPr>
+        <w:shd w:val="clear" w:color="auto" w:fill="EFF0F1"/>
+        <w:tabs>
+          <w:tab w:val="left" w:pos="916"/>
+          <w:tab w:val="left" w:pos="1832"/>
+          <w:tab w:val="left" w:pos="2748"/>
+          <w:tab w:val="left" w:pos="3664"/>
+          <w:tab w:val="left" w:pos="4580"/>
+          <w:tab w:val="left" w:pos="5496"/>
+          <w:tab w:val="left" w:pos="6412"/>
+          <w:tab w:val="left" w:pos="7328"/>
+          <w:tab w:val="left" w:pos="8244"/>
+          <w:tab w:val="left" w:pos="9160"/>
+          <w:tab w:val="left" w:pos="10076"/>
+          <w:tab w:val="left" w:pos="10992"/>
+          <w:tab w:val="left" w:pos="11908"/>
+          <w:tab w:val="left" w:pos="12824"/>
+          <w:tab w:val="left" w:pos="13740"/>
+          <w:tab w:val="left" w:pos="14656"/>
+        </w:tabs>
+        <w:spacing w:after="0" w:line="240" w:lineRule="auto"/>
+        <w:textAlignment w:val="baseline"/>
+        <w:rPr>
+          <w:rFonts w:ascii="Consolas" w:eastAsia="Times New Roman" w:hAnsi="Consolas" w:cs="Courier New"/>
+          <w:color w:val="393318"/>
+          <w:sz w:val="16"/>
+          <w:szCs w:val="20"/>
+        </w:rPr>
+      </w:pPr>
+      <w:r>
+        <w:rPr>
+          <w:rFonts w:ascii="inherit" w:eastAsia="Times New Roman" w:hAnsi="inherit" w:cs="Courier New"/>
+          <w:color w:val="303336"/>
+          <w:sz w:val="16"/>
+          <w:szCs w:val="20"/>
+          <w:bdr w:val="none" w:sz="0" w:space="0" w:color="auto" w:frame="1"/>
+          <w:shd w:val="clear" w:color="auto" w:fill="EFF0F1"/>
+        </w:rPr>
+        <w:t>});</w:t>
+      </w:r>
+    </w:p>
+    <w:p>
+      <w:pPr>
+        <w:spacing w:line="240" w:lineRule="auto"/>
+      </w:pPr>
+      <w:proofErr w:type="spellStart"/>
+      <w:r>
+        <w:t>Src</w:t>
+      </w:r>
+      <w:proofErr w:type="spellEnd"/>
+      <w:r>
+        <w:t xml:space="preserve">: </w:t>
+      </w:r>
+      <w:hyperlink r:id="rId46" w:history="1">
+        <w:r>
+          <w:rPr>
+            <w:rStyle w:val="Hyperlink"/>
+          </w:rPr>
+          <w:t>https://stackoverflow.com/questions/48110198/how-to-get-value-from-r-fn-init-jquery-selector-context?noredirect=1&amp;lq=1</w:t>
+        </w:r>
+      </w:hyperlink>
+    </w:p>
+    <w:p>
+      <w:pPr>
+        <w:spacing w:line="240" w:lineRule="auto"/>
+      </w:pPr>
+      <w:hyperlink r:id="rId47" w:history="1">
+        <w:r>
+          <w:rPr>
+            <w:rStyle w:val="Hyperlink"/>
+          </w:rPr>
+          <w:t>https://www.w3schools.com/jsref/prop_node_textcontent.asp</w:t>
+        </w:r>
+      </w:hyperlink>
+    </w:p>
+    <w:p>
+      <w:pPr>
+        <w:spacing w:line="240" w:lineRule="auto"/>
+        <w:rPr>
+          <w:sz w:val="26"/>
+        </w:rPr>
+      </w:pPr>
+      <w:proofErr w:type="gramStart"/>
+      <w:r>
+        <w:rPr>
+          <w:sz w:val="26"/>
+        </w:rPr>
+        <w:lastRenderedPageBreak/>
+        <w:t>---------------(</w:t>
+      </w:r>
+      <w:proofErr w:type="gramEnd"/>
+      <w:r>
+        <w:rPr>
+          <w:sz w:val="26"/>
+        </w:rPr>
+        <w:t xml:space="preserve"> </w:t>
+      </w:r>
+      <w:proofErr w:type="spellStart"/>
+      <w:r>
+        <w:rPr>
+          <w:sz w:val="26"/>
+        </w:rPr>
+        <w:t>jquery</w:t>
+      </w:r>
+      <w:proofErr w:type="spellEnd"/>
+      <w:r>
+        <w:rPr>
+          <w:sz w:val="26"/>
+        </w:rPr>
+        <w:t xml:space="preserve"> copy object to new object </w:t>
+      </w:r>
+      <w:r>
+        <w:rPr>
+          <w:sz w:val="26"/>
+        </w:rPr>
+        <w:t xml:space="preserve">) </w:t>
+      </w:r>
+      <w:r>
+        <w:rPr>
+          <w:sz w:val="26"/>
+        </w:rPr>
+        <w:t xml:space="preserve">  </w:t>
+      </w:r>
+      <w:r>
+        <w:rPr>
+          <w:sz w:val="26"/>
+        </w:rPr>
+        <w:t>What is the most efficient way to deep clone an object in JavaScript?</w:t>
+      </w:r>
+    </w:p>
+    <w:p>
+      <w:pPr>
+        <w:shd w:val="clear" w:color="auto" w:fill="FFFFFF"/>
+        <w:spacing w:after="240" w:line="240" w:lineRule="auto"/>
+        <w:textAlignment w:val="baseline"/>
+        <w:rPr>
+          <w:rFonts w:ascii="Arial" w:eastAsia="Times New Roman" w:hAnsi="Arial" w:cs="Arial"/>
+          <w:color w:val="242729"/>
+          <w:sz w:val="23"/>
+          <w:szCs w:val="23"/>
+        </w:rPr>
+      </w:pPr>
+      <w:r>
+        <w:rPr>
+          <w:rFonts w:ascii="Arial" w:eastAsia="Times New Roman" w:hAnsi="Arial" w:cs="Arial"/>
+          <w:color w:val="242729"/>
+          <w:sz w:val="23"/>
+          <w:szCs w:val="23"/>
+        </w:rPr>
+        <w:t>JavaScript objects, you would do:</w:t>
+      </w:r>
       <w:bookmarkStart w:id="0" w:name="_GoBack"/>
       <w:bookmarkEnd w:id="0"/>
     </w:p>
     <w:p>
       <w:pPr>
+        <w:shd w:val="clear" w:color="auto" w:fill="EFF0F1"/>
+        <w:tabs>
+          <w:tab w:val="left" w:pos="916"/>
+          <w:tab w:val="left" w:pos="1832"/>
+          <w:tab w:val="left" w:pos="2748"/>
+          <w:tab w:val="left" w:pos="3664"/>
+          <w:tab w:val="left" w:pos="4580"/>
+          <w:tab w:val="left" w:pos="5496"/>
+          <w:tab w:val="left" w:pos="6412"/>
+          <w:tab w:val="left" w:pos="7328"/>
+          <w:tab w:val="left" w:pos="8244"/>
+          <w:tab w:val="left" w:pos="9160"/>
+          <w:tab w:val="left" w:pos="10076"/>
+          <w:tab w:val="left" w:pos="10992"/>
+          <w:tab w:val="left" w:pos="11908"/>
+          <w:tab w:val="left" w:pos="12824"/>
+          <w:tab w:val="left" w:pos="13740"/>
+          <w:tab w:val="left" w:pos="14656"/>
+        </w:tabs>
+        <w:spacing w:after="0" w:line="240" w:lineRule="auto"/>
+        <w:textAlignment w:val="baseline"/>
+        <w:rPr>
+          <w:rFonts w:ascii="inherit" w:eastAsia="Times New Roman" w:hAnsi="inherit" w:cs="Courier New"/>
+          <w:color w:val="303336"/>
+          <w:sz w:val="20"/>
+          <w:szCs w:val="20"/>
+          <w:bdr w:val="none" w:sz="0" w:space="0" w:color="auto" w:frame="1"/>
+          <w:shd w:val="clear" w:color="auto" w:fill="EFF0F1"/>
+        </w:rPr>
+      </w:pPr>
+      <w:r>
+        <w:rPr>
+          <w:rFonts w:ascii="inherit" w:eastAsia="Times New Roman" w:hAnsi="inherit" w:cs="Courier New"/>
+          <w:color w:val="858C93"/>
+          <w:sz w:val="20"/>
+          <w:szCs w:val="20"/>
+          <w:bdr w:val="none" w:sz="0" w:space="0" w:color="auto" w:frame="1"/>
+          <w:shd w:val="clear" w:color="auto" w:fill="EFF0F1"/>
+        </w:rPr>
+        <w:t>// Shallow copy</w:t>
+      </w:r>
+    </w:p>
+    <w:p>
+      <w:pPr>
+        <w:shd w:val="clear" w:color="auto" w:fill="EFF0F1"/>
+        <w:tabs>
+          <w:tab w:val="left" w:pos="916"/>
+          <w:tab w:val="left" w:pos="1832"/>
+          <w:tab w:val="left" w:pos="2748"/>
+          <w:tab w:val="left" w:pos="3664"/>
+          <w:tab w:val="left" w:pos="4580"/>
+          <w:tab w:val="left" w:pos="5496"/>
+          <w:tab w:val="left" w:pos="6412"/>
+          <w:tab w:val="left" w:pos="7328"/>
+          <w:tab w:val="left" w:pos="8244"/>
+          <w:tab w:val="left" w:pos="9160"/>
+          <w:tab w:val="left" w:pos="10076"/>
+          <w:tab w:val="left" w:pos="10992"/>
+          <w:tab w:val="left" w:pos="11908"/>
+          <w:tab w:val="left" w:pos="12824"/>
+          <w:tab w:val="left" w:pos="13740"/>
+          <w:tab w:val="left" w:pos="14656"/>
+        </w:tabs>
+        <w:spacing w:after="0" w:line="240" w:lineRule="auto"/>
+        <w:textAlignment w:val="baseline"/>
+        <w:rPr>
+          <w:rFonts w:ascii="inherit" w:eastAsia="Times New Roman" w:hAnsi="inherit" w:cs="Courier New"/>
+          <w:color w:val="303336"/>
+          <w:sz w:val="20"/>
+          <w:szCs w:val="20"/>
+          <w:bdr w:val="none" w:sz="0" w:space="0" w:color="auto" w:frame="1"/>
+          <w:shd w:val="clear" w:color="auto" w:fill="EFF0F1"/>
+        </w:rPr>
+      </w:pPr>
+      <w:proofErr w:type="spellStart"/>
+      <w:proofErr w:type="gramStart"/>
+      <w:r>
+        <w:rPr>
+          <w:rFonts w:ascii="inherit" w:eastAsia="Times New Roman" w:hAnsi="inherit" w:cs="Courier New"/>
+          <w:color w:val="101094"/>
+          <w:sz w:val="20"/>
+          <w:szCs w:val="20"/>
+          <w:bdr w:val="none" w:sz="0" w:space="0" w:color="auto" w:frame="1"/>
+          <w:shd w:val="clear" w:color="auto" w:fill="EFF0F1"/>
+        </w:rPr>
+        <w:t>var</w:t>
+      </w:r>
+      <w:proofErr w:type="spellEnd"/>
+      <w:proofErr w:type="gramEnd"/>
+      <w:r>
+        <w:rPr>
+          <w:rFonts w:ascii="inherit" w:eastAsia="Times New Roman" w:hAnsi="inherit" w:cs="Courier New"/>
+          <w:color w:val="303336"/>
+          <w:sz w:val="20"/>
+          <w:szCs w:val="20"/>
+          <w:bdr w:val="none" w:sz="0" w:space="0" w:color="auto" w:frame="1"/>
+          <w:shd w:val="clear" w:color="auto" w:fill="EFF0F1"/>
+        </w:rPr>
+        <w:t xml:space="preserve"> </w:t>
+      </w:r>
+      <w:proofErr w:type="spellStart"/>
+      <w:r>
+        <w:rPr>
+          <w:rFonts w:ascii="inherit" w:eastAsia="Times New Roman" w:hAnsi="inherit" w:cs="Courier New"/>
+          <w:color w:val="303336"/>
+          <w:sz w:val="20"/>
+          <w:szCs w:val="20"/>
+          <w:bdr w:val="none" w:sz="0" w:space="0" w:color="auto" w:frame="1"/>
+          <w:shd w:val="clear" w:color="auto" w:fill="EFF0F1"/>
+        </w:rPr>
+        <w:t>newObject</w:t>
+      </w:r>
+      <w:proofErr w:type="spellEnd"/>
+      <w:r>
+        <w:rPr>
+          <w:rFonts w:ascii="inherit" w:eastAsia="Times New Roman" w:hAnsi="inherit" w:cs="Courier New"/>
+          <w:color w:val="303336"/>
+          <w:sz w:val="20"/>
+          <w:szCs w:val="20"/>
+          <w:bdr w:val="none" w:sz="0" w:space="0" w:color="auto" w:frame="1"/>
+          <w:shd w:val="clear" w:color="auto" w:fill="EFF0F1"/>
+        </w:rPr>
+        <w:t xml:space="preserve"> = </w:t>
+      </w:r>
+      <w:proofErr w:type="spellStart"/>
+      <w:r>
+        <w:rPr>
+          <w:rFonts w:ascii="inherit" w:eastAsia="Times New Roman" w:hAnsi="inherit" w:cs="Courier New"/>
+          <w:color w:val="303336"/>
+          <w:sz w:val="20"/>
+          <w:szCs w:val="20"/>
+          <w:bdr w:val="none" w:sz="0" w:space="0" w:color="auto" w:frame="1"/>
+          <w:shd w:val="clear" w:color="auto" w:fill="EFF0F1"/>
+        </w:rPr>
+        <w:t>jQuery.extend</w:t>
+      </w:r>
+      <w:proofErr w:type="spellEnd"/>
+      <w:r>
+        <w:rPr>
+          <w:rFonts w:ascii="inherit" w:eastAsia="Times New Roman" w:hAnsi="inherit" w:cs="Courier New"/>
+          <w:color w:val="303336"/>
+          <w:sz w:val="20"/>
+          <w:szCs w:val="20"/>
+          <w:bdr w:val="none" w:sz="0" w:space="0" w:color="auto" w:frame="1"/>
+          <w:shd w:val="clear" w:color="auto" w:fill="EFF0F1"/>
+        </w:rPr>
+        <w:t xml:space="preserve">({}, </w:t>
+      </w:r>
+      <w:proofErr w:type="spellStart"/>
+      <w:r>
+        <w:rPr>
+          <w:rFonts w:ascii="inherit" w:eastAsia="Times New Roman" w:hAnsi="inherit" w:cs="Courier New"/>
+          <w:color w:val="303336"/>
+          <w:sz w:val="20"/>
+          <w:szCs w:val="20"/>
+          <w:bdr w:val="none" w:sz="0" w:space="0" w:color="auto" w:frame="1"/>
+          <w:shd w:val="clear" w:color="auto" w:fill="EFF0F1"/>
+        </w:rPr>
+        <w:t>oldObject</w:t>
+      </w:r>
+      <w:proofErr w:type="spellEnd"/>
+      <w:r>
+        <w:rPr>
+          <w:rFonts w:ascii="inherit" w:eastAsia="Times New Roman" w:hAnsi="inherit" w:cs="Courier New"/>
+          <w:color w:val="303336"/>
+          <w:sz w:val="20"/>
+          <w:szCs w:val="20"/>
+          <w:bdr w:val="none" w:sz="0" w:space="0" w:color="auto" w:frame="1"/>
+          <w:shd w:val="clear" w:color="auto" w:fill="EFF0F1"/>
+        </w:rPr>
+        <w:t>);</w:t>
+      </w:r>
+    </w:p>
+    <w:p>
+      <w:pPr>
+        <w:shd w:val="clear" w:color="auto" w:fill="EFF0F1"/>
+        <w:tabs>
+          <w:tab w:val="left" w:pos="916"/>
+          <w:tab w:val="left" w:pos="1832"/>
+          <w:tab w:val="left" w:pos="2748"/>
+          <w:tab w:val="left" w:pos="3664"/>
+          <w:tab w:val="left" w:pos="4580"/>
+          <w:tab w:val="left" w:pos="5496"/>
+          <w:tab w:val="left" w:pos="6412"/>
+          <w:tab w:val="left" w:pos="7328"/>
+          <w:tab w:val="left" w:pos="8244"/>
+          <w:tab w:val="left" w:pos="9160"/>
+          <w:tab w:val="left" w:pos="10076"/>
+          <w:tab w:val="left" w:pos="10992"/>
+          <w:tab w:val="left" w:pos="11908"/>
+          <w:tab w:val="left" w:pos="12824"/>
+          <w:tab w:val="left" w:pos="13740"/>
+          <w:tab w:val="left" w:pos="14656"/>
+        </w:tabs>
+        <w:spacing w:after="0" w:line="240" w:lineRule="auto"/>
+        <w:textAlignment w:val="baseline"/>
+        <w:rPr>
+          <w:rFonts w:ascii="inherit" w:eastAsia="Times New Roman" w:hAnsi="inherit" w:cs="Courier New"/>
+          <w:color w:val="303336"/>
+          <w:sz w:val="20"/>
+          <w:szCs w:val="20"/>
+          <w:bdr w:val="none" w:sz="0" w:space="0" w:color="auto" w:frame="1"/>
+          <w:shd w:val="clear" w:color="auto" w:fill="EFF0F1"/>
+        </w:rPr>
+      </w:pPr>
+    </w:p>
+    <w:p>
+      <w:pPr>
+        <w:shd w:val="clear" w:color="auto" w:fill="EFF0F1"/>
+        <w:tabs>
+          <w:tab w:val="left" w:pos="916"/>
+          <w:tab w:val="left" w:pos="1832"/>
+          <w:tab w:val="left" w:pos="2748"/>
+          <w:tab w:val="left" w:pos="3664"/>
+          <w:tab w:val="left" w:pos="4580"/>
+          <w:tab w:val="left" w:pos="5496"/>
+          <w:tab w:val="left" w:pos="6412"/>
+          <w:tab w:val="left" w:pos="7328"/>
+          <w:tab w:val="left" w:pos="8244"/>
+          <w:tab w:val="left" w:pos="9160"/>
+          <w:tab w:val="left" w:pos="10076"/>
+          <w:tab w:val="left" w:pos="10992"/>
+          <w:tab w:val="left" w:pos="11908"/>
+          <w:tab w:val="left" w:pos="12824"/>
+          <w:tab w:val="left" w:pos="13740"/>
+          <w:tab w:val="left" w:pos="14656"/>
+        </w:tabs>
+        <w:spacing w:after="0" w:line="240" w:lineRule="auto"/>
+        <w:textAlignment w:val="baseline"/>
+        <w:rPr>
+          <w:rFonts w:ascii="inherit" w:eastAsia="Times New Roman" w:hAnsi="inherit" w:cs="Courier New"/>
+          <w:color w:val="303336"/>
+          <w:sz w:val="20"/>
+          <w:szCs w:val="20"/>
+          <w:bdr w:val="none" w:sz="0" w:space="0" w:color="auto" w:frame="1"/>
+          <w:shd w:val="clear" w:color="auto" w:fill="EFF0F1"/>
+        </w:rPr>
+      </w:pPr>
+      <w:r>
+        <w:rPr>
+          <w:rFonts w:ascii="inherit" w:eastAsia="Times New Roman" w:hAnsi="inherit" w:cs="Courier New"/>
+          <w:color w:val="858C93"/>
+          <w:sz w:val="20"/>
+          <w:szCs w:val="20"/>
+          <w:bdr w:val="none" w:sz="0" w:space="0" w:color="auto" w:frame="1"/>
+          <w:shd w:val="clear" w:color="auto" w:fill="EFF0F1"/>
+        </w:rPr>
+        <w:t>// Deep copy</w:t>
+      </w:r>
+    </w:p>
+    <w:p>
+      <w:pPr>
+        <w:shd w:val="clear" w:color="auto" w:fill="EFF0F1"/>
+        <w:tabs>
+          <w:tab w:val="left" w:pos="916"/>
+          <w:tab w:val="left" w:pos="1832"/>
+          <w:tab w:val="left" w:pos="2748"/>
+          <w:tab w:val="left" w:pos="3664"/>
+          <w:tab w:val="left" w:pos="4580"/>
+          <w:tab w:val="left" w:pos="5496"/>
+          <w:tab w:val="left" w:pos="6412"/>
+          <w:tab w:val="left" w:pos="7328"/>
+          <w:tab w:val="left" w:pos="8244"/>
+          <w:tab w:val="left" w:pos="9160"/>
+          <w:tab w:val="left" w:pos="10076"/>
+          <w:tab w:val="left" w:pos="10992"/>
+          <w:tab w:val="left" w:pos="11908"/>
+          <w:tab w:val="left" w:pos="12824"/>
+          <w:tab w:val="left" w:pos="13740"/>
+          <w:tab w:val="left" w:pos="14656"/>
+        </w:tabs>
+        <w:spacing w:after="0" w:line="240" w:lineRule="auto"/>
+        <w:textAlignment w:val="baseline"/>
+        <w:rPr>
+          <w:rFonts w:ascii="Consolas" w:eastAsia="Times New Roman" w:hAnsi="Consolas" w:cs="Courier New"/>
+          <w:color w:val="393318"/>
+          <w:sz w:val="20"/>
+          <w:szCs w:val="20"/>
+        </w:rPr>
+      </w:pPr>
+      <w:proofErr w:type="spellStart"/>
+      <w:proofErr w:type="gramStart"/>
+      <w:r>
+        <w:rPr>
+          <w:rFonts w:ascii="inherit" w:eastAsia="Times New Roman" w:hAnsi="inherit" w:cs="Courier New"/>
+          <w:color w:val="101094"/>
+          <w:sz w:val="20"/>
+          <w:szCs w:val="20"/>
+          <w:bdr w:val="none" w:sz="0" w:space="0" w:color="auto" w:frame="1"/>
+          <w:shd w:val="clear" w:color="auto" w:fill="EFF0F1"/>
+        </w:rPr>
+        <w:t>var</w:t>
+      </w:r>
+      <w:proofErr w:type="spellEnd"/>
+      <w:proofErr w:type="gramEnd"/>
+      <w:r>
+        <w:rPr>
+          <w:rFonts w:ascii="inherit" w:eastAsia="Times New Roman" w:hAnsi="inherit" w:cs="Courier New"/>
+          <w:color w:val="303336"/>
+          <w:sz w:val="20"/>
+          <w:szCs w:val="20"/>
+          <w:bdr w:val="none" w:sz="0" w:space="0" w:color="auto" w:frame="1"/>
+          <w:shd w:val="clear" w:color="auto" w:fill="EFF0F1"/>
+        </w:rPr>
+        <w:t xml:space="preserve"> </w:t>
+      </w:r>
+      <w:proofErr w:type="spellStart"/>
+      <w:r>
+        <w:rPr>
+          <w:rFonts w:ascii="inherit" w:eastAsia="Times New Roman" w:hAnsi="inherit" w:cs="Courier New"/>
+          <w:color w:val="303336"/>
+          <w:sz w:val="20"/>
+          <w:szCs w:val="20"/>
+          <w:bdr w:val="none" w:sz="0" w:space="0" w:color="auto" w:frame="1"/>
+          <w:shd w:val="clear" w:color="auto" w:fill="EFF0F1"/>
+        </w:rPr>
+        <w:t>newObject</w:t>
+      </w:r>
+      <w:proofErr w:type="spellEnd"/>
+      <w:r>
+        <w:rPr>
+          <w:rFonts w:ascii="inherit" w:eastAsia="Times New Roman" w:hAnsi="inherit" w:cs="Courier New"/>
+          <w:color w:val="303336"/>
+          <w:sz w:val="20"/>
+          <w:szCs w:val="20"/>
+          <w:bdr w:val="none" w:sz="0" w:space="0" w:color="auto" w:frame="1"/>
+          <w:shd w:val="clear" w:color="auto" w:fill="EFF0F1"/>
+        </w:rPr>
+        <w:t xml:space="preserve"> = </w:t>
+      </w:r>
+      <w:proofErr w:type="spellStart"/>
+      <w:r>
+        <w:rPr>
+          <w:rFonts w:ascii="inherit" w:eastAsia="Times New Roman" w:hAnsi="inherit" w:cs="Courier New"/>
+          <w:color w:val="303336"/>
+          <w:sz w:val="20"/>
+          <w:szCs w:val="20"/>
+          <w:bdr w:val="none" w:sz="0" w:space="0" w:color="auto" w:frame="1"/>
+          <w:shd w:val="clear" w:color="auto" w:fill="EFF0F1"/>
+        </w:rPr>
+        <w:t>jQuery.extend</w:t>
+      </w:r>
+      <w:proofErr w:type="spellEnd"/>
+      <w:r>
+        <w:rPr>
+          <w:rFonts w:ascii="inherit" w:eastAsia="Times New Roman" w:hAnsi="inherit" w:cs="Courier New"/>
+          <w:color w:val="303336"/>
+          <w:sz w:val="20"/>
+          <w:szCs w:val="20"/>
+          <w:bdr w:val="none" w:sz="0" w:space="0" w:color="auto" w:frame="1"/>
+          <w:shd w:val="clear" w:color="auto" w:fill="EFF0F1"/>
+        </w:rPr>
+        <w:t>(</w:t>
+      </w:r>
+      <w:r>
+        <w:rPr>
+          <w:rFonts w:ascii="inherit" w:eastAsia="Times New Roman" w:hAnsi="inherit" w:cs="Courier New"/>
+          <w:color w:val="101094"/>
+          <w:sz w:val="20"/>
+          <w:szCs w:val="20"/>
+          <w:bdr w:val="none" w:sz="0" w:space="0" w:color="auto" w:frame="1"/>
+          <w:shd w:val="clear" w:color="auto" w:fill="EFF0F1"/>
+        </w:rPr>
+        <w:t>true</w:t>
+      </w:r>
+      <w:r>
+        <w:rPr>
+          <w:rFonts w:ascii="inherit" w:eastAsia="Times New Roman" w:hAnsi="inherit" w:cs="Courier New"/>
+          <w:color w:val="303336"/>
+          <w:sz w:val="20"/>
+          <w:szCs w:val="20"/>
+          <w:bdr w:val="none" w:sz="0" w:space="0" w:color="auto" w:frame="1"/>
+          <w:shd w:val="clear" w:color="auto" w:fill="EFF0F1"/>
+        </w:rPr>
+        <w:t xml:space="preserve">, {}, </w:t>
+      </w:r>
+      <w:proofErr w:type="spellStart"/>
+      <w:r>
+        <w:rPr>
+          <w:rFonts w:ascii="inherit" w:eastAsia="Times New Roman" w:hAnsi="inherit" w:cs="Courier New"/>
+          <w:color w:val="303336"/>
+          <w:sz w:val="20"/>
+          <w:szCs w:val="20"/>
+          <w:bdr w:val="none" w:sz="0" w:space="0" w:color="auto" w:frame="1"/>
+          <w:shd w:val="clear" w:color="auto" w:fill="EFF0F1"/>
+        </w:rPr>
+        <w:t>oldObject</w:t>
+      </w:r>
+      <w:proofErr w:type="spellEnd"/>
+      <w:r>
+        <w:rPr>
+          <w:rFonts w:ascii="inherit" w:eastAsia="Times New Roman" w:hAnsi="inherit" w:cs="Courier New"/>
+          <w:color w:val="303336"/>
+          <w:sz w:val="20"/>
+          <w:szCs w:val="20"/>
+          <w:bdr w:val="none" w:sz="0" w:space="0" w:color="auto" w:frame="1"/>
+          <w:shd w:val="clear" w:color="auto" w:fill="EFF0F1"/>
+        </w:rPr>
+        <w:t>);</w:t>
+      </w:r>
+    </w:p>
+    <w:p>
+      <w:pPr>
         <w:spacing w:line="240" w:lineRule="auto"/>
         <w:rPr>
+          <w:sz w:val="24"/>
+        </w:rPr>
+      </w:pPr>
+      <w:proofErr w:type="spellStart"/>
+      <w:r>
+        <w:rPr>
+          <w:sz w:val="24"/>
+        </w:rPr>
+        <w:t>Src</w:t>
+      </w:r>
+      <w:proofErr w:type="spellEnd"/>
+      <w:r>
+        <w:rPr>
+          <w:sz w:val="24"/>
+        </w:rPr>
+        <w:t xml:space="preserve">: </w:t>
+      </w:r>
+      <w:hyperlink r:id="rId48" w:history="1">
+        <w:r>
+          <w:rPr>
+            <w:rStyle w:val="Hyperlink"/>
+            <w:sz w:val="24"/>
+          </w:rPr>
+          <w:t>https://stackoverflow.com/questions/122102/what-is-the-most-efficient-way-to-deep-clone-an-object-in-javascript</w:t>
+        </w:r>
+      </w:hyperlink>
+    </w:p>
+    <w:p>
+      <w:pPr>
+        <w:spacing w:line="240" w:lineRule="auto"/>
+        <w:rPr>
+          <w:sz w:val="30"/>
+        </w:rPr>
+      </w:pPr>
+    </w:p>
+    <w:p>
+      <w:pPr>
+        <w:spacing w:line="240" w:lineRule="auto"/>
+        <w:rPr>
+          <w:sz w:val="30"/>
+        </w:rPr>
+      </w:pPr>
+    </w:p>
+    <w:p>
+      <w:pPr>
+        <w:spacing w:line="240" w:lineRule="auto"/>
+        <w:rPr>
           <w:sz w:val="30"/>
         </w:rPr>
       </w:pPr>
@@ -21536,34 +24691,54 @@
       <w:pPr>
         <w:spacing w:line="240" w:lineRule="auto"/>
         <w:rPr>
-          <w:sz w:val="30"/>
-        </w:rPr>
-      </w:pPr>
-      <w:r>
-        <w:rPr>
-          <w:sz w:val="30"/>
-        </w:rPr>
-        <w:t xml:space="preserve">---------------() </w:t>
+          <w:sz w:val="20"/>
+        </w:rPr>
+      </w:pPr>
+      <w:proofErr w:type="gramStart"/>
+      <w:r>
+        <w:rPr>
+          <w:sz w:val="20"/>
+        </w:rPr>
+        <w:t>---------------(</w:t>
+      </w:r>
+      <w:proofErr w:type="gramEnd"/>
+      <w:r>
+        <w:rPr>
+          <w:sz w:val="20"/>
+        </w:rPr>
+        <w:t>Query</w:t>
+      </w:r>
+      <w:r>
+        <w:rPr>
+          <w:sz w:val="20"/>
+        </w:rPr>
+        <w:t xml:space="preserve">) </w:t>
+      </w:r>
+      <w:r>
+        <w:rPr>
+          <w:sz w:val="20"/>
+        </w:rPr>
+        <w:t>Actual-Q</w:t>
       </w:r>
     </w:p>
     <w:p>
       <w:pPr>
         <w:spacing w:line="240" w:lineRule="auto"/>
         <w:rPr>
-          <w:sz w:val="30"/>
+          <w:sz w:val="24"/>
         </w:rPr>
       </w:pPr>
       <w:proofErr w:type="spellStart"/>
       <w:r>
         <w:rPr>
-          <w:sz w:val="30"/>
+          <w:sz w:val="24"/>
         </w:rPr>
         <w:t>Src</w:t>
       </w:r>
       <w:proofErr w:type="spellEnd"/>
       <w:r>
         <w:rPr>
-          <w:sz w:val="30"/>
+          <w:sz w:val="24"/>
         </w:rPr>
         <w:t xml:space="preserve">: </w:t>
       </w:r>
@@ -22997,7 +26172,7 @@
 </file>
 
 <file path=customXml/itemProps1.xml><?xml version="1.0" encoding="utf-8"?>
-<ds:datastoreItem xmlns:ds="http://schemas.openxmlformats.org/officeDocument/2006/customXml" ds:itemID="{B7F1824F-1CF4-417F-8834-25E31576B35C}">
+<ds:datastoreItem xmlns:ds="http://schemas.openxmlformats.org/officeDocument/2006/customXml" ds:itemID="{6A7F445B-52D6-41FE-AF36-BDCD67630E94}">
   <ds:schemaRefs>
     <ds:schemaRef ds:uri="http://schemas.openxmlformats.org/officeDocument/2006/bibliography"/>
   </ds:schemaRefs>

</xml_diff>

<commit_message>
1. Dinner_table CRUD added 2. some minner bugs are there in ITEM FORM while Entering new Item
</commit_message>
<xml_diff>
--- a/tests/Projet_details/Quetation_ans.docx
+++ b/tests/Projet_details/Quetation_ans.docx
@@ -20947,7 +20947,13 @@
         <w:rPr>
           <w:sz w:val="30"/>
         </w:rPr>
-        <w:t xml:space="preserve"> 1.Dec.2017 ________________</w:t>
+        <w:t xml:space="preserve"> 9</w:t>
+      </w:r>
+      <w:r>
+        <w:rPr>
+          <w:sz w:val="30"/>
+        </w:rPr>
+        <w:t>.Dec.2017 ________________</w:t>
       </w:r>
     </w:p>
     <w:p>
@@ -24122,8 +24128,6 @@
         </w:rPr>
         <w:t>JavaScript objects, you would do:</w:t>
       </w:r>
-      <w:bookmarkStart w:id="0" w:name="_GoBack"/>
-      <w:bookmarkEnd w:id="0"/>
     </w:p>
     <w:p>
       <w:pPr>
@@ -24563,7 +24567,7 @@
       <w:pPr>
         <w:spacing w:line="240" w:lineRule="auto"/>
         <w:rPr>
-          <w:sz w:val="30"/>
+          <w:sz w:val="20"/>
         </w:rPr>
       </w:pPr>
     </w:p>
@@ -24571,42 +24575,840 @@
       <w:pPr>
         <w:spacing w:line="240" w:lineRule="auto"/>
         <w:rPr>
-          <w:sz w:val="30"/>
-        </w:rPr>
-      </w:pPr>
+          <w:sz w:val="26"/>
+        </w:rPr>
+      </w:pPr>
+      <w:proofErr w:type="gramStart"/>
+      <w:r>
+        <w:rPr>
+          <w:sz w:val="26"/>
+        </w:rPr>
+        <w:t>---------------(</w:t>
+      </w:r>
+      <w:proofErr w:type="gramEnd"/>
+      <w:r>
+        <w:rPr>
+          <w:sz w:val="26"/>
+        </w:rPr>
+        <w:t xml:space="preserve">html </w:t>
+      </w:r>
+      <w:r>
+        <w:rPr>
+          <w:sz w:val="26"/>
+        </w:rPr>
+        <w:t>a</w:t>
+      </w:r>
+      <w:r>
+        <w:rPr>
+          <w:sz w:val="26"/>
+        </w:rPr>
+        <w:t xml:space="preserve"> </w:t>
+      </w:r>
+      <w:proofErr w:type="spellStart"/>
+      <w:r>
+        <w:rPr>
+          <w:sz w:val="26"/>
+        </w:rPr>
+        <w:t>href</w:t>
+      </w:r>
+      <w:proofErr w:type="spellEnd"/>
+      <w:r>
+        <w:rPr>
+          <w:sz w:val="26"/>
+        </w:rPr>
+        <w:t xml:space="preserve"> target blank with width height</w:t>
+      </w:r>
+      <w:r>
+        <w:rPr>
+          <w:sz w:val="26"/>
+        </w:rPr>
+        <w:t xml:space="preserve"> </w:t>
+      </w:r>
+      <w:r>
+        <w:rPr>
+          <w:sz w:val="26"/>
+        </w:rPr>
+        <w:t xml:space="preserve">) </w:t>
+      </w:r>
+      <w:r>
+        <w:rPr>
+          <w:sz w:val="26"/>
+        </w:rPr>
+        <w:t>Opening new window in HTML for target=“_blank”</w:t>
+      </w:r>
+    </w:p>
+    <w:p>
+      <w:pPr>
+        <w:shd w:val="clear" w:color="auto" w:fill="EFF0F1"/>
+        <w:tabs>
+          <w:tab w:val="left" w:pos="916"/>
+          <w:tab w:val="left" w:pos="1832"/>
+          <w:tab w:val="left" w:pos="2748"/>
+          <w:tab w:val="left" w:pos="3664"/>
+          <w:tab w:val="left" w:pos="4580"/>
+          <w:tab w:val="left" w:pos="5496"/>
+          <w:tab w:val="left" w:pos="6412"/>
+          <w:tab w:val="left" w:pos="7328"/>
+          <w:tab w:val="left" w:pos="8244"/>
+          <w:tab w:val="left" w:pos="9160"/>
+          <w:tab w:val="left" w:pos="10076"/>
+          <w:tab w:val="left" w:pos="10992"/>
+          <w:tab w:val="left" w:pos="11908"/>
+          <w:tab w:val="left" w:pos="12824"/>
+          <w:tab w:val="left" w:pos="13740"/>
+          <w:tab w:val="left" w:pos="14656"/>
+        </w:tabs>
+        <w:spacing w:after="0" w:line="240" w:lineRule="auto"/>
+        <w:textAlignment w:val="baseline"/>
+        <w:rPr>
+          <w:rFonts w:ascii="inherit" w:eastAsia="Times New Roman" w:hAnsi="inherit" w:cs="Courier New"/>
+          <w:color w:val="303336"/>
+          <w:sz w:val="20"/>
+          <w:szCs w:val="20"/>
+          <w:bdr w:val="none" w:sz="0" w:space="0" w:color="auto" w:frame="1"/>
+          <w:shd w:val="clear" w:color="auto" w:fill="EFF0F1"/>
+        </w:rPr>
+      </w:pPr>
+      <w:r>
+        <w:rPr>
+          <w:rFonts w:ascii="inherit" w:eastAsia="Times New Roman" w:hAnsi="inherit" w:cs="Courier New"/>
+          <w:color w:val="7D2727"/>
+          <w:sz w:val="20"/>
+          <w:szCs w:val="20"/>
+          <w:bdr w:val="none" w:sz="0" w:space="0" w:color="auto" w:frame="1"/>
+          <w:shd w:val="clear" w:color="auto" w:fill="EFF0F1"/>
+        </w:rPr>
+        <w:t>&lt;a</w:t>
+      </w:r>
+      <w:r>
+        <w:rPr>
+          <w:rFonts w:ascii="inherit" w:eastAsia="Times New Roman" w:hAnsi="inherit" w:cs="Courier New"/>
+          <w:color w:val="303336"/>
+          <w:sz w:val="20"/>
+          <w:szCs w:val="20"/>
+          <w:bdr w:val="none" w:sz="0" w:space="0" w:color="auto" w:frame="1"/>
+          <w:shd w:val="clear" w:color="auto" w:fill="EFF0F1"/>
+        </w:rPr>
+        <w:t xml:space="preserve"> </w:t>
+      </w:r>
+      <w:proofErr w:type="spellStart"/>
+      <w:r>
+        <w:rPr>
+          <w:rFonts w:ascii="inherit" w:eastAsia="Times New Roman" w:hAnsi="inherit" w:cs="Courier New"/>
+          <w:color w:val="E64320"/>
+          <w:sz w:val="20"/>
+          <w:szCs w:val="20"/>
+          <w:bdr w:val="none" w:sz="0" w:space="0" w:color="auto" w:frame="1"/>
+          <w:shd w:val="clear" w:color="auto" w:fill="EFF0F1"/>
+        </w:rPr>
+        <w:t>href</w:t>
+      </w:r>
+      <w:proofErr w:type="spellEnd"/>
+      <w:r>
+        <w:rPr>
+          <w:rFonts w:ascii="inherit" w:eastAsia="Times New Roman" w:hAnsi="inherit" w:cs="Courier New"/>
+          <w:color w:val="303336"/>
+          <w:sz w:val="20"/>
+          <w:szCs w:val="20"/>
+          <w:bdr w:val="none" w:sz="0" w:space="0" w:color="auto" w:frame="1"/>
+          <w:shd w:val="clear" w:color="auto" w:fill="EFF0F1"/>
+        </w:rPr>
+        <w:t>=</w:t>
+      </w:r>
+      <w:r>
+        <w:rPr>
+          <w:rFonts w:ascii="inherit" w:eastAsia="Times New Roman" w:hAnsi="inherit" w:cs="Courier New"/>
+          <w:color w:val="0F74BD"/>
+          <w:sz w:val="20"/>
+          <w:szCs w:val="20"/>
+          <w:bdr w:val="none" w:sz="0" w:space="0" w:color="auto" w:frame="1"/>
+          <w:shd w:val="clear" w:color="auto" w:fill="EFF0F1"/>
+        </w:rPr>
+        <w:t>"http://www.facebook.com/sharer"</w:t>
+      </w:r>
+      <w:r>
+        <w:rPr>
+          <w:rFonts w:ascii="inherit" w:eastAsia="Times New Roman" w:hAnsi="inherit" w:cs="Courier New"/>
+          <w:color w:val="303336"/>
+          <w:sz w:val="20"/>
+          <w:szCs w:val="20"/>
+          <w:bdr w:val="none" w:sz="0" w:space="0" w:color="auto" w:frame="1"/>
+          <w:shd w:val="clear" w:color="auto" w:fill="EFF0F1"/>
+        </w:rPr>
+        <w:t xml:space="preserve"> </w:t>
+      </w:r>
+      <w:proofErr w:type="spellStart"/>
+      <w:r>
+        <w:rPr>
+          <w:rFonts w:ascii="inherit" w:eastAsia="Times New Roman" w:hAnsi="inherit" w:cs="Courier New"/>
+          <w:color w:val="E64320"/>
+          <w:sz w:val="20"/>
+          <w:szCs w:val="20"/>
+          <w:bdr w:val="none" w:sz="0" w:space="0" w:color="auto" w:frame="1"/>
+          <w:shd w:val="clear" w:color="auto" w:fill="EFF0F1"/>
+        </w:rPr>
+        <w:t>onclick</w:t>
+      </w:r>
+      <w:proofErr w:type="spellEnd"/>
+      <w:r>
+        <w:rPr>
+          <w:rFonts w:ascii="inherit" w:eastAsia="Times New Roman" w:hAnsi="inherit" w:cs="Courier New"/>
+          <w:color w:val="303336"/>
+          <w:sz w:val="20"/>
+          <w:szCs w:val="20"/>
+          <w:bdr w:val="none" w:sz="0" w:space="0" w:color="auto" w:frame="1"/>
+          <w:shd w:val="clear" w:color="auto" w:fill="EFF0F1"/>
+        </w:rPr>
+        <w:t>=</w:t>
+      </w:r>
+      <w:r>
+        <w:rPr>
+          <w:rFonts w:ascii="inherit" w:eastAsia="Times New Roman" w:hAnsi="inherit" w:cs="Courier New"/>
+          <w:color w:val="0F74BD"/>
+          <w:sz w:val="20"/>
+          <w:szCs w:val="20"/>
+          <w:bdr w:val="none" w:sz="0" w:space="0" w:color="auto" w:frame="1"/>
+          <w:shd w:val="clear" w:color="auto" w:fill="EFF0F1"/>
+        </w:rPr>
+        <w:t>"</w:t>
+      </w:r>
+      <w:proofErr w:type="spellStart"/>
+      <w:proofErr w:type="gramStart"/>
+      <w:r>
+        <w:rPr>
+          <w:rFonts w:ascii="inherit" w:eastAsia="Times New Roman" w:hAnsi="inherit" w:cs="Courier New"/>
+          <w:color w:val="303336"/>
+          <w:sz w:val="20"/>
+          <w:szCs w:val="20"/>
+          <w:bdr w:val="none" w:sz="0" w:space="0" w:color="auto" w:frame="1"/>
+          <w:shd w:val="clear" w:color="auto" w:fill="EFF0F1"/>
+        </w:rPr>
+        <w:t>window.open</w:t>
+      </w:r>
+      <w:proofErr w:type="spellEnd"/>
+      <w:r>
+        <w:rPr>
+          <w:rFonts w:ascii="inherit" w:eastAsia="Times New Roman" w:hAnsi="inherit" w:cs="Courier New"/>
+          <w:color w:val="303336"/>
+          <w:sz w:val="20"/>
+          <w:szCs w:val="20"/>
+          <w:bdr w:val="none" w:sz="0" w:space="0" w:color="auto" w:frame="1"/>
+          <w:shd w:val="clear" w:color="auto" w:fill="EFF0F1"/>
+        </w:rPr>
+        <w:t>(</w:t>
+      </w:r>
+      <w:proofErr w:type="spellStart"/>
+      <w:proofErr w:type="gramEnd"/>
+      <w:r>
+        <w:rPr>
+          <w:rFonts w:ascii="inherit" w:eastAsia="Times New Roman" w:hAnsi="inherit" w:cs="Courier New"/>
+          <w:color w:val="101094"/>
+          <w:sz w:val="20"/>
+          <w:szCs w:val="20"/>
+          <w:bdr w:val="none" w:sz="0" w:space="0" w:color="auto" w:frame="1"/>
+          <w:shd w:val="clear" w:color="auto" w:fill="EFF0F1"/>
+        </w:rPr>
+        <w:t>this</w:t>
+      </w:r>
+      <w:r>
+        <w:rPr>
+          <w:rFonts w:ascii="inherit" w:eastAsia="Times New Roman" w:hAnsi="inherit" w:cs="Courier New"/>
+          <w:color w:val="303336"/>
+          <w:sz w:val="20"/>
+          <w:szCs w:val="20"/>
+          <w:bdr w:val="none" w:sz="0" w:space="0" w:color="auto" w:frame="1"/>
+          <w:shd w:val="clear" w:color="auto" w:fill="EFF0F1"/>
+        </w:rPr>
+        <w:t>.href</w:t>
+      </w:r>
+      <w:proofErr w:type="spellEnd"/>
+      <w:r>
+        <w:rPr>
+          <w:rFonts w:ascii="inherit" w:eastAsia="Times New Roman" w:hAnsi="inherit" w:cs="Courier New"/>
+          <w:color w:val="303336"/>
+          <w:sz w:val="20"/>
+          <w:szCs w:val="20"/>
+          <w:bdr w:val="none" w:sz="0" w:space="0" w:color="auto" w:frame="1"/>
+          <w:shd w:val="clear" w:color="auto" w:fill="EFF0F1"/>
+        </w:rPr>
+        <w:t xml:space="preserve">, </w:t>
+      </w:r>
+      <w:r>
+        <w:rPr>
+          <w:rFonts w:ascii="inherit" w:eastAsia="Times New Roman" w:hAnsi="inherit" w:cs="Courier New"/>
+          <w:color w:val="7D2727"/>
+          <w:sz w:val="20"/>
+          <w:szCs w:val="20"/>
+          <w:bdr w:val="none" w:sz="0" w:space="0" w:color="auto" w:frame="1"/>
+          <w:shd w:val="clear" w:color="auto" w:fill="EFF0F1"/>
+        </w:rPr>
+        <w:t>'</w:t>
+      </w:r>
+      <w:proofErr w:type="spellStart"/>
+      <w:r>
+        <w:rPr>
+          <w:rFonts w:ascii="inherit" w:eastAsia="Times New Roman" w:hAnsi="inherit" w:cs="Courier New"/>
+          <w:color w:val="7D2727"/>
+          <w:sz w:val="20"/>
+          <w:szCs w:val="20"/>
+          <w:bdr w:val="none" w:sz="0" w:space="0" w:color="auto" w:frame="1"/>
+          <w:shd w:val="clear" w:color="auto" w:fill="EFF0F1"/>
+        </w:rPr>
+        <w:t>mywin</w:t>
+      </w:r>
+      <w:proofErr w:type="spellEnd"/>
+      <w:r>
+        <w:rPr>
+          <w:rFonts w:ascii="inherit" w:eastAsia="Times New Roman" w:hAnsi="inherit" w:cs="Courier New"/>
+          <w:color w:val="7D2727"/>
+          <w:sz w:val="20"/>
+          <w:szCs w:val="20"/>
+          <w:bdr w:val="none" w:sz="0" w:space="0" w:color="auto" w:frame="1"/>
+          <w:shd w:val="clear" w:color="auto" w:fill="EFF0F1"/>
+        </w:rPr>
+        <w:t>'</w:t>
+      </w:r>
+      <w:r>
+        <w:rPr>
+          <w:rFonts w:ascii="inherit" w:eastAsia="Times New Roman" w:hAnsi="inherit" w:cs="Courier New"/>
+          <w:color w:val="303336"/>
+          <w:sz w:val="20"/>
+          <w:szCs w:val="20"/>
+          <w:bdr w:val="none" w:sz="0" w:space="0" w:color="auto" w:frame="1"/>
+          <w:shd w:val="clear" w:color="auto" w:fill="EFF0F1"/>
+        </w:rPr>
+        <w:t>,</w:t>
+      </w:r>
+    </w:p>
+    <w:p>
+      <w:pPr>
+        <w:shd w:val="clear" w:color="auto" w:fill="EFF0F1"/>
+        <w:tabs>
+          <w:tab w:val="left" w:pos="916"/>
+          <w:tab w:val="left" w:pos="1832"/>
+          <w:tab w:val="left" w:pos="2748"/>
+          <w:tab w:val="left" w:pos="3664"/>
+          <w:tab w:val="left" w:pos="4580"/>
+          <w:tab w:val="left" w:pos="5496"/>
+          <w:tab w:val="left" w:pos="6412"/>
+          <w:tab w:val="left" w:pos="7328"/>
+          <w:tab w:val="left" w:pos="8244"/>
+          <w:tab w:val="left" w:pos="9160"/>
+          <w:tab w:val="left" w:pos="10076"/>
+          <w:tab w:val="left" w:pos="10992"/>
+          <w:tab w:val="left" w:pos="11908"/>
+          <w:tab w:val="left" w:pos="12824"/>
+          <w:tab w:val="left" w:pos="13740"/>
+          <w:tab w:val="left" w:pos="14656"/>
+        </w:tabs>
+        <w:spacing w:after="0" w:line="240" w:lineRule="auto"/>
+        <w:textAlignment w:val="baseline"/>
+        <w:rPr>
+          <w:rFonts w:ascii="inherit" w:eastAsia="Times New Roman" w:hAnsi="inherit" w:cs="Courier New"/>
+          <w:color w:val="7D2727"/>
+          <w:sz w:val="20"/>
+          <w:szCs w:val="20"/>
+          <w:bdr w:val="none" w:sz="0" w:space="0" w:color="auto" w:frame="1"/>
+          <w:shd w:val="clear" w:color="auto" w:fill="EFF0F1"/>
+        </w:rPr>
+      </w:pPr>
+      <w:r>
+        <w:rPr>
+          <w:rFonts w:ascii="inherit" w:eastAsia="Times New Roman" w:hAnsi="inherit" w:cs="Courier New"/>
+          <w:color w:val="7D2727"/>
+          <w:sz w:val="20"/>
+          <w:szCs w:val="20"/>
+          <w:bdr w:val="none" w:sz="0" w:space="0" w:color="auto" w:frame="1"/>
+          <w:shd w:val="clear" w:color="auto" w:fill="EFF0F1"/>
+        </w:rPr>
+        <w:t>'left=20</w:t>
+      </w:r>
+      <w:proofErr w:type="gramStart"/>
+      <w:r>
+        <w:rPr>
+          <w:rFonts w:ascii="inherit" w:eastAsia="Times New Roman" w:hAnsi="inherit" w:cs="Courier New"/>
+          <w:color w:val="7D2727"/>
+          <w:sz w:val="20"/>
+          <w:szCs w:val="20"/>
+          <w:bdr w:val="none" w:sz="0" w:space="0" w:color="auto" w:frame="1"/>
+          <w:shd w:val="clear" w:color="auto" w:fill="EFF0F1"/>
+        </w:rPr>
+        <w:t>,top</w:t>
+      </w:r>
+      <w:proofErr w:type="gramEnd"/>
+      <w:r>
+        <w:rPr>
+          <w:rFonts w:ascii="inherit" w:eastAsia="Times New Roman" w:hAnsi="inherit" w:cs="Courier New"/>
+          <w:color w:val="7D2727"/>
+          <w:sz w:val="20"/>
+          <w:szCs w:val="20"/>
+          <w:bdr w:val="none" w:sz="0" w:space="0" w:color="auto" w:frame="1"/>
+          <w:shd w:val="clear" w:color="auto" w:fill="EFF0F1"/>
+        </w:rPr>
+        <w:t>=20,width=500,height=500,toolbar=1,resizable=0'</w:t>
+      </w:r>
+      <w:r>
+        <w:rPr>
+          <w:rFonts w:ascii="inherit" w:eastAsia="Times New Roman" w:hAnsi="inherit" w:cs="Courier New"/>
+          <w:color w:val="303336"/>
+          <w:sz w:val="20"/>
+          <w:szCs w:val="20"/>
+          <w:bdr w:val="none" w:sz="0" w:space="0" w:color="auto" w:frame="1"/>
+          <w:shd w:val="clear" w:color="auto" w:fill="EFF0F1"/>
+        </w:rPr>
+        <w:t xml:space="preserve">); </w:t>
+      </w:r>
+      <w:r>
+        <w:rPr>
+          <w:rFonts w:ascii="inherit" w:eastAsia="Times New Roman" w:hAnsi="inherit" w:cs="Courier New"/>
+          <w:color w:val="101094"/>
+          <w:sz w:val="20"/>
+          <w:szCs w:val="20"/>
+          <w:bdr w:val="none" w:sz="0" w:space="0" w:color="auto" w:frame="1"/>
+          <w:shd w:val="clear" w:color="auto" w:fill="EFF0F1"/>
+        </w:rPr>
+        <w:t>return</w:t>
+      </w:r>
+      <w:r>
+        <w:rPr>
+          <w:rFonts w:ascii="inherit" w:eastAsia="Times New Roman" w:hAnsi="inherit" w:cs="Courier New"/>
+          <w:color w:val="303336"/>
+          <w:sz w:val="20"/>
+          <w:szCs w:val="20"/>
+          <w:bdr w:val="none" w:sz="0" w:space="0" w:color="auto" w:frame="1"/>
+          <w:shd w:val="clear" w:color="auto" w:fill="EFF0F1"/>
+        </w:rPr>
+        <w:t xml:space="preserve"> </w:t>
+      </w:r>
+      <w:r>
+        <w:rPr>
+          <w:rFonts w:ascii="inherit" w:eastAsia="Times New Roman" w:hAnsi="inherit" w:cs="Courier New"/>
+          <w:color w:val="101094"/>
+          <w:sz w:val="20"/>
+          <w:szCs w:val="20"/>
+          <w:bdr w:val="none" w:sz="0" w:space="0" w:color="auto" w:frame="1"/>
+          <w:shd w:val="clear" w:color="auto" w:fill="EFF0F1"/>
+        </w:rPr>
+        <w:t>false</w:t>
+      </w:r>
+      <w:r>
+        <w:rPr>
+          <w:rFonts w:ascii="inherit" w:eastAsia="Times New Roman" w:hAnsi="inherit" w:cs="Courier New"/>
+          <w:color w:val="303336"/>
+          <w:sz w:val="20"/>
+          <w:szCs w:val="20"/>
+          <w:bdr w:val="none" w:sz="0" w:space="0" w:color="auto" w:frame="1"/>
+          <w:shd w:val="clear" w:color="auto" w:fill="EFF0F1"/>
+        </w:rPr>
+        <w:t>;</w:t>
+      </w:r>
+      <w:r>
+        <w:rPr>
+          <w:rFonts w:ascii="inherit" w:eastAsia="Times New Roman" w:hAnsi="inherit" w:cs="Courier New"/>
+          <w:color w:val="0F74BD"/>
+          <w:sz w:val="20"/>
+          <w:szCs w:val="20"/>
+          <w:bdr w:val="none" w:sz="0" w:space="0" w:color="auto" w:frame="1"/>
+          <w:shd w:val="clear" w:color="auto" w:fill="EFF0F1"/>
+        </w:rPr>
+        <w:t>"</w:t>
+      </w:r>
+      <w:r>
+        <w:rPr>
+          <w:rFonts w:ascii="inherit" w:eastAsia="Times New Roman" w:hAnsi="inherit" w:cs="Courier New"/>
+          <w:color w:val="303336"/>
+          <w:sz w:val="20"/>
+          <w:szCs w:val="20"/>
+          <w:bdr w:val="none" w:sz="0" w:space="0" w:color="auto" w:frame="1"/>
+          <w:shd w:val="clear" w:color="auto" w:fill="EFF0F1"/>
+        </w:rPr>
+        <w:t xml:space="preserve"> </w:t>
+      </w:r>
+      <w:r>
+        <w:rPr>
+          <w:rFonts w:ascii="inherit" w:eastAsia="Times New Roman" w:hAnsi="inherit" w:cs="Courier New"/>
+          <w:color w:val="7D2727"/>
+          <w:sz w:val="20"/>
+          <w:szCs w:val="20"/>
+          <w:bdr w:val="none" w:sz="0" w:space="0" w:color="auto" w:frame="1"/>
+          <w:shd w:val="clear" w:color="auto" w:fill="EFF0F1"/>
+        </w:rPr>
+        <w:t>&gt;</w:t>
+      </w:r>
+      <w:r>
+        <w:rPr>
+          <w:rFonts w:ascii="inherit" w:eastAsia="Times New Roman" w:hAnsi="inherit" w:cs="Courier New"/>
+          <w:color w:val="303336"/>
+          <w:sz w:val="20"/>
+          <w:szCs w:val="20"/>
+          <w:bdr w:val="none" w:sz="0" w:space="0" w:color="auto" w:frame="1"/>
+          <w:shd w:val="clear" w:color="auto" w:fill="EFF0F1"/>
+        </w:rPr>
+        <w:t>Share this</w:t>
+      </w:r>
+      <w:r>
+        <w:rPr>
+          <w:rFonts w:ascii="inherit" w:eastAsia="Times New Roman" w:hAnsi="inherit" w:cs="Courier New"/>
+          <w:color w:val="7D2727"/>
+          <w:sz w:val="20"/>
+          <w:szCs w:val="20"/>
+          <w:bdr w:val="none" w:sz="0" w:space="0" w:color="auto" w:frame="1"/>
+          <w:shd w:val="clear" w:color="auto" w:fill="EFF0F1"/>
+        </w:rPr>
+        <w:t>&lt;/a&gt;</w:t>
+      </w:r>
+    </w:p>
+    <w:p>
+      <w:pPr>
+        <w:shd w:val="clear" w:color="auto" w:fill="EFF0F1"/>
+        <w:tabs>
+          <w:tab w:val="left" w:pos="916"/>
+          <w:tab w:val="left" w:pos="1832"/>
+          <w:tab w:val="left" w:pos="2748"/>
+          <w:tab w:val="left" w:pos="3664"/>
+          <w:tab w:val="left" w:pos="4580"/>
+          <w:tab w:val="left" w:pos="5496"/>
+          <w:tab w:val="left" w:pos="6412"/>
+          <w:tab w:val="left" w:pos="7328"/>
+          <w:tab w:val="left" w:pos="8244"/>
+          <w:tab w:val="left" w:pos="9160"/>
+          <w:tab w:val="left" w:pos="10076"/>
+          <w:tab w:val="left" w:pos="10992"/>
+          <w:tab w:val="left" w:pos="11908"/>
+          <w:tab w:val="left" w:pos="12824"/>
+          <w:tab w:val="left" w:pos="13740"/>
+          <w:tab w:val="left" w:pos="14656"/>
+        </w:tabs>
+        <w:spacing w:after="0" w:line="240" w:lineRule="auto"/>
+        <w:textAlignment w:val="baseline"/>
+        <w:rPr>
+          <w:rFonts w:ascii="inherit" w:eastAsia="Times New Roman" w:hAnsi="inherit" w:cs="Courier New"/>
+          <w:color w:val="7D2727"/>
+          <w:sz w:val="20"/>
+          <w:szCs w:val="20"/>
+          <w:bdr w:val="none" w:sz="0" w:space="0" w:color="auto" w:frame="1"/>
+          <w:shd w:val="clear" w:color="auto" w:fill="EFF0F1"/>
+        </w:rPr>
+      </w:pPr>
+      <w:r>
+        <w:rPr>
+          <w:rFonts w:ascii="inherit" w:eastAsia="Times New Roman" w:hAnsi="inherit" w:cs="Courier New"/>
+          <w:color w:val="7D2727"/>
+          <w:sz w:val="20"/>
+          <w:szCs w:val="20"/>
+          <w:bdr w:val="none" w:sz="0" w:space="0" w:color="auto" w:frame="1"/>
+          <w:shd w:val="clear" w:color="auto" w:fill="EFF0F1"/>
+        </w:rPr>
+        <w:t>OR</w:t>
+      </w:r>
+    </w:p>
+    <w:p>
+      <w:pPr>
+        <w:shd w:val="clear" w:color="auto" w:fill="EFF0F1"/>
+        <w:tabs>
+          <w:tab w:val="left" w:pos="916"/>
+          <w:tab w:val="left" w:pos="1832"/>
+          <w:tab w:val="left" w:pos="2748"/>
+          <w:tab w:val="left" w:pos="3664"/>
+          <w:tab w:val="left" w:pos="4580"/>
+          <w:tab w:val="left" w:pos="5496"/>
+          <w:tab w:val="left" w:pos="6412"/>
+          <w:tab w:val="left" w:pos="7328"/>
+          <w:tab w:val="left" w:pos="8244"/>
+          <w:tab w:val="left" w:pos="9160"/>
+          <w:tab w:val="left" w:pos="10076"/>
+          <w:tab w:val="left" w:pos="10992"/>
+          <w:tab w:val="left" w:pos="11908"/>
+          <w:tab w:val="left" w:pos="12824"/>
+          <w:tab w:val="left" w:pos="13740"/>
+          <w:tab w:val="left" w:pos="14656"/>
+        </w:tabs>
+        <w:spacing w:after="0" w:line="240" w:lineRule="auto"/>
+        <w:textAlignment w:val="baseline"/>
+        <w:rPr>
+          <w:rFonts w:ascii="Consolas" w:eastAsia="Times New Roman" w:hAnsi="Consolas" w:cs="Courier New"/>
+          <w:color w:val="393318"/>
+          <w:sz w:val="20"/>
+          <w:szCs w:val="20"/>
+        </w:rPr>
+      </w:pPr>
+      <w:r>
+        <w:rPr>
+          <w:rFonts w:ascii="inherit" w:eastAsia="Times New Roman" w:hAnsi="inherit" w:cs="Courier New"/>
+          <w:color w:val="7D2727"/>
+          <w:sz w:val="20"/>
+          <w:szCs w:val="20"/>
+          <w:bdr w:val="none" w:sz="0" w:space="0" w:color="auto" w:frame="1"/>
+          <w:shd w:val="clear" w:color="auto" w:fill="EFF0F1"/>
+        </w:rPr>
+        <w:t>&lt;a</w:t>
+      </w:r>
+      <w:r>
+        <w:rPr>
+          <w:rFonts w:ascii="inherit" w:eastAsia="Times New Roman" w:hAnsi="inherit" w:cs="Courier New"/>
+          <w:color w:val="303336"/>
+          <w:sz w:val="20"/>
+          <w:szCs w:val="20"/>
+          <w:bdr w:val="none" w:sz="0" w:space="0" w:color="auto" w:frame="1"/>
+          <w:shd w:val="clear" w:color="auto" w:fill="EFF0F1"/>
+        </w:rPr>
+        <w:t xml:space="preserve"> </w:t>
+      </w:r>
+      <w:proofErr w:type="spellStart"/>
+      <w:r>
+        <w:rPr>
+          <w:rFonts w:ascii="inherit" w:eastAsia="Times New Roman" w:hAnsi="inherit" w:cs="Courier New"/>
+          <w:color w:val="E64320"/>
+          <w:sz w:val="20"/>
+          <w:szCs w:val="20"/>
+          <w:bdr w:val="none" w:sz="0" w:space="0" w:color="auto" w:frame="1"/>
+          <w:shd w:val="clear" w:color="auto" w:fill="EFF0F1"/>
+        </w:rPr>
+        <w:t>href</w:t>
+      </w:r>
+      <w:proofErr w:type="spellEnd"/>
+      <w:r>
+        <w:rPr>
+          <w:rFonts w:ascii="inherit" w:eastAsia="Times New Roman" w:hAnsi="inherit" w:cs="Courier New"/>
+          <w:color w:val="303336"/>
+          <w:sz w:val="20"/>
+          <w:szCs w:val="20"/>
+          <w:bdr w:val="none" w:sz="0" w:space="0" w:color="auto" w:frame="1"/>
+          <w:shd w:val="clear" w:color="auto" w:fill="EFF0F1"/>
+        </w:rPr>
+        <w:t>=</w:t>
+      </w:r>
+      <w:r>
+        <w:rPr>
+          <w:rFonts w:ascii="inherit" w:eastAsia="Times New Roman" w:hAnsi="inherit" w:cs="Courier New"/>
+          <w:color w:val="0F74BD"/>
+          <w:sz w:val="20"/>
+          <w:szCs w:val="20"/>
+          <w:bdr w:val="none" w:sz="0" w:space="0" w:color="auto" w:frame="1"/>
+          <w:shd w:val="clear" w:color="auto" w:fill="EFF0F1"/>
+        </w:rPr>
+        <w:t>"facebook.com/sharer"</w:t>
+      </w:r>
+      <w:r>
+        <w:rPr>
+          <w:rFonts w:ascii="inherit" w:eastAsia="Times New Roman" w:hAnsi="inherit" w:cs="Courier New"/>
+          <w:color w:val="303336"/>
+          <w:sz w:val="20"/>
+          <w:szCs w:val="20"/>
+          <w:bdr w:val="none" w:sz="0" w:space="0" w:color="auto" w:frame="1"/>
+          <w:shd w:val="clear" w:color="auto" w:fill="EFF0F1"/>
+        </w:rPr>
+        <w:t xml:space="preserve"> </w:t>
+      </w:r>
+      <w:r>
+        <w:rPr>
+          <w:rFonts w:ascii="inherit" w:eastAsia="Times New Roman" w:hAnsi="inherit" w:cs="Courier New"/>
+          <w:color w:val="E64320"/>
+          <w:sz w:val="20"/>
+          <w:szCs w:val="20"/>
+          <w:bdr w:val="none" w:sz="0" w:space="0" w:color="auto" w:frame="1"/>
+          <w:shd w:val="clear" w:color="auto" w:fill="EFF0F1"/>
+        </w:rPr>
+        <w:t>target</w:t>
+      </w:r>
+      <w:r>
+        <w:rPr>
+          <w:rFonts w:ascii="inherit" w:eastAsia="Times New Roman" w:hAnsi="inherit" w:cs="Courier New"/>
+          <w:color w:val="303336"/>
+          <w:sz w:val="20"/>
+          <w:szCs w:val="20"/>
+          <w:bdr w:val="none" w:sz="0" w:space="0" w:color="auto" w:frame="1"/>
+          <w:shd w:val="clear" w:color="auto" w:fill="EFF0F1"/>
+        </w:rPr>
+        <w:t>=</w:t>
+      </w:r>
+      <w:r>
+        <w:rPr>
+          <w:rFonts w:ascii="inherit" w:eastAsia="Times New Roman" w:hAnsi="inherit" w:cs="Courier New"/>
+          <w:color w:val="0F74BD"/>
+          <w:sz w:val="20"/>
+          <w:szCs w:val="20"/>
+          <w:bdr w:val="none" w:sz="0" w:space="0" w:color="auto" w:frame="1"/>
+          <w:shd w:val="clear" w:color="auto" w:fill="EFF0F1"/>
+        </w:rPr>
+        <w:t>"_blank"</w:t>
+      </w:r>
+      <w:r>
+        <w:rPr>
+          <w:rFonts w:ascii="inherit" w:eastAsia="Times New Roman" w:hAnsi="inherit" w:cs="Courier New"/>
+          <w:color w:val="303336"/>
+          <w:sz w:val="20"/>
+          <w:szCs w:val="20"/>
+          <w:bdr w:val="none" w:sz="0" w:space="0" w:color="auto" w:frame="1"/>
+          <w:shd w:val="clear" w:color="auto" w:fill="EFF0F1"/>
+        </w:rPr>
+        <w:t xml:space="preserve"> </w:t>
+      </w:r>
+      <w:r>
+        <w:rPr>
+          <w:rFonts w:ascii="inherit" w:eastAsia="Times New Roman" w:hAnsi="inherit" w:cs="Courier New"/>
+          <w:color w:val="7D2727"/>
+          <w:sz w:val="20"/>
+          <w:szCs w:val="20"/>
+          <w:bdr w:val="none" w:sz="0" w:space="0" w:color="auto" w:frame="1"/>
+          <w:shd w:val="clear" w:color="auto" w:fill="EFF0F1"/>
+        </w:rPr>
+        <w:t>&gt;</w:t>
+      </w:r>
+      <w:r>
+        <w:rPr>
+          <w:rFonts w:ascii="inherit" w:eastAsia="Times New Roman" w:hAnsi="inherit" w:cs="Courier New"/>
+          <w:color w:val="303336"/>
+          <w:sz w:val="20"/>
+          <w:szCs w:val="20"/>
+          <w:bdr w:val="none" w:sz="0" w:space="0" w:color="auto" w:frame="1"/>
+          <w:shd w:val="clear" w:color="auto" w:fill="EFF0F1"/>
+        </w:rPr>
+        <w:t>Share this</w:t>
+      </w:r>
+      <w:r>
+        <w:rPr>
+          <w:rFonts w:ascii="inherit" w:eastAsia="Times New Roman" w:hAnsi="inherit" w:cs="Courier New"/>
+          <w:color w:val="7D2727"/>
+          <w:sz w:val="20"/>
+          <w:szCs w:val="20"/>
+          <w:bdr w:val="none" w:sz="0" w:space="0" w:color="auto" w:frame="1"/>
+          <w:shd w:val="clear" w:color="auto" w:fill="EFF0F1"/>
+        </w:rPr>
+        <w:t>&lt;/a&gt;</w:t>
+      </w:r>
     </w:p>
     <w:p>
       <w:pPr>
         <w:spacing w:line="240" w:lineRule="auto"/>
-        <w:rPr>
-          <w:sz w:val="30"/>
-        </w:rPr>
-      </w:pPr>
-      <w:r>
-        <w:rPr>
-          <w:sz w:val="30"/>
-        </w:rPr>
-        <w:t xml:space="preserve">---------------() </w:t>
-      </w:r>
-    </w:p>
+      </w:pPr>
+      <w:bookmarkStart w:id="0" w:name="_GoBack"/>
+      <w:proofErr w:type="spellStart"/>
+      <w:r>
+        <w:t>Src</w:t>
+      </w:r>
+      <w:proofErr w:type="spellEnd"/>
+      <w:r>
+        <w:t xml:space="preserve">: </w:t>
+      </w:r>
+      <w:hyperlink r:id="rId49" w:history="1">
+        <w:r>
+          <w:rPr>
+            <w:rStyle w:val="Hyperlink"/>
+          </w:rPr>
+          <w:t>https://stackoverflow.com/questions/2541392/opening-new-window-in-html-for-target-blank</w:t>
+        </w:r>
+      </w:hyperlink>
+    </w:p>
+    <w:bookmarkEnd w:id="0"/>
     <w:p>
       <w:pPr>
         <w:spacing w:line="240" w:lineRule="auto"/>
         <w:rPr>
-          <w:sz w:val="30"/>
+          <w:sz w:val="26"/>
+        </w:rPr>
+      </w:pPr>
+    </w:p>
+    <w:p>
+      <w:pPr>
+        <w:spacing w:line="240" w:lineRule="auto"/>
+        <w:rPr>
+          <w:sz w:val="30"/>
+        </w:rPr>
+      </w:pPr>
+    </w:p>
+    <w:p>
+      <w:pPr>
+        <w:spacing w:line="240" w:lineRule="auto"/>
+        <w:rPr>
+          <w:sz w:val="30"/>
+        </w:rPr>
+      </w:pPr>
+      <w:r>
+        <w:rPr>
+          <w:sz w:val="30"/>
+        </w:rPr>
+        <w:t>________________ Date</w:t>
+      </w:r>
+      <w:proofErr w:type="gramStart"/>
+      <w:r>
+        <w:rPr>
+          <w:sz w:val="30"/>
+        </w:rPr>
+        <w:t>::</w:t>
+      </w:r>
+      <w:proofErr w:type="gramEnd"/>
+      <w:r>
+        <w:rPr>
+          <w:sz w:val="30"/>
+        </w:rPr>
+        <w:t xml:space="preserve"> 1</w:t>
+      </w:r>
+      <w:r>
+        <w:rPr>
+          <w:sz w:val="30"/>
+        </w:rPr>
+        <w:t>0</w:t>
+      </w:r>
+      <w:r>
+        <w:rPr>
+          <w:sz w:val="30"/>
+        </w:rPr>
+        <w:t>.Dec.2017 ________________</w:t>
+      </w:r>
+    </w:p>
+    <w:p>
+      <w:pPr>
+        <w:spacing w:line="240" w:lineRule="auto"/>
+        <w:rPr>
+          <w:sz w:val="20"/>
+        </w:rPr>
+      </w:pPr>
+      <w:proofErr w:type="gramStart"/>
+      <w:r>
+        <w:rPr>
+          <w:sz w:val="20"/>
+        </w:rPr>
+        <w:t>---------------(</w:t>
+      </w:r>
+      <w:proofErr w:type="gramEnd"/>
+      <w:r>
+        <w:rPr>
+          <w:sz w:val="20"/>
+        </w:rPr>
+        <w:t>Query</w:t>
+      </w:r>
+      <w:r>
+        <w:rPr>
+          <w:sz w:val="20"/>
+        </w:rPr>
+        <w:t xml:space="preserve">) </w:t>
+      </w:r>
+      <w:r>
+        <w:rPr>
+          <w:sz w:val="20"/>
+        </w:rPr>
+        <w:t>Actual-Q</w:t>
+      </w:r>
+    </w:p>
+    <w:p>
+      <w:pPr>
+        <w:spacing w:line="240" w:lineRule="auto"/>
+        <w:rPr>
+          <w:sz w:val="24"/>
         </w:rPr>
       </w:pPr>
       <w:proofErr w:type="spellStart"/>
       <w:r>
         <w:rPr>
-          <w:sz w:val="30"/>
+          <w:sz w:val="24"/>
         </w:rPr>
         <w:t>Src</w:t>
       </w:r>
       <w:proofErr w:type="spellEnd"/>
       <w:r>
         <w:rPr>
-          <w:sz w:val="30"/>
+          <w:sz w:val="24"/>
         </w:rPr>
         <w:t xml:space="preserve">: </w:t>
       </w:r>
@@ -24660,31 +25462,7 @@
         <w:rPr>
           <w:sz w:val="30"/>
         </w:rPr>
-        <w:t xml:space="preserve"> </w:t>
-      </w:r>
-      <w:r>
-        <w:rPr>
-          <w:sz w:val="30"/>
-        </w:rPr>
-        <w:t>1</w:t>
-      </w:r>
-      <w:r>
-        <w:rPr>
-          <w:sz w:val="30"/>
-        </w:rPr>
-        <w:t>.</w:t>
-      </w:r>
-      <w:r>
-        <w:rPr>
-          <w:sz w:val="30"/>
-        </w:rPr>
-        <w:t>Dec</w:t>
-      </w:r>
-      <w:r>
-        <w:rPr>
-          <w:sz w:val="30"/>
-        </w:rPr>
-        <w:t>.2017 ________________</w:t>
+        <w:t xml:space="preserve"> 1.Dec.2017 ________________</w:t>
       </w:r>
     </w:p>
     <w:p>
@@ -24742,6 +25520,14 @@
         </w:rPr>
         <w:t xml:space="preserve">: </w:t>
       </w:r>
+    </w:p>
+    <w:p>
+      <w:pPr>
+        <w:spacing w:line="240" w:lineRule="auto"/>
+        <w:rPr>
+          <w:sz w:val="30"/>
+        </w:rPr>
+      </w:pPr>
     </w:p>
     <w:p>
       <w:pPr>
@@ -26172,7 +26958,7 @@
 </file>
 
 <file path=customXml/itemProps1.xml><?xml version="1.0" encoding="utf-8"?>
-<ds:datastoreItem xmlns:ds="http://schemas.openxmlformats.org/officeDocument/2006/customXml" ds:itemID="{6A7F445B-52D6-41FE-AF36-BDCD67630E94}">
+<ds:datastoreItem xmlns:ds="http://schemas.openxmlformats.org/officeDocument/2006/customXml" ds:itemID="{05AB8953-F6C8-4F32-9875-CF76FF34EAC7}">
   <ds:schemaRefs>
     <ds:schemaRef ds:uri="http://schemas.openxmlformats.org/officeDocument/2006/bibliography"/>
   </ds:schemaRefs>

</xml_diff>